<commit_message>
Reversión funcional (Pruebas con los txt)
Se corrigió el flujo de verificación XOR para evitar modificar la imagen original P3 directamente.
Se implementó una copia temporal (copiaXOR) de P3 para aplicar la operación XOR con IM.
Esto permitió verificar correctamente si P3 XOR IM produce una imagen intermedia válida (en este caso, P2).
Gracias a esta corrección, la función validarEnmascaramiento pudo confirmar con éxito que el enmascaramiento aplicado a P2 coincide con los valores de M2.txt.
Se implementaron dos funciones para validar el resultado del enmascaramiento: validarEnmascaramiento y generarYCompararEnmascaramiento.
Se hicieron cambios en el informe para ir agregando las explicaciones de las funciones y los pasos hechos.
</commit_message>
<xml_diff>
--- a/Documentos/Informe Desafio 1 Hugo y Angel .docx
+++ b/Documentos/Informe Desafio 1 Hugo y Angel .docx
@@ -1894,24 +1894,7 @@
           <w:szCs w:val="24"/>
           <w:lang w:val="es-CO"/>
         </w:rPr>
-        <w:t>Pruebas de rotación de bits</w:t>
-      </w:r>
-    </w:p>
-    <w:p>
-      <w:pPr>
-        <w:rPr>
-          <w:rFonts w:ascii="Times New Roman" w:hAnsi="Times New Roman"/>
-          <w:szCs w:val="24"/>
-          <w:lang w:val="es-CO"/>
-        </w:rPr>
-      </w:pPr>
-      <w:r>
-        <w:rPr>
-          <w:rFonts w:ascii="Times New Roman" w:hAnsi="Times New Roman"/>
-          <w:szCs w:val="24"/>
-          <w:lang w:val="es-CO"/>
-        </w:rPr>
-        <w:t xml:space="preserve">Para verificar el correcto funcionamiento de la rotación de bits, se cargó una imagen BMP en formato RGB de 24 bits (I_O.bmp) y se aplicó una </w:t>
+        <w:t>F</w:t>
       </w:r>
       <w:r>
         <w:rPr>
@@ -1921,33 +1904,9 @@
           <w:szCs w:val="24"/>
           <w:lang w:val="es-CO"/>
         </w:rPr>
-        <w:t>rotación circular de 3 bits a la derecha</w:t>
-      </w:r>
-      <w:r>
-        <w:rPr>
-          <w:rFonts w:ascii="Times New Roman" w:hAnsi="Times New Roman"/>
-          <w:szCs w:val="24"/>
-          <w:lang w:val="es-CO"/>
-        </w:rPr>
-        <w:t xml:space="preserve"> sobre cada uno de los bytes de la imagen. Esta rotación afecta individualmente a cada canal de color (R, G, B) de todos los píxeles.</w:t>
-      </w:r>
-    </w:p>
-    <w:p>
-      <w:pPr>
-        <w:rPr>
-          <w:rFonts w:ascii="Times New Roman" w:hAnsi="Times New Roman"/>
-          <w:szCs w:val="24"/>
-          <w:lang w:val="es-CO"/>
-        </w:rPr>
-      </w:pPr>
-      <w:r>
-        <w:rPr>
-          <w:rFonts w:ascii="Times New Roman" w:hAnsi="Times New Roman"/>
-          <w:szCs w:val="24"/>
-          <w:lang w:val="es-CO"/>
-        </w:rPr>
-        <w:t xml:space="preserve">Después de aplicar la rotación, se guardó el resultado en un nuevo archivo (I_Rotada.bmp) para su inspección visual. Posteriormente, se aplicó una </w:t>
-      </w:r>
+        <w:t xml:space="preserve">unción </w:t>
+      </w:r>
+      <w:proofErr w:type="spellStart"/>
       <w:r>
         <w:rPr>
           <w:rFonts w:ascii="Times New Roman" w:hAnsi="Times New Roman"/>
@@ -1956,34 +1915,622 @@
           <w:szCs w:val="24"/>
           <w:lang w:val="es-CO"/>
         </w:rPr>
-        <w:t>rotación inversa (3 bits a la izquierda)</w:t>
-      </w:r>
-      <w:r>
-        <w:rPr>
-          <w:rFonts w:ascii="Times New Roman" w:hAnsi="Times New Roman"/>
-          <w:szCs w:val="24"/>
-          <w:lang w:val="es-CO"/>
-        </w:rPr>
-        <w:t xml:space="preserve"> a la misma imagen rotada, con el fin de revertir el cambio. El resultado final fue guardado como I_Restaurada.bmp.</w:t>
-      </w:r>
-    </w:p>
-    <w:p>
-      <w:pPr>
-        <w:rPr>
-          <w:rFonts w:ascii="Times New Roman" w:hAnsi="Times New Roman"/>
-          <w:szCs w:val="24"/>
-          <w:lang w:val="es-CO"/>
-        </w:rPr>
-      </w:pPr>
-      <w:r>
-        <w:rPr>
-          <w:rFonts w:ascii="Times New Roman" w:hAnsi="Times New Roman"/>
-          <w:szCs w:val="24"/>
-          <w:lang w:val="es-CO"/>
-        </w:rPr>
-        <w:t xml:space="preserve">Al comparar visualmente la imagen restaurada con la imagen original, se verificó que ambas eran idénticas, lo que confirma que la función de rotación es </w:t>
-      </w:r>
-      <w:r>
+        <w:t>validarEnmascaramiento</w:t>
+      </w:r>
+      <w:proofErr w:type="spellEnd"/>
+    </w:p>
+    <w:p>
+      <w:pPr>
+        <w:rPr>
+          <w:rFonts w:ascii="Times New Roman" w:hAnsi="Times New Roman"/>
+          <w:szCs w:val="24"/>
+          <w:lang w:val="es-CO"/>
+        </w:rPr>
+      </w:pPr>
+      <w:r>
+        <w:rPr>
+          <w:rFonts w:ascii="Times New Roman" w:hAnsi="Times New Roman"/>
+          <w:szCs w:val="24"/>
+          <w:lang w:val="es-CO"/>
+        </w:rPr>
+        <w:t>Esta función verifica si el resultado de aplicar el enmascaramiento sobre una imagen transformada (como la obtenida tras aplicar XOR o rotaciones) coincide exactamente con los valores esperados registrados en un archivo .</w:t>
+      </w:r>
+      <w:proofErr w:type="spellStart"/>
+      <w:r>
+        <w:rPr>
+          <w:rFonts w:ascii="Times New Roman" w:hAnsi="Times New Roman"/>
+          <w:szCs w:val="24"/>
+          <w:lang w:val="es-CO"/>
+        </w:rPr>
+        <w:t>txt</w:t>
+      </w:r>
+      <w:proofErr w:type="spellEnd"/>
+      <w:r>
+        <w:rPr>
+          <w:rFonts w:ascii="Times New Roman" w:hAnsi="Times New Roman"/>
+          <w:szCs w:val="24"/>
+          <w:lang w:val="es-CO"/>
+        </w:rPr>
+        <w:t>.</w:t>
+      </w:r>
+    </w:p>
+    <w:p>
+      <w:pPr>
+        <w:rPr>
+          <w:rFonts w:ascii="Times New Roman" w:hAnsi="Times New Roman"/>
+          <w:szCs w:val="24"/>
+          <w:lang w:val="es-CO"/>
+        </w:rPr>
+      </w:pPr>
+      <w:r>
+        <w:rPr>
+          <w:rFonts w:ascii="Times New Roman" w:hAnsi="Times New Roman"/>
+          <w:szCs w:val="24"/>
+          <w:lang w:val="es-CO"/>
+        </w:rPr>
+        <w:t>Recibe tres arreglos:</w:t>
+      </w:r>
+    </w:p>
+    <w:p>
+      <w:pPr>
+        <w:rPr>
+          <w:rFonts w:ascii="Times New Roman" w:hAnsi="Times New Roman"/>
+          <w:szCs w:val="24"/>
+          <w:lang w:val="es-CO"/>
+        </w:rPr>
+      </w:pPr>
+      <w:r>
+        <w:rPr>
+          <w:rFonts w:ascii="Times New Roman" w:hAnsi="Times New Roman"/>
+          <w:szCs w:val="24"/>
+          <w:lang w:val="es-CO"/>
+        </w:rPr>
+        <w:t>-</w:t>
+      </w:r>
+      <w:r>
+        <w:rPr>
+          <w:rFonts w:ascii="Times New Roman" w:hAnsi="Times New Roman"/>
+          <w:szCs w:val="24"/>
+          <w:lang w:val="es-CO"/>
+        </w:rPr>
+        <w:t xml:space="preserve">Un arreglo imagen de tipo </w:t>
+      </w:r>
+      <w:proofErr w:type="spellStart"/>
+      <w:r>
+        <w:rPr>
+          <w:rFonts w:ascii="Times New Roman" w:hAnsi="Times New Roman"/>
+          <w:szCs w:val="24"/>
+          <w:lang w:val="es-CO"/>
+        </w:rPr>
+        <w:t>unsigned</w:t>
+      </w:r>
+      <w:proofErr w:type="spellEnd"/>
+      <w:r>
+        <w:rPr>
+          <w:rFonts w:ascii="Times New Roman" w:hAnsi="Times New Roman"/>
+          <w:szCs w:val="24"/>
+          <w:lang w:val="es-CO"/>
+        </w:rPr>
+        <w:t xml:space="preserve"> </w:t>
+      </w:r>
+      <w:proofErr w:type="spellStart"/>
+      <w:r>
+        <w:rPr>
+          <w:rFonts w:ascii="Times New Roman" w:hAnsi="Times New Roman"/>
+          <w:szCs w:val="24"/>
+          <w:lang w:val="es-CO"/>
+        </w:rPr>
+        <w:t>char</w:t>
+      </w:r>
+      <w:proofErr w:type="spellEnd"/>
+      <w:r>
+        <w:rPr>
+          <w:rFonts w:ascii="Times New Roman" w:hAnsi="Times New Roman"/>
+          <w:szCs w:val="24"/>
+          <w:lang w:val="es-CO"/>
+        </w:rPr>
+        <w:t>, que contiene todos los bytes RGB de la imagen a verificar.</w:t>
+      </w:r>
+    </w:p>
+    <w:p>
+      <w:pPr>
+        <w:rPr>
+          <w:rFonts w:ascii="Times New Roman" w:hAnsi="Times New Roman"/>
+          <w:szCs w:val="24"/>
+          <w:lang w:val="es-CO"/>
+        </w:rPr>
+      </w:pPr>
+      <w:r>
+        <w:rPr>
+          <w:rFonts w:ascii="Times New Roman" w:hAnsi="Times New Roman"/>
+          <w:szCs w:val="24"/>
+          <w:lang w:val="es-CO"/>
+        </w:rPr>
+        <w:t>-</w:t>
+      </w:r>
+      <w:r>
+        <w:rPr>
+          <w:rFonts w:ascii="Times New Roman" w:hAnsi="Times New Roman"/>
+          <w:szCs w:val="24"/>
+          <w:lang w:val="es-CO"/>
+        </w:rPr>
+        <w:t xml:space="preserve">Un arreglo mascara, también de tipo </w:t>
+      </w:r>
+      <w:proofErr w:type="spellStart"/>
+      <w:r>
+        <w:rPr>
+          <w:rFonts w:ascii="Times New Roman" w:hAnsi="Times New Roman"/>
+          <w:szCs w:val="24"/>
+          <w:lang w:val="es-CO"/>
+        </w:rPr>
+        <w:t>unsigned</w:t>
+      </w:r>
+      <w:proofErr w:type="spellEnd"/>
+      <w:r>
+        <w:rPr>
+          <w:rFonts w:ascii="Times New Roman" w:hAnsi="Times New Roman"/>
+          <w:szCs w:val="24"/>
+          <w:lang w:val="es-CO"/>
+        </w:rPr>
+        <w:t xml:space="preserve"> </w:t>
+      </w:r>
+      <w:proofErr w:type="spellStart"/>
+      <w:r>
+        <w:rPr>
+          <w:rFonts w:ascii="Times New Roman" w:hAnsi="Times New Roman"/>
+          <w:szCs w:val="24"/>
+          <w:lang w:val="es-CO"/>
+        </w:rPr>
+        <w:t>char</w:t>
+      </w:r>
+      <w:proofErr w:type="spellEnd"/>
+      <w:r>
+        <w:rPr>
+          <w:rFonts w:ascii="Times New Roman" w:hAnsi="Times New Roman"/>
+          <w:szCs w:val="24"/>
+          <w:lang w:val="es-CO"/>
+        </w:rPr>
+        <w:t>, con los valores RGB de la máscara usada para el enmascaramiento.</w:t>
+      </w:r>
+    </w:p>
+    <w:p>
+      <w:pPr>
+        <w:rPr>
+          <w:rFonts w:ascii="Times New Roman" w:hAnsi="Times New Roman"/>
+          <w:szCs w:val="24"/>
+          <w:lang w:val="es-CO"/>
+        </w:rPr>
+      </w:pPr>
+      <w:r>
+        <w:rPr>
+          <w:rFonts w:ascii="Times New Roman" w:hAnsi="Times New Roman"/>
+          <w:szCs w:val="24"/>
+          <w:lang w:val="es-CO"/>
+        </w:rPr>
+        <w:t>-</w:t>
+      </w:r>
+      <w:r>
+        <w:rPr>
+          <w:rFonts w:ascii="Times New Roman" w:hAnsi="Times New Roman"/>
+          <w:szCs w:val="24"/>
+          <w:lang w:val="es-CO"/>
+        </w:rPr>
+        <w:t xml:space="preserve">Un arreglo </w:t>
+      </w:r>
+      <w:proofErr w:type="spellStart"/>
+      <w:r>
+        <w:rPr>
+          <w:rFonts w:ascii="Times New Roman" w:hAnsi="Times New Roman"/>
+          <w:szCs w:val="24"/>
+          <w:lang w:val="es-CO"/>
+        </w:rPr>
+        <w:t>valorestxt</w:t>
+      </w:r>
+      <w:proofErr w:type="spellEnd"/>
+      <w:r>
+        <w:rPr>
+          <w:rFonts w:ascii="Times New Roman" w:hAnsi="Times New Roman"/>
+          <w:szCs w:val="24"/>
+          <w:lang w:val="es-CO"/>
+        </w:rPr>
+        <w:t xml:space="preserve"> de tipo </w:t>
+      </w:r>
+      <w:proofErr w:type="spellStart"/>
+      <w:r>
+        <w:rPr>
+          <w:rFonts w:ascii="Times New Roman" w:hAnsi="Times New Roman"/>
+          <w:szCs w:val="24"/>
+          <w:lang w:val="es-CO"/>
+        </w:rPr>
+        <w:t>unsigned</w:t>
+      </w:r>
+      <w:proofErr w:type="spellEnd"/>
+      <w:r>
+        <w:rPr>
+          <w:rFonts w:ascii="Times New Roman" w:hAnsi="Times New Roman"/>
+          <w:szCs w:val="24"/>
+          <w:lang w:val="es-CO"/>
+        </w:rPr>
+        <w:t xml:space="preserve"> </w:t>
+      </w:r>
+      <w:proofErr w:type="spellStart"/>
+      <w:r>
+        <w:rPr>
+          <w:rFonts w:ascii="Times New Roman" w:hAnsi="Times New Roman"/>
+          <w:szCs w:val="24"/>
+          <w:lang w:val="es-CO"/>
+        </w:rPr>
+        <w:t>int</w:t>
+      </w:r>
+      <w:proofErr w:type="spellEnd"/>
+      <w:r>
+        <w:rPr>
+          <w:rFonts w:ascii="Times New Roman" w:hAnsi="Times New Roman"/>
+          <w:szCs w:val="24"/>
+          <w:lang w:val="es-CO"/>
+        </w:rPr>
+        <w:t>, que contiene los valores esperados (resultado de la suma entre la imagen y la máscara), cargados desde el archivo .</w:t>
+      </w:r>
+      <w:proofErr w:type="spellStart"/>
+      <w:r>
+        <w:rPr>
+          <w:rFonts w:ascii="Times New Roman" w:hAnsi="Times New Roman"/>
+          <w:szCs w:val="24"/>
+          <w:lang w:val="es-CO"/>
+        </w:rPr>
+        <w:t>txt</w:t>
+      </w:r>
+      <w:proofErr w:type="spellEnd"/>
+      <w:r>
+        <w:rPr>
+          <w:rFonts w:ascii="Times New Roman" w:hAnsi="Times New Roman"/>
+          <w:szCs w:val="24"/>
+          <w:lang w:val="es-CO"/>
+        </w:rPr>
+        <w:t>.</w:t>
+      </w:r>
+    </w:p>
+    <w:p>
+      <w:pPr>
+        <w:rPr>
+          <w:rFonts w:ascii="Times New Roman" w:hAnsi="Times New Roman"/>
+          <w:szCs w:val="24"/>
+          <w:lang w:val="es-CO"/>
+        </w:rPr>
+      </w:pPr>
+      <w:r>
+        <w:rPr>
+          <w:rFonts w:ascii="Times New Roman" w:hAnsi="Times New Roman"/>
+          <w:szCs w:val="24"/>
+          <w:lang w:val="es-CO"/>
+        </w:rPr>
+        <w:t>Además, recibe dos enteros:</w:t>
+      </w:r>
+    </w:p>
+    <w:p>
+      <w:pPr>
+        <w:rPr>
+          <w:rFonts w:ascii="Times New Roman" w:hAnsi="Times New Roman"/>
+          <w:szCs w:val="24"/>
+          <w:lang w:val="es-CO"/>
+        </w:rPr>
+      </w:pPr>
+      <w:r>
+        <w:rPr>
+          <w:rFonts w:ascii="Times New Roman" w:hAnsi="Times New Roman"/>
+          <w:szCs w:val="24"/>
+          <w:lang w:val="es-CO"/>
+        </w:rPr>
+        <w:t xml:space="preserve">- </w:t>
+      </w:r>
+      <w:r>
+        <w:rPr>
+          <w:rFonts w:ascii="Times New Roman" w:hAnsi="Times New Roman"/>
+          <w:szCs w:val="24"/>
+          <w:lang w:val="es-CO"/>
+        </w:rPr>
+        <w:t>semilla: posición inicial desde donde se comienza a aplicar el enmascaramiento en la</w:t>
+      </w:r>
+      <w:r>
+        <w:rPr>
+          <w:rFonts w:ascii="Times New Roman" w:hAnsi="Times New Roman"/>
+          <w:szCs w:val="24"/>
+          <w:lang w:val="es-CO"/>
+        </w:rPr>
+        <w:t xml:space="preserve"> </w:t>
+      </w:r>
+      <w:r>
+        <w:rPr>
+          <w:rFonts w:ascii="Times New Roman" w:hAnsi="Times New Roman"/>
+          <w:szCs w:val="24"/>
+          <w:lang w:val="es-CO"/>
+        </w:rPr>
+        <w:t>imagen.</w:t>
+      </w:r>
+    </w:p>
+    <w:p>
+      <w:pPr>
+        <w:rPr>
+          <w:rFonts w:ascii="Times New Roman" w:hAnsi="Times New Roman"/>
+          <w:szCs w:val="24"/>
+          <w:lang w:val="es-CO"/>
+        </w:rPr>
+      </w:pPr>
+      <w:r>
+        <w:rPr>
+          <w:rFonts w:ascii="Times New Roman" w:hAnsi="Times New Roman"/>
+          <w:szCs w:val="24"/>
+          <w:lang w:val="es-CO"/>
+        </w:rPr>
+        <w:t xml:space="preserve">- </w:t>
+      </w:r>
+      <w:proofErr w:type="spellStart"/>
+      <w:r>
+        <w:rPr>
+          <w:rFonts w:ascii="Times New Roman" w:hAnsi="Times New Roman"/>
+          <w:szCs w:val="24"/>
+          <w:lang w:val="es-CO"/>
+        </w:rPr>
+        <w:t>num_pixeles</w:t>
+      </w:r>
+      <w:proofErr w:type="spellEnd"/>
+      <w:r>
+        <w:rPr>
+          <w:rFonts w:ascii="Times New Roman" w:hAnsi="Times New Roman"/>
+          <w:szCs w:val="24"/>
+          <w:lang w:val="es-CO"/>
+        </w:rPr>
+        <w:t>: cantidad de píxeles sobre los cuales se aplicó originalmente</w:t>
+      </w:r>
+      <w:r>
+        <w:rPr>
+          <w:rFonts w:ascii="Times New Roman" w:hAnsi="Times New Roman"/>
+          <w:szCs w:val="24"/>
+          <w:lang w:val="es-CO"/>
+        </w:rPr>
+        <w:t xml:space="preserve"> </w:t>
+      </w:r>
+      <w:r>
+        <w:rPr>
+          <w:rFonts w:ascii="Times New Roman" w:hAnsi="Times New Roman"/>
+          <w:szCs w:val="24"/>
+          <w:lang w:val="es-CO"/>
+        </w:rPr>
+        <w:t>enmascaramiento.</w:t>
+      </w:r>
+    </w:p>
+    <w:p>
+      <w:pPr>
+        <w:rPr>
+          <w:rFonts w:ascii="Times New Roman" w:hAnsi="Times New Roman"/>
+          <w:szCs w:val="24"/>
+          <w:lang w:val="es-CO"/>
+        </w:rPr>
+      </w:pPr>
+      <w:r>
+        <w:rPr>
+          <w:rFonts w:ascii="Times New Roman" w:hAnsi="Times New Roman"/>
+          <w:szCs w:val="24"/>
+          <w:lang w:val="es-CO"/>
+        </w:rPr>
+        <w:t>El proceso de verificación se realiza así:</w:t>
+      </w:r>
+    </w:p>
+    <w:p>
+      <w:pPr>
+        <w:rPr>
+          <w:rFonts w:ascii="Times New Roman" w:hAnsi="Times New Roman"/>
+          <w:szCs w:val="24"/>
+          <w:lang w:val="es-CO"/>
+        </w:rPr>
+      </w:pPr>
+      <w:r>
+        <w:rPr>
+          <w:rFonts w:ascii="Times New Roman" w:hAnsi="Times New Roman"/>
+          <w:szCs w:val="24"/>
+          <w:lang w:val="es-CO"/>
+        </w:rPr>
+        <w:lastRenderedPageBreak/>
+        <w:t>Se recorren todos los valores esperados, multiplicando el número de píxeles por 3 (por</w:t>
+      </w:r>
+      <w:r>
+        <w:rPr>
+          <w:rFonts w:ascii="Times New Roman" w:hAnsi="Times New Roman"/>
+          <w:szCs w:val="24"/>
+          <w:lang w:val="es-CO"/>
+        </w:rPr>
+        <w:t xml:space="preserve"> </w:t>
+      </w:r>
+      <w:r>
+        <w:rPr>
+          <w:rFonts w:ascii="Times New Roman" w:hAnsi="Times New Roman"/>
+          <w:szCs w:val="24"/>
+          <w:lang w:val="es-CO"/>
+        </w:rPr>
+        <w:t>los canales R, G y B).</w:t>
+      </w:r>
+    </w:p>
+    <w:p>
+      <w:pPr>
+        <w:rPr>
+          <w:rFonts w:ascii="Times New Roman" w:hAnsi="Times New Roman"/>
+          <w:szCs w:val="24"/>
+          <w:lang w:val="es-CO"/>
+        </w:rPr>
+      </w:pPr>
+      <w:r>
+        <w:rPr>
+          <w:rFonts w:ascii="Times New Roman" w:hAnsi="Times New Roman"/>
+          <w:szCs w:val="24"/>
+          <w:lang w:val="es-CO"/>
+        </w:rPr>
+        <w:t>-</w:t>
+      </w:r>
+      <w:r>
+        <w:rPr>
+          <w:rFonts w:ascii="Times New Roman" w:hAnsi="Times New Roman"/>
+          <w:szCs w:val="24"/>
+          <w:lang w:val="es-CO"/>
+        </w:rPr>
+        <w:t xml:space="preserve">Para cada posición k, se calcula la posición correspondiente en la imagen como </w:t>
+      </w:r>
+      <w:proofErr w:type="spellStart"/>
+      <w:r>
+        <w:rPr>
+          <w:rFonts w:ascii="Times New Roman" w:hAnsi="Times New Roman"/>
+          <w:szCs w:val="24"/>
+          <w:lang w:val="es-CO"/>
+        </w:rPr>
+        <w:t>pos</w:t>
+      </w:r>
+      <w:proofErr w:type="spellEnd"/>
+      <w:r>
+        <w:rPr>
+          <w:rFonts w:ascii="Times New Roman" w:hAnsi="Times New Roman"/>
+          <w:szCs w:val="24"/>
+          <w:lang w:val="es-CO"/>
+        </w:rPr>
+        <w:t xml:space="preserve"> = k +</w:t>
+      </w:r>
+      <w:r>
+        <w:rPr>
+          <w:rFonts w:ascii="Times New Roman" w:hAnsi="Times New Roman"/>
+          <w:szCs w:val="24"/>
+          <w:lang w:val="es-CO"/>
+        </w:rPr>
+        <w:t xml:space="preserve"> s</w:t>
+      </w:r>
+      <w:r>
+        <w:rPr>
+          <w:rFonts w:ascii="Times New Roman" w:hAnsi="Times New Roman"/>
+          <w:szCs w:val="24"/>
+          <w:lang w:val="es-CO"/>
+        </w:rPr>
+        <w:t>emilla.</w:t>
+      </w:r>
+    </w:p>
+    <w:p>
+      <w:pPr>
+        <w:rPr>
+          <w:rFonts w:ascii="Times New Roman" w:hAnsi="Times New Roman"/>
+          <w:szCs w:val="24"/>
+          <w:lang w:val="es-CO"/>
+        </w:rPr>
+      </w:pPr>
+      <w:r>
+        <w:rPr>
+          <w:rFonts w:ascii="Times New Roman" w:hAnsi="Times New Roman"/>
+          <w:szCs w:val="24"/>
+          <w:lang w:val="es-CO"/>
+        </w:rPr>
+        <w:t>-</w:t>
+      </w:r>
+      <w:r>
+        <w:rPr>
+          <w:rFonts w:ascii="Times New Roman" w:hAnsi="Times New Roman"/>
+          <w:szCs w:val="24"/>
+          <w:lang w:val="es-CO"/>
+        </w:rPr>
+        <w:t>Luego, se suma imagen[</w:t>
+      </w:r>
+      <w:proofErr w:type="spellStart"/>
+      <w:r>
+        <w:rPr>
+          <w:rFonts w:ascii="Times New Roman" w:hAnsi="Times New Roman"/>
+          <w:szCs w:val="24"/>
+          <w:lang w:val="es-CO"/>
+        </w:rPr>
+        <w:t>pos</w:t>
+      </w:r>
+      <w:proofErr w:type="spellEnd"/>
+      <w:r>
+        <w:rPr>
+          <w:rFonts w:ascii="Times New Roman" w:hAnsi="Times New Roman"/>
+          <w:szCs w:val="24"/>
+          <w:lang w:val="es-CO"/>
+        </w:rPr>
+        <w:t xml:space="preserve">] + mascara[k] y se compara con </w:t>
+      </w:r>
+      <w:proofErr w:type="spellStart"/>
+      <w:r>
+        <w:rPr>
+          <w:rFonts w:ascii="Times New Roman" w:hAnsi="Times New Roman"/>
+          <w:szCs w:val="24"/>
+          <w:lang w:val="es-CO"/>
+        </w:rPr>
+        <w:t>valorestxt</w:t>
+      </w:r>
+      <w:proofErr w:type="spellEnd"/>
+      <w:r>
+        <w:rPr>
+          <w:rFonts w:ascii="Times New Roman" w:hAnsi="Times New Roman"/>
+          <w:szCs w:val="24"/>
+          <w:lang w:val="es-CO"/>
+        </w:rPr>
+        <w:t>[k].</w:t>
+      </w:r>
+    </w:p>
+    <w:p>
+      <w:pPr>
+        <w:rPr>
+          <w:rFonts w:ascii="Times New Roman" w:hAnsi="Times New Roman"/>
+          <w:szCs w:val="24"/>
+          <w:lang w:val="es-CO"/>
+        </w:rPr>
+      </w:pPr>
+      <w:r>
+        <w:rPr>
+          <w:rFonts w:ascii="Times New Roman" w:hAnsi="Times New Roman"/>
+          <w:szCs w:val="24"/>
+          <w:lang w:val="es-CO"/>
+        </w:rPr>
+        <w:t>-</w:t>
+      </w:r>
+      <w:r>
+        <w:rPr>
+          <w:rFonts w:ascii="Times New Roman" w:hAnsi="Times New Roman"/>
+          <w:szCs w:val="24"/>
+          <w:lang w:val="es-CO"/>
+        </w:rPr>
+        <w:t>Si algún valor no coincide, la función imprime el error y retorna false.</w:t>
+      </w:r>
+    </w:p>
+    <w:p>
+      <w:pPr>
+        <w:rPr>
+          <w:rFonts w:ascii="Times New Roman" w:hAnsi="Times New Roman"/>
+          <w:szCs w:val="24"/>
+          <w:lang w:val="es-CO"/>
+        </w:rPr>
+      </w:pPr>
+      <w:r>
+        <w:rPr>
+          <w:rFonts w:ascii="Times New Roman" w:hAnsi="Times New Roman"/>
+          <w:szCs w:val="24"/>
+          <w:lang w:val="es-CO"/>
+        </w:rPr>
+        <w:t>-</w:t>
+      </w:r>
+      <w:r>
+        <w:rPr>
+          <w:rFonts w:ascii="Times New Roman" w:hAnsi="Times New Roman"/>
+          <w:szCs w:val="24"/>
+          <w:lang w:val="es-CO"/>
+        </w:rPr>
+        <w:t>Si todos los valores coinciden, se imprime un mensaje de éxito y se retorna true.</w:t>
+      </w:r>
+    </w:p>
+    <w:p>
+      <w:pPr>
+        <w:rPr>
+          <w:rFonts w:ascii="Times New Roman" w:hAnsi="Times New Roman"/>
+          <w:szCs w:val="24"/>
+          <w:lang w:val="es-CO"/>
+        </w:rPr>
+      </w:pPr>
+    </w:p>
+    <w:p>
+      <w:pPr>
         <w:rPr>
           <w:rFonts w:ascii="Times New Roman" w:hAnsi="Times New Roman"/>
           <w:b/>
@@ -1991,28 +2538,8 @@
           <w:szCs w:val="24"/>
           <w:lang w:val="es-CO"/>
         </w:rPr>
-        <w:t>reversible y no pierde información</w:t>
-      </w:r>
-      <w:r>
-        <w:rPr>
-          <w:rFonts w:ascii="Times New Roman" w:hAnsi="Times New Roman"/>
-          <w:szCs w:val="24"/>
-          <w:lang w:val="es-CO"/>
-        </w:rPr>
-        <w:t>, cumpliendo así con uno de los requisitos fundamentales del desafío.</w:t>
-      </w:r>
-    </w:p>
-    <w:p>
-      <w:pPr>
-        <w:rPr>
-          <w:rFonts w:ascii="Times New Roman" w:hAnsi="Times New Roman"/>
-          <w:szCs w:val="24"/>
-          <w:lang w:val="es-CO"/>
-        </w:rPr>
-      </w:pPr>
-    </w:p>
-    <w:p>
-      <w:pPr>
+      </w:pPr>
+      <w:r>
         <w:rPr>
           <w:rFonts w:ascii="Times New Roman" w:hAnsi="Times New Roman"/>
           <w:b/>
@@ -2020,7 +2547,9 @@
           <w:szCs w:val="24"/>
           <w:lang w:val="es-CO"/>
         </w:rPr>
-      </w:pPr>
+        <w:t xml:space="preserve">Función </w:t>
+      </w:r>
+      <w:proofErr w:type="spellStart"/>
       <w:r>
         <w:rPr>
           <w:rFonts w:ascii="Times New Roman" w:hAnsi="Times New Roman"/>
@@ -2029,41 +2558,111 @@
           <w:szCs w:val="24"/>
           <w:lang w:val="es-CO"/>
         </w:rPr>
-        <w:t>Pruebas de operación XOR</w:t>
-      </w:r>
-    </w:p>
-    <w:p>
-      <w:pPr>
-        <w:rPr>
-          <w:rFonts w:ascii="Times New Roman" w:hAnsi="Times New Roman"/>
-          <w:szCs w:val="24"/>
-          <w:lang w:val="es-CO"/>
-        </w:rPr>
-      </w:pPr>
-      <w:r>
-        <w:rPr>
-          <w:rFonts w:ascii="Times New Roman" w:hAnsi="Times New Roman"/>
-          <w:szCs w:val="24"/>
-          <w:lang w:val="es-CO"/>
-        </w:rPr>
-        <w:t>Para probar la operación XOR, se cargaron dos imágenes:</w:t>
-      </w:r>
-    </w:p>
-    <w:p>
-      <w:pPr>
-        <w:rPr>
-          <w:rFonts w:ascii="Times New Roman" w:hAnsi="Times New Roman"/>
-          <w:szCs w:val="24"/>
-          <w:lang w:val="es-CO"/>
-        </w:rPr>
-      </w:pPr>
-      <w:r>
-        <w:rPr>
-          <w:rFonts w:ascii="Times New Roman" w:hAnsi="Times New Roman"/>
-          <w:szCs w:val="24"/>
-          <w:lang w:val="es-CO"/>
-        </w:rPr>
-        <w:lastRenderedPageBreak/>
+        <w:t>generarYCompararEnmascaramiento</w:t>
+      </w:r>
+      <w:proofErr w:type="spellEnd"/>
+    </w:p>
+    <w:p>
+      <w:pPr>
+        <w:rPr>
+          <w:rFonts w:ascii="Times New Roman" w:hAnsi="Times New Roman"/>
+          <w:szCs w:val="24"/>
+          <w:lang w:val="es-CO"/>
+        </w:rPr>
+      </w:pPr>
+      <w:r>
+        <w:rPr>
+          <w:rFonts w:ascii="Times New Roman" w:hAnsi="Times New Roman"/>
+          <w:szCs w:val="24"/>
+          <w:lang w:val="es-CO"/>
+        </w:rPr>
+        <w:t xml:space="preserve">Esta función tiene una estructura similar a </w:t>
+      </w:r>
+      <w:proofErr w:type="spellStart"/>
+      <w:r>
+        <w:rPr>
+          <w:rFonts w:ascii="Times New Roman" w:hAnsi="Times New Roman"/>
+          <w:szCs w:val="24"/>
+          <w:lang w:val="es-CO"/>
+        </w:rPr>
+        <w:t>validarEnmascaramiento</w:t>
+      </w:r>
+      <w:proofErr w:type="spellEnd"/>
+      <w:r>
+        <w:rPr>
+          <w:rFonts w:ascii="Times New Roman" w:hAnsi="Times New Roman"/>
+          <w:szCs w:val="24"/>
+          <w:lang w:val="es-CO"/>
+        </w:rPr>
+        <w:t>, pero su objetivo es confirmar directamente si, al aplicar el enmascaramiento sobre una imagen ya desencriptada (por ejemplo, P2), se obtienen los mismos resultados almacenados en el archivo .</w:t>
+      </w:r>
+      <w:proofErr w:type="spellStart"/>
+      <w:r>
+        <w:rPr>
+          <w:rFonts w:ascii="Times New Roman" w:hAnsi="Times New Roman"/>
+          <w:szCs w:val="24"/>
+          <w:lang w:val="es-CO"/>
+        </w:rPr>
+        <w:t>txt</w:t>
+      </w:r>
+      <w:proofErr w:type="spellEnd"/>
+      <w:r>
+        <w:rPr>
+          <w:rFonts w:ascii="Times New Roman" w:hAnsi="Times New Roman"/>
+          <w:szCs w:val="24"/>
+          <w:lang w:val="es-CO"/>
+        </w:rPr>
+        <w:t>.</w:t>
+      </w:r>
+    </w:p>
+    <w:p>
+      <w:pPr>
+        <w:rPr>
+          <w:rFonts w:ascii="Times New Roman" w:hAnsi="Times New Roman"/>
+          <w:szCs w:val="24"/>
+          <w:lang w:val="es-CO"/>
+        </w:rPr>
+      </w:pPr>
+      <w:r>
+        <w:rPr>
+          <w:rFonts w:ascii="Times New Roman" w:hAnsi="Times New Roman"/>
+          <w:szCs w:val="24"/>
+          <w:lang w:val="es-CO"/>
+        </w:rPr>
+        <w:t>Se utiliza principalmente para verificar si una etapa previa del proceso fue correcta, por ejemplo, validar que P3 desencriptada correctamente por XOR realmente nos da la imagen que originó el archivo M2.txt.</w:t>
+      </w:r>
+    </w:p>
+    <w:p>
+      <w:pPr>
+        <w:rPr>
+          <w:rFonts w:ascii="Times New Roman" w:hAnsi="Times New Roman"/>
+          <w:szCs w:val="24"/>
+          <w:lang w:val="es-CO"/>
+        </w:rPr>
+      </w:pPr>
+      <w:r>
+        <w:rPr>
+          <w:rFonts w:ascii="Times New Roman" w:hAnsi="Times New Roman"/>
+          <w:szCs w:val="24"/>
+          <w:lang w:val="es-CO"/>
+        </w:rPr>
+        <w:t>Los parámetros recibidos son los mismos:</w:t>
+      </w:r>
+    </w:p>
+    <w:p>
+      <w:pPr>
+        <w:rPr>
+          <w:rFonts w:ascii="Times New Roman" w:hAnsi="Times New Roman"/>
+          <w:szCs w:val="24"/>
+          <w:lang w:val="es-CO"/>
+        </w:rPr>
+      </w:pPr>
+      <w:r>
+        <w:rPr>
+          <w:rFonts w:ascii="Times New Roman" w:hAnsi="Times New Roman"/>
+          <w:szCs w:val="24"/>
+          <w:lang w:val="es-CO"/>
+        </w:rPr>
         <w:t>-</w:t>
       </w:r>
       <w:r>
@@ -2072,7 +2671,78 @@
           <w:szCs w:val="24"/>
           <w:lang w:val="es-CO"/>
         </w:rPr>
-        <w:t>La imagen original I_O.bmp.</w:t>
+        <w:t>La imagen desencriptada (imagen), la máscara (mascara), los valores del .</w:t>
+      </w:r>
+      <w:proofErr w:type="spellStart"/>
+      <w:r>
+        <w:rPr>
+          <w:rFonts w:ascii="Times New Roman" w:hAnsi="Times New Roman"/>
+          <w:szCs w:val="24"/>
+          <w:lang w:val="es-CO"/>
+        </w:rPr>
+        <w:t>txt</w:t>
+      </w:r>
+      <w:proofErr w:type="spellEnd"/>
+      <w:r>
+        <w:rPr>
+          <w:rFonts w:ascii="Times New Roman" w:hAnsi="Times New Roman"/>
+          <w:szCs w:val="24"/>
+          <w:lang w:val="es-CO"/>
+        </w:rPr>
+        <w:t xml:space="preserve"> (</w:t>
+      </w:r>
+      <w:proofErr w:type="spellStart"/>
+      <w:r>
+        <w:rPr>
+          <w:rFonts w:ascii="Times New Roman" w:hAnsi="Times New Roman"/>
+          <w:szCs w:val="24"/>
+          <w:lang w:val="es-CO"/>
+        </w:rPr>
+        <w:t>valoresEsperados</w:t>
+      </w:r>
+      <w:proofErr w:type="spellEnd"/>
+      <w:r>
+        <w:rPr>
+          <w:rFonts w:ascii="Times New Roman" w:hAnsi="Times New Roman"/>
+          <w:szCs w:val="24"/>
+          <w:lang w:val="es-CO"/>
+        </w:rPr>
+        <w:t xml:space="preserve">), la semilla de inicio y el número de </w:t>
+      </w:r>
+      <w:proofErr w:type="spellStart"/>
+      <w:r>
+        <w:rPr>
+          <w:rFonts w:ascii="Times New Roman" w:hAnsi="Times New Roman"/>
+          <w:szCs w:val="24"/>
+          <w:lang w:val="es-CO"/>
+        </w:rPr>
+        <w:t>num_pixeles</w:t>
+      </w:r>
+      <w:proofErr w:type="spellEnd"/>
+      <w:r>
+        <w:rPr>
+          <w:rFonts w:ascii="Times New Roman" w:hAnsi="Times New Roman"/>
+          <w:szCs w:val="24"/>
+          <w:lang w:val="es-CO"/>
+        </w:rPr>
+        <w:t>.</w:t>
+      </w:r>
+    </w:p>
+    <w:p>
+      <w:pPr>
+        <w:rPr>
+          <w:rFonts w:ascii="Times New Roman" w:hAnsi="Times New Roman"/>
+          <w:szCs w:val="24"/>
+          <w:lang w:val="es-CO"/>
+        </w:rPr>
+      </w:pPr>
+      <w:r>
+        <w:rPr>
+          <w:rFonts w:ascii="Times New Roman" w:hAnsi="Times New Roman"/>
+          <w:szCs w:val="24"/>
+          <w:lang w:val="es-CO"/>
+        </w:rPr>
+        <w:t>La verificación se realiza igual:</w:t>
       </w:r>
     </w:p>
     <w:p>
@@ -2097,9 +2767,79 @@
           <w:szCs w:val="24"/>
           <w:lang w:val="es-CO"/>
         </w:rPr>
-        <w:t xml:space="preserve">La imagen I_M.bmp, que funciona como </w:t>
-      </w:r>
-      <w:r>
+        <w:t>Se suman los valores de la imagen y la máscara desde la posición semilla, y se comparan con los valores esperados.</w:t>
+      </w:r>
+    </w:p>
+    <w:p>
+      <w:pPr>
+        <w:rPr>
+          <w:rFonts w:ascii="Times New Roman" w:hAnsi="Times New Roman"/>
+          <w:szCs w:val="24"/>
+          <w:lang w:val="es-CO"/>
+        </w:rPr>
+      </w:pPr>
+      <w:r>
+        <w:rPr>
+          <w:rFonts w:ascii="Times New Roman" w:hAnsi="Times New Roman"/>
+          <w:szCs w:val="24"/>
+          <w:lang w:val="es-CO"/>
+        </w:rPr>
+        <w:t>-</w:t>
+      </w:r>
+      <w:r>
+        <w:rPr>
+          <w:rFonts w:ascii="Times New Roman" w:hAnsi="Times New Roman"/>
+          <w:szCs w:val="24"/>
+          <w:lang w:val="es-CO"/>
+        </w:rPr>
+        <w:t>Si hay alguna diferencia, se reporta en consola y se retorna false.</w:t>
+      </w:r>
+    </w:p>
+    <w:p>
+      <w:pPr>
+        <w:rPr>
+          <w:rFonts w:ascii="Times New Roman" w:hAnsi="Times New Roman"/>
+          <w:szCs w:val="24"/>
+          <w:lang w:val="es-CO"/>
+        </w:rPr>
+      </w:pPr>
+      <w:r>
+        <w:rPr>
+          <w:rFonts w:ascii="Times New Roman" w:hAnsi="Times New Roman"/>
+          <w:szCs w:val="24"/>
+          <w:lang w:val="es-CO"/>
+        </w:rPr>
+        <w:t>-</w:t>
+      </w:r>
+      <w:r>
+        <w:rPr>
+          <w:rFonts w:ascii="Times New Roman" w:hAnsi="Times New Roman"/>
+          <w:szCs w:val="24"/>
+          <w:lang w:val="es-CO"/>
+        </w:rPr>
+        <w:t>Si todos los valores coinciden, se imprime un mensaje de validación correcta y se retorna true.</w:t>
+      </w:r>
+    </w:p>
+    <w:p>
+      <w:pPr>
+        <w:rPr>
+          <w:rFonts w:ascii="Times New Roman" w:hAnsi="Times New Roman"/>
+          <w:szCs w:val="24"/>
+          <w:lang w:val="es-CO"/>
+        </w:rPr>
+      </w:pPr>
+    </w:p>
+    <w:p>
+      <w:pPr>
+        <w:rPr>
+          <w:rFonts w:ascii="Times New Roman" w:hAnsi="Times New Roman"/>
+          <w:szCs w:val="24"/>
+          <w:lang w:val="es-CO"/>
+        </w:rPr>
+      </w:pPr>
+    </w:p>
+    <w:p>
+      <w:pPr>
         <w:rPr>
           <w:rFonts w:ascii="Times New Roman" w:hAnsi="Times New Roman"/>
           <w:b/>
@@ -2107,49 +2847,7 @@
           <w:szCs w:val="24"/>
           <w:lang w:val="es-CO"/>
         </w:rPr>
-        <w:t>máscara XOR</w:t>
-      </w:r>
-      <w:r>
-        <w:rPr>
-          <w:rFonts w:ascii="Times New Roman" w:hAnsi="Times New Roman"/>
-          <w:szCs w:val="24"/>
-          <w:lang w:val="es-CO"/>
-        </w:rPr>
-        <w:t xml:space="preserve"> y tiene las mismas dimensiones que la</w:t>
-      </w:r>
-      <w:r>
-        <w:rPr>
-          <w:rFonts w:ascii="Times New Roman" w:hAnsi="Times New Roman"/>
-          <w:szCs w:val="24"/>
-          <w:lang w:val="es-CO"/>
-        </w:rPr>
-        <w:t xml:space="preserve"> </w:t>
-      </w:r>
-      <w:r>
-        <w:rPr>
-          <w:rFonts w:ascii="Times New Roman" w:hAnsi="Times New Roman"/>
-          <w:szCs w:val="24"/>
-          <w:lang w:val="es-CO"/>
-        </w:rPr>
-        <w:t>original.</w:t>
-      </w:r>
-    </w:p>
-    <w:p>
-      <w:pPr>
-        <w:rPr>
-          <w:rFonts w:ascii="Times New Roman" w:hAnsi="Times New Roman"/>
-          <w:szCs w:val="24"/>
-          <w:lang w:val="es-CO"/>
-        </w:rPr>
-      </w:pPr>
-      <w:r>
-        <w:rPr>
-          <w:rFonts w:ascii="Times New Roman" w:hAnsi="Times New Roman"/>
-          <w:szCs w:val="24"/>
-          <w:lang w:val="es-CO"/>
-        </w:rPr>
-        <w:t xml:space="preserve">Se aplicó la operación XOR </w:t>
-      </w:r>
+      </w:pPr>
       <w:r>
         <w:rPr>
           <w:rFonts w:ascii="Times New Roman" w:hAnsi="Times New Roman"/>
@@ -2158,32 +2856,24 @@
           <w:szCs w:val="24"/>
           <w:lang w:val="es-CO"/>
         </w:rPr>
-        <w:t>byte por byte</w:t>
-      </w:r>
-      <w:r>
-        <w:rPr>
-          <w:rFonts w:ascii="Times New Roman" w:hAnsi="Times New Roman"/>
-          <w:szCs w:val="24"/>
-          <w:lang w:val="es-CO"/>
-        </w:rPr>
-        <w:t xml:space="preserve"> entre estas dos imágenes, generando una nueva imagen I_XOR.bmp. Esta imagen representa una versión "encriptada", donde cada canal de color ha sido modificado según la imagen IM.</w:t>
-      </w:r>
-    </w:p>
-    <w:p>
-      <w:pPr>
-        <w:rPr>
-          <w:rFonts w:ascii="Times New Roman" w:hAnsi="Times New Roman"/>
-          <w:szCs w:val="24"/>
-          <w:lang w:val="es-CO"/>
-        </w:rPr>
-      </w:pPr>
-      <w:r>
-        <w:rPr>
-          <w:rFonts w:ascii="Times New Roman" w:hAnsi="Times New Roman"/>
-          <w:szCs w:val="24"/>
-          <w:lang w:val="es-CO"/>
-        </w:rPr>
-        <w:t xml:space="preserve">A continuación, se aplicó nuevamente la operación XOR entre I_XOR.bmp y la misma imagen I_M.bmp. Debido a la propiedad de reversibilidad del operador XOR (A ^ B ^ B = A), el resultado obtenido fue una imagen </w:t>
+        <w:t>Pruebas de rotación de bits</w:t>
+      </w:r>
+    </w:p>
+    <w:p>
+      <w:pPr>
+        <w:rPr>
+          <w:rFonts w:ascii="Times New Roman" w:hAnsi="Times New Roman"/>
+          <w:szCs w:val="24"/>
+          <w:lang w:val="es-CO"/>
+        </w:rPr>
+      </w:pPr>
+      <w:r>
+        <w:rPr>
+          <w:rFonts w:ascii="Times New Roman" w:hAnsi="Times New Roman"/>
+          <w:szCs w:val="24"/>
+          <w:lang w:val="es-CO"/>
+        </w:rPr>
+        <w:t xml:space="preserve">Para verificar el correcto funcionamiento de la rotación de bits, se cargó una imagen BMP en formato RGB de 24 bits (I_O.bmp) y se aplicó una </w:t>
       </w:r>
       <w:r>
         <w:rPr>
@@ -2193,32 +2883,32 @@
           <w:szCs w:val="24"/>
           <w:lang w:val="es-CO"/>
         </w:rPr>
-        <w:t>idéntica a la original</w:t>
-      </w:r>
-      <w:r>
-        <w:rPr>
-          <w:rFonts w:ascii="Times New Roman" w:hAnsi="Times New Roman"/>
-          <w:szCs w:val="24"/>
-          <w:lang w:val="es-CO"/>
-        </w:rPr>
-        <w:t>, la cual se guardó como I_XORRestaurada.bmp.</w:t>
-      </w:r>
-    </w:p>
-    <w:p>
-      <w:pPr>
-        <w:rPr>
-          <w:rFonts w:ascii="Times New Roman" w:hAnsi="Times New Roman"/>
-          <w:szCs w:val="24"/>
-          <w:lang w:val="es-CO"/>
-        </w:rPr>
-      </w:pPr>
-      <w:r>
-        <w:rPr>
-          <w:rFonts w:ascii="Times New Roman" w:hAnsi="Times New Roman"/>
-          <w:szCs w:val="24"/>
-          <w:lang w:val="es-CO"/>
-        </w:rPr>
-        <w:t xml:space="preserve">La validación visual confirmó que la imagen restaurada era igual a I_O.bmp, demostrando que la función XOR implementada es correcta, </w:t>
+        <w:t>rotación circular de 3 bits a la derecha</w:t>
+      </w:r>
+      <w:r>
+        <w:rPr>
+          <w:rFonts w:ascii="Times New Roman" w:hAnsi="Times New Roman"/>
+          <w:szCs w:val="24"/>
+          <w:lang w:val="es-CO"/>
+        </w:rPr>
+        <w:t xml:space="preserve"> sobre cada uno de los bytes de la imagen. Esta rotación afecta individualmente a cada canal de color (R, G, B) de todos los píxeles.</w:t>
+      </w:r>
+    </w:p>
+    <w:p>
+      <w:pPr>
+        <w:rPr>
+          <w:rFonts w:ascii="Times New Roman" w:hAnsi="Times New Roman"/>
+          <w:szCs w:val="24"/>
+          <w:lang w:val="es-CO"/>
+        </w:rPr>
+      </w:pPr>
+      <w:r>
+        <w:rPr>
+          <w:rFonts w:ascii="Times New Roman" w:hAnsi="Times New Roman"/>
+          <w:szCs w:val="24"/>
+          <w:lang w:val="es-CO"/>
+        </w:rPr>
+        <w:t xml:space="preserve">Después de aplicar la rotación, se guardó el resultado en un nuevo archivo (I_Rotada.bmp) para su inspección visual. Posteriormente, se aplicó una </w:t>
       </w:r>
       <w:r>
         <w:rPr>
@@ -2228,28 +2918,34 @@
           <w:szCs w:val="24"/>
           <w:lang w:val="es-CO"/>
         </w:rPr>
-        <w:t>reversible</w:t>
-      </w:r>
-      <w:r>
-        <w:rPr>
-          <w:rFonts w:ascii="Times New Roman" w:hAnsi="Times New Roman"/>
-          <w:szCs w:val="24"/>
-          <w:lang w:val="es-CO"/>
-        </w:rPr>
-        <w:t>, y adecuada para el propósito del proyecto.</w:t>
-      </w:r>
-    </w:p>
-    <w:p>
-      <w:pPr>
-        <w:rPr>
-          <w:rFonts w:ascii="Times New Roman" w:hAnsi="Times New Roman"/>
-          <w:szCs w:val="24"/>
-          <w:lang w:val="es-CO"/>
-        </w:rPr>
-      </w:pPr>
-    </w:p>
-    <w:p>
-      <w:pPr>
+        <w:t>rotación inversa (3 bits a la izquierda)</w:t>
+      </w:r>
+      <w:r>
+        <w:rPr>
+          <w:rFonts w:ascii="Times New Roman" w:hAnsi="Times New Roman"/>
+          <w:szCs w:val="24"/>
+          <w:lang w:val="es-CO"/>
+        </w:rPr>
+        <w:t xml:space="preserve"> a la misma imagen rotada, con el fin de revertir el cambio. El resultado final fue guardado como I_Restaurada.bmp.</w:t>
+      </w:r>
+    </w:p>
+    <w:p>
+      <w:pPr>
+        <w:rPr>
+          <w:rFonts w:ascii="Times New Roman" w:hAnsi="Times New Roman"/>
+          <w:szCs w:val="24"/>
+          <w:lang w:val="es-CO"/>
+        </w:rPr>
+      </w:pPr>
+      <w:r>
+        <w:rPr>
+          <w:rFonts w:ascii="Times New Roman" w:hAnsi="Times New Roman"/>
+          <w:szCs w:val="24"/>
+          <w:lang w:val="es-CO"/>
+        </w:rPr>
+        <w:t xml:space="preserve">Al comparar visualmente la imagen restaurada con la imagen original, se verificó que ambas eran idénticas, lo que confirma que la función de rotación es </w:t>
+      </w:r>
+      <w:r>
         <w:rPr>
           <w:rFonts w:ascii="Times New Roman" w:hAnsi="Times New Roman"/>
           <w:b/>
@@ -2257,8 +2953,28 @@
           <w:szCs w:val="24"/>
           <w:lang w:val="es-CO"/>
         </w:rPr>
-      </w:pPr>
-      <w:r>
+        <w:t>reversible y no pierde información</w:t>
+      </w:r>
+      <w:r>
+        <w:rPr>
+          <w:rFonts w:ascii="Times New Roman" w:hAnsi="Times New Roman"/>
+          <w:szCs w:val="24"/>
+          <w:lang w:val="es-CO"/>
+        </w:rPr>
+        <w:t>, cumpliendo así con uno de los requisitos fundamentales del desafío.</w:t>
+      </w:r>
+    </w:p>
+    <w:p>
+      <w:pPr>
+        <w:rPr>
+          <w:rFonts w:ascii="Times New Roman" w:hAnsi="Times New Roman"/>
+          <w:szCs w:val="24"/>
+          <w:lang w:val="es-CO"/>
+        </w:rPr>
+      </w:pPr>
+    </w:p>
+    <w:p>
+      <w:pPr>
         <w:rPr>
           <w:rFonts w:ascii="Times New Roman" w:hAnsi="Times New Roman"/>
           <w:b/>
@@ -2266,6 +2982,252 @@
           <w:szCs w:val="24"/>
           <w:lang w:val="es-CO"/>
         </w:rPr>
+      </w:pPr>
+      <w:r>
+        <w:rPr>
+          <w:rFonts w:ascii="Times New Roman" w:hAnsi="Times New Roman"/>
+          <w:b/>
+          <w:bCs/>
+          <w:szCs w:val="24"/>
+          <w:lang w:val="es-CO"/>
+        </w:rPr>
+        <w:t>Pruebas de operación XOR</w:t>
+      </w:r>
+    </w:p>
+    <w:p>
+      <w:pPr>
+        <w:rPr>
+          <w:rFonts w:ascii="Times New Roman" w:hAnsi="Times New Roman"/>
+          <w:szCs w:val="24"/>
+          <w:lang w:val="es-CO"/>
+        </w:rPr>
+      </w:pPr>
+      <w:r>
+        <w:rPr>
+          <w:rFonts w:ascii="Times New Roman" w:hAnsi="Times New Roman"/>
+          <w:szCs w:val="24"/>
+          <w:lang w:val="es-CO"/>
+        </w:rPr>
+        <w:t>Para probar la operación XOR, se cargaron dos imágenes:</w:t>
+      </w:r>
+    </w:p>
+    <w:p>
+      <w:pPr>
+        <w:rPr>
+          <w:rFonts w:ascii="Times New Roman" w:hAnsi="Times New Roman"/>
+          <w:szCs w:val="24"/>
+          <w:lang w:val="es-CO"/>
+        </w:rPr>
+      </w:pPr>
+      <w:r>
+        <w:rPr>
+          <w:rFonts w:ascii="Times New Roman" w:hAnsi="Times New Roman"/>
+          <w:szCs w:val="24"/>
+          <w:lang w:val="es-CO"/>
+        </w:rPr>
+        <w:t>-</w:t>
+      </w:r>
+      <w:r>
+        <w:rPr>
+          <w:rFonts w:ascii="Times New Roman" w:hAnsi="Times New Roman"/>
+          <w:szCs w:val="24"/>
+          <w:lang w:val="es-CO"/>
+        </w:rPr>
+        <w:t>La imagen original I_O.bmp.</w:t>
+      </w:r>
+    </w:p>
+    <w:p>
+      <w:pPr>
+        <w:rPr>
+          <w:rFonts w:ascii="Times New Roman" w:hAnsi="Times New Roman"/>
+          <w:szCs w:val="24"/>
+          <w:lang w:val="es-CO"/>
+        </w:rPr>
+      </w:pPr>
+      <w:r>
+        <w:rPr>
+          <w:rFonts w:ascii="Times New Roman" w:hAnsi="Times New Roman"/>
+          <w:szCs w:val="24"/>
+          <w:lang w:val="es-CO"/>
+        </w:rPr>
+        <w:t>-</w:t>
+      </w:r>
+      <w:r>
+        <w:rPr>
+          <w:rFonts w:ascii="Times New Roman" w:hAnsi="Times New Roman"/>
+          <w:szCs w:val="24"/>
+          <w:lang w:val="es-CO"/>
+        </w:rPr>
+        <w:t xml:space="preserve">La imagen I_M.bmp, que funciona como </w:t>
+      </w:r>
+      <w:r>
+        <w:rPr>
+          <w:rFonts w:ascii="Times New Roman" w:hAnsi="Times New Roman"/>
+          <w:b/>
+          <w:bCs/>
+          <w:szCs w:val="24"/>
+          <w:lang w:val="es-CO"/>
+        </w:rPr>
+        <w:t>máscara XOR</w:t>
+      </w:r>
+      <w:r>
+        <w:rPr>
+          <w:rFonts w:ascii="Times New Roman" w:hAnsi="Times New Roman"/>
+          <w:szCs w:val="24"/>
+          <w:lang w:val="es-CO"/>
+        </w:rPr>
+        <w:t xml:space="preserve"> y tiene las mismas dimensiones que la</w:t>
+      </w:r>
+      <w:r>
+        <w:rPr>
+          <w:rFonts w:ascii="Times New Roman" w:hAnsi="Times New Roman"/>
+          <w:szCs w:val="24"/>
+          <w:lang w:val="es-CO"/>
+        </w:rPr>
+        <w:t xml:space="preserve"> </w:t>
+      </w:r>
+      <w:r>
+        <w:rPr>
+          <w:rFonts w:ascii="Times New Roman" w:hAnsi="Times New Roman"/>
+          <w:szCs w:val="24"/>
+          <w:lang w:val="es-CO"/>
+        </w:rPr>
+        <w:t>original.</w:t>
+      </w:r>
+    </w:p>
+    <w:p>
+      <w:pPr>
+        <w:rPr>
+          <w:rFonts w:ascii="Times New Roman" w:hAnsi="Times New Roman"/>
+          <w:szCs w:val="24"/>
+          <w:lang w:val="es-CO"/>
+        </w:rPr>
+      </w:pPr>
+      <w:r>
+        <w:rPr>
+          <w:rFonts w:ascii="Times New Roman" w:hAnsi="Times New Roman"/>
+          <w:szCs w:val="24"/>
+          <w:lang w:val="es-CO"/>
+        </w:rPr>
+        <w:t xml:space="preserve">Se aplicó la operación XOR </w:t>
+      </w:r>
+      <w:r>
+        <w:rPr>
+          <w:rFonts w:ascii="Times New Roman" w:hAnsi="Times New Roman"/>
+          <w:b/>
+          <w:bCs/>
+          <w:szCs w:val="24"/>
+          <w:lang w:val="es-CO"/>
+        </w:rPr>
+        <w:t>byte por byte</w:t>
+      </w:r>
+      <w:r>
+        <w:rPr>
+          <w:rFonts w:ascii="Times New Roman" w:hAnsi="Times New Roman"/>
+          <w:szCs w:val="24"/>
+          <w:lang w:val="es-CO"/>
+        </w:rPr>
+        <w:t xml:space="preserve"> entre estas dos imágenes, generando una nueva imagen I_XOR.bmp. Esta imagen representa una versión "encriptada", donde cada canal de color ha sido modificado según la imagen IM.</w:t>
+      </w:r>
+    </w:p>
+    <w:p>
+      <w:pPr>
+        <w:rPr>
+          <w:rFonts w:ascii="Times New Roman" w:hAnsi="Times New Roman"/>
+          <w:szCs w:val="24"/>
+          <w:lang w:val="es-CO"/>
+        </w:rPr>
+      </w:pPr>
+      <w:r>
+        <w:rPr>
+          <w:rFonts w:ascii="Times New Roman" w:hAnsi="Times New Roman"/>
+          <w:szCs w:val="24"/>
+          <w:lang w:val="es-CO"/>
+        </w:rPr>
+        <w:lastRenderedPageBreak/>
+        <w:t xml:space="preserve">A continuación, se aplicó nuevamente la operación XOR entre I_XOR.bmp y la misma imagen I_M.bmp. Debido a la propiedad de reversibilidad del operador XOR (A ^ B ^ B = A), el resultado obtenido fue una imagen </w:t>
+      </w:r>
+      <w:r>
+        <w:rPr>
+          <w:rFonts w:ascii="Times New Roman" w:hAnsi="Times New Roman"/>
+          <w:b/>
+          <w:bCs/>
+          <w:szCs w:val="24"/>
+          <w:lang w:val="es-CO"/>
+        </w:rPr>
+        <w:t>idéntica a la original</w:t>
+      </w:r>
+      <w:r>
+        <w:rPr>
+          <w:rFonts w:ascii="Times New Roman" w:hAnsi="Times New Roman"/>
+          <w:szCs w:val="24"/>
+          <w:lang w:val="es-CO"/>
+        </w:rPr>
+        <w:t>, la cual se guardó como I_XORRestaurada.bmp.</w:t>
+      </w:r>
+    </w:p>
+    <w:p>
+      <w:pPr>
+        <w:rPr>
+          <w:rFonts w:ascii="Times New Roman" w:hAnsi="Times New Roman"/>
+          <w:szCs w:val="24"/>
+          <w:lang w:val="es-CO"/>
+        </w:rPr>
+      </w:pPr>
+      <w:r>
+        <w:rPr>
+          <w:rFonts w:ascii="Times New Roman" w:hAnsi="Times New Roman"/>
+          <w:szCs w:val="24"/>
+          <w:lang w:val="es-CO"/>
+        </w:rPr>
+        <w:t xml:space="preserve">La validación visual confirmó que la imagen restaurada era igual a I_O.bmp, demostrando que la función XOR implementada es correcta, </w:t>
+      </w:r>
+      <w:r>
+        <w:rPr>
+          <w:rFonts w:ascii="Times New Roman" w:hAnsi="Times New Roman"/>
+          <w:b/>
+          <w:bCs/>
+          <w:szCs w:val="24"/>
+          <w:lang w:val="es-CO"/>
+        </w:rPr>
+        <w:t>reversible</w:t>
+      </w:r>
+      <w:r>
+        <w:rPr>
+          <w:rFonts w:ascii="Times New Roman" w:hAnsi="Times New Roman"/>
+          <w:szCs w:val="24"/>
+          <w:lang w:val="es-CO"/>
+        </w:rPr>
+        <w:t>, y adecuada para el propósito del proyecto.</w:t>
+      </w:r>
+    </w:p>
+    <w:p>
+      <w:pPr>
+        <w:rPr>
+          <w:rFonts w:ascii="Times New Roman" w:hAnsi="Times New Roman"/>
+          <w:szCs w:val="24"/>
+          <w:lang w:val="es-CO"/>
+        </w:rPr>
+      </w:pPr>
+    </w:p>
+    <w:p>
+      <w:pPr>
+        <w:rPr>
+          <w:rFonts w:ascii="Times New Roman" w:hAnsi="Times New Roman"/>
+          <w:b/>
+          <w:bCs/>
+          <w:szCs w:val="24"/>
+          <w:lang w:val="es-CO"/>
+        </w:rPr>
+      </w:pPr>
+      <w:r>
+        <w:rPr>
+          <w:rFonts w:ascii="Times New Roman" w:hAnsi="Times New Roman"/>
+          <w:b/>
+          <w:bCs/>
+          <w:szCs w:val="24"/>
+          <w:lang w:val="es-CO"/>
+        </w:rPr>
         <w:t>Algoritmo propuesto para revertir transformaciones (Ingeniería Inversa)</w:t>
       </w:r>
     </w:p>
@@ -2385,6 +3347,110 @@
         </w:rPr>
         <w:t xml:space="preserve"> desde la posición indicada por la semilla.</w:t>
       </w:r>
+    </w:p>
+    <w:p>
+      <w:pPr>
+        <w:rPr>
+          <w:rFonts w:ascii="Times New Roman" w:hAnsi="Times New Roman"/>
+          <w:b/>
+          <w:bCs/>
+          <w:lang w:val="es-CO"/>
+        </w:rPr>
+      </w:pPr>
+      <w:r>
+        <w:rPr>
+          <w:rFonts w:ascii="Times New Roman" w:hAnsi="Times New Roman"/>
+          <w:szCs w:val="24"/>
+          <w:lang w:val="es-CO"/>
+        </w:rPr>
+        <w:br/>
+      </w:r>
+      <w:r>
+        <w:rPr>
+          <w:rFonts w:ascii="Times New Roman" w:hAnsi="Times New Roman"/>
+          <w:b/>
+          <w:bCs/>
+          <w:lang w:val="es-CO"/>
+        </w:rPr>
+        <w:t>Corrección en la verificación de la operación XOR</w:t>
+      </w:r>
+    </w:p>
+    <w:p>
+      <w:pPr>
+        <w:rPr>
+          <w:rFonts w:ascii="Times New Roman" w:hAnsi="Times New Roman"/>
+          <w:szCs w:val="24"/>
+          <w:lang w:val="es-CO"/>
+        </w:rPr>
+      </w:pPr>
+      <w:r>
+        <w:rPr>
+          <w:rFonts w:ascii="Times New Roman" w:hAnsi="Times New Roman"/>
+          <w:szCs w:val="24"/>
+          <w:lang w:val="es-CO"/>
+        </w:rPr>
+        <w:t>Durante las pruebas iniciales, se evidenció que la función encargada de validar el enmascaramiento (validarEnmascaramiento) arrojaba errores incluso cuando se sabía que P3 XOR IM debía resultar en P2. Esto generaba resultados incorrectos al intentar verificar si la transformación aplicada a la imagen P3.bmp era una operación XOR.</w:t>
+      </w:r>
+    </w:p>
+    <w:p>
+      <w:pPr>
+        <w:rPr>
+          <w:rFonts w:ascii="Times New Roman" w:hAnsi="Times New Roman"/>
+          <w:szCs w:val="24"/>
+          <w:lang w:val="es-CO"/>
+        </w:rPr>
+      </w:pPr>
+      <w:r>
+        <w:rPr>
+          <w:rFonts w:ascii="Times New Roman" w:hAnsi="Times New Roman"/>
+          <w:szCs w:val="24"/>
+          <w:lang w:val="es-CO"/>
+        </w:rPr>
+        <w:t>El problema radicaba en que se estaba aplicando directamente el XOR sobre el arreglo principal de la imagen P3, lo cual alteraba los datos originales en memoria. Esto impedía no solo una correcta validación posterior, sino también la posibilidad de probar otras transformaciones (como las rotaciones) de forma confiable.</w:t>
+      </w:r>
+    </w:p>
+    <w:p>
+      <w:pPr>
+        <w:rPr>
+          <w:rFonts w:ascii="Times New Roman" w:hAnsi="Times New Roman"/>
+          <w:szCs w:val="24"/>
+          <w:lang w:val="es-CO"/>
+        </w:rPr>
+      </w:pPr>
+      <w:r>
+        <w:rPr>
+          <w:rFonts w:ascii="Times New Roman" w:hAnsi="Times New Roman"/>
+          <w:szCs w:val="24"/>
+          <w:lang w:val="es-CO"/>
+        </w:rPr>
+        <w:t>Para corregir este comportamiento, se implementó una copia temporal de la imagen P3 únicamente para realizar la operación XOR. Esta copia (copiaXOR) se generó a partir de los datos originales de P3.bmp, y se utilizó exclusivamente para la comparación con la máscara y los datos registrados en el archivo M2.txt.</w:t>
+      </w:r>
+    </w:p>
+    <w:p>
+      <w:pPr>
+        <w:rPr>
+          <w:rFonts w:ascii="Times New Roman" w:hAnsi="Times New Roman"/>
+          <w:szCs w:val="24"/>
+          <w:lang w:val="es-CO"/>
+        </w:rPr>
+      </w:pPr>
+      <w:r>
+        <w:rPr>
+          <w:rFonts w:ascii="Times New Roman" w:hAnsi="Times New Roman"/>
+          <w:szCs w:val="24"/>
+          <w:lang w:val="es-CO"/>
+        </w:rPr>
+        <w:t>Esta modificación permitió que la verificación del enmascaramiento sobre la imagen XOR resultante se llevara a cabo correctamente, sin afectar el resto del flujo del programa. Como resultado, se pudo confirmar de forma precisa que la transformación aplicada fue una operación XOR, y que al aplicar la máscara sobre la imagen intermedia P2, se obtenían exactamente los datos esperados.</w:t>
+      </w:r>
+    </w:p>
+    <w:p>
+      <w:pPr>
+        <w:rPr>
+          <w:rFonts w:ascii="Times New Roman" w:hAnsi="Times New Roman"/>
+          <w:szCs w:val="24"/>
+          <w:lang w:val="es-CO"/>
+        </w:rPr>
+      </w:pPr>
     </w:p>
     <w:sectPr>
       <w:pgSz w:w="12240" w:h="15840"/>
@@ -2931,6 +3997,155 @@
     </w:lvl>
   </w:abstractNum>
   <w:abstractNum w:abstractNumId="4" w15:restartNumberingAfterBreak="0">
+    <w:nsid w:val="2C8A6A75"/>
+    <w:multiLevelType w:val="multilevel"/>
+    <w:tmpl w:val="D12C134A"/>
+    <w:lvl w:ilvl="0">
+      <w:start w:val="1"/>
+      <w:numFmt w:val="bullet"/>
+      <w:lvlText w:val=""/>
+      <w:lvlJc w:val="left"/>
+      <w:pPr>
+        <w:tabs>
+          <w:tab w:val="num" w:pos="720"/>
+        </w:tabs>
+        <w:ind w:left="720" w:hanging="360"/>
+      </w:pPr>
+      <w:rPr>
+        <w:rFonts w:ascii="Symbol" w:hAnsi="Symbol" w:hint="default"/>
+        <w:sz w:val="20"/>
+      </w:rPr>
+    </w:lvl>
+    <w:lvl w:ilvl="1" w:tentative="1">
+      <w:start w:val="1"/>
+      <w:numFmt w:val="bullet"/>
+      <w:lvlText w:val="o"/>
+      <w:lvlJc w:val="left"/>
+      <w:pPr>
+        <w:tabs>
+          <w:tab w:val="num" w:pos="1440"/>
+        </w:tabs>
+        <w:ind w:left="1440" w:hanging="360"/>
+      </w:pPr>
+      <w:rPr>
+        <w:rFonts w:ascii="Courier New" w:hAnsi="Courier New" w:hint="default"/>
+        <w:sz w:val="20"/>
+      </w:rPr>
+    </w:lvl>
+    <w:lvl w:ilvl="2" w:tentative="1">
+      <w:start w:val="1"/>
+      <w:numFmt w:val="bullet"/>
+      <w:lvlText w:val=""/>
+      <w:lvlJc w:val="left"/>
+      <w:pPr>
+        <w:tabs>
+          <w:tab w:val="num" w:pos="2160"/>
+        </w:tabs>
+        <w:ind w:left="2160" w:hanging="360"/>
+      </w:pPr>
+      <w:rPr>
+        <w:rFonts w:ascii="Wingdings" w:hAnsi="Wingdings" w:hint="default"/>
+        <w:sz w:val="20"/>
+      </w:rPr>
+    </w:lvl>
+    <w:lvl w:ilvl="3" w:tentative="1">
+      <w:start w:val="1"/>
+      <w:numFmt w:val="bullet"/>
+      <w:lvlText w:val=""/>
+      <w:lvlJc w:val="left"/>
+      <w:pPr>
+        <w:tabs>
+          <w:tab w:val="num" w:pos="2880"/>
+        </w:tabs>
+        <w:ind w:left="2880" w:hanging="360"/>
+      </w:pPr>
+      <w:rPr>
+        <w:rFonts w:ascii="Wingdings" w:hAnsi="Wingdings" w:hint="default"/>
+        <w:sz w:val="20"/>
+      </w:rPr>
+    </w:lvl>
+    <w:lvl w:ilvl="4" w:tentative="1">
+      <w:start w:val="1"/>
+      <w:numFmt w:val="bullet"/>
+      <w:lvlText w:val=""/>
+      <w:lvlJc w:val="left"/>
+      <w:pPr>
+        <w:tabs>
+          <w:tab w:val="num" w:pos="3600"/>
+        </w:tabs>
+        <w:ind w:left="3600" w:hanging="360"/>
+      </w:pPr>
+      <w:rPr>
+        <w:rFonts w:ascii="Wingdings" w:hAnsi="Wingdings" w:hint="default"/>
+        <w:sz w:val="20"/>
+      </w:rPr>
+    </w:lvl>
+    <w:lvl w:ilvl="5" w:tentative="1">
+      <w:start w:val="1"/>
+      <w:numFmt w:val="bullet"/>
+      <w:lvlText w:val=""/>
+      <w:lvlJc w:val="left"/>
+      <w:pPr>
+        <w:tabs>
+          <w:tab w:val="num" w:pos="4320"/>
+        </w:tabs>
+        <w:ind w:left="4320" w:hanging="360"/>
+      </w:pPr>
+      <w:rPr>
+        <w:rFonts w:ascii="Wingdings" w:hAnsi="Wingdings" w:hint="default"/>
+        <w:sz w:val="20"/>
+      </w:rPr>
+    </w:lvl>
+    <w:lvl w:ilvl="6" w:tentative="1">
+      <w:start w:val="1"/>
+      <w:numFmt w:val="bullet"/>
+      <w:lvlText w:val=""/>
+      <w:lvlJc w:val="left"/>
+      <w:pPr>
+        <w:tabs>
+          <w:tab w:val="num" w:pos="5040"/>
+        </w:tabs>
+        <w:ind w:left="5040" w:hanging="360"/>
+      </w:pPr>
+      <w:rPr>
+        <w:rFonts w:ascii="Wingdings" w:hAnsi="Wingdings" w:hint="default"/>
+        <w:sz w:val="20"/>
+      </w:rPr>
+    </w:lvl>
+    <w:lvl w:ilvl="7" w:tentative="1">
+      <w:start w:val="1"/>
+      <w:numFmt w:val="bullet"/>
+      <w:lvlText w:val=""/>
+      <w:lvlJc w:val="left"/>
+      <w:pPr>
+        <w:tabs>
+          <w:tab w:val="num" w:pos="5760"/>
+        </w:tabs>
+        <w:ind w:left="5760" w:hanging="360"/>
+      </w:pPr>
+      <w:rPr>
+        <w:rFonts w:ascii="Wingdings" w:hAnsi="Wingdings" w:hint="default"/>
+        <w:sz w:val="20"/>
+      </w:rPr>
+    </w:lvl>
+    <w:lvl w:ilvl="8" w:tentative="1">
+      <w:start w:val="1"/>
+      <w:numFmt w:val="bullet"/>
+      <w:lvlText w:val=""/>
+      <w:lvlJc w:val="left"/>
+      <w:pPr>
+        <w:tabs>
+          <w:tab w:val="num" w:pos="6480"/>
+        </w:tabs>
+        <w:ind w:left="6480" w:hanging="360"/>
+      </w:pPr>
+      <w:rPr>
+        <w:rFonts w:ascii="Wingdings" w:hAnsi="Wingdings" w:hint="default"/>
+        <w:sz w:val="20"/>
+      </w:rPr>
+    </w:lvl>
+  </w:abstractNum>
+  <w:abstractNum w:abstractNumId="5" w15:restartNumberingAfterBreak="0">
     <w:nsid w:val="459E0916"/>
     <w:multiLevelType w:val="multilevel"/>
     <w:tmpl w:val="B1F6B864"/>
@@ -3051,7 +4266,7 @@
       </w:pPr>
     </w:lvl>
   </w:abstractNum>
-  <w:abstractNum w:abstractNumId="5" w15:restartNumberingAfterBreak="0">
+  <w:abstractNum w:abstractNumId="6" w15:restartNumberingAfterBreak="0">
     <w:nsid w:val="489302F0"/>
     <w:multiLevelType w:val="multilevel"/>
     <w:tmpl w:val="D5243DD6"/>
@@ -3200,7 +4415,7 @@
       </w:rPr>
     </w:lvl>
   </w:abstractNum>
-  <w:abstractNum w:abstractNumId="6" w15:restartNumberingAfterBreak="0">
+  <w:abstractNum w:abstractNumId="7" w15:restartNumberingAfterBreak="0">
     <w:nsid w:val="6B850BFC"/>
     <w:multiLevelType w:val="multilevel"/>
     <w:tmpl w:val="B1F6B864"/>
@@ -3321,7 +4536,603 @@
       </w:pPr>
     </w:lvl>
   </w:abstractNum>
-  <w:abstractNum w:abstractNumId="7" w15:restartNumberingAfterBreak="0">
+  <w:abstractNum w:abstractNumId="8" w15:restartNumberingAfterBreak="0">
+    <w:nsid w:val="6F2A704A"/>
+    <w:multiLevelType w:val="multilevel"/>
+    <w:tmpl w:val="20E08EB6"/>
+    <w:lvl w:ilvl="0">
+      <w:start w:val="1"/>
+      <w:numFmt w:val="bullet"/>
+      <w:lvlText w:val=""/>
+      <w:lvlJc w:val="left"/>
+      <w:pPr>
+        <w:tabs>
+          <w:tab w:val="num" w:pos="720"/>
+        </w:tabs>
+        <w:ind w:left="720" w:hanging="360"/>
+      </w:pPr>
+      <w:rPr>
+        <w:rFonts w:ascii="Symbol" w:hAnsi="Symbol" w:hint="default"/>
+        <w:sz w:val="20"/>
+      </w:rPr>
+    </w:lvl>
+    <w:lvl w:ilvl="1" w:tentative="1">
+      <w:start w:val="1"/>
+      <w:numFmt w:val="bullet"/>
+      <w:lvlText w:val="o"/>
+      <w:lvlJc w:val="left"/>
+      <w:pPr>
+        <w:tabs>
+          <w:tab w:val="num" w:pos="1440"/>
+        </w:tabs>
+        <w:ind w:left="1440" w:hanging="360"/>
+      </w:pPr>
+      <w:rPr>
+        <w:rFonts w:ascii="Courier New" w:hAnsi="Courier New" w:hint="default"/>
+        <w:sz w:val="20"/>
+      </w:rPr>
+    </w:lvl>
+    <w:lvl w:ilvl="2" w:tentative="1">
+      <w:start w:val="1"/>
+      <w:numFmt w:val="bullet"/>
+      <w:lvlText w:val=""/>
+      <w:lvlJc w:val="left"/>
+      <w:pPr>
+        <w:tabs>
+          <w:tab w:val="num" w:pos="2160"/>
+        </w:tabs>
+        <w:ind w:left="2160" w:hanging="360"/>
+      </w:pPr>
+      <w:rPr>
+        <w:rFonts w:ascii="Wingdings" w:hAnsi="Wingdings" w:hint="default"/>
+        <w:sz w:val="20"/>
+      </w:rPr>
+    </w:lvl>
+    <w:lvl w:ilvl="3" w:tentative="1">
+      <w:start w:val="1"/>
+      <w:numFmt w:val="bullet"/>
+      <w:lvlText w:val=""/>
+      <w:lvlJc w:val="left"/>
+      <w:pPr>
+        <w:tabs>
+          <w:tab w:val="num" w:pos="2880"/>
+        </w:tabs>
+        <w:ind w:left="2880" w:hanging="360"/>
+      </w:pPr>
+      <w:rPr>
+        <w:rFonts w:ascii="Wingdings" w:hAnsi="Wingdings" w:hint="default"/>
+        <w:sz w:val="20"/>
+      </w:rPr>
+    </w:lvl>
+    <w:lvl w:ilvl="4" w:tentative="1">
+      <w:start w:val="1"/>
+      <w:numFmt w:val="bullet"/>
+      <w:lvlText w:val=""/>
+      <w:lvlJc w:val="left"/>
+      <w:pPr>
+        <w:tabs>
+          <w:tab w:val="num" w:pos="3600"/>
+        </w:tabs>
+        <w:ind w:left="3600" w:hanging="360"/>
+      </w:pPr>
+      <w:rPr>
+        <w:rFonts w:ascii="Wingdings" w:hAnsi="Wingdings" w:hint="default"/>
+        <w:sz w:val="20"/>
+      </w:rPr>
+    </w:lvl>
+    <w:lvl w:ilvl="5" w:tentative="1">
+      <w:start w:val="1"/>
+      <w:numFmt w:val="bullet"/>
+      <w:lvlText w:val=""/>
+      <w:lvlJc w:val="left"/>
+      <w:pPr>
+        <w:tabs>
+          <w:tab w:val="num" w:pos="4320"/>
+        </w:tabs>
+        <w:ind w:left="4320" w:hanging="360"/>
+      </w:pPr>
+      <w:rPr>
+        <w:rFonts w:ascii="Wingdings" w:hAnsi="Wingdings" w:hint="default"/>
+        <w:sz w:val="20"/>
+      </w:rPr>
+    </w:lvl>
+    <w:lvl w:ilvl="6" w:tentative="1">
+      <w:start w:val="1"/>
+      <w:numFmt w:val="bullet"/>
+      <w:lvlText w:val=""/>
+      <w:lvlJc w:val="left"/>
+      <w:pPr>
+        <w:tabs>
+          <w:tab w:val="num" w:pos="5040"/>
+        </w:tabs>
+        <w:ind w:left="5040" w:hanging="360"/>
+      </w:pPr>
+      <w:rPr>
+        <w:rFonts w:ascii="Wingdings" w:hAnsi="Wingdings" w:hint="default"/>
+        <w:sz w:val="20"/>
+      </w:rPr>
+    </w:lvl>
+    <w:lvl w:ilvl="7" w:tentative="1">
+      <w:start w:val="1"/>
+      <w:numFmt w:val="bullet"/>
+      <w:lvlText w:val=""/>
+      <w:lvlJc w:val="left"/>
+      <w:pPr>
+        <w:tabs>
+          <w:tab w:val="num" w:pos="5760"/>
+        </w:tabs>
+        <w:ind w:left="5760" w:hanging="360"/>
+      </w:pPr>
+      <w:rPr>
+        <w:rFonts w:ascii="Wingdings" w:hAnsi="Wingdings" w:hint="default"/>
+        <w:sz w:val="20"/>
+      </w:rPr>
+    </w:lvl>
+    <w:lvl w:ilvl="8" w:tentative="1">
+      <w:start w:val="1"/>
+      <w:numFmt w:val="bullet"/>
+      <w:lvlText w:val=""/>
+      <w:lvlJc w:val="left"/>
+      <w:pPr>
+        <w:tabs>
+          <w:tab w:val="num" w:pos="6480"/>
+        </w:tabs>
+        <w:ind w:left="6480" w:hanging="360"/>
+      </w:pPr>
+      <w:rPr>
+        <w:rFonts w:ascii="Wingdings" w:hAnsi="Wingdings" w:hint="default"/>
+        <w:sz w:val="20"/>
+      </w:rPr>
+    </w:lvl>
+  </w:abstractNum>
+  <w:abstractNum w:abstractNumId="9" w15:restartNumberingAfterBreak="0">
+    <w:nsid w:val="6F5F50AC"/>
+    <w:multiLevelType w:val="multilevel"/>
+    <w:tmpl w:val="5C767CDA"/>
+    <w:lvl w:ilvl="0">
+      <w:start w:val="1"/>
+      <w:numFmt w:val="bullet"/>
+      <w:lvlText w:val=""/>
+      <w:lvlJc w:val="left"/>
+      <w:pPr>
+        <w:tabs>
+          <w:tab w:val="num" w:pos="720"/>
+        </w:tabs>
+        <w:ind w:left="720" w:hanging="360"/>
+      </w:pPr>
+      <w:rPr>
+        <w:rFonts w:ascii="Symbol" w:hAnsi="Symbol" w:hint="default"/>
+        <w:sz w:val="20"/>
+      </w:rPr>
+    </w:lvl>
+    <w:lvl w:ilvl="1" w:tentative="1">
+      <w:start w:val="1"/>
+      <w:numFmt w:val="bullet"/>
+      <w:lvlText w:val="o"/>
+      <w:lvlJc w:val="left"/>
+      <w:pPr>
+        <w:tabs>
+          <w:tab w:val="num" w:pos="1440"/>
+        </w:tabs>
+        <w:ind w:left="1440" w:hanging="360"/>
+      </w:pPr>
+      <w:rPr>
+        <w:rFonts w:ascii="Courier New" w:hAnsi="Courier New" w:hint="default"/>
+        <w:sz w:val="20"/>
+      </w:rPr>
+    </w:lvl>
+    <w:lvl w:ilvl="2" w:tentative="1">
+      <w:start w:val="1"/>
+      <w:numFmt w:val="bullet"/>
+      <w:lvlText w:val=""/>
+      <w:lvlJc w:val="left"/>
+      <w:pPr>
+        <w:tabs>
+          <w:tab w:val="num" w:pos="2160"/>
+        </w:tabs>
+        <w:ind w:left="2160" w:hanging="360"/>
+      </w:pPr>
+      <w:rPr>
+        <w:rFonts w:ascii="Wingdings" w:hAnsi="Wingdings" w:hint="default"/>
+        <w:sz w:val="20"/>
+      </w:rPr>
+    </w:lvl>
+    <w:lvl w:ilvl="3" w:tentative="1">
+      <w:start w:val="1"/>
+      <w:numFmt w:val="bullet"/>
+      <w:lvlText w:val=""/>
+      <w:lvlJc w:val="left"/>
+      <w:pPr>
+        <w:tabs>
+          <w:tab w:val="num" w:pos="2880"/>
+        </w:tabs>
+        <w:ind w:left="2880" w:hanging="360"/>
+      </w:pPr>
+      <w:rPr>
+        <w:rFonts w:ascii="Wingdings" w:hAnsi="Wingdings" w:hint="default"/>
+        <w:sz w:val="20"/>
+      </w:rPr>
+    </w:lvl>
+    <w:lvl w:ilvl="4" w:tentative="1">
+      <w:start w:val="1"/>
+      <w:numFmt w:val="bullet"/>
+      <w:lvlText w:val=""/>
+      <w:lvlJc w:val="left"/>
+      <w:pPr>
+        <w:tabs>
+          <w:tab w:val="num" w:pos="3600"/>
+        </w:tabs>
+        <w:ind w:left="3600" w:hanging="360"/>
+      </w:pPr>
+      <w:rPr>
+        <w:rFonts w:ascii="Wingdings" w:hAnsi="Wingdings" w:hint="default"/>
+        <w:sz w:val="20"/>
+      </w:rPr>
+    </w:lvl>
+    <w:lvl w:ilvl="5" w:tentative="1">
+      <w:start w:val="1"/>
+      <w:numFmt w:val="bullet"/>
+      <w:lvlText w:val=""/>
+      <w:lvlJc w:val="left"/>
+      <w:pPr>
+        <w:tabs>
+          <w:tab w:val="num" w:pos="4320"/>
+        </w:tabs>
+        <w:ind w:left="4320" w:hanging="360"/>
+      </w:pPr>
+      <w:rPr>
+        <w:rFonts w:ascii="Wingdings" w:hAnsi="Wingdings" w:hint="default"/>
+        <w:sz w:val="20"/>
+      </w:rPr>
+    </w:lvl>
+    <w:lvl w:ilvl="6" w:tentative="1">
+      <w:start w:val="1"/>
+      <w:numFmt w:val="bullet"/>
+      <w:lvlText w:val=""/>
+      <w:lvlJc w:val="left"/>
+      <w:pPr>
+        <w:tabs>
+          <w:tab w:val="num" w:pos="5040"/>
+        </w:tabs>
+        <w:ind w:left="5040" w:hanging="360"/>
+      </w:pPr>
+      <w:rPr>
+        <w:rFonts w:ascii="Wingdings" w:hAnsi="Wingdings" w:hint="default"/>
+        <w:sz w:val="20"/>
+      </w:rPr>
+    </w:lvl>
+    <w:lvl w:ilvl="7" w:tentative="1">
+      <w:start w:val="1"/>
+      <w:numFmt w:val="bullet"/>
+      <w:lvlText w:val=""/>
+      <w:lvlJc w:val="left"/>
+      <w:pPr>
+        <w:tabs>
+          <w:tab w:val="num" w:pos="5760"/>
+        </w:tabs>
+        <w:ind w:left="5760" w:hanging="360"/>
+      </w:pPr>
+      <w:rPr>
+        <w:rFonts w:ascii="Wingdings" w:hAnsi="Wingdings" w:hint="default"/>
+        <w:sz w:val="20"/>
+      </w:rPr>
+    </w:lvl>
+    <w:lvl w:ilvl="8" w:tentative="1">
+      <w:start w:val="1"/>
+      <w:numFmt w:val="bullet"/>
+      <w:lvlText w:val=""/>
+      <w:lvlJc w:val="left"/>
+      <w:pPr>
+        <w:tabs>
+          <w:tab w:val="num" w:pos="6480"/>
+        </w:tabs>
+        <w:ind w:left="6480" w:hanging="360"/>
+      </w:pPr>
+      <w:rPr>
+        <w:rFonts w:ascii="Wingdings" w:hAnsi="Wingdings" w:hint="default"/>
+        <w:sz w:val="20"/>
+      </w:rPr>
+    </w:lvl>
+  </w:abstractNum>
+  <w:abstractNum w:abstractNumId="10" w15:restartNumberingAfterBreak="0">
+    <w:nsid w:val="79D64F6E"/>
+    <w:multiLevelType w:val="multilevel"/>
+    <w:tmpl w:val="D3E6BDFA"/>
+    <w:lvl w:ilvl="0">
+      <w:start w:val="1"/>
+      <w:numFmt w:val="bullet"/>
+      <w:lvlText w:val=""/>
+      <w:lvlJc w:val="left"/>
+      <w:pPr>
+        <w:tabs>
+          <w:tab w:val="num" w:pos="720"/>
+        </w:tabs>
+        <w:ind w:left="720" w:hanging="360"/>
+      </w:pPr>
+      <w:rPr>
+        <w:rFonts w:ascii="Symbol" w:hAnsi="Symbol" w:hint="default"/>
+        <w:sz w:val="20"/>
+      </w:rPr>
+    </w:lvl>
+    <w:lvl w:ilvl="1" w:tentative="1">
+      <w:start w:val="1"/>
+      <w:numFmt w:val="bullet"/>
+      <w:lvlText w:val="o"/>
+      <w:lvlJc w:val="left"/>
+      <w:pPr>
+        <w:tabs>
+          <w:tab w:val="num" w:pos="1440"/>
+        </w:tabs>
+        <w:ind w:left="1440" w:hanging="360"/>
+      </w:pPr>
+      <w:rPr>
+        <w:rFonts w:ascii="Courier New" w:hAnsi="Courier New" w:hint="default"/>
+        <w:sz w:val="20"/>
+      </w:rPr>
+    </w:lvl>
+    <w:lvl w:ilvl="2" w:tentative="1">
+      <w:start w:val="1"/>
+      <w:numFmt w:val="bullet"/>
+      <w:lvlText w:val=""/>
+      <w:lvlJc w:val="left"/>
+      <w:pPr>
+        <w:tabs>
+          <w:tab w:val="num" w:pos="2160"/>
+        </w:tabs>
+        <w:ind w:left="2160" w:hanging="360"/>
+      </w:pPr>
+      <w:rPr>
+        <w:rFonts w:ascii="Wingdings" w:hAnsi="Wingdings" w:hint="default"/>
+        <w:sz w:val="20"/>
+      </w:rPr>
+    </w:lvl>
+    <w:lvl w:ilvl="3" w:tentative="1">
+      <w:start w:val="1"/>
+      <w:numFmt w:val="bullet"/>
+      <w:lvlText w:val=""/>
+      <w:lvlJc w:val="left"/>
+      <w:pPr>
+        <w:tabs>
+          <w:tab w:val="num" w:pos="2880"/>
+        </w:tabs>
+        <w:ind w:left="2880" w:hanging="360"/>
+      </w:pPr>
+      <w:rPr>
+        <w:rFonts w:ascii="Wingdings" w:hAnsi="Wingdings" w:hint="default"/>
+        <w:sz w:val="20"/>
+      </w:rPr>
+    </w:lvl>
+    <w:lvl w:ilvl="4" w:tentative="1">
+      <w:start w:val="1"/>
+      <w:numFmt w:val="bullet"/>
+      <w:lvlText w:val=""/>
+      <w:lvlJc w:val="left"/>
+      <w:pPr>
+        <w:tabs>
+          <w:tab w:val="num" w:pos="3600"/>
+        </w:tabs>
+        <w:ind w:left="3600" w:hanging="360"/>
+      </w:pPr>
+      <w:rPr>
+        <w:rFonts w:ascii="Wingdings" w:hAnsi="Wingdings" w:hint="default"/>
+        <w:sz w:val="20"/>
+      </w:rPr>
+    </w:lvl>
+    <w:lvl w:ilvl="5" w:tentative="1">
+      <w:start w:val="1"/>
+      <w:numFmt w:val="bullet"/>
+      <w:lvlText w:val=""/>
+      <w:lvlJc w:val="left"/>
+      <w:pPr>
+        <w:tabs>
+          <w:tab w:val="num" w:pos="4320"/>
+        </w:tabs>
+        <w:ind w:left="4320" w:hanging="360"/>
+      </w:pPr>
+      <w:rPr>
+        <w:rFonts w:ascii="Wingdings" w:hAnsi="Wingdings" w:hint="default"/>
+        <w:sz w:val="20"/>
+      </w:rPr>
+    </w:lvl>
+    <w:lvl w:ilvl="6" w:tentative="1">
+      <w:start w:val="1"/>
+      <w:numFmt w:val="bullet"/>
+      <w:lvlText w:val=""/>
+      <w:lvlJc w:val="left"/>
+      <w:pPr>
+        <w:tabs>
+          <w:tab w:val="num" w:pos="5040"/>
+        </w:tabs>
+        <w:ind w:left="5040" w:hanging="360"/>
+      </w:pPr>
+      <w:rPr>
+        <w:rFonts w:ascii="Wingdings" w:hAnsi="Wingdings" w:hint="default"/>
+        <w:sz w:val="20"/>
+      </w:rPr>
+    </w:lvl>
+    <w:lvl w:ilvl="7" w:tentative="1">
+      <w:start w:val="1"/>
+      <w:numFmt w:val="bullet"/>
+      <w:lvlText w:val=""/>
+      <w:lvlJc w:val="left"/>
+      <w:pPr>
+        <w:tabs>
+          <w:tab w:val="num" w:pos="5760"/>
+        </w:tabs>
+        <w:ind w:left="5760" w:hanging="360"/>
+      </w:pPr>
+      <w:rPr>
+        <w:rFonts w:ascii="Wingdings" w:hAnsi="Wingdings" w:hint="default"/>
+        <w:sz w:val="20"/>
+      </w:rPr>
+    </w:lvl>
+    <w:lvl w:ilvl="8" w:tentative="1">
+      <w:start w:val="1"/>
+      <w:numFmt w:val="bullet"/>
+      <w:lvlText w:val=""/>
+      <w:lvlJc w:val="left"/>
+      <w:pPr>
+        <w:tabs>
+          <w:tab w:val="num" w:pos="6480"/>
+        </w:tabs>
+        <w:ind w:left="6480" w:hanging="360"/>
+      </w:pPr>
+      <w:rPr>
+        <w:rFonts w:ascii="Wingdings" w:hAnsi="Wingdings" w:hint="default"/>
+        <w:sz w:val="20"/>
+      </w:rPr>
+    </w:lvl>
+  </w:abstractNum>
+  <w:abstractNum w:abstractNumId="11" w15:restartNumberingAfterBreak="0">
+    <w:nsid w:val="7CE24941"/>
+    <w:multiLevelType w:val="multilevel"/>
+    <w:tmpl w:val="F69C56C0"/>
+    <w:lvl w:ilvl="0">
+      <w:start w:val="1"/>
+      <w:numFmt w:val="bullet"/>
+      <w:lvlText w:val=""/>
+      <w:lvlJc w:val="left"/>
+      <w:pPr>
+        <w:tabs>
+          <w:tab w:val="num" w:pos="720"/>
+        </w:tabs>
+        <w:ind w:left="720" w:hanging="360"/>
+      </w:pPr>
+      <w:rPr>
+        <w:rFonts w:ascii="Symbol" w:hAnsi="Symbol" w:hint="default"/>
+        <w:sz w:val="20"/>
+      </w:rPr>
+    </w:lvl>
+    <w:lvl w:ilvl="1" w:tentative="1">
+      <w:start w:val="1"/>
+      <w:numFmt w:val="bullet"/>
+      <w:lvlText w:val="o"/>
+      <w:lvlJc w:val="left"/>
+      <w:pPr>
+        <w:tabs>
+          <w:tab w:val="num" w:pos="1440"/>
+        </w:tabs>
+        <w:ind w:left="1440" w:hanging="360"/>
+      </w:pPr>
+      <w:rPr>
+        <w:rFonts w:ascii="Courier New" w:hAnsi="Courier New" w:hint="default"/>
+        <w:sz w:val="20"/>
+      </w:rPr>
+    </w:lvl>
+    <w:lvl w:ilvl="2" w:tentative="1">
+      <w:start w:val="1"/>
+      <w:numFmt w:val="bullet"/>
+      <w:lvlText w:val=""/>
+      <w:lvlJc w:val="left"/>
+      <w:pPr>
+        <w:tabs>
+          <w:tab w:val="num" w:pos="2160"/>
+        </w:tabs>
+        <w:ind w:left="2160" w:hanging="360"/>
+      </w:pPr>
+      <w:rPr>
+        <w:rFonts w:ascii="Wingdings" w:hAnsi="Wingdings" w:hint="default"/>
+        <w:sz w:val="20"/>
+      </w:rPr>
+    </w:lvl>
+    <w:lvl w:ilvl="3" w:tentative="1">
+      <w:start w:val="1"/>
+      <w:numFmt w:val="bullet"/>
+      <w:lvlText w:val=""/>
+      <w:lvlJc w:val="left"/>
+      <w:pPr>
+        <w:tabs>
+          <w:tab w:val="num" w:pos="2880"/>
+        </w:tabs>
+        <w:ind w:left="2880" w:hanging="360"/>
+      </w:pPr>
+      <w:rPr>
+        <w:rFonts w:ascii="Wingdings" w:hAnsi="Wingdings" w:hint="default"/>
+        <w:sz w:val="20"/>
+      </w:rPr>
+    </w:lvl>
+    <w:lvl w:ilvl="4" w:tentative="1">
+      <w:start w:val="1"/>
+      <w:numFmt w:val="bullet"/>
+      <w:lvlText w:val=""/>
+      <w:lvlJc w:val="left"/>
+      <w:pPr>
+        <w:tabs>
+          <w:tab w:val="num" w:pos="3600"/>
+        </w:tabs>
+        <w:ind w:left="3600" w:hanging="360"/>
+      </w:pPr>
+      <w:rPr>
+        <w:rFonts w:ascii="Wingdings" w:hAnsi="Wingdings" w:hint="default"/>
+        <w:sz w:val="20"/>
+      </w:rPr>
+    </w:lvl>
+    <w:lvl w:ilvl="5" w:tentative="1">
+      <w:start w:val="1"/>
+      <w:numFmt w:val="bullet"/>
+      <w:lvlText w:val=""/>
+      <w:lvlJc w:val="left"/>
+      <w:pPr>
+        <w:tabs>
+          <w:tab w:val="num" w:pos="4320"/>
+        </w:tabs>
+        <w:ind w:left="4320" w:hanging="360"/>
+      </w:pPr>
+      <w:rPr>
+        <w:rFonts w:ascii="Wingdings" w:hAnsi="Wingdings" w:hint="default"/>
+        <w:sz w:val="20"/>
+      </w:rPr>
+    </w:lvl>
+    <w:lvl w:ilvl="6" w:tentative="1">
+      <w:start w:val="1"/>
+      <w:numFmt w:val="bullet"/>
+      <w:lvlText w:val=""/>
+      <w:lvlJc w:val="left"/>
+      <w:pPr>
+        <w:tabs>
+          <w:tab w:val="num" w:pos="5040"/>
+        </w:tabs>
+        <w:ind w:left="5040" w:hanging="360"/>
+      </w:pPr>
+      <w:rPr>
+        <w:rFonts w:ascii="Wingdings" w:hAnsi="Wingdings" w:hint="default"/>
+        <w:sz w:val="20"/>
+      </w:rPr>
+    </w:lvl>
+    <w:lvl w:ilvl="7" w:tentative="1">
+      <w:start w:val="1"/>
+      <w:numFmt w:val="bullet"/>
+      <w:lvlText w:val=""/>
+      <w:lvlJc w:val="left"/>
+      <w:pPr>
+        <w:tabs>
+          <w:tab w:val="num" w:pos="5760"/>
+        </w:tabs>
+        <w:ind w:left="5760" w:hanging="360"/>
+      </w:pPr>
+      <w:rPr>
+        <w:rFonts w:ascii="Wingdings" w:hAnsi="Wingdings" w:hint="default"/>
+        <w:sz w:val="20"/>
+      </w:rPr>
+    </w:lvl>
+    <w:lvl w:ilvl="8" w:tentative="1">
+      <w:start w:val="1"/>
+      <w:numFmt w:val="bullet"/>
+      <w:lvlText w:val=""/>
+      <w:lvlJc w:val="left"/>
+      <w:pPr>
+        <w:tabs>
+          <w:tab w:val="num" w:pos="6480"/>
+        </w:tabs>
+        <w:ind w:left="6480" w:hanging="360"/>
+      </w:pPr>
+      <w:rPr>
+        <w:rFonts w:ascii="Wingdings" w:hAnsi="Wingdings" w:hint="default"/>
+        <w:sz w:val="20"/>
+      </w:rPr>
+    </w:lvl>
+  </w:abstractNum>
+  <w:abstractNum w:abstractNumId="12" w15:restartNumberingAfterBreak="0">
     <w:nsid w:val="7F3D0E50"/>
     <w:multiLevelType w:val="multilevel"/>
     <w:tmpl w:val="6BB0B0BC"/>
@@ -3471,7 +5282,7 @@
     </w:lvl>
   </w:abstractNum>
   <w:num w:numId="1" w16cid:durableId="1350981687">
-    <w:abstractNumId w:val="7"/>
+    <w:abstractNumId w:val="12"/>
   </w:num>
   <w:num w:numId="2" w16cid:durableId="1787044278">
     <w:abstractNumId w:val="2"/>
@@ -3480,19 +5291,34 @@
     <w:abstractNumId w:val="0"/>
   </w:num>
   <w:num w:numId="4" w16cid:durableId="1035816324">
-    <w:abstractNumId w:val="4"/>
+    <w:abstractNumId w:val="5"/>
   </w:num>
   <w:num w:numId="5" w16cid:durableId="1945262251">
-    <w:abstractNumId w:val="6"/>
+    <w:abstractNumId w:val="7"/>
   </w:num>
   <w:num w:numId="6" w16cid:durableId="1530411379">
-    <w:abstractNumId w:val="5"/>
+    <w:abstractNumId w:val="6"/>
   </w:num>
   <w:num w:numId="7" w16cid:durableId="1587230295">
     <w:abstractNumId w:val="1"/>
   </w:num>
   <w:num w:numId="8" w16cid:durableId="386954898">
     <w:abstractNumId w:val="3"/>
+  </w:num>
+  <w:num w:numId="9" w16cid:durableId="548106557">
+    <w:abstractNumId w:val="4"/>
+  </w:num>
+  <w:num w:numId="10" w16cid:durableId="1165052274">
+    <w:abstractNumId w:val="11"/>
+  </w:num>
+  <w:num w:numId="11" w16cid:durableId="961300146">
+    <w:abstractNumId w:val="8"/>
+  </w:num>
+  <w:num w:numId="12" w16cid:durableId="557740579">
+    <w:abstractNumId w:val="9"/>
+  </w:num>
+  <w:num w:numId="13" w16cid:durableId="1368096127">
+    <w:abstractNumId w:val="10"/>
   </w:num>
 </w:numbering>
 </file>

</xml_diff>

<commit_message>
Correción archvio del informe
Hubo un error en los archivos
</commit_message>
<xml_diff>
--- a/Documentos/Informe Desafio 1 Hugo y Angel .docx
+++ b/Documentos/Informe Desafio 1 Hugo y Angel .docx
@@ -1340,40 +1340,28 @@
       <w:pPr>
         <w:rPr>
           <w:rFonts w:ascii="Times New Roman" w:hAnsi="Times New Roman"/>
-          <w:szCs w:val="24"/>
-          <w:lang w:val="es-CO"/>
-        </w:rPr>
-      </w:pPr>
-      <w:r>
-        <w:rPr>
-          <w:rFonts w:ascii="Times New Roman" w:hAnsi="Times New Roman"/>
-          <w:szCs w:val="24"/>
-          <w:lang w:val="es-CO"/>
-        </w:rPr>
-        <w:t xml:space="preserve">La función se encarga de realizar una </w:t>
-      </w:r>
-      <w:r>
-        <w:rPr>
-          <w:rFonts w:ascii="Times New Roman" w:hAnsi="Times New Roman"/>
-          <w:b/>
-          <w:bCs/>
-          <w:szCs w:val="24"/>
-          <w:lang w:val="es-CO"/>
-        </w:rPr>
-        <w:t>rotación circular de bits</w:t>
-      </w:r>
-      <w:r>
-        <w:rPr>
-          <w:rFonts w:ascii="Times New Roman" w:hAnsi="Times New Roman"/>
-          <w:szCs w:val="24"/>
-          <w:lang w:val="es-CO"/>
-        </w:rPr>
-        <w:t xml:space="preserve"> sobre un arreglo dinámico de tipo </w:t>
+          <w:b/>
+          <w:bCs/>
+          <w:szCs w:val="24"/>
+          <w:lang w:val="es-CO"/>
+        </w:rPr>
+      </w:pPr>
+      <w:r>
+        <w:rPr>
+          <w:rFonts w:ascii="Times New Roman" w:hAnsi="Times New Roman"/>
+          <w:b/>
+          <w:bCs/>
+          <w:szCs w:val="24"/>
+          <w:lang w:val="es-CO"/>
+        </w:rPr>
+        <w:t xml:space="preserve">La función se encarga de realizar una rotación circular de bits sobre un arreglo dinámico de tipo </w:t>
       </w:r>
       <w:proofErr w:type="spellStart"/>
       <w:r>
         <w:rPr>
           <w:rFonts w:ascii="Times New Roman" w:hAnsi="Times New Roman"/>
+          <w:b/>
+          <w:bCs/>
           <w:szCs w:val="24"/>
           <w:lang w:val="es-CO"/>
         </w:rPr>
@@ -1383,6 +1371,8 @@
       <w:r>
         <w:rPr>
           <w:rFonts w:ascii="Times New Roman" w:hAnsi="Times New Roman"/>
+          <w:b/>
+          <w:bCs/>
           <w:szCs w:val="24"/>
           <w:lang w:val="es-CO"/>
         </w:rPr>
@@ -1392,6 +1382,8 @@
       <w:r>
         <w:rPr>
           <w:rFonts w:ascii="Times New Roman" w:hAnsi="Times New Roman"/>
+          <w:b/>
+          <w:bCs/>
           <w:szCs w:val="24"/>
           <w:lang w:val="es-CO"/>
         </w:rPr>
@@ -1401,83 +1393,423 @@
       <w:r>
         <w:rPr>
           <w:rFonts w:ascii="Times New Roman" w:hAnsi="Times New Roman"/>
-          <w:szCs w:val="24"/>
-          <w:lang w:val="es-CO"/>
-        </w:rPr>
-        <w:t xml:space="preserve">, el cual almacena todos los bytes de una imagen en formato BMP de 24 bits (cada píxel está compuesto por 3 bytes: </w:t>
-      </w:r>
-      <w:r>
-        <w:rPr>
-          <w:rFonts w:ascii="Times New Roman" w:hAnsi="Times New Roman"/>
-          <w:szCs w:val="24"/>
-          <w:lang w:val="es-CO"/>
-        </w:rPr>
-        <w:t>RGB).</w:t>
-      </w:r>
-    </w:p>
-    <w:p>
-      <w:pPr>
-        <w:rPr>
-          <w:rFonts w:ascii="Times New Roman" w:hAnsi="Times New Roman"/>
-          <w:szCs w:val="24"/>
-          <w:lang w:val="es-CO"/>
-        </w:rPr>
-      </w:pPr>
-      <w:r>
-        <w:rPr>
-          <w:rFonts w:ascii="Times New Roman" w:hAnsi="Times New Roman"/>
-          <w:szCs w:val="24"/>
-          <w:lang w:val="es-CO"/>
-        </w:rPr>
-        <w:t xml:space="preserve">Este arreglo contiene valores entre 0 y 255 (1 byte por canal), y su tamaño es igual a ancho × alto × 3, ya que cada píxel tiene 3 componentes RGB. La función también recibe un número entero que indica </w:t>
-      </w:r>
-      <w:r>
-        <w:rPr>
-          <w:rFonts w:ascii="Times New Roman" w:hAnsi="Times New Roman"/>
-          <w:b/>
-          <w:bCs/>
-          <w:szCs w:val="24"/>
-          <w:lang w:val="es-CO"/>
-        </w:rPr>
-        <w:t>cuántos bits se deben rotar</w:t>
-      </w:r>
-      <w:r>
-        <w:rPr>
-          <w:rFonts w:ascii="Times New Roman" w:hAnsi="Times New Roman"/>
-          <w:szCs w:val="24"/>
-          <w:lang w:val="es-CO"/>
-        </w:rPr>
-        <w:t xml:space="preserve"> y la </w:t>
-      </w:r>
-      <w:r>
-        <w:rPr>
-          <w:rFonts w:ascii="Times New Roman" w:hAnsi="Times New Roman"/>
-          <w:b/>
-          <w:bCs/>
-          <w:szCs w:val="24"/>
-          <w:lang w:val="es-CO"/>
-        </w:rPr>
-        <w:t>cantidad total de bytes</w:t>
-      </w:r>
-      <w:r>
-        <w:rPr>
-          <w:rFonts w:ascii="Times New Roman" w:hAnsi="Times New Roman"/>
-          <w:szCs w:val="24"/>
-          <w:lang w:val="es-CO"/>
-        </w:rPr>
-        <w:t xml:space="preserve"> sobre los que debe operar</w:t>
-      </w:r>
-      <w:r>
-        <w:rPr>
-          <w:rFonts w:ascii="Times New Roman" w:hAnsi="Times New Roman"/>
-          <w:szCs w:val="24"/>
-          <w:lang w:val="es-CO"/>
-        </w:rPr>
-        <w:t xml:space="preserve"> (el tamaño del arreglo)</w:t>
-      </w:r>
-      <w:r>
-        <w:rPr>
-          <w:rFonts w:ascii="Times New Roman" w:hAnsi="Times New Roman"/>
+          <w:b/>
+          <w:bCs/>
+          <w:szCs w:val="24"/>
+          <w:lang w:val="es-CO"/>
+        </w:rPr>
+        <w:t>, el cual almacena todos los bytes de una imagen en formato BMP de 24 bits (cada píxel está compuesto por 3 bytes: RGB).</w:t>
+      </w:r>
+    </w:p>
+    <w:p>
+      <w:pPr>
+        <w:rPr>
+          <w:rFonts w:ascii="Times New Roman" w:hAnsi="Times New Roman"/>
+          <w:b/>
+          <w:bCs/>
+          <w:szCs w:val="24"/>
+          <w:lang w:val="es-CO"/>
+        </w:rPr>
+      </w:pPr>
+      <w:r>
+        <w:rPr>
+          <w:rFonts w:ascii="Times New Roman" w:hAnsi="Times New Roman"/>
+          <w:b/>
+          <w:bCs/>
+          <w:szCs w:val="24"/>
+          <w:lang w:val="es-CO"/>
+        </w:rPr>
+        <w:t>Este arreglo contiene valores entre 0 y 255 (1 byte por canal), y su tamaño es igual a ancho × alto × 3, ya que cada píxel tiene 3 componentes RGB. La función también recibe un número entero que indica cuántos bits se deben rotar y la cantidad total de bytes sobre los que debe operar (el tamaño del arreglo).</w:t>
+      </w:r>
+    </w:p>
+    <w:p>
+      <w:pPr>
+        <w:rPr>
+          <w:rFonts w:ascii="Times New Roman" w:hAnsi="Times New Roman"/>
+          <w:b/>
+          <w:bCs/>
+          <w:szCs w:val="24"/>
+          <w:lang w:val="es-CO"/>
+        </w:rPr>
+      </w:pPr>
+      <w:r>
+        <w:rPr>
+          <w:rFonts w:ascii="Times New Roman" w:hAnsi="Times New Roman"/>
+          <w:b/>
+          <w:bCs/>
+          <w:szCs w:val="24"/>
+          <w:lang w:val="es-CO"/>
+        </w:rPr>
+        <w:t>La rotación se realiza a nivel de byte, es decir, se toma cada valor individual (cada canal de color) y se reorganizan sus 8 bits en forma circular. Si se rota hacia la derecha, los bits que "salen" por la derecha entran de nuevo por la izquierda; y si se rota hacia la izquierda, los bits que "salen" por la izquierda entran por la derecha.</w:t>
+      </w:r>
+    </w:p>
+    <w:p>
+      <w:pPr>
+        <w:rPr>
+          <w:rFonts w:ascii="Times New Roman" w:hAnsi="Times New Roman"/>
+          <w:b/>
+          <w:bCs/>
+          <w:szCs w:val="24"/>
+          <w:lang w:val="es-CO"/>
+        </w:rPr>
+      </w:pPr>
+      <w:r>
+        <w:rPr>
+          <w:rFonts w:ascii="Times New Roman" w:hAnsi="Times New Roman"/>
+          <w:b/>
+          <w:bCs/>
+          <w:szCs w:val="24"/>
+          <w:lang w:val="es-CO"/>
+        </w:rPr>
+        <w:t>Este proceso se logra combinando dos desplazamientos:</w:t>
+      </w:r>
+    </w:p>
+    <w:p>
+      <w:pPr>
+        <w:rPr>
+          <w:rFonts w:ascii="Times New Roman" w:hAnsi="Times New Roman"/>
+          <w:b/>
+          <w:bCs/>
+          <w:szCs w:val="24"/>
+          <w:lang w:val="es-CO"/>
+        </w:rPr>
+      </w:pPr>
+      <w:r>
+        <w:rPr>
+          <w:rFonts w:ascii="Times New Roman" w:hAnsi="Times New Roman"/>
+          <w:b/>
+          <w:bCs/>
+          <w:szCs w:val="24"/>
+          <w:lang w:val="es-CO"/>
+        </w:rPr>
+        <w:t>-Uno en la dirección deseada (&lt;&lt; o &gt;&gt;), para mover los bits.</w:t>
+      </w:r>
+    </w:p>
+    <w:p>
+      <w:pPr>
+        <w:rPr>
+          <w:rFonts w:ascii="Times New Roman" w:hAnsi="Times New Roman"/>
+          <w:b/>
+          <w:bCs/>
+          <w:szCs w:val="24"/>
+          <w:lang w:val="es-CO"/>
+        </w:rPr>
+      </w:pPr>
+      <w:r>
+        <w:rPr>
+          <w:rFonts w:ascii="Times New Roman" w:hAnsi="Times New Roman"/>
+          <w:b/>
+          <w:bCs/>
+          <w:szCs w:val="24"/>
+          <w:lang w:val="es-CO"/>
+        </w:rPr>
+        <w:t>-Otro en la dirección contraria, para recuperar los bits que se salieron.</w:t>
+      </w:r>
+    </w:p>
+    <w:p>
+      <w:pPr>
+        <w:rPr>
+          <w:rFonts w:ascii="Times New Roman" w:hAnsi="Times New Roman"/>
+          <w:b/>
+          <w:bCs/>
+          <w:szCs w:val="24"/>
+          <w:lang w:val="es-CO"/>
+        </w:rPr>
+      </w:pPr>
+      <w:r>
+        <w:rPr>
+          <w:rFonts w:ascii="Times New Roman" w:hAnsi="Times New Roman"/>
+          <w:b/>
+          <w:bCs/>
+          <w:szCs w:val="24"/>
+          <w:lang w:val="es-CO"/>
+        </w:rPr>
+        <w:t>-Finalmente, se unen los dos resultados con el operador OR (|) para formar el nuevo byte rotado.</w:t>
+      </w:r>
+    </w:p>
+    <w:p>
+      <w:pPr>
+        <w:rPr>
+          <w:rFonts w:ascii="Times New Roman" w:hAnsi="Times New Roman"/>
+          <w:b/>
+          <w:bCs/>
+          <w:szCs w:val="24"/>
+          <w:lang w:val="es-CO"/>
+        </w:rPr>
+      </w:pPr>
+    </w:p>
+    <w:p>
+      <w:pPr>
+        <w:rPr>
+          <w:rFonts w:ascii="Times New Roman" w:hAnsi="Times New Roman"/>
+          <w:b/>
+          <w:bCs/>
+          <w:szCs w:val="24"/>
+          <w:lang w:val="es-CO"/>
+        </w:rPr>
+      </w:pPr>
+      <w:r>
+        <w:rPr>
+          <w:rFonts w:ascii="Times New Roman" w:hAnsi="Times New Roman"/>
+          <w:b/>
+          <w:bCs/>
+          <w:szCs w:val="24"/>
+          <w:lang w:val="es-CO"/>
+        </w:rPr>
+        <w:t>Función de operación XOR</w:t>
+      </w:r>
+    </w:p>
+    <w:p>
+      <w:pPr>
+        <w:rPr>
+          <w:rFonts w:ascii="Times New Roman" w:hAnsi="Times New Roman"/>
+          <w:b/>
+          <w:bCs/>
+          <w:szCs w:val="24"/>
+          <w:lang w:val="es-CO"/>
+        </w:rPr>
+      </w:pPr>
+      <w:r>
+        <w:rPr>
+          <w:rFonts w:ascii="Times New Roman" w:hAnsi="Times New Roman"/>
+          <w:b/>
+          <w:bCs/>
+          <w:szCs w:val="24"/>
+          <w:lang w:val="es-CO"/>
+        </w:rPr>
+        <w:t xml:space="preserve">Esta función aplica la operación XOR a nivel de bits entre dos arreglos dinámicos de tipo </w:t>
+      </w:r>
+      <w:proofErr w:type="spellStart"/>
+      <w:r>
+        <w:rPr>
+          <w:rFonts w:ascii="Times New Roman" w:hAnsi="Times New Roman"/>
+          <w:b/>
+          <w:bCs/>
+          <w:szCs w:val="24"/>
+          <w:lang w:val="es-CO"/>
+        </w:rPr>
+        <w:t>unsigned</w:t>
+      </w:r>
+      <w:proofErr w:type="spellEnd"/>
+      <w:r>
+        <w:rPr>
+          <w:rFonts w:ascii="Times New Roman" w:hAnsi="Times New Roman"/>
+          <w:b/>
+          <w:bCs/>
+          <w:szCs w:val="24"/>
+          <w:lang w:val="es-CO"/>
+        </w:rPr>
+        <w:t xml:space="preserve"> </w:t>
+      </w:r>
+      <w:proofErr w:type="spellStart"/>
+      <w:r>
+        <w:rPr>
+          <w:rFonts w:ascii="Times New Roman" w:hAnsi="Times New Roman"/>
+          <w:b/>
+          <w:bCs/>
+          <w:szCs w:val="24"/>
+          <w:lang w:val="es-CO"/>
+        </w:rPr>
+        <w:t>char</w:t>
+      </w:r>
+      <w:proofErr w:type="spellEnd"/>
+      <w:r>
+        <w:rPr>
+          <w:rFonts w:ascii="Times New Roman" w:hAnsi="Times New Roman"/>
+          <w:b/>
+          <w:bCs/>
+          <w:szCs w:val="24"/>
+          <w:lang w:val="es-CO"/>
+        </w:rPr>
+        <w:t>. Cada arreglo contiene todos los bytes de una imagen en formato BMP de 24 bits (RGB), por lo tanto, cada píxel está compuesto por 3 bytes: uno para el canal Rojo, otro para el Verde y otro para el Azul.</w:t>
+      </w:r>
+    </w:p>
+    <w:p>
+      <w:pPr>
+        <w:rPr>
+          <w:rFonts w:ascii="Times New Roman" w:hAnsi="Times New Roman"/>
+          <w:b/>
+          <w:bCs/>
+          <w:szCs w:val="24"/>
+          <w:lang w:val="es-CO"/>
+        </w:rPr>
+      </w:pPr>
+      <w:r>
+        <w:rPr>
+          <w:rFonts w:ascii="Times New Roman" w:hAnsi="Times New Roman"/>
+          <w:b/>
+          <w:bCs/>
+          <w:szCs w:val="24"/>
+          <w:lang w:val="es-CO"/>
+        </w:rPr>
+        <w:t>La función recibe dos arreglos del mismo tamaño:</w:t>
+      </w:r>
+    </w:p>
+    <w:p>
+      <w:pPr>
+        <w:rPr>
+          <w:rFonts w:ascii="Times New Roman" w:hAnsi="Times New Roman"/>
+          <w:b/>
+          <w:bCs/>
+          <w:szCs w:val="24"/>
+          <w:lang w:val="es-CO"/>
+        </w:rPr>
+      </w:pPr>
+      <w:r>
+        <w:rPr>
+          <w:rFonts w:ascii="Times New Roman" w:hAnsi="Times New Roman"/>
+          <w:b/>
+          <w:bCs/>
+          <w:szCs w:val="24"/>
+          <w:lang w:val="es-CO"/>
+        </w:rPr>
+        <w:t>-El primero representa la imagen que se desea transformar (encriptar o desencriptar).</w:t>
+      </w:r>
+    </w:p>
+    <w:p>
+      <w:pPr>
+        <w:rPr>
+          <w:rFonts w:ascii="Times New Roman" w:hAnsi="Times New Roman"/>
+          <w:b/>
+          <w:bCs/>
+          <w:szCs w:val="24"/>
+          <w:lang w:val="es-CO"/>
+        </w:rPr>
+      </w:pPr>
+      <w:r>
+        <w:rPr>
+          <w:rFonts w:ascii="Times New Roman" w:hAnsi="Times New Roman"/>
+          <w:b/>
+          <w:bCs/>
+          <w:szCs w:val="24"/>
+          <w:lang w:val="es-CO"/>
+        </w:rPr>
+        <w:t>-El segundo representa la imagen IM que se usó como máscara XOR.</w:t>
+      </w:r>
+    </w:p>
+    <w:p>
+      <w:pPr>
+        <w:rPr>
+          <w:rFonts w:ascii="Times New Roman" w:hAnsi="Times New Roman"/>
+          <w:b/>
+          <w:bCs/>
+          <w:szCs w:val="24"/>
+          <w:lang w:val="es-CO"/>
+        </w:rPr>
+      </w:pPr>
+      <w:r>
+        <w:rPr>
+          <w:rFonts w:ascii="Times New Roman" w:hAnsi="Times New Roman"/>
+          <w:b/>
+          <w:bCs/>
+          <w:szCs w:val="24"/>
+          <w:lang w:val="es-CO"/>
+        </w:rPr>
+        <w:t>También recibe el tamaño total del arreglo, que corresponde a la cantidad total de bytes a operar (ancho × alto × 3).</w:t>
+      </w:r>
+    </w:p>
+    <w:p>
+      <w:pPr>
+        <w:rPr>
+          <w:rFonts w:ascii="Times New Roman" w:hAnsi="Times New Roman"/>
+          <w:b/>
+          <w:bCs/>
+          <w:szCs w:val="24"/>
+          <w:lang w:val="es-CO"/>
+        </w:rPr>
+      </w:pPr>
+      <w:r>
+        <w:rPr>
+          <w:rFonts w:ascii="Times New Roman" w:hAnsi="Times New Roman"/>
+          <w:b/>
+          <w:bCs/>
+          <w:szCs w:val="24"/>
+          <w:lang w:val="es-CO"/>
+        </w:rPr>
+        <w:t>La función recorre los arreglos y realiza la operación A[i] = A[i] ^ B[i] byte por byte. El resultado queda almacenado en el primer arreglo (la imagen original se transforma directamente).</w:t>
+      </w:r>
+    </w:p>
+    <w:p>
+      <w:pPr>
+        <w:rPr>
+          <w:rFonts w:ascii="Times New Roman" w:hAnsi="Times New Roman"/>
+          <w:b/>
+          <w:bCs/>
+          <w:szCs w:val="24"/>
+          <w:lang w:val="es-CO"/>
+        </w:rPr>
+      </w:pPr>
+    </w:p>
+    <w:p>
+      <w:pPr>
+        <w:rPr>
+          <w:rFonts w:ascii="Times New Roman" w:hAnsi="Times New Roman"/>
+          <w:b/>
+          <w:bCs/>
+          <w:szCs w:val="24"/>
+          <w:lang w:val="es-CO"/>
+        </w:rPr>
+      </w:pPr>
+      <w:r>
+        <w:rPr>
+          <w:rFonts w:ascii="Times New Roman" w:hAnsi="Times New Roman"/>
+          <w:b/>
+          <w:bCs/>
+          <w:szCs w:val="24"/>
+          <w:lang w:val="es-CO"/>
+        </w:rPr>
+        <w:t xml:space="preserve">Función </w:t>
+      </w:r>
+      <w:proofErr w:type="spellStart"/>
+      <w:r>
+        <w:rPr>
+          <w:rFonts w:ascii="Times New Roman" w:hAnsi="Times New Roman"/>
+          <w:b/>
+          <w:bCs/>
+          <w:szCs w:val="24"/>
+          <w:lang w:val="es-CO"/>
+        </w:rPr>
+        <w:t>validarEnmascaramiento</w:t>
+      </w:r>
+      <w:proofErr w:type="spellEnd"/>
+    </w:p>
+    <w:p>
+      <w:pPr>
+        <w:rPr>
+          <w:rFonts w:ascii="Times New Roman" w:hAnsi="Times New Roman"/>
+          <w:b/>
+          <w:bCs/>
+          <w:szCs w:val="24"/>
+          <w:lang w:val="es-CO"/>
+        </w:rPr>
+      </w:pPr>
+      <w:r>
+        <w:rPr>
+          <w:rFonts w:ascii="Times New Roman" w:hAnsi="Times New Roman"/>
+          <w:b/>
+          <w:bCs/>
+          <w:szCs w:val="24"/>
+          <w:lang w:val="es-CO"/>
+        </w:rPr>
+        <w:t>Esta función verifica si el resultado de aplicar el enmascaramiento sobre una imagen transformada (como la obtenida tras aplicar XOR o rotaciones) coincide exactamente con los valores esperados registrados en un archivo .</w:t>
+      </w:r>
+      <w:proofErr w:type="spellStart"/>
+      <w:r>
+        <w:rPr>
+          <w:rFonts w:ascii="Times New Roman" w:hAnsi="Times New Roman"/>
+          <w:b/>
+          <w:bCs/>
+          <w:szCs w:val="24"/>
+          <w:lang w:val="es-CO"/>
+        </w:rPr>
+        <w:t>txt</w:t>
+      </w:r>
+      <w:proofErr w:type="spellEnd"/>
+      <w:r>
+        <w:rPr>
+          <w:rFonts w:ascii="Times New Roman" w:hAnsi="Times New Roman"/>
+          <w:b/>
+          <w:bCs/>
           <w:szCs w:val="24"/>
           <w:lang w:val="es-CO"/>
         </w:rPr>
@@ -1488,67 +1820,256 @@
       <w:pPr>
         <w:rPr>
           <w:rFonts w:ascii="Times New Roman" w:hAnsi="Times New Roman"/>
-          <w:szCs w:val="24"/>
-          <w:lang w:val="es-CO"/>
-        </w:rPr>
-      </w:pPr>
-      <w:r>
-        <w:rPr>
-          <w:rFonts w:ascii="Times New Roman" w:hAnsi="Times New Roman"/>
-          <w:szCs w:val="24"/>
-          <w:lang w:val="es-CO"/>
-        </w:rPr>
-        <w:t xml:space="preserve">La rotación se realiza </w:t>
-      </w:r>
-      <w:r>
-        <w:rPr>
-          <w:rFonts w:ascii="Times New Roman" w:hAnsi="Times New Roman"/>
-          <w:b/>
-          <w:bCs/>
-          <w:szCs w:val="24"/>
-          <w:lang w:val="es-CO"/>
-        </w:rPr>
-        <w:t>a nivel de byte</w:t>
-      </w:r>
-      <w:r>
-        <w:rPr>
-          <w:rFonts w:ascii="Times New Roman" w:hAnsi="Times New Roman"/>
-          <w:szCs w:val="24"/>
-          <w:lang w:val="es-CO"/>
-        </w:rPr>
-        <w:t xml:space="preserve">, es decir, se toma cada valor individual (cada canal de color) y se reorganizan sus 8 bits en forma circular. Si se rota hacia la derecha, los bits que "salen" por la derecha </w:t>
-      </w:r>
-      <w:r>
-        <w:rPr>
-          <w:rFonts w:ascii="Times New Roman" w:hAnsi="Times New Roman"/>
-          <w:b/>
-          <w:bCs/>
-          <w:szCs w:val="24"/>
-          <w:lang w:val="es-CO"/>
-        </w:rPr>
-        <w:t>entran de nuevo por la izquierda</w:t>
-      </w:r>
-      <w:r>
-        <w:rPr>
-          <w:rFonts w:ascii="Times New Roman" w:hAnsi="Times New Roman"/>
-          <w:szCs w:val="24"/>
-          <w:lang w:val="es-CO"/>
-        </w:rPr>
-        <w:t xml:space="preserve">; y si se rota hacia la izquierda, los bits que "salen" por la izquierda </w:t>
-      </w:r>
-      <w:r>
-        <w:rPr>
-          <w:rFonts w:ascii="Times New Roman" w:hAnsi="Times New Roman"/>
-          <w:b/>
-          <w:bCs/>
-          <w:szCs w:val="24"/>
-          <w:lang w:val="es-CO"/>
-        </w:rPr>
-        <w:t>entran por la derecha</w:t>
-      </w:r>
-      <w:r>
-        <w:rPr>
-          <w:rFonts w:ascii="Times New Roman" w:hAnsi="Times New Roman"/>
+          <w:b/>
+          <w:bCs/>
+          <w:szCs w:val="24"/>
+          <w:lang w:val="es-CO"/>
+        </w:rPr>
+      </w:pPr>
+      <w:r>
+        <w:rPr>
+          <w:rFonts w:ascii="Times New Roman" w:hAnsi="Times New Roman"/>
+          <w:b/>
+          <w:bCs/>
+          <w:szCs w:val="24"/>
+          <w:lang w:val="es-CO"/>
+        </w:rPr>
+        <w:t>Recibe tres arreglos:</w:t>
+      </w:r>
+    </w:p>
+    <w:p>
+      <w:pPr>
+        <w:rPr>
+          <w:rFonts w:ascii="Times New Roman" w:hAnsi="Times New Roman"/>
+          <w:b/>
+          <w:bCs/>
+          <w:szCs w:val="24"/>
+          <w:lang w:val="es-CO"/>
+        </w:rPr>
+      </w:pPr>
+      <w:r>
+        <w:rPr>
+          <w:rFonts w:ascii="Times New Roman" w:hAnsi="Times New Roman"/>
+          <w:b/>
+          <w:bCs/>
+          <w:szCs w:val="24"/>
+          <w:lang w:val="es-CO"/>
+        </w:rPr>
+        <w:t xml:space="preserve">-Un arreglo imagen de tipo </w:t>
+      </w:r>
+      <w:proofErr w:type="spellStart"/>
+      <w:r>
+        <w:rPr>
+          <w:rFonts w:ascii="Times New Roman" w:hAnsi="Times New Roman"/>
+          <w:b/>
+          <w:bCs/>
+          <w:szCs w:val="24"/>
+          <w:lang w:val="es-CO"/>
+        </w:rPr>
+        <w:t>unsigned</w:t>
+      </w:r>
+      <w:proofErr w:type="spellEnd"/>
+      <w:r>
+        <w:rPr>
+          <w:rFonts w:ascii="Times New Roman" w:hAnsi="Times New Roman"/>
+          <w:b/>
+          <w:bCs/>
+          <w:szCs w:val="24"/>
+          <w:lang w:val="es-CO"/>
+        </w:rPr>
+        <w:t xml:space="preserve"> </w:t>
+      </w:r>
+      <w:proofErr w:type="spellStart"/>
+      <w:r>
+        <w:rPr>
+          <w:rFonts w:ascii="Times New Roman" w:hAnsi="Times New Roman"/>
+          <w:b/>
+          <w:bCs/>
+          <w:szCs w:val="24"/>
+          <w:lang w:val="es-CO"/>
+        </w:rPr>
+        <w:t>char</w:t>
+      </w:r>
+      <w:proofErr w:type="spellEnd"/>
+      <w:r>
+        <w:rPr>
+          <w:rFonts w:ascii="Times New Roman" w:hAnsi="Times New Roman"/>
+          <w:b/>
+          <w:bCs/>
+          <w:szCs w:val="24"/>
+          <w:lang w:val="es-CO"/>
+        </w:rPr>
+        <w:t>, que contiene todos los bytes RGB de la imagen a verificar.</w:t>
+      </w:r>
+    </w:p>
+    <w:p>
+      <w:pPr>
+        <w:rPr>
+          <w:rFonts w:ascii="Times New Roman" w:hAnsi="Times New Roman"/>
+          <w:b/>
+          <w:bCs/>
+          <w:szCs w:val="24"/>
+          <w:lang w:val="es-CO"/>
+        </w:rPr>
+      </w:pPr>
+      <w:r>
+        <w:rPr>
+          <w:rFonts w:ascii="Times New Roman" w:hAnsi="Times New Roman"/>
+          <w:b/>
+          <w:bCs/>
+          <w:szCs w:val="24"/>
+          <w:lang w:val="es-CO"/>
+        </w:rPr>
+        <w:t xml:space="preserve">-Un arreglo mascara, también de tipo </w:t>
+      </w:r>
+      <w:proofErr w:type="spellStart"/>
+      <w:r>
+        <w:rPr>
+          <w:rFonts w:ascii="Times New Roman" w:hAnsi="Times New Roman"/>
+          <w:b/>
+          <w:bCs/>
+          <w:szCs w:val="24"/>
+          <w:lang w:val="es-CO"/>
+        </w:rPr>
+        <w:t>unsigned</w:t>
+      </w:r>
+      <w:proofErr w:type="spellEnd"/>
+      <w:r>
+        <w:rPr>
+          <w:rFonts w:ascii="Times New Roman" w:hAnsi="Times New Roman"/>
+          <w:b/>
+          <w:bCs/>
+          <w:szCs w:val="24"/>
+          <w:lang w:val="es-CO"/>
+        </w:rPr>
+        <w:t xml:space="preserve"> </w:t>
+      </w:r>
+      <w:proofErr w:type="spellStart"/>
+      <w:r>
+        <w:rPr>
+          <w:rFonts w:ascii="Times New Roman" w:hAnsi="Times New Roman"/>
+          <w:b/>
+          <w:bCs/>
+          <w:szCs w:val="24"/>
+          <w:lang w:val="es-CO"/>
+        </w:rPr>
+        <w:t>char</w:t>
+      </w:r>
+      <w:proofErr w:type="spellEnd"/>
+      <w:r>
+        <w:rPr>
+          <w:rFonts w:ascii="Times New Roman" w:hAnsi="Times New Roman"/>
+          <w:b/>
+          <w:bCs/>
+          <w:szCs w:val="24"/>
+          <w:lang w:val="es-CO"/>
+        </w:rPr>
+        <w:t>, con los valores RGB de la máscara usada para el enmascaramiento.</w:t>
+      </w:r>
+    </w:p>
+    <w:p>
+      <w:pPr>
+        <w:rPr>
+          <w:rFonts w:ascii="Times New Roman" w:hAnsi="Times New Roman"/>
+          <w:b/>
+          <w:bCs/>
+          <w:szCs w:val="24"/>
+          <w:lang w:val="es-CO"/>
+        </w:rPr>
+      </w:pPr>
+      <w:r>
+        <w:rPr>
+          <w:rFonts w:ascii="Times New Roman" w:hAnsi="Times New Roman"/>
+          <w:b/>
+          <w:bCs/>
+          <w:szCs w:val="24"/>
+          <w:lang w:val="es-CO"/>
+        </w:rPr>
+        <w:t xml:space="preserve">-Un arreglo </w:t>
+      </w:r>
+      <w:proofErr w:type="spellStart"/>
+      <w:r>
+        <w:rPr>
+          <w:rFonts w:ascii="Times New Roman" w:hAnsi="Times New Roman"/>
+          <w:b/>
+          <w:bCs/>
+          <w:szCs w:val="24"/>
+          <w:lang w:val="es-CO"/>
+        </w:rPr>
+        <w:t>valorestxt</w:t>
+      </w:r>
+      <w:proofErr w:type="spellEnd"/>
+      <w:r>
+        <w:rPr>
+          <w:rFonts w:ascii="Times New Roman" w:hAnsi="Times New Roman"/>
+          <w:b/>
+          <w:bCs/>
+          <w:szCs w:val="24"/>
+          <w:lang w:val="es-CO"/>
+        </w:rPr>
+        <w:t xml:space="preserve"> de tipo </w:t>
+      </w:r>
+      <w:proofErr w:type="spellStart"/>
+      <w:r>
+        <w:rPr>
+          <w:rFonts w:ascii="Times New Roman" w:hAnsi="Times New Roman"/>
+          <w:b/>
+          <w:bCs/>
+          <w:szCs w:val="24"/>
+          <w:lang w:val="es-CO"/>
+        </w:rPr>
+        <w:t>unsigned</w:t>
+      </w:r>
+      <w:proofErr w:type="spellEnd"/>
+      <w:r>
+        <w:rPr>
+          <w:rFonts w:ascii="Times New Roman" w:hAnsi="Times New Roman"/>
+          <w:b/>
+          <w:bCs/>
+          <w:szCs w:val="24"/>
+          <w:lang w:val="es-CO"/>
+        </w:rPr>
+        <w:t xml:space="preserve"> </w:t>
+      </w:r>
+      <w:proofErr w:type="spellStart"/>
+      <w:r>
+        <w:rPr>
+          <w:rFonts w:ascii="Times New Roman" w:hAnsi="Times New Roman"/>
+          <w:b/>
+          <w:bCs/>
+          <w:szCs w:val="24"/>
+          <w:lang w:val="es-CO"/>
+        </w:rPr>
+        <w:t>int</w:t>
+      </w:r>
+      <w:proofErr w:type="spellEnd"/>
+      <w:r>
+        <w:rPr>
+          <w:rFonts w:ascii="Times New Roman" w:hAnsi="Times New Roman"/>
+          <w:b/>
+          <w:bCs/>
+          <w:szCs w:val="24"/>
+          <w:lang w:val="es-CO"/>
+        </w:rPr>
+        <w:t>, que contiene los valores esperados (resultado de la suma entre la imagen y la máscara), cargados desde el archivo .</w:t>
+      </w:r>
+      <w:proofErr w:type="spellStart"/>
+      <w:r>
+        <w:rPr>
+          <w:rFonts w:ascii="Times New Roman" w:hAnsi="Times New Roman"/>
+          <w:b/>
+          <w:bCs/>
+          <w:szCs w:val="24"/>
+          <w:lang w:val="es-CO"/>
+        </w:rPr>
+        <w:t>txt</w:t>
+      </w:r>
+      <w:proofErr w:type="spellEnd"/>
+      <w:r>
+        <w:rPr>
+          <w:rFonts w:ascii="Times New Roman" w:hAnsi="Times New Roman"/>
+          <w:b/>
+          <w:bCs/>
           <w:szCs w:val="24"/>
           <w:lang w:val="es-CO"/>
         </w:rPr>
@@ -1559,1888 +2080,1688 @@
       <w:pPr>
         <w:rPr>
           <w:rFonts w:ascii="Times New Roman" w:hAnsi="Times New Roman"/>
-          <w:szCs w:val="24"/>
-          <w:lang w:val="es-CO"/>
-        </w:rPr>
-      </w:pPr>
-      <w:r>
-        <w:rPr>
-          <w:rFonts w:ascii="Times New Roman" w:hAnsi="Times New Roman"/>
-          <w:szCs w:val="24"/>
-          <w:lang w:val="es-CO"/>
-        </w:rPr>
-        <w:t>Este proceso se logra combinando dos desplazamientos:</w:t>
-      </w:r>
-    </w:p>
-    <w:p>
-      <w:pPr>
-        <w:rPr>
-          <w:rFonts w:ascii="Times New Roman" w:hAnsi="Times New Roman"/>
-          <w:szCs w:val="24"/>
-          <w:lang w:val="es-CO"/>
-        </w:rPr>
-      </w:pPr>
-      <w:r>
-        <w:rPr>
-          <w:rFonts w:ascii="Times New Roman" w:hAnsi="Times New Roman"/>
+          <w:b/>
+          <w:bCs/>
+          <w:szCs w:val="24"/>
+          <w:lang w:val="es-CO"/>
+        </w:rPr>
+      </w:pPr>
+      <w:r>
+        <w:rPr>
+          <w:rFonts w:ascii="Times New Roman" w:hAnsi="Times New Roman"/>
+          <w:b/>
+          <w:bCs/>
+          <w:szCs w:val="24"/>
+          <w:lang w:val="es-CO"/>
+        </w:rPr>
+        <w:t>Además, recibe dos enteros:</w:t>
+      </w:r>
+    </w:p>
+    <w:p>
+      <w:pPr>
+        <w:rPr>
+          <w:rFonts w:ascii="Times New Roman" w:hAnsi="Times New Roman"/>
+          <w:b/>
+          <w:bCs/>
+          <w:szCs w:val="24"/>
+          <w:lang w:val="es-CO"/>
+        </w:rPr>
+      </w:pPr>
+      <w:r>
+        <w:rPr>
+          <w:rFonts w:ascii="Times New Roman" w:hAnsi="Times New Roman"/>
+          <w:b/>
+          <w:bCs/>
+          <w:szCs w:val="24"/>
+          <w:lang w:val="es-CO"/>
+        </w:rPr>
+        <w:t>- semilla: posición inicial desde donde se comienza a aplicar el enmascaramiento en la imagen.</w:t>
+      </w:r>
+    </w:p>
+    <w:p>
+      <w:pPr>
+        <w:rPr>
+          <w:rFonts w:ascii="Times New Roman" w:hAnsi="Times New Roman"/>
+          <w:b/>
+          <w:bCs/>
+          <w:szCs w:val="24"/>
+          <w:lang w:val="es-CO"/>
+        </w:rPr>
+      </w:pPr>
+      <w:r>
+        <w:rPr>
+          <w:rFonts w:ascii="Times New Roman" w:hAnsi="Times New Roman"/>
+          <w:b/>
+          <w:bCs/>
+          <w:szCs w:val="24"/>
+          <w:lang w:val="es-CO"/>
+        </w:rPr>
+        <w:lastRenderedPageBreak/>
+        <w:t xml:space="preserve">- </w:t>
+      </w:r>
+      <w:proofErr w:type="spellStart"/>
+      <w:r>
+        <w:rPr>
+          <w:rFonts w:ascii="Times New Roman" w:hAnsi="Times New Roman"/>
+          <w:b/>
+          <w:bCs/>
+          <w:szCs w:val="24"/>
+          <w:lang w:val="es-CO"/>
+        </w:rPr>
+        <w:t>num_pixeles</w:t>
+      </w:r>
+      <w:proofErr w:type="spellEnd"/>
+      <w:r>
+        <w:rPr>
+          <w:rFonts w:ascii="Times New Roman" w:hAnsi="Times New Roman"/>
+          <w:b/>
+          <w:bCs/>
+          <w:szCs w:val="24"/>
+          <w:lang w:val="es-CO"/>
+        </w:rPr>
+        <w:t>: cantidad de píxeles sobre los cuales se aplicó originalmente enmascaramiento.</w:t>
+      </w:r>
+    </w:p>
+    <w:p>
+      <w:pPr>
+        <w:rPr>
+          <w:rFonts w:ascii="Times New Roman" w:hAnsi="Times New Roman"/>
+          <w:b/>
+          <w:bCs/>
+          <w:szCs w:val="24"/>
+          <w:lang w:val="es-CO"/>
+        </w:rPr>
+      </w:pPr>
+      <w:r>
+        <w:rPr>
+          <w:rFonts w:ascii="Times New Roman" w:hAnsi="Times New Roman"/>
+          <w:b/>
+          <w:bCs/>
+          <w:szCs w:val="24"/>
+          <w:lang w:val="es-CO"/>
+        </w:rPr>
+        <w:t>El proceso de verificación se realiza así:</w:t>
+      </w:r>
+    </w:p>
+    <w:p>
+      <w:pPr>
+        <w:rPr>
+          <w:rFonts w:ascii="Times New Roman" w:hAnsi="Times New Roman"/>
+          <w:b/>
+          <w:bCs/>
+          <w:szCs w:val="24"/>
+          <w:lang w:val="es-CO"/>
+        </w:rPr>
+      </w:pPr>
+      <w:r>
+        <w:rPr>
+          <w:rFonts w:ascii="Times New Roman" w:hAnsi="Times New Roman"/>
+          <w:b/>
+          <w:bCs/>
+          <w:szCs w:val="24"/>
+          <w:lang w:val="es-CO"/>
+        </w:rPr>
+        <w:t>Se recorren todos los valores esperados, multiplicando el número de píxeles por 3 (por los canales R, G y B).</w:t>
+      </w:r>
+    </w:p>
+    <w:p>
+      <w:pPr>
+        <w:rPr>
+          <w:rFonts w:ascii="Times New Roman" w:hAnsi="Times New Roman"/>
+          <w:b/>
+          <w:bCs/>
+          <w:szCs w:val="24"/>
+          <w:lang w:val="es-CO"/>
+        </w:rPr>
+      </w:pPr>
+      <w:r>
+        <w:rPr>
+          <w:rFonts w:ascii="Times New Roman" w:hAnsi="Times New Roman"/>
+          <w:b/>
+          <w:bCs/>
+          <w:szCs w:val="24"/>
+          <w:lang w:val="es-CO"/>
+        </w:rPr>
+        <w:t xml:space="preserve">-Para cada posición k, se calcula la posición correspondiente en la imagen como </w:t>
+      </w:r>
+      <w:proofErr w:type="spellStart"/>
+      <w:r>
+        <w:rPr>
+          <w:rFonts w:ascii="Times New Roman" w:hAnsi="Times New Roman"/>
+          <w:b/>
+          <w:bCs/>
+          <w:szCs w:val="24"/>
+          <w:lang w:val="es-CO"/>
+        </w:rPr>
+        <w:t>pos</w:t>
+      </w:r>
+      <w:proofErr w:type="spellEnd"/>
+      <w:r>
+        <w:rPr>
+          <w:rFonts w:ascii="Times New Roman" w:hAnsi="Times New Roman"/>
+          <w:b/>
+          <w:bCs/>
+          <w:szCs w:val="24"/>
+          <w:lang w:val="es-CO"/>
+        </w:rPr>
+        <w:t xml:space="preserve"> = k + semilla.</w:t>
+      </w:r>
+    </w:p>
+    <w:p>
+      <w:pPr>
+        <w:rPr>
+          <w:rFonts w:ascii="Times New Roman" w:hAnsi="Times New Roman"/>
+          <w:b/>
+          <w:bCs/>
+          <w:szCs w:val="24"/>
+          <w:lang w:val="es-CO"/>
+        </w:rPr>
+      </w:pPr>
+      <w:r>
+        <w:rPr>
+          <w:rFonts w:ascii="Times New Roman" w:hAnsi="Times New Roman"/>
+          <w:b/>
+          <w:bCs/>
+          <w:szCs w:val="24"/>
+          <w:lang w:val="es-CO"/>
+        </w:rPr>
+        <w:t>-Luego, se suma imagen[</w:t>
+      </w:r>
+      <w:proofErr w:type="spellStart"/>
+      <w:r>
+        <w:rPr>
+          <w:rFonts w:ascii="Times New Roman" w:hAnsi="Times New Roman"/>
+          <w:b/>
+          <w:bCs/>
+          <w:szCs w:val="24"/>
+          <w:lang w:val="es-CO"/>
+        </w:rPr>
+        <w:t>pos</w:t>
+      </w:r>
+      <w:proofErr w:type="spellEnd"/>
+      <w:r>
+        <w:rPr>
+          <w:rFonts w:ascii="Times New Roman" w:hAnsi="Times New Roman"/>
+          <w:b/>
+          <w:bCs/>
+          <w:szCs w:val="24"/>
+          <w:lang w:val="es-CO"/>
+        </w:rPr>
+        <w:t xml:space="preserve">] + mascara[k] y se compara con </w:t>
+      </w:r>
+      <w:proofErr w:type="spellStart"/>
+      <w:r>
+        <w:rPr>
+          <w:rFonts w:ascii="Times New Roman" w:hAnsi="Times New Roman"/>
+          <w:b/>
+          <w:bCs/>
+          <w:szCs w:val="24"/>
+          <w:lang w:val="es-CO"/>
+        </w:rPr>
+        <w:t>valorestxt</w:t>
+      </w:r>
+      <w:proofErr w:type="spellEnd"/>
+      <w:r>
+        <w:rPr>
+          <w:rFonts w:ascii="Times New Roman" w:hAnsi="Times New Roman"/>
+          <w:b/>
+          <w:bCs/>
+          <w:szCs w:val="24"/>
+          <w:lang w:val="es-CO"/>
+        </w:rPr>
+        <w:t>[k].</w:t>
+      </w:r>
+    </w:p>
+    <w:p>
+      <w:pPr>
+        <w:rPr>
+          <w:rFonts w:ascii="Times New Roman" w:hAnsi="Times New Roman"/>
+          <w:b/>
+          <w:bCs/>
+          <w:szCs w:val="24"/>
+          <w:lang w:val="es-CO"/>
+        </w:rPr>
+      </w:pPr>
+      <w:r>
+        <w:rPr>
+          <w:rFonts w:ascii="Times New Roman" w:hAnsi="Times New Roman"/>
+          <w:b/>
+          <w:bCs/>
+          <w:szCs w:val="24"/>
+          <w:lang w:val="es-CO"/>
+        </w:rPr>
+        <w:t>-Si algún valor no coincide, la función imprime el error y retorna false.</w:t>
+      </w:r>
+    </w:p>
+    <w:p>
+      <w:pPr>
+        <w:rPr>
+          <w:rFonts w:ascii="Times New Roman" w:hAnsi="Times New Roman"/>
+          <w:b/>
+          <w:bCs/>
+          <w:szCs w:val="24"/>
+          <w:lang w:val="es-CO"/>
+        </w:rPr>
+      </w:pPr>
+      <w:r>
+        <w:rPr>
+          <w:rFonts w:ascii="Times New Roman" w:hAnsi="Times New Roman"/>
+          <w:b/>
+          <w:bCs/>
+          <w:szCs w:val="24"/>
+          <w:lang w:val="es-CO"/>
+        </w:rPr>
+        <w:t>-Si todos los valores coinciden, se imprime un mensaje de éxito y se retorna true.</w:t>
+      </w:r>
+    </w:p>
+    <w:p>
+      <w:pPr>
+        <w:rPr>
+          <w:rFonts w:ascii="Times New Roman" w:hAnsi="Times New Roman"/>
+          <w:b/>
+          <w:bCs/>
+          <w:szCs w:val="24"/>
+          <w:lang w:val="es-CO"/>
+        </w:rPr>
+      </w:pPr>
+    </w:p>
+    <w:p>
+      <w:pPr>
+        <w:rPr>
+          <w:rFonts w:ascii="Times New Roman" w:hAnsi="Times New Roman"/>
+          <w:b/>
+          <w:bCs/>
+          <w:szCs w:val="24"/>
+          <w:lang w:val="es-CO"/>
+        </w:rPr>
+      </w:pPr>
+      <w:r>
+        <w:rPr>
+          <w:rFonts w:ascii="Times New Roman" w:hAnsi="Times New Roman"/>
+          <w:b/>
+          <w:bCs/>
+          <w:szCs w:val="24"/>
+          <w:lang w:val="es-CO"/>
+        </w:rPr>
+        <w:t xml:space="preserve">Función </w:t>
+      </w:r>
+      <w:proofErr w:type="spellStart"/>
+      <w:r>
+        <w:rPr>
+          <w:rFonts w:ascii="Times New Roman" w:hAnsi="Times New Roman"/>
+          <w:b/>
+          <w:bCs/>
+          <w:szCs w:val="24"/>
+          <w:lang w:val="es-CO"/>
+        </w:rPr>
+        <w:t>generarYCompararEnmascaramiento</w:t>
+      </w:r>
+      <w:proofErr w:type="spellEnd"/>
+    </w:p>
+    <w:p>
+      <w:pPr>
+        <w:rPr>
+          <w:rFonts w:ascii="Times New Roman" w:hAnsi="Times New Roman"/>
+          <w:b/>
+          <w:bCs/>
+          <w:szCs w:val="24"/>
+          <w:lang w:val="es-CO"/>
+        </w:rPr>
+      </w:pPr>
+      <w:r>
+        <w:rPr>
+          <w:rFonts w:ascii="Times New Roman" w:hAnsi="Times New Roman"/>
+          <w:b/>
+          <w:bCs/>
+          <w:szCs w:val="24"/>
+          <w:lang w:val="es-CO"/>
+        </w:rPr>
+        <w:t xml:space="preserve">Esta función tiene una estructura similar a </w:t>
+      </w:r>
+      <w:proofErr w:type="spellStart"/>
+      <w:r>
+        <w:rPr>
+          <w:rFonts w:ascii="Times New Roman" w:hAnsi="Times New Roman"/>
+          <w:b/>
+          <w:bCs/>
+          <w:szCs w:val="24"/>
+          <w:lang w:val="es-CO"/>
+        </w:rPr>
+        <w:t>validarEnmascaramiento</w:t>
+      </w:r>
+      <w:proofErr w:type="spellEnd"/>
+      <w:r>
+        <w:rPr>
+          <w:rFonts w:ascii="Times New Roman" w:hAnsi="Times New Roman"/>
+          <w:b/>
+          <w:bCs/>
+          <w:szCs w:val="24"/>
+          <w:lang w:val="es-CO"/>
+        </w:rPr>
+        <w:t>, pero su objetivo es confirmar directamente si, al aplicar el enmascaramiento sobre una imagen ya desencriptada (por ejemplo, P2), se obtienen los mismos resultados almacenados en el archivo .</w:t>
+      </w:r>
+      <w:proofErr w:type="spellStart"/>
+      <w:r>
+        <w:rPr>
+          <w:rFonts w:ascii="Times New Roman" w:hAnsi="Times New Roman"/>
+          <w:b/>
+          <w:bCs/>
+          <w:szCs w:val="24"/>
+          <w:lang w:val="es-CO"/>
+        </w:rPr>
+        <w:t>txt</w:t>
+      </w:r>
+      <w:proofErr w:type="spellEnd"/>
+      <w:r>
+        <w:rPr>
+          <w:rFonts w:ascii="Times New Roman" w:hAnsi="Times New Roman"/>
+          <w:b/>
+          <w:bCs/>
+          <w:szCs w:val="24"/>
+          <w:lang w:val="es-CO"/>
+        </w:rPr>
+        <w:t>.</w:t>
+      </w:r>
+    </w:p>
+    <w:p>
+      <w:pPr>
+        <w:rPr>
+          <w:rFonts w:ascii="Times New Roman" w:hAnsi="Times New Roman"/>
+          <w:b/>
+          <w:bCs/>
+          <w:szCs w:val="24"/>
+          <w:lang w:val="es-CO"/>
+        </w:rPr>
+      </w:pPr>
+      <w:r>
+        <w:rPr>
+          <w:rFonts w:ascii="Times New Roman" w:hAnsi="Times New Roman"/>
+          <w:b/>
+          <w:bCs/>
+          <w:szCs w:val="24"/>
+          <w:lang w:val="es-CO"/>
+        </w:rPr>
+        <w:t>Se utiliza principalmente para verificar si una etapa previa del proceso fue correcta, por ejemplo, validar que P3 desencriptada correctamente por XOR realmente nos da la imagen que originó el archivo M2.txt.</w:t>
+      </w:r>
+    </w:p>
+    <w:p>
+      <w:pPr>
+        <w:rPr>
+          <w:rFonts w:ascii="Times New Roman" w:hAnsi="Times New Roman"/>
+          <w:b/>
+          <w:bCs/>
+          <w:szCs w:val="24"/>
+          <w:lang w:val="es-CO"/>
+        </w:rPr>
+      </w:pPr>
+      <w:r>
+        <w:rPr>
+          <w:rFonts w:ascii="Times New Roman" w:hAnsi="Times New Roman"/>
+          <w:b/>
+          <w:bCs/>
+          <w:szCs w:val="24"/>
+          <w:lang w:val="es-CO"/>
+        </w:rPr>
+        <w:t>Los parámetros recibidos son los mismos:</w:t>
+      </w:r>
+    </w:p>
+    <w:p>
+      <w:pPr>
+        <w:rPr>
+          <w:rFonts w:ascii="Times New Roman" w:hAnsi="Times New Roman"/>
+          <w:b/>
+          <w:bCs/>
+          <w:szCs w:val="24"/>
+          <w:lang w:val="es-CO"/>
+        </w:rPr>
+      </w:pPr>
+      <w:r>
+        <w:rPr>
+          <w:rFonts w:ascii="Times New Roman" w:hAnsi="Times New Roman"/>
+          <w:b/>
+          <w:bCs/>
+          <w:szCs w:val="24"/>
+          <w:lang w:val="es-CO"/>
+        </w:rPr>
+        <w:t>-La imagen desencriptada (imagen), la máscara (mascara), los valores del .</w:t>
+      </w:r>
+      <w:proofErr w:type="spellStart"/>
+      <w:r>
+        <w:rPr>
+          <w:rFonts w:ascii="Times New Roman" w:hAnsi="Times New Roman"/>
+          <w:b/>
+          <w:bCs/>
+          <w:szCs w:val="24"/>
+          <w:lang w:val="es-CO"/>
+        </w:rPr>
+        <w:t>txt</w:t>
+      </w:r>
+      <w:proofErr w:type="spellEnd"/>
+      <w:r>
+        <w:rPr>
+          <w:rFonts w:ascii="Times New Roman" w:hAnsi="Times New Roman"/>
+          <w:b/>
+          <w:bCs/>
+          <w:szCs w:val="24"/>
+          <w:lang w:val="es-CO"/>
+        </w:rPr>
+        <w:t xml:space="preserve"> (</w:t>
+      </w:r>
+      <w:proofErr w:type="spellStart"/>
+      <w:r>
+        <w:rPr>
+          <w:rFonts w:ascii="Times New Roman" w:hAnsi="Times New Roman"/>
+          <w:b/>
+          <w:bCs/>
+          <w:szCs w:val="24"/>
+          <w:lang w:val="es-CO"/>
+        </w:rPr>
+        <w:t>valoresEsperados</w:t>
+      </w:r>
+      <w:proofErr w:type="spellEnd"/>
+      <w:r>
+        <w:rPr>
+          <w:rFonts w:ascii="Times New Roman" w:hAnsi="Times New Roman"/>
+          <w:b/>
+          <w:bCs/>
+          <w:szCs w:val="24"/>
+          <w:lang w:val="es-CO"/>
+        </w:rPr>
+        <w:t xml:space="preserve">), la semilla de inicio y el número de </w:t>
+      </w:r>
+      <w:proofErr w:type="spellStart"/>
+      <w:r>
+        <w:rPr>
+          <w:rFonts w:ascii="Times New Roman" w:hAnsi="Times New Roman"/>
+          <w:b/>
+          <w:bCs/>
+          <w:szCs w:val="24"/>
+          <w:lang w:val="es-CO"/>
+        </w:rPr>
+        <w:t>num_pixeles</w:t>
+      </w:r>
+      <w:proofErr w:type="spellEnd"/>
+      <w:r>
+        <w:rPr>
+          <w:rFonts w:ascii="Times New Roman" w:hAnsi="Times New Roman"/>
+          <w:b/>
+          <w:bCs/>
+          <w:szCs w:val="24"/>
+          <w:lang w:val="es-CO"/>
+        </w:rPr>
+        <w:t>.</w:t>
+      </w:r>
+    </w:p>
+    <w:p>
+      <w:pPr>
+        <w:rPr>
+          <w:rFonts w:ascii="Times New Roman" w:hAnsi="Times New Roman"/>
+          <w:b/>
+          <w:bCs/>
+          <w:szCs w:val="24"/>
+          <w:lang w:val="es-CO"/>
+        </w:rPr>
+      </w:pPr>
+      <w:r>
+        <w:rPr>
+          <w:rFonts w:ascii="Times New Roman" w:hAnsi="Times New Roman"/>
+          <w:b/>
+          <w:bCs/>
+          <w:szCs w:val="24"/>
+          <w:lang w:val="es-CO"/>
+        </w:rPr>
+        <w:t>La verificación se realiza igual:</w:t>
+      </w:r>
+    </w:p>
+    <w:p>
+      <w:pPr>
+        <w:rPr>
+          <w:rFonts w:ascii="Times New Roman" w:hAnsi="Times New Roman"/>
+          <w:b/>
+          <w:bCs/>
+          <w:szCs w:val="24"/>
+          <w:lang w:val="es-CO"/>
+        </w:rPr>
+      </w:pPr>
+      <w:r>
+        <w:rPr>
+          <w:rFonts w:ascii="Times New Roman" w:hAnsi="Times New Roman"/>
+          <w:b/>
+          <w:bCs/>
+          <w:szCs w:val="24"/>
+          <w:lang w:val="es-CO"/>
+        </w:rPr>
+        <w:t>-Se suman los valores de la imagen y la máscara desde la posición semilla, y se comparan con los valores esperados.</w:t>
+      </w:r>
+    </w:p>
+    <w:p>
+      <w:pPr>
+        <w:rPr>
+          <w:rFonts w:ascii="Times New Roman" w:hAnsi="Times New Roman"/>
+          <w:b/>
+          <w:bCs/>
+          <w:szCs w:val="24"/>
+          <w:lang w:val="es-CO"/>
+        </w:rPr>
+      </w:pPr>
+      <w:r>
+        <w:rPr>
+          <w:rFonts w:ascii="Times New Roman" w:hAnsi="Times New Roman"/>
+          <w:b/>
+          <w:bCs/>
+          <w:szCs w:val="24"/>
+          <w:lang w:val="es-CO"/>
+        </w:rPr>
+        <w:t>-Si hay alguna diferencia, se reporta en consola y se retorna false.</w:t>
+      </w:r>
+    </w:p>
+    <w:p>
+      <w:pPr>
+        <w:rPr>
+          <w:rFonts w:ascii="Times New Roman" w:hAnsi="Times New Roman"/>
+          <w:b/>
+          <w:bCs/>
+          <w:szCs w:val="24"/>
+          <w:lang w:val="es-CO"/>
+        </w:rPr>
+      </w:pPr>
+      <w:r>
+        <w:rPr>
+          <w:rFonts w:ascii="Times New Roman" w:hAnsi="Times New Roman"/>
+          <w:b/>
+          <w:bCs/>
+          <w:szCs w:val="24"/>
+          <w:lang w:val="es-CO"/>
+        </w:rPr>
+        <w:t>-Si todos los valores coinciden, se imprime un mensaje de validación correcta y se retorna true.</w:t>
+      </w:r>
+    </w:p>
+    <w:p>
+      <w:pPr>
+        <w:rPr>
+          <w:rFonts w:ascii="Times New Roman" w:hAnsi="Times New Roman"/>
+          <w:b/>
+          <w:bCs/>
+          <w:szCs w:val="24"/>
+          <w:lang w:val="es-CO"/>
+        </w:rPr>
+      </w:pPr>
+    </w:p>
+    <w:p>
+      <w:pPr>
+        <w:rPr>
+          <w:rFonts w:ascii="Times New Roman" w:hAnsi="Times New Roman"/>
+          <w:b/>
+          <w:bCs/>
+          <w:szCs w:val="24"/>
+          <w:lang w:val="es-CO"/>
+        </w:rPr>
+      </w:pPr>
+      <w:r>
+        <w:rPr>
+          <w:rFonts w:ascii="Times New Roman" w:hAnsi="Times New Roman"/>
+          <w:b/>
+          <w:bCs/>
+          <w:szCs w:val="24"/>
+          <w:lang w:val="es-CO"/>
+        </w:rPr>
+        <w:t>Función para identificar la transformación aplicada y generar imagen de salida</w:t>
+      </w:r>
+    </w:p>
+    <w:p>
+      <w:pPr>
+        <w:rPr>
+          <w:rFonts w:ascii="Times New Roman" w:hAnsi="Times New Roman"/>
+          <w:b/>
+          <w:bCs/>
+          <w:szCs w:val="24"/>
+          <w:lang w:val="es-CO"/>
+        </w:rPr>
+      </w:pPr>
+      <w:r>
+        <w:rPr>
+          <w:rFonts w:ascii="Times New Roman" w:hAnsi="Times New Roman"/>
+          <w:b/>
+          <w:bCs/>
+          <w:szCs w:val="24"/>
+          <w:lang w:val="es-CO"/>
+        </w:rPr>
+        <w:t xml:space="preserve">Se implementó una nueva función llamada </w:t>
+      </w:r>
+      <w:proofErr w:type="spellStart"/>
+      <w:r>
+        <w:rPr>
+          <w:rFonts w:ascii="Times New Roman" w:hAnsi="Times New Roman"/>
+          <w:b/>
+          <w:bCs/>
+          <w:szCs w:val="24"/>
+          <w:lang w:val="es-CO"/>
+        </w:rPr>
+        <w:t>identificarTransformacion</w:t>
+      </w:r>
+      <w:proofErr w:type="spellEnd"/>
+      <w:r>
+        <w:rPr>
+          <w:rFonts w:ascii="Times New Roman" w:hAnsi="Times New Roman"/>
+          <w:b/>
+          <w:bCs/>
+          <w:szCs w:val="24"/>
+          <w:lang w:val="es-CO"/>
+        </w:rPr>
+        <w:t>, encargada de descubrir cuál operación fue aplicada a una imagen encriptada para obtener su versión intermedia o desencriptada. Esta función primero prueba aplicar una operación XOR entre la imagen encriptada (P3) y la imagen de referencia (IM). Si el resultado, al ser enmascarado, coincide con los datos del archivo .</w:t>
+      </w:r>
+      <w:proofErr w:type="spellStart"/>
+      <w:r>
+        <w:rPr>
+          <w:rFonts w:ascii="Times New Roman" w:hAnsi="Times New Roman"/>
+          <w:b/>
+          <w:bCs/>
+          <w:szCs w:val="24"/>
+          <w:lang w:val="es-CO"/>
+        </w:rPr>
+        <w:t>txt</w:t>
+      </w:r>
+      <w:proofErr w:type="spellEnd"/>
+      <w:r>
+        <w:rPr>
+          <w:rFonts w:ascii="Times New Roman" w:hAnsi="Times New Roman"/>
+          <w:b/>
+          <w:bCs/>
+          <w:szCs w:val="24"/>
+          <w:lang w:val="es-CO"/>
+        </w:rPr>
+        <w:t>, se considera que la transformación correcta fue XOR. Si no hay coincidencia, se prueban rotaciones de bits (de 1 a 7) tanto a la izquierda como a la derecha. Para cada intento exitoso, la imagen resultante se exporta automáticamente como un archivo llamado Posible_P2.bmp, permitiendo validar visualmente la operación revertida. Esta automatización facilita la verificación de resultados y la construcción de un flujo más claro en el proceso de ingeniería inversa.</w:t>
+      </w:r>
+    </w:p>
+    <w:p>
+      <w:pPr>
+        <w:rPr>
+          <w:rFonts w:ascii="Times New Roman" w:hAnsi="Times New Roman"/>
+          <w:b/>
+          <w:bCs/>
+          <w:szCs w:val="24"/>
+          <w:lang w:val="es-CO"/>
+        </w:rPr>
+      </w:pPr>
+    </w:p>
+    <w:p>
+      <w:pPr>
+        <w:rPr>
+          <w:rFonts w:ascii="Times New Roman" w:hAnsi="Times New Roman"/>
+          <w:b/>
+          <w:bCs/>
+          <w:szCs w:val="24"/>
+          <w:lang w:val="es-CO"/>
+        </w:rPr>
+      </w:pPr>
+    </w:p>
+    <w:p>
+      <w:pPr>
+        <w:rPr>
+          <w:rFonts w:ascii="Times New Roman" w:hAnsi="Times New Roman"/>
+          <w:b/>
+          <w:bCs/>
+          <w:szCs w:val="24"/>
+          <w:lang w:val="es-CO"/>
+        </w:rPr>
+      </w:pPr>
+      <w:r>
+        <w:rPr>
+          <w:rFonts w:ascii="Times New Roman" w:hAnsi="Times New Roman"/>
+          <w:b/>
+          <w:bCs/>
+          <w:szCs w:val="24"/>
+          <w:lang w:val="es-CO"/>
+        </w:rPr>
+        <w:t>Pruebas de rotación de bits</w:t>
+      </w:r>
+    </w:p>
+    <w:p>
+      <w:pPr>
+        <w:rPr>
+          <w:rFonts w:ascii="Times New Roman" w:hAnsi="Times New Roman"/>
+          <w:b/>
+          <w:bCs/>
+          <w:szCs w:val="24"/>
+          <w:lang w:val="es-CO"/>
+        </w:rPr>
+      </w:pPr>
+      <w:r>
+        <w:rPr>
+          <w:rFonts w:ascii="Times New Roman" w:hAnsi="Times New Roman"/>
+          <w:b/>
+          <w:bCs/>
+          <w:szCs w:val="24"/>
+          <w:lang w:val="es-CO"/>
+        </w:rPr>
+        <w:t xml:space="preserve">Para verificar el correcto funcionamiento de la rotación de bits, se cargó una imagen BMP en formato RGB de 24 bits (I_O.bmp) y se aplicó una rotación circular de 3 bits a la </w:t>
+      </w:r>
+      <w:r>
+        <w:rPr>
+          <w:rFonts w:ascii="Times New Roman" w:hAnsi="Times New Roman"/>
+          <w:b/>
+          <w:bCs/>
+          <w:szCs w:val="24"/>
+          <w:lang w:val="es-CO"/>
+        </w:rPr>
+        <w:lastRenderedPageBreak/>
+        <w:t>derecha sobre cada uno de los bytes de la imagen. Esta rotación afecta individualmente a cada canal de color (R, G, B) de todos los píxeles.</w:t>
+      </w:r>
+    </w:p>
+    <w:p>
+      <w:pPr>
+        <w:rPr>
+          <w:rFonts w:ascii="Times New Roman" w:hAnsi="Times New Roman"/>
+          <w:b/>
+          <w:bCs/>
+          <w:szCs w:val="24"/>
+          <w:lang w:val="es-CO"/>
+        </w:rPr>
+      </w:pPr>
+      <w:r>
+        <w:rPr>
+          <w:rFonts w:ascii="Times New Roman" w:hAnsi="Times New Roman"/>
+          <w:b/>
+          <w:bCs/>
+          <w:szCs w:val="24"/>
+          <w:lang w:val="es-CO"/>
+        </w:rPr>
+        <w:t>Después de aplicar la rotación, se guardó el resultado en un nuevo archivo (I_Rotada.bmp) para su inspección visual. Posteriormente, se aplicó una rotación inversa (3 bits a la izquierda) a la misma imagen rotada, con el fin de revertir el cambio. El resultado final fue guardado como I_Restaurada.bmp.</w:t>
+      </w:r>
+    </w:p>
+    <w:p>
+      <w:pPr>
+        <w:rPr>
+          <w:rFonts w:ascii="Times New Roman" w:hAnsi="Times New Roman"/>
+          <w:b/>
+          <w:bCs/>
+          <w:szCs w:val="24"/>
+          <w:lang w:val="es-CO"/>
+        </w:rPr>
+      </w:pPr>
+      <w:r>
+        <w:rPr>
+          <w:rFonts w:ascii="Times New Roman" w:hAnsi="Times New Roman"/>
+          <w:b/>
+          <w:bCs/>
+          <w:szCs w:val="24"/>
+          <w:lang w:val="es-CO"/>
+        </w:rPr>
+        <w:t>Al comparar visualmente la imagen restaurada con la imagen original, se verificó que ambas eran idénticas, lo que confirma que la función de rotación es reversible y no pierde información, cumpliendo así con uno de los requisitos fundamentales del desafío.</w:t>
+      </w:r>
+    </w:p>
+    <w:p>
+      <w:pPr>
+        <w:rPr>
+          <w:rFonts w:ascii="Times New Roman" w:hAnsi="Times New Roman"/>
+          <w:b/>
+          <w:bCs/>
+          <w:szCs w:val="24"/>
+          <w:lang w:val="es-CO"/>
+        </w:rPr>
+      </w:pPr>
+    </w:p>
+    <w:p>
+      <w:pPr>
+        <w:rPr>
+          <w:rFonts w:ascii="Times New Roman" w:hAnsi="Times New Roman"/>
+          <w:b/>
+          <w:bCs/>
+          <w:szCs w:val="24"/>
+          <w:lang w:val="es-CO"/>
+        </w:rPr>
+      </w:pPr>
+      <w:r>
+        <w:rPr>
+          <w:rFonts w:ascii="Times New Roman" w:hAnsi="Times New Roman"/>
+          <w:b/>
+          <w:bCs/>
+          <w:szCs w:val="24"/>
+          <w:lang w:val="es-CO"/>
+        </w:rPr>
+        <w:t>Pruebas de operación XOR</w:t>
+      </w:r>
+    </w:p>
+    <w:p>
+      <w:pPr>
+        <w:rPr>
+          <w:rFonts w:ascii="Times New Roman" w:hAnsi="Times New Roman"/>
+          <w:b/>
+          <w:bCs/>
+          <w:szCs w:val="24"/>
+          <w:lang w:val="es-CO"/>
+        </w:rPr>
+      </w:pPr>
+      <w:r>
+        <w:rPr>
+          <w:rFonts w:ascii="Times New Roman" w:hAnsi="Times New Roman"/>
+          <w:b/>
+          <w:bCs/>
+          <w:szCs w:val="24"/>
+          <w:lang w:val="es-CO"/>
+        </w:rPr>
+        <w:t>Para probar la operación XOR, se cargaron dos imágenes:</w:t>
+      </w:r>
+    </w:p>
+    <w:p>
+      <w:pPr>
+        <w:rPr>
+          <w:rFonts w:ascii="Times New Roman" w:hAnsi="Times New Roman"/>
+          <w:b/>
+          <w:bCs/>
+          <w:szCs w:val="24"/>
+          <w:lang w:val="es-CO"/>
+        </w:rPr>
+      </w:pPr>
+      <w:r>
+        <w:rPr>
+          <w:rFonts w:ascii="Times New Roman" w:hAnsi="Times New Roman"/>
+          <w:b/>
+          <w:bCs/>
+          <w:szCs w:val="24"/>
+          <w:lang w:val="es-CO"/>
+        </w:rPr>
+        <w:t>-La imagen original I_O.bmp.</w:t>
+      </w:r>
+    </w:p>
+    <w:p>
+      <w:pPr>
+        <w:rPr>
+          <w:rFonts w:ascii="Times New Roman" w:hAnsi="Times New Roman"/>
+          <w:b/>
+          <w:bCs/>
+          <w:szCs w:val="24"/>
+          <w:lang w:val="es-CO"/>
+        </w:rPr>
+      </w:pPr>
+      <w:r>
+        <w:rPr>
+          <w:rFonts w:ascii="Times New Roman" w:hAnsi="Times New Roman"/>
+          <w:b/>
+          <w:bCs/>
+          <w:szCs w:val="24"/>
+          <w:lang w:val="es-CO"/>
+        </w:rPr>
+        <w:t>-La imagen I_M.bmp, que funciona como máscara XOR y tiene las mismas dimensiones que la original.</w:t>
+      </w:r>
+    </w:p>
+    <w:p>
+      <w:pPr>
+        <w:rPr>
+          <w:rFonts w:ascii="Times New Roman" w:hAnsi="Times New Roman"/>
+          <w:b/>
+          <w:bCs/>
+          <w:szCs w:val="24"/>
+          <w:lang w:val="es-CO"/>
+        </w:rPr>
+      </w:pPr>
+      <w:r>
+        <w:rPr>
+          <w:rFonts w:ascii="Times New Roman" w:hAnsi="Times New Roman"/>
+          <w:b/>
+          <w:bCs/>
+          <w:szCs w:val="24"/>
+          <w:lang w:val="es-CO"/>
+        </w:rPr>
+        <w:t>Se aplicó la operación XOR byte por byte entre estas dos imágenes, generando una nueva imagen I_XOR.bmp. Esta imagen representa una versión "encriptada", donde cada canal de color ha sido modificado según la imagen IM.</w:t>
+      </w:r>
+    </w:p>
+    <w:p>
+      <w:pPr>
+        <w:rPr>
+          <w:rFonts w:ascii="Times New Roman" w:hAnsi="Times New Roman"/>
+          <w:b/>
+          <w:bCs/>
+          <w:szCs w:val="24"/>
+          <w:lang w:val="es-CO"/>
+        </w:rPr>
+      </w:pPr>
+      <w:r>
+        <w:rPr>
+          <w:rFonts w:ascii="Times New Roman" w:hAnsi="Times New Roman"/>
+          <w:b/>
+          <w:bCs/>
+          <w:szCs w:val="24"/>
+          <w:lang w:val="es-CO"/>
+        </w:rPr>
+        <w:t>A continuación, se aplicó nuevamente la operación XOR entre I_XOR.bmp y la misma imagen I_M.bmp. Debido a la propiedad de reversibilidad del operador XOR (A ^ B ^ B = A), el resultado obtenido fue una imagen idéntica a la original, la cual se guardó como I_XORRestaurada.bmp.</w:t>
+      </w:r>
+    </w:p>
+    <w:p>
+      <w:pPr>
+        <w:rPr>
+          <w:rFonts w:ascii="Times New Roman" w:hAnsi="Times New Roman"/>
+          <w:b/>
+          <w:bCs/>
+          <w:szCs w:val="24"/>
+          <w:lang w:val="es-CO"/>
+        </w:rPr>
+      </w:pPr>
+      <w:r>
+        <w:rPr>
+          <w:rFonts w:ascii="Times New Roman" w:hAnsi="Times New Roman"/>
+          <w:b/>
+          <w:bCs/>
+          <w:szCs w:val="24"/>
+          <w:lang w:val="es-CO"/>
+        </w:rPr>
+        <w:t>La validación visual confirmó que la imagen restaurada era igual a I_O.bmp, demostrando que la función XOR implementada es correcta, reversible, y adecuada para el propósito del proyecto.</w:t>
+      </w:r>
+    </w:p>
+    <w:p>
+      <w:pPr>
+        <w:rPr>
+          <w:rFonts w:ascii="Times New Roman" w:hAnsi="Times New Roman"/>
+          <w:b/>
+          <w:bCs/>
+          <w:szCs w:val="24"/>
+          <w:lang w:val="es-CO"/>
+        </w:rPr>
+      </w:pPr>
+    </w:p>
+    <w:p>
+      <w:pPr>
+        <w:rPr>
+          <w:rFonts w:ascii="Times New Roman" w:hAnsi="Times New Roman"/>
+          <w:b/>
+          <w:bCs/>
+          <w:szCs w:val="24"/>
+          <w:lang w:val="es-CO"/>
+        </w:rPr>
+      </w:pPr>
+      <w:r>
+        <w:rPr>
+          <w:rFonts w:ascii="Times New Roman" w:hAnsi="Times New Roman"/>
+          <w:b/>
+          <w:bCs/>
+          <w:szCs w:val="24"/>
+          <w:lang w:val="es-CO"/>
+        </w:rPr>
+        <w:t>Algoritmo propuesto para revertir transformaciones (Ingeniería Inversa)</w:t>
+      </w:r>
+    </w:p>
+    <w:p>
+      <w:pPr>
+        <w:rPr>
+          <w:rFonts w:ascii="Times New Roman" w:hAnsi="Times New Roman"/>
+          <w:b/>
+          <w:bCs/>
+          <w:szCs w:val="24"/>
+          <w:lang w:val="es-CO"/>
+        </w:rPr>
+      </w:pPr>
+      <w:r>
+        <w:rPr>
+          <w:rFonts w:ascii="Times New Roman" w:hAnsi="Times New Roman"/>
+          <w:b/>
+          <w:bCs/>
+          <w:szCs w:val="24"/>
+          <w:lang w:val="es-CO"/>
+        </w:rPr>
+        <w:t>Para identificar qué transformación fue aplicada entre dos imágenes consecutivas en el proceso de encriptado, se propone un algoritmo secuencial que prioriza operaciones reversibles. En primer lugar, se aplica la operación XOR entre la imagen encriptada y la imagen de referencia conocida como IM. Si esta verificación falla, se procede a probar con rotaciones de bits, ya que se ha descartado previamente el uso de desplazamientos por ser operaciones que implican pérdida irreversible de información.</w:t>
+      </w:r>
+    </w:p>
+    <w:p>
+      <w:pPr>
+        <w:rPr>
+          <w:rFonts w:ascii="Times New Roman" w:hAnsi="Times New Roman"/>
+          <w:b/>
+          <w:bCs/>
+          <w:szCs w:val="24"/>
+          <w:lang w:val="es-CO"/>
+        </w:rPr>
+      </w:pPr>
+      <w:r>
+        <w:rPr>
+          <w:rFonts w:ascii="Times New Roman" w:hAnsi="Times New Roman"/>
+          <w:b/>
+          <w:bCs/>
+          <w:szCs w:val="24"/>
+          <w:lang w:val="es-CO"/>
+        </w:rPr>
+        <w:t>Las rotaciones se prueban en ambas direcciones (izquierda y derecha), desde 1 hasta 7 bits. No se consideran rotaciones de 8 bits o superiores, ya que una rotación de 8 devuelve el mismo byte original y en el documento dice que</w:t>
+      </w:r>
+      <w:proofErr w:type="gramStart"/>
+      <w:r>
+        <w:rPr>
+          <w:rFonts w:ascii="Times New Roman" w:hAnsi="Times New Roman"/>
+          <w:b/>
+          <w:bCs/>
+          <w:szCs w:val="24"/>
+          <w:lang w:val="es-CO"/>
+        </w:rPr>
+        <w:t>: ”</w:t>
+      </w:r>
+      <w:proofErr w:type="gramEnd"/>
+      <w:r>
+        <w:rPr>
+          <w:rFonts w:ascii="Times New Roman" w:hAnsi="Times New Roman"/>
+          <w:b/>
+          <w:bCs/>
+          <w:szCs w:val="24"/>
+          <w:lang w:val="es-CO"/>
+        </w:rPr>
+        <w:t xml:space="preserve"> El máximo número de bits a rotar o desplazar es de 8.”</w:t>
+      </w:r>
+    </w:p>
+    <w:p>
+      <w:pPr>
+        <w:rPr>
+          <w:rFonts w:ascii="Times New Roman" w:hAnsi="Times New Roman"/>
+          <w:b/>
+          <w:bCs/>
+          <w:szCs w:val="24"/>
+          <w:lang w:val="es-CO"/>
+        </w:rPr>
+      </w:pPr>
+      <w:r>
+        <w:rPr>
+          <w:rFonts w:ascii="Times New Roman" w:hAnsi="Times New Roman"/>
+          <w:b/>
+          <w:bCs/>
+          <w:szCs w:val="24"/>
+          <w:lang w:val="es-CO"/>
+        </w:rPr>
+        <w:t>Cada posible transformación es validada mediante el proceso de enmascaramiento, que consiste en sumar los valores RGB resultantes con una máscara y comparar contra los valores registrados en los archivos .</w:t>
+      </w:r>
+      <w:proofErr w:type="spellStart"/>
+      <w:r>
+        <w:rPr>
+          <w:rFonts w:ascii="Times New Roman" w:hAnsi="Times New Roman"/>
+          <w:b/>
+          <w:bCs/>
+          <w:szCs w:val="24"/>
+          <w:lang w:val="es-CO"/>
+        </w:rPr>
+        <w:t>txt</w:t>
+      </w:r>
+      <w:proofErr w:type="spellEnd"/>
+      <w:r>
+        <w:rPr>
+          <w:rFonts w:ascii="Times New Roman" w:hAnsi="Times New Roman"/>
+          <w:b/>
+          <w:bCs/>
+          <w:szCs w:val="24"/>
+          <w:lang w:val="es-CO"/>
+        </w:rPr>
+        <w:t xml:space="preserve"> desde la posición indicada por la semilla.</w:t>
+      </w:r>
+    </w:p>
+    <w:p>
+      <w:pPr>
+        <w:rPr>
+          <w:rFonts w:ascii="Times New Roman" w:hAnsi="Times New Roman"/>
+          <w:b/>
+          <w:bCs/>
+          <w:szCs w:val="24"/>
+          <w:lang w:val="es-CO"/>
+        </w:rPr>
+      </w:pPr>
+      <w:r>
+        <w:rPr>
+          <w:rFonts w:ascii="Times New Roman" w:hAnsi="Times New Roman"/>
+          <w:b/>
+          <w:bCs/>
+          <w:szCs w:val="24"/>
+          <w:lang w:val="es-CO"/>
+        </w:rPr>
+        <w:br/>
+        <w:t>Corrección en la verificación de la operación XOR</w:t>
+      </w:r>
+    </w:p>
+    <w:p>
+      <w:pPr>
+        <w:rPr>
+          <w:rFonts w:ascii="Times New Roman" w:hAnsi="Times New Roman"/>
+          <w:b/>
+          <w:bCs/>
+          <w:szCs w:val="24"/>
+          <w:lang w:val="es-CO"/>
+        </w:rPr>
+      </w:pPr>
+      <w:r>
+        <w:rPr>
+          <w:rFonts w:ascii="Times New Roman" w:hAnsi="Times New Roman"/>
+          <w:b/>
+          <w:bCs/>
+          <w:szCs w:val="24"/>
+          <w:lang w:val="es-CO"/>
+        </w:rPr>
+        <w:t>Durante las pruebas iniciales, se evidenció que la función encargada de validar el enmascaramiento (</w:t>
+      </w:r>
+      <w:proofErr w:type="spellStart"/>
+      <w:r>
+        <w:rPr>
+          <w:rFonts w:ascii="Times New Roman" w:hAnsi="Times New Roman"/>
+          <w:b/>
+          <w:bCs/>
+          <w:szCs w:val="24"/>
+          <w:lang w:val="es-CO"/>
+        </w:rPr>
+        <w:t>validarEnmascaramiento</w:t>
+      </w:r>
+      <w:proofErr w:type="spellEnd"/>
+      <w:r>
+        <w:rPr>
+          <w:rFonts w:ascii="Times New Roman" w:hAnsi="Times New Roman"/>
+          <w:b/>
+          <w:bCs/>
+          <w:szCs w:val="24"/>
+          <w:lang w:val="es-CO"/>
+        </w:rPr>
+        <w:t>) arrojaba errores incluso cuando se sabía que P3 XOR IM debía resultar en P2. Esto generaba resultados incorrectos al intentar verificar si la transformación aplicada a la imagen P3.bmp era una operación XOR.</w:t>
+      </w:r>
+    </w:p>
+    <w:p>
+      <w:pPr>
+        <w:rPr>
+          <w:rFonts w:ascii="Times New Roman" w:hAnsi="Times New Roman"/>
+          <w:b/>
+          <w:bCs/>
+          <w:szCs w:val="24"/>
+          <w:lang w:val="es-CO"/>
+        </w:rPr>
+      </w:pPr>
+      <w:r>
+        <w:rPr>
+          <w:rFonts w:ascii="Times New Roman" w:hAnsi="Times New Roman"/>
+          <w:b/>
+          <w:bCs/>
+          <w:szCs w:val="24"/>
+          <w:lang w:val="es-CO"/>
+        </w:rPr>
+        <w:lastRenderedPageBreak/>
+        <w:t>El problema radicaba en que se estaba aplicando directamente el XOR sobre el arreglo principal de la imagen P3, lo cual alteraba los datos originales en memoria. Esto impedía no solo una correcta validación posterior, sino también la posibilidad de probar otras transformaciones (como las rotaciones) de forma confiable.</w:t>
+      </w:r>
+    </w:p>
+    <w:p>
+      <w:pPr>
+        <w:rPr>
+          <w:rFonts w:ascii="Times New Roman" w:hAnsi="Times New Roman"/>
+          <w:b/>
+          <w:bCs/>
+          <w:szCs w:val="24"/>
+          <w:lang w:val="es-CO"/>
+        </w:rPr>
+      </w:pPr>
+      <w:r>
+        <w:rPr>
+          <w:rFonts w:ascii="Times New Roman" w:hAnsi="Times New Roman"/>
+          <w:b/>
+          <w:bCs/>
+          <w:szCs w:val="24"/>
+          <w:lang w:val="es-CO"/>
+        </w:rPr>
+        <w:t>Para corregir este comportamiento, se implementó una copia temporal de la imagen P3 únicamente para realizar la operación XOR. Esta copia (</w:t>
+      </w:r>
+      <w:proofErr w:type="spellStart"/>
+      <w:r>
+        <w:rPr>
+          <w:rFonts w:ascii="Times New Roman" w:hAnsi="Times New Roman"/>
+          <w:b/>
+          <w:bCs/>
+          <w:szCs w:val="24"/>
+          <w:lang w:val="es-CO"/>
+        </w:rPr>
+        <w:t>copiaXOR</w:t>
+      </w:r>
+      <w:proofErr w:type="spellEnd"/>
+      <w:r>
+        <w:rPr>
+          <w:rFonts w:ascii="Times New Roman" w:hAnsi="Times New Roman"/>
+          <w:b/>
+          <w:bCs/>
+          <w:szCs w:val="24"/>
+          <w:lang w:val="es-CO"/>
+        </w:rPr>
+        <w:t>) se generó a partir de los datos originales de P3.bmp, y se utilizó exclusivamente para la comparación con la máscara y los datos registrados en el archivo M2.txt.</w:t>
+      </w:r>
+    </w:p>
+    <w:p>
+      <w:pPr>
+        <w:rPr>
+          <w:rFonts w:ascii="Times New Roman" w:hAnsi="Times New Roman"/>
+          <w:b/>
+          <w:bCs/>
+          <w:szCs w:val="24"/>
+          <w:lang w:val="es-CO"/>
+        </w:rPr>
+      </w:pPr>
+      <w:r>
+        <w:rPr>
+          <w:rFonts w:ascii="Times New Roman" w:hAnsi="Times New Roman"/>
+          <w:b/>
+          <w:bCs/>
+          <w:szCs w:val="24"/>
+          <w:lang w:val="es-CO"/>
+        </w:rPr>
+        <w:t>Esta modificación permitió que la verificación del enmascaramiento sobre la imagen XOR resultante se llevara a cabo correctamente, sin afectar el resto del flujo del programa. Como resultado, se pudo confirmar de forma precisa que la transformación aplicada fue una operación XOR, y que al aplicar la máscara sobre la imagen intermedia P2, se obtenían exactamente los datos esperados.</w:t>
+      </w:r>
+    </w:p>
+    <w:p>
+      <w:pPr>
+        <w:rPr>
+          <w:rFonts w:ascii="Times New Roman" w:hAnsi="Times New Roman"/>
+          <w:b/>
+          <w:bCs/>
+          <w:szCs w:val="24"/>
+          <w:lang w:val="es-CO"/>
+        </w:rPr>
+      </w:pPr>
+    </w:p>
+    <w:p>
+      <w:pPr>
+        <w:rPr>
+          <w:rFonts w:ascii="Times New Roman" w:hAnsi="Times New Roman"/>
+          <w:b/>
+          <w:bCs/>
+          <w:szCs w:val="24"/>
+          <w:lang w:val="es-CO"/>
+        </w:rPr>
+      </w:pPr>
+      <w:r>
+        <w:rPr>
+          <w:rFonts w:ascii="Times New Roman" w:hAnsi="Times New Roman"/>
+          <w:b/>
+          <w:bCs/>
+          <w:szCs w:val="24"/>
+          <w:lang w:val="es-CO"/>
+        </w:rPr>
+        <w:t>Conversión de tipos y representación de bytes</w:t>
+      </w:r>
+    </w:p>
+    <w:p>
+      <w:pPr>
+        <w:rPr>
+          <w:rFonts w:ascii="Times New Roman" w:hAnsi="Times New Roman"/>
+          <w:b/>
+          <w:bCs/>
+          <w:szCs w:val="24"/>
+          <w:lang w:val="es-CO"/>
+        </w:rPr>
+      </w:pPr>
+      <w:r>
+        <w:rPr>
+          <w:rFonts w:ascii="Times New Roman" w:hAnsi="Times New Roman"/>
+          <w:b/>
+          <w:bCs/>
+          <w:szCs w:val="24"/>
+          <w:lang w:val="es-CO"/>
+        </w:rPr>
+        <w:t xml:space="preserve">En C++, los datos de las imágenes BMP en formato RGB son manejados como arreglos de tipo </w:t>
+      </w:r>
+      <w:proofErr w:type="spellStart"/>
+      <w:r>
+        <w:rPr>
+          <w:rFonts w:ascii="Times New Roman" w:hAnsi="Times New Roman"/>
+          <w:b/>
+          <w:bCs/>
+          <w:szCs w:val="24"/>
+          <w:lang w:val="es-CO"/>
+        </w:rPr>
+        <w:t>unsigned</w:t>
+      </w:r>
+      <w:proofErr w:type="spellEnd"/>
+      <w:r>
+        <w:rPr>
+          <w:rFonts w:ascii="Times New Roman" w:hAnsi="Times New Roman"/>
+          <w:b/>
+          <w:bCs/>
+          <w:szCs w:val="24"/>
+          <w:lang w:val="es-CO"/>
+        </w:rPr>
+        <w:t xml:space="preserve"> </w:t>
+      </w:r>
+      <w:proofErr w:type="spellStart"/>
+      <w:r>
+        <w:rPr>
+          <w:rFonts w:ascii="Times New Roman" w:hAnsi="Times New Roman"/>
+          <w:b/>
+          <w:bCs/>
+          <w:szCs w:val="24"/>
+          <w:lang w:val="es-CO"/>
+        </w:rPr>
+        <w:t>char</w:t>
+      </w:r>
+      <w:proofErr w:type="spellEnd"/>
+      <w:r>
+        <w:rPr>
+          <w:rFonts w:ascii="Times New Roman" w:hAnsi="Times New Roman"/>
+          <w:b/>
+          <w:bCs/>
+          <w:szCs w:val="24"/>
+          <w:lang w:val="es-CO"/>
+        </w:rPr>
+        <w:t>, ya que cada canal de color (Rojo, Verde o Azul) se representa como un valor de 8 bits, es decir, un byte que puede tomar valores entre 0 y 255. Para efectos de comparación o impresión por consola, es común aplicar una conversión de tipo explícita como (</w:t>
+      </w:r>
+      <w:proofErr w:type="spellStart"/>
+      <w:r>
+        <w:rPr>
+          <w:rFonts w:ascii="Times New Roman" w:hAnsi="Times New Roman"/>
+          <w:b/>
+          <w:bCs/>
+          <w:szCs w:val="24"/>
+          <w:lang w:val="es-CO"/>
+        </w:rPr>
+        <w:t>int</w:t>
+      </w:r>
+      <w:proofErr w:type="spellEnd"/>
+      <w:r>
+        <w:rPr>
+          <w:rFonts w:ascii="Times New Roman" w:hAnsi="Times New Roman"/>
+          <w:b/>
+          <w:bCs/>
+          <w:szCs w:val="24"/>
+          <w:lang w:val="es-CO"/>
+        </w:rPr>
+        <w:t xml:space="preserve">)x, donde x es un </w:t>
+      </w:r>
+      <w:proofErr w:type="spellStart"/>
+      <w:r>
+        <w:rPr>
+          <w:rFonts w:ascii="Times New Roman" w:hAnsi="Times New Roman"/>
+          <w:b/>
+          <w:bCs/>
+          <w:szCs w:val="24"/>
+          <w:lang w:val="es-CO"/>
+        </w:rPr>
+        <w:t>unsigned</w:t>
+      </w:r>
+      <w:proofErr w:type="spellEnd"/>
+      <w:r>
+        <w:rPr>
+          <w:rFonts w:ascii="Times New Roman" w:hAnsi="Times New Roman"/>
+          <w:b/>
+          <w:bCs/>
+          <w:szCs w:val="24"/>
+          <w:lang w:val="es-CO"/>
+        </w:rPr>
+        <w:t xml:space="preserve"> </w:t>
+      </w:r>
+      <w:proofErr w:type="spellStart"/>
+      <w:r>
+        <w:rPr>
+          <w:rFonts w:ascii="Times New Roman" w:hAnsi="Times New Roman"/>
+          <w:b/>
+          <w:bCs/>
+          <w:szCs w:val="24"/>
+          <w:lang w:val="es-CO"/>
+        </w:rPr>
+        <w:t>char</w:t>
+      </w:r>
+      <w:proofErr w:type="spellEnd"/>
+      <w:r>
+        <w:rPr>
+          <w:rFonts w:ascii="Times New Roman" w:hAnsi="Times New Roman"/>
+          <w:b/>
+          <w:bCs/>
+          <w:szCs w:val="24"/>
+          <w:lang w:val="es-CO"/>
+        </w:rPr>
+        <w:t xml:space="preserve">. Esto se hace porque si se imprime directamente un </w:t>
+      </w:r>
+      <w:proofErr w:type="spellStart"/>
+      <w:r>
+        <w:rPr>
+          <w:rFonts w:ascii="Times New Roman" w:hAnsi="Times New Roman"/>
+          <w:b/>
+          <w:bCs/>
+          <w:szCs w:val="24"/>
+          <w:lang w:val="es-CO"/>
+        </w:rPr>
+        <w:t>unsigned</w:t>
+      </w:r>
+      <w:proofErr w:type="spellEnd"/>
+      <w:r>
+        <w:rPr>
+          <w:rFonts w:ascii="Times New Roman" w:hAnsi="Times New Roman"/>
+          <w:b/>
+          <w:bCs/>
+          <w:szCs w:val="24"/>
+          <w:lang w:val="es-CO"/>
+        </w:rPr>
+        <w:t xml:space="preserve"> </w:t>
+      </w:r>
+      <w:proofErr w:type="spellStart"/>
+      <w:r>
+        <w:rPr>
+          <w:rFonts w:ascii="Times New Roman" w:hAnsi="Times New Roman"/>
+          <w:b/>
+          <w:bCs/>
+          <w:szCs w:val="24"/>
+          <w:lang w:val="es-CO"/>
+        </w:rPr>
+        <w:t>char</w:t>
+      </w:r>
+      <w:proofErr w:type="spellEnd"/>
+      <w:r>
+        <w:rPr>
+          <w:rFonts w:ascii="Times New Roman" w:hAnsi="Times New Roman"/>
+          <w:b/>
+          <w:bCs/>
+          <w:szCs w:val="24"/>
+          <w:lang w:val="es-CO"/>
+        </w:rPr>
+        <w:t>, podría interpretarse como un carácter ASCII en lugar de mostrar su valor numérico. Gracias a esta conversión, se garantiza que el valor se vea y compare correctamente como un número entero, lo cual es esencial durante el proceso de validación del enmascaramiento o al analizar diferencias byte por byte entre imágenes.</w:t>
+      </w:r>
+    </w:p>
+    <w:p>
+      <w:pPr>
+        <w:rPr>
+          <w:rFonts w:ascii="Times New Roman" w:hAnsi="Times New Roman"/>
+          <w:b/>
+          <w:bCs/>
+          <w:szCs w:val="24"/>
+          <w:lang w:val="es-CO"/>
+        </w:rPr>
+      </w:pPr>
+      <w:r>
+        <w:rPr>
+          <w:rFonts w:ascii="Times New Roman" w:hAnsi="Times New Roman"/>
+          <w:b/>
+          <w:bCs/>
+          <w:szCs w:val="24"/>
+          <w:lang w:val="es-CO"/>
+        </w:rPr>
+        <w:br/>
+        <w:t xml:space="preserve">¿Qué hace </w:t>
+      </w:r>
+      <w:proofErr w:type="spellStart"/>
+      <w:r>
+        <w:rPr>
+          <w:rFonts w:ascii="Times New Roman" w:hAnsi="Times New Roman"/>
+          <w:b/>
+          <w:bCs/>
+          <w:szCs w:val="24"/>
+          <w:lang w:val="es-CO"/>
+        </w:rPr>
+        <w:t>memcpy</w:t>
+      </w:r>
+      <w:proofErr w:type="spellEnd"/>
+      <w:r>
+        <w:rPr>
+          <w:rFonts w:ascii="Times New Roman" w:hAnsi="Times New Roman"/>
+          <w:b/>
+          <w:bCs/>
+          <w:szCs w:val="24"/>
+          <w:lang w:val="es-CO"/>
+        </w:rPr>
+        <w:t>?</w:t>
+      </w:r>
+    </w:p>
+    <w:p>
+      <w:pPr>
+        <w:rPr>
+          <w:rFonts w:ascii="Times New Roman" w:hAnsi="Times New Roman"/>
+          <w:b/>
+          <w:bCs/>
+          <w:szCs w:val="24"/>
+          <w:lang w:val="es-CO"/>
+        </w:rPr>
+      </w:pPr>
+      <w:proofErr w:type="spellStart"/>
+      <w:proofErr w:type="gramStart"/>
+      <w:r>
+        <w:rPr>
+          <w:rFonts w:ascii="Times New Roman" w:hAnsi="Times New Roman"/>
+          <w:b/>
+          <w:bCs/>
+          <w:szCs w:val="24"/>
+          <w:lang w:val="es-CO"/>
+        </w:rPr>
+        <w:t>memcpy</w:t>
+      </w:r>
+      <w:proofErr w:type="spellEnd"/>
+      <w:r>
+        <w:rPr>
+          <w:rFonts w:ascii="Times New Roman" w:hAnsi="Times New Roman"/>
+          <w:b/>
+          <w:bCs/>
+          <w:szCs w:val="24"/>
+          <w:lang w:val="es-CO"/>
+        </w:rPr>
+        <w:t>(</w:t>
+      </w:r>
+      <w:proofErr w:type="gramEnd"/>
+      <w:r>
+        <w:rPr>
+          <w:rFonts w:ascii="Times New Roman" w:hAnsi="Times New Roman"/>
+          <w:b/>
+          <w:bCs/>
+          <w:szCs w:val="24"/>
+          <w:lang w:val="es-CO"/>
+        </w:rPr>
+        <w:t xml:space="preserve">destino, origen, </w:t>
+      </w:r>
+      <w:proofErr w:type="spellStart"/>
+      <w:r>
+        <w:rPr>
+          <w:rFonts w:ascii="Times New Roman" w:hAnsi="Times New Roman"/>
+          <w:b/>
+          <w:bCs/>
+          <w:szCs w:val="24"/>
+          <w:lang w:val="es-CO"/>
+        </w:rPr>
+        <w:t>cantidad_de_bytes</w:t>
+      </w:r>
+      <w:proofErr w:type="spellEnd"/>
+      <w:r>
+        <w:rPr>
+          <w:rFonts w:ascii="Times New Roman" w:hAnsi="Times New Roman"/>
+          <w:b/>
+          <w:bCs/>
+          <w:szCs w:val="24"/>
+          <w:lang w:val="es-CO"/>
+        </w:rPr>
+        <w:t>);</w:t>
+      </w:r>
+      <w:r>
+        <w:rPr>
+          <w:rFonts w:ascii="Times New Roman" w:hAnsi="Times New Roman"/>
+          <w:b/>
+          <w:bCs/>
+          <w:szCs w:val="24"/>
+          <w:lang w:val="es-CO"/>
+        </w:rPr>
+        <w:br/>
+        <w:t>-destino: puntero al arreglo donde se quiere copiar.</w:t>
+      </w:r>
+    </w:p>
+    <w:p>
+      <w:pPr>
+        <w:rPr>
+          <w:rFonts w:ascii="Times New Roman" w:hAnsi="Times New Roman"/>
+          <w:b/>
+          <w:bCs/>
+          <w:szCs w:val="24"/>
+          <w:lang w:val="es-CO"/>
+        </w:rPr>
+      </w:pPr>
+      <w:r>
+        <w:rPr>
+          <w:rFonts w:ascii="Times New Roman" w:hAnsi="Times New Roman"/>
+          <w:b/>
+          <w:bCs/>
+          <w:szCs w:val="24"/>
+          <w:lang w:val="es-CO"/>
+        </w:rPr>
+        <w:t>-origen: puntero al arreglo original del que se van a copiar los datos.</w:t>
+      </w:r>
+    </w:p>
+    <w:p>
+      <w:pPr>
+        <w:rPr>
+          <w:rFonts w:ascii="Times New Roman" w:hAnsi="Times New Roman"/>
+          <w:b/>
+          <w:bCs/>
+          <w:szCs w:val="24"/>
+          <w:lang w:val="es-CO"/>
+        </w:rPr>
+      </w:pPr>
+      <w:r>
+        <w:rPr>
+          <w:rFonts w:ascii="Times New Roman" w:hAnsi="Times New Roman"/>
+          <w:b/>
+          <w:bCs/>
           <w:szCs w:val="24"/>
           <w:lang w:val="es-CO"/>
         </w:rPr>
         <w:t>-</w:t>
       </w:r>
-      <w:r>
-        <w:rPr>
-          <w:rFonts w:ascii="Times New Roman" w:hAnsi="Times New Roman"/>
-          <w:szCs w:val="24"/>
-          <w:lang w:val="es-CO"/>
-        </w:rPr>
-        <w:t>Uno en la dirección deseada (&lt;&lt; o &gt;&gt;), para mover los bits.</w:t>
-      </w:r>
-    </w:p>
-    <w:p>
-      <w:pPr>
-        <w:rPr>
-          <w:rFonts w:ascii="Times New Roman" w:hAnsi="Times New Roman"/>
-          <w:szCs w:val="24"/>
-          <w:lang w:val="es-CO"/>
-        </w:rPr>
-      </w:pPr>
-      <w:r>
-        <w:rPr>
-          <w:rFonts w:ascii="Times New Roman" w:hAnsi="Times New Roman"/>
-          <w:szCs w:val="24"/>
-          <w:lang w:val="es-CO"/>
-        </w:rPr>
-        <w:t>-</w:t>
-      </w:r>
-      <w:r>
-        <w:rPr>
-          <w:rFonts w:ascii="Times New Roman" w:hAnsi="Times New Roman"/>
-          <w:szCs w:val="24"/>
-          <w:lang w:val="es-CO"/>
-        </w:rPr>
-        <w:t>Otro en la dirección contraria, para recuperar los bits que se salieron.</w:t>
-      </w:r>
-    </w:p>
-    <w:p>
-      <w:pPr>
-        <w:rPr>
-          <w:rFonts w:ascii="Times New Roman" w:hAnsi="Times New Roman"/>
-          <w:szCs w:val="24"/>
-          <w:lang w:val="es-CO"/>
-        </w:rPr>
-      </w:pPr>
-      <w:r>
-        <w:rPr>
-          <w:rFonts w:ascii="Times New Roman" w:hAnsi="Times New Roman"/>
-          <w:szCs w:val="24"/>
-          <w:lang w:val="es-CO"/>
-        </w:rPr>
-        <w:t>-</w:t>
-      </w:r>
-      <w:r>
-        <w:rPr>
-          <w:rFonts w:ascii="Times New Roman" w:hAnsi="Times New Roman"/>
-          <w:szCs w:val="24"/>
-          <w:lang w:val="es-CO"/>
-        </w:rPr>
-        <w:t>Finalmente, se unen los dos resultados con el operador OR (|) para formar el nuevo byte rotado.</w:t>
-      </w:r>
-    </w:p>
-    <w:p>
-      <w:pPr>
-        <w:rPr>
-          <w:rFonts w:ascii="Times New Roman" w:hAnsi="Times New Roman"/>
-          <w:szCs w:val="24"/>
-          <w:lang w:val="es-CO"/>
-        </w:rPr>
-      </w:pPr>
-    </w:p>
-    <w:p>
-      <w:pPr>
-        <w:rPr>
-          <w:rFonts w:ascii="Times New Roman" w:hAnsi="Times New Roman"/>
-          <w:b/>
-          <w:bCs/>
-          <w:szCs w:val="24"/>
-          <w:lang w:val="es-CO"/>
-        </w:rPr>
-      </w:pPr>
-      <w:r>
-        <w:rPr>
-          <w:rFonts w:ascii="Times New Roman" w:hAnsi="Times New Roman"/>
-          <w:b/>
-          <w:bCs/>
-          <w:szCs w:val="24"/>
-          <w:lang w:val="es-CO"/>
-        </w:rPr>
-        <w:t>Función de operación XOR</w:t>
-      </w:r>
-    </w:p>
-    <w:p>
-      <w:pPr>
-        <w:rPr>
-          <w:rFonts w:ascii="Times New Roman" w:hAnsi="Times New Roman"/>
-          <w:szCs w:val="24"/>
-          <w:lang w:val="es-CO"/>
-        </w:rPr>
-      </w:pPr>
-      <w:r>
-        <w:rPr>
-          <w:rFonts w:ascii="Times New Roman" w:hAnsi="Times New Roman"/>
-          <w:szCs w:val="24"/>
-          <w:lang w:val="es-CO"/>
-        </w:rPr>
-        <w:t xml:space="preserve">Esta función aplica la operación </w:t>
-      </w:r>
-      <w:r>
-        <w:rPr>
-          <w:rFonts w:ascii="Times New Roman" w:hAnsi="Times New Roman"/>
-          <w:b/>
-          <w:bCs/>
-          <w:szCs w:val="24"/>
-          <w:lang w:val="es-CO"/>
-        </w:rPr>
-        <w:t>XOR a nivel de bits</w:t>
-      </w:r>
-      <w:r>
-        <w:rPr>
-          <w:rFonts w:ascii="Times New Roman" w:hAnsi="Times New Roman"/>
-          <w:szCs w:val="24"/>
-          <w:lang w:val="es-CO"/>
-        </w:rPr>
-        <w:t xml:space="preserve"> entre dos arreglos dinámicos de tipo </w:t>
-      </w:r>
       <w:proofErr w:type="spellStart"/>
       <w:r>
         <w:rPr>
           <w:rFonts w:ascii="Times New Roman" w:hAnsi="Times New Roman"/>
-          <w:szCs w:val="24"/>
-          <w:lang w:val="es-CO"/>
-        </w:rPr>
-        <w:t>unsigned</w:t>
+          <w:b/>
+          <w:bCs/>
+          <w:szCs w:val="24"/>
+          <w:lang w:val="es-CO"/>
+        </w:rPr>
+        <w:t>cantidad_de_bytes</w:t>
       </w:r>
       <w:proofErr w:type="spellEnd"/>
       <w:r>
         <w:rPr>
           <w:rFonts w:ascii="Times New Roman" w:hAnsi="Times New Roman"/>
-          <w:szCs w:val="24"/>
-          <w:lang w:val="es-CO"/>
-        </w:rPr>
-        <w:t xml:space="preserve"> </w:t>
+          <w:b/>
+          <w:bCs/>
+          <w:szCs w:val="24"/>
+          <w:lang w:val="es-CO"/>
+        </w:rPr>
+        <w:t>: número total de bytes que se quieren copiar.</w:t>
+      </w:r>
+      <w:r>
+        <w:rPr>
+          <w:rFonts w:ascii="Times New Roman" w:hAnsi="Times New Roman"/>
+          <w:b/>
+          <w:bCs/>
+          <w:szCs w:val="24"/>
+          <w:lang w:val="es-CO"/>
+        </w:rPr>
+        <w:br/>
+        <w:t xml:space="preserve">Usamos </w:t>
       </w:r>
       <w:proofErr w:type="spellStart"/>
       <w:r>
         <w:rPr>
           <w:rFonts w:ascii="Times New Roman" w:hAnsi="Times New Roman"/>
-          <w:szCs w:val="24"/>
-          <w:lang w:val="es-CO"/>
-        </w:rPr>
-        <w:t>char</w:t>
+          <w:b/>
+          <w:bCs/>
+          <w:szCs w:val="24"/>
+          <w:lang w:val="es-CO"/>
+        </w:rPr>
+        <w:t>memcpy</w:t>
       </w:r>
       <w:proofErr w:type="spellEnd"/>
       <w:r>
         <w:rPr>
           <w:rFonts w:ascii="Times New Roman" w:hAnsi="Times New Roman"/>
-          <w:szCs w:val="24"/>
-          <w:lang w:val="es-CO"/>
-        </w:rPr>
-        <w:t>. Cada arreglo contiene todos los bytes de una imagen en formato BMP de 24 bits (RGB), por lo tanto, cada píxel está compuesto por 3 bytes: uno para el canal Rojo, otro para el Verde y otro para el Azul.</w:t>
-      </w:r>
-    </w:p>
-    <w:p>
-      <w:pPr>
-        <w:rPr>
-          <w:rFonts w:ascii="Times New Roman" w:hAnsi="Times New Roman"/>
-          <w:szCs w:val="24"/>
-          <w:lang w:val="es-CO"/>
-        </w:rPr>
-      </w:pPr>
-      <w:r>
-        <w:rPr>
-          <w:rFonts w:ascii="Times New Roman" w:hAnsi="Times New Roman"/>
-          <w:szCs w:val="24"/>
-          <w:lang w:val="es-CO"/>
-        </w:rPr>
-        <w:t>La función recibe dos arreglos del mismo tamaño:</w:t>
-      </w:r>
-    </w:p>
-    <w:p>
-      <w:pPr>
-        <w:rPr>
-          <w:rFonts w:ascii="Times New Roman" w:hAnsi="Times New Roman"/>
-          <w:szCs w:val="24"/>
-          <w:lang w:val="es-CO"/>
-        </w:rPr>
-      </w:pPr>
-      <w:r>
-        <w:rPr>
-          <w:rFonts w:ascii="Times New Roman" w:hAnsi="Times New Roman"/>
-          <w:szCs w:val="24"/>
-          <w:lang w:val="es-CO"/>
-        </w:rPr>
-        <w:t>-</w:t>
-      </w:r>
-      <w:r>
-        <w:rPr>
-          <w:rFonts w:ascii="Times New Roman" w:hAnsi="Times New Roman"/>
-          <w:szCs w:val="24"/>
-          <w:lang w:val="es-CO"/>
-        </w:rPr>
-        <w:t>El primero representa la imagen que se desea transformar (encriptar o desencriptar).</w:t>
-      </w:r>
-    </w:p>
-    <w:p>
-      <w:pPr>
-        <w:rPr>
-          <w:rFonts w:ascii="Times New Roman" w:hAnsi="Times New Roman"/>
-          <w:szCs w:val="24"/>
-          <w:lang w:val="es-CO"/>
-        </w:rPr>
-      </w:pPr>
-      <w:r>
-        <w:rPr>
-          <w:rFonts w:ascii="Times New Roman" w:hAnsi="Times New Roman"/>
-          <w:szCs w:val="24"/>
-          <w:lang w:val="es-CO"/>
-        </w:rPr>
-        <w:t>-</w:t>
-      </w:r>
-      <w:r>
-        <w:rPr>
-          <w:rFonts w:ascii="Times New Roman" w:hAnsi="Times New Roman"/>
-          <w:szCs w:val="24"/>
-          <w:lang w:val="es-CO"/>
-        </w:rPr>
-        <w:t xml:space="preserve">El segundo representa la imagen IM que se usó como </w:t>
-      </w:r>
-      <w:r>
-        <w:rPr>
-          <w:rFonts w:ascii="Times New Roman" w:hAnsi="Times New Roman"/>
-          <w:b/>
-          <w:bCs/>
-          <w:szCs w:val="24"/>
-          <w:lang w:val="es-CO"/>
-        </w:rPr>
-        <w:t>máscara XOR</w:t>
-      </w:r>
-      <w:r>
-        <w:rPr>
-          <w:rFonts w:ascii="Times New Roman" w:hAnsi="Times New Roman"/>
-          <w:szCs w:val="24"/>
-          <w:lang w:val="es-CO"/>
-        </w:rPr>
-        <w:t>.</w:t>
-      </w:r>
-    </w:p>
-    <w:p>
-      <w:pPr>
-        <w:rPr>
-          <w:rFonts w:ascii="Times New Roman" w:hAnsi="Times New Roman"/>
-          <w:szCs w:val="24"/>
-          <w:lang w:val="es-CO"/>
-        </w:rPr>
-      </w:pPr>
-      <w:r>
-        <w:rPr>
-          <w:rFonts w:ascii="Times New Roman" w:hAnsi="Times New Roman"/>
-          <w:szCs w:val="24"/>
-          <w:lang w:val="es-CO"/>
-        </w:rPr>
-        <w:t>También recibe el tamaño total del arreglo, que corresponde a la cantidad total de bytes a operar (ancho × alto × 3).</w:t>
-      </w:r>
-    </w:p>
-    <w:p>
-      <w:pPr>
-        <w:rPr>
-          <w:rFonts w:ascii="Times New Roman" w:hAnsi="Times New Roman"/>
-          <w:szCs w:val="24"/>
-          <w:lang w:val="es-CO"/>
-        </w:rPr>
-      </w:pPr>
-      <w:r>
-        <w:rPr>
-          <w:rFonts w:ascii="Times New Roman" w:hAnsi="Times New Roman"/>
-          <w:szCs w:val="24"/>
-          <w:lang w:val="es-CO"/>
-        </w:rPr>
-        <w:t>La función recorre los arreglos y realiza la operación A[i] = A[i] ^ B[i] byte por byte. El resultado queda almacenado en el primer arreglo (la imagen original se transforma directamente).</w:t>
-      </w:r>
-    </w:p>
-    <w:p>
-      <w:pPr>
-        <w:rPr>
-          <w:rFonts w:ascii="Times New Roman" w:hAnsi="Times New Roman"/>
-          <w:szCs w:val="24"/>
-          <w:lang w:val="es-CO"/>
-        </w:rPr>
-      </w:pPr>
-    </w:p>
-    <w:p>
-      <w:pPr>
-        <w:rPr>
-          <w:rFonts w:ascii="Times New Roman" w:hAnsi="Times New Roman"/>
-          <w:b/>
-          <w:bCs/>
-          <w:szCs w:val="24"/>
-          <w:lang w:val="es-CO"/>
-        </w:rPr>
-      </w:pPr>
-      <w:r>
-        <w:rPr>
-          <w:rFonts w:ascii="Times New Roman" w:hAnsi="Times New Roman"/>
-          <w:b/>
-          <w:bCs/>
-          <w:szCs w:val="24"/>
-          <w:lang w:val="es-CO"/>
-        </w:rPr>
-        <w:t>F</w:t>
-      </w:r>
-      <w:r>
-        <w:rPr>
-          <w:rFonts w:ascii="Times New Roman" w:hAnsi="Times New Roman"/>
-          <w:b/>
-          <w:bCs/>
-          <w:szCs w:val="24"/>
-          <w:lang w:val="es-CO"/>
-        </w:rPr>
-        <w:t xml:space="preserve">unción </w:t>
-      </w:r>
-      <w:proofErr w:type="spellStart"/>
-      <w:r>
-        <w:rPr>
-          <w:rFonts w:ascii="Times New Roman" w:hAnsi="Times New Roman"/>
-          <w:b/>
-          <w:bCs/>
-          <w:szCs w:val="24"/>
-          <w:lang w:val="es-CO"/>
-        </w:rPr>
-        <w:t>validarEnmascaramiento</w:t>
-      </w:r>
-      <w:proofErr w:type="spellEnd"/>
-    </w:p>
-    <w:p>
-      <w:pPr>
-        <w:rPr>
-          <w:rFonts w:ascii="Times New Roman" w:hAnsi="Times New Roman"/>
-          <w:szCs w:val="24"/>
-          <w:lang w:val="es-CO"/>
-        </w:rPr>
-      </w:pPr>
-      <w:r>
-        <w:rPr>
-          <w:rFonts w:ascii="Times New Roman" w:hAnsi="Times New Roman"/>
-          <w:szCs w:val="24"/>
-          <w:lang w:val="es-CO"/>
-        </w:rPr>
-        <w:t>Esta función verifica si el resultado de aplicar el enmascaramiento sobre una imagen transformada (como la obtenida tras aplicar XOR o rotaciones) coincide exactamente con los valores esperados registrados en un archivo .</w:t>
-      </w:r>
-      <w:proofErr w:type="spellStart"/>
-      <w:r>
-        <w:rPr>
-          <w:rFonts w:ascii="Times New Roman" w:hAnsi="Times New Roman"/>
-          <w:szCs w:val="24"/>
-          <w:lang w:val="es-CO"/>
-        </w:rPr>
-        <w:t>txt</w:t>
-      </w:r>
-      <w:proofErr w:type="spellEnd"/>
-      <w:r>
-        <w:rPr>
-          <w:rFonts w:ascii="Times New Roman" w:hAnsi="Times New Roman"/>
-          <w:szCs w:val="24"/>
-          <w:lang w:val="es-CO"/>
-        </w:rPr>
-        <w:t>.</w:t>
-      </w:r>
-    </w:p>
-    <w:p>
-      <w:pPr>
-        <w:rPr>
-          <w:rFonts w:ascii="Times New Roman" w:hAnsi="Times New Roman"/>
-          <w:szCs w:val="24"/>
-          <w:lang w:val="es-CO"/>
-        </w:rPr>
-      </w:pPr>
-      <w:r>
-        <w:rPr>
-          <w:rFonts w:ascii="Times New Roman" w:hAnsi="Times New Roman"/>
-          <w:szCs w:val="24"/>
-          <w:lang w:val="es-CO"/>
-        </w:rPr>
-        <w:t>Recibe tres arreglos:</w:t>
-      </w:r>
-    </w:p>
-    <w:p>
-      <w:pPr>
-        <w:rPr>
-          <w:rFonts w:ascii="Times New Roman" w:hAnsi="Times New Roman"/>
-          <w:szCs w:val="24"/>
-          <w:lang w:val="es-CO"/>
-        </w:rPr>
-      </w:pPr>
-      <w:r>
-        <w:rPr>
-          <w:rFonts w:ascii="Times New Roman" w:hAnsi="Times New Roman"/>
-          <w:szCs w:val="24"/>
-          <w:lang w:val="es-CO"/>
-        </w:rPr>
-        <w:t>-</w:t>
-      </w:r>
-      <w:r>
-        <w:rPr>
-          <w:rFonts w:ascii="Times New Roman" w:hAnsi="Times New Roman"/>
-          <w:szCs w:val="24"/>
-          <w:lang w:val="es-CO"/>
-        </w:rPr>
-        <w:t xml:space="preserve">Un arreglo imagen de tipo </w:t>
-      </w:r>
-      <w:proofErr w:type="spellStart"/>
-      <w:r>
-        <w:rPr>
-          <w:rFonts w:ascii="Times New Roman" w:hAnsi="Times New Roman"/>
-          <w:szCs w:val="24"/>
-          <w:lang w:val="es-CO"/>
-        </w:rPr>
-        <w:t>unsigned</w:t>
-      </w:r>
-      <w:proofErr w:type="spellEnd"/>
-      <w:r>
-        <w:rPr>
-          <w:rFonts w:ascii="Times New Roman" w:hAnsi="Times New Roman"/>
-          <w:szCs w:val="24"/>
-          <w:lang w:val="es-CO"/>
-        </w:rPr>
-        <w:t xml:space="preserve"> </w:t>
-      </w:r>
-      <w:proofErr w:type="spellStart"/>
-      <w:r>
-        <w:rPr>
-          <w:rFonts w:ascii="Times New Roman" w:hAnsi="Times New Roman"/>
-          <w:szCs w:val="24"/>
-          <w:lang w:val="es-CO"/>
-        </w:rPr>
-        <w:t>char</w:t>
-      </w:r>
-      <w:proofErr w:type="spellEnd"/>
-      <w:r>
-        <w:rPr>
-          <w:rFonts w:ascii="Times New Roman" w:hAnsi="Times New Roman"/>
-          <w:szCs w:val="24"/>
-          <w:lang w:val="es-CO"/>
-        </w:rPr>
-        <w:t>, que contiene todos los bytes RGB de la imagen a verificar.</w:t>
-      </w:r>
-    </w:p>
-    <w:p>
-      <w:pPr>
-        <w:rPr>
-          <w:rFonts w:ascii="Times New Roman" w:hAnsi="Times New Roman"/>
-          <w:szCs w:val="24"/>
-          <w:lang w:val="es-CO"/>
-        </w:rPr>
-      </w:pPr>
-      <w:r>
-        <w:rPr>
-          <w:rFonts w:ascii="Times New Roman" w:hAnsi="Times New Roman"/>
-          <w:szCs w:val="24"/>
-          <w:lang w:val="es-CO"/>
-        </w:rPr>
-        <w:t>-</w:t>
-      </w:r>
-      <w:r>
-        <w:rPr>
-          <w:rFonts w:ascii="Times New Roman" w:hAnsi="Times New Roman"/>
-          <w:szCs w:val="24"/>
-          <w:lang w:val="es-CO"/>
-        </w:rPr>
-        <w:t xml:space="preserve">Un arreglo mascara, también de tipo </w:t>
-      </w:r>
-      <w:proofErr w:type="spellStart"/>
-      <w:r>
-        <w:rPr>
-          <w:rFonts w:ascii="Times New Roman" w:hAnsi="Times New Roman"/>
-          <w:szCs w:val="24"/>
-          <w:lang w:val="es-CO"/>
-        </w:rPr>
-        <w:t>unsigned</w:t>
-      </w:r>
-      <w:proofErr w:type="spellEnd"/>
-      <w:r>
-        <w:rPr>
-          <w:rFonts w:ascii="Times New Roman" w:hAnsi="Times New Roman"/>
-          <w:szCs w:val="24"/>
-          <w:lang w:val="es-CO"/>
-        </w:rPr>
-        <w:t xml:space="preserve"> </w:t>
-      </w:r>
-      <w:proofErr w:type="spellStart"/>
-      <w:r>
-        <w:rPr>
-          <w:rFonts w:ascii="Times New Roman" w:hAnsi="Times New Roman"/>
-          <w:szCs w:val="24"/>
-          <w:lang w:val="es-CO"/>
-        </w:rPr>
-        <w:t>char</w:t>
-      </w:r>
-      <w:proofErr w:type="spellEnd"/>
-      <w:r>
-        <w:rPr>
-          <w:rFonts w:ascii="Times New Roman" w:hAnsi="Times New Roman"/>
-          <w:szCs w:val="24"/>
-          <w:lang w:val="es-CO"/>
-        </w:rPr>
-        <w:t>, con los valores RGB de la máscara usada para el enmascaramiento.</w:t>
-      </w:r>
-    </w:p>
-    <w:p>
-      <w:pPr>
-        <w:rPr>
-          <w:rFonts w:ascii="Times New Roman" w:hAnsi="Times New Roman"/>
-          <w:szCs w:val="24"/>
-          <w:lang w:val="es-CO"/>
-        </w:rPr>
-      </w:pPr>
-      <w:r>
-        <w:rPr>
-          <w:rFonts w:ascii="Times New Roman" w:hAnsi="Times New Roman"/>
-          <w:szCs w:val="24"/>
-          <w:lang w:val="es-CO"/>
-        </w:rPr>
-        <w:t>-</w:t>
-      </w:r>
-      <w:r>
-        <w:rPr>
-          <w:rFonts w:ascii="Times New Roman" w:hAnsi="Times New Roman"/>
-          <w:szCs w:val="24"/>
-          <w:lang w:val="es-CO"/>
-        </w:rPr>
-        <w:t xml:space="preserve">Un arreglo </w:t>
-      </w:r>
-      <w:proofErr w:type="spellStart"/>
-      <w:r>
-        <w:rPr>
-          <w:rFonts w:ascii="Times New Roman" w:hAnsi="Times New Roman"/>
-          <w:szCs w:val="24"/>
-          <w:lang w:val="es-CO"/>
-        </w:rPr>
-        <w:t>valorestxt</w:t>
-      </w:r>
-      <w:proofErr w:type="spellEnd"/>
-      <w:r>
-        <w:rPr>
-          <w:rFonts w:ascii="Times New Roman" w:hAnsi="Times New Roman"/>
-          <w:szCs w:val="24"/>
-          <w:lang w:val="es-CO"/>
-        </w:rPr>
-        <w:t xml:space="preserve"> de tipo </w:t>
-      </w:r>
-      <w:proofErr w:type="spellStart"/>
-      <w:r>
-        <w:rPr>
-          <w:rFonts w:ascii="Times New Roman" w:hAnsi="Times New Roman"/>
-          <w:szCs w:val="24"/>
-          <w:lang w:val="es-CO"/>
-        </w:rPr>
-        <w:t>unsigned</w:t>
-      </w:r>
-      <w:proofErr w:type="spellEnd"/>
-      <w:r>
-        <w:rPr>
-          <w:rFonts w:ascii="Times New Roman" w:hAnsi="Times New Roman"/>
-          <w:szCs w:val="24"/>
-          <w:lang w:val="es-CO"/>
-        </w:rPr>
-        <w:t xml:space="preserve"> </w:t>
-      </w:r>
-      <w:proofErr w:type="spellStart"/>
-      <w:r>
-        <w:rPr>
-          <w:rFonts w:ascii="Times New Roman" w:hAnsi="Times New Roman"/>
-          <w:szCs w:val="24"/>
-          <w:lang w:val="es-CO"/>
-        </w:rPr>
-        <w:t>int</w:t>
-      </w:r>
-      <w:proofErr w:type="spellEnd"/>
-      <w:r>
-        <w:rPr>
-          <w:rFonts w:ascii="Times New Roman" w:hAnsi="Times New Roman"/>
-          <w:szCs w:val="24"/>
-          <w:lang w:val="es-CO"/>
-        </w:rPr>
-        <w:t>, que contiene los valores esperados (resultado de la suma entre la imagen y la máscara), cargados desde el archivo .</w:t>
-      </w:r>
-      <w:proofErr w:type="spellStart"/>
-      <w:r>
-        <w:rPr>
-          <w:rFonts w:ascii="Times New Roman" w:hAnsi="Times New Roman"/>
-          <w:szCs w:val="24"/>
-          <w:lang w:val="es-CO"/>
-        </w:rPr>
-        <w:t>txt</w:t>
-      </w:r>
-      <w:proofErr w:type="spellEnd"/>
-      <w:r>
-        <w:rPr>
-          <w:rFonts w:ascii="Times New Roman" w:hAnsi="Times New Roman"/>
-          <w:szCs w:val="24"/>
-          <w:lang w:val="es-CO"/>
-        </w:rPr>
-        <w:t>.</w:t>
-      </w:r>
-    </w:p>
-    <w:p>
-      <w:pPr>
-        <w:rPr>
-          <w:rFonts w:ascii="Times New Roman" w:hAnsi="Times New Roman"/>
-          <w:szCs w:val="24"/>
-          <w:lang w:val="es-CO"/>
-        </w:rPr>
-      </w:pPr>
-      <w:r>
-        <w:rPr>
-          <w:rFonts w:ascii="Times New Roman" w:hAnsi="Times New Roman"/>
-          <w:szCs w:val="24"/>
-          <w:lang w:val="es-CO"/>
-        </w:rPr>
-        <w:t>Además, recibe dos enteros:</w:t>
-      </w:r>
-    </w:p>
-    <w:p>
-      <w:pPr>
-        <w:rPr>
-          <w:rFonts w:ascii="Times New Roman" w:hAnsi="Times New Roman"/>
-          <w:szCs w:val="24"/>
-          <w:lang w:val="es-CO"/>
-        </w:rPr>
-      </w:pPr>
-      <w:r>
-        <w:rPr>
-          <w:rFonts w:ascii="Times New Roman" w:hAnsi="Times New Roman"/>
-          <w:szCs w:val="24"/>
-          <w:lang w:val="es-CO"/>
-        </w:rPr>
-        <w:t xml:space="preserve">- </w:t>
-      </w:r>
-      <w:r>
-        <w:rPr>
-          <w:rFonts w:ascii="Times New Roman" w:hAnsi="Times New Roman"/>
-          <w:szCs w:val="24"/>
-          <w:lang w:val="es-CO"/>
-        </w:rPr>
-        <w:t>semilla: posición inicial desde donde se comienza a aplicar el enmascaramiento en la</w:t>
-      </w:r>
-      <w:r>
-        <w:rPr>
-          <w:rFonts w:ascii="Times New Roman" w:hAnsi="Times New Roman"/>
-          <w:szCs w:val="24"/>
-          <w:lang w:val="es-CO"/>
-        </w:rPr>
-        <w:t xml:space="preserve"> </w:t>
-      </w:r>
-      <w:r>
-        <w:rPr>
-          <w:rFonts w:ascii="Times New Roman" w:hAnsi="Times New Roman"/>
-          <w:szCs w:val="24"/>
-          <w:lang w:val="es-CO"/>
-        </w:rPr>
-        <w:t>imagen.</w:t>
-      </w:r>
-    </w:p>
-    <w:p>
-      <w:pPr>
-        <w:rPr>
-          <w:rFonts w:ascii="Times New Roman" w:hAnsi="Times New Roman"/>
-          <w:szCs w:val="24"/>
-          <w:lang w:val="es-CO"/>
-        </w:rPr>
-      </w:pPr>
-      <w:r>
-        <w:rPr>
-          <w:rFonts w:ascii="Times New Roman" w:hAnsi="Times New Roman"/>
-          <w:szCs w:val="24"/>
-          <w:lang w:val="es-CO"/>
-        </w:rPr>
-        <w:t xml:space="preserve">- </w:t>
-      </w:r>
-      <w:proofErr w:type="spellStart"/>
-      <w:r>
-        <w:rPr>
-          <w:rFonts w:ascii="Times New Roman" w:hAnsi="Times New Roman"/>
-          <w:szCs w:val="24"/>
-          <w:lang w:val="es-CO"/>
-        </w:rPr>
-        <w:t>num_pixeles</w:t>
-      </w:r>
-      <w:proofErr w:type="spellEnd"/>
-      <w:r>
-        <w:rPr>
-          <w:rFonts w:ascii="Times New Roman" w:hAnsi="Times New Roman"/>
-          <w:szCs w:val="24"/>
-          <w:lang w:val="es-CO"/>
-        </w:rPr>
-        <w:t>: cantidad de píxeles sobre los cuales se aplicó originalmente</w:t>
-      </w:r>
-      <w:r>
-        <w:rPr>
-          <w:rFonts w:ascii="Times New Roman" w:hAnsi="Times New Roman"/>
-          <w:szCs w:val="24"/>
-          <w:lang w:val="es-CO"/>
-        </w:rPr>
-        <w:t xml:space="preserve"> </w:t>
-      </w:r>
-      <w:r>
-        <w:rPr>
-          <w:rFonts w:ascii="Times New Roman" w:hAnsi="Times New Roman"/>
-          <w:szCs w:val="24"/>
-          <w:lang w:val="es-CO"/>
-        </w:rPr>
-        <w:t>enmascaramiento.</w:t>
-      </w:r>
-    </w:p>
-    <w:p>
-      <w:pPr>
-        <w:rPr>
-          <w:rFonts w:ascii="Times New Roman" w:hAnsi="Times New Roman"/>
-          <w:szCs w:val="24"/>
-          <w:lang w:val="es-CO"/>
-        </w:rPr>
-      </w:pPr>
-      <w:r>
-        <w:rPr>
-          <w:rFonts w:ascii="Times New Roman" w:hAnsi="Times New Roman"/>
-          <w:szCs w:val="24"/>
-          <w:lang w:val="es-CO"/>
-        </w:rPr>
-        <w:t>El proceso de verificación se realiza así:</w:t>
-      </w:r>
-    </w:p>
-    <w:p>
-      <w:pPr>
-        <w:rPr>
-          <w:rFonts w:ascii="Times New Roman" w:hAnsi="Times New Roman"/>
-          <w:szCs w:val="24"/>
-          <w:lang w:val="es-CO"/>
-        </w:rPr>
-      </w:pPr>
-      <w:r>
-        <w:rPr>
-          <w:rFonts w:ascii="Times New Roman" w:hAnsi="Times New Roman"/>
-          <w:szCs w:val="24"/>
-          <w:lang w:val="es-CO"/>
-        </w:rPr>
-        <w:lastRenderedPageBreak/>
-        <w:t>Se recorren todos los valores esperados, multiplicando el número de píxeles por 3 (por</w:t>
-      </w:r>
-      <w:r>
-        <w:rPr>
-          <w:rFonts w:ascii="Times New Roman" w:hAnsi="Times New Roman"/>
-          <w:szCs w:val="24"/>
-          <w:lang w:val="es-CO"/>
-        </w:rPr>
-        <w:t xml:space="preserve"> </w:t>
-      </w:r>
-      <w:r>
-        <w:rPr>
-          <w:rFonts w:ascii="Times New Roman" w:hAnsi="Times New Roman"/>
-          <w:szCs w:val="24"/>
-          <w:lang w:val="es-CO"/>
-        </w:rPr>
-        <w:t>los canales R, G y B).</w:t>
-      </w:r>
-    </w:p>
-    <w:p>
-      <w:pPr>
-        <w:rPr>
-          <w:rFonts w:ascii="Times New Roman" w:hAnsi="Times New Roman"/>
-          <w:szCs w:val="24"/>
-          <w:lang w:val="es-CO"/>
-        </w:rPr>
-      </w:pPr>
-      <w:r>
-        <w:rPr>
-          <w:rFonts w:ascii="Times New Roman" w:hAnsi="Times New Roman"/>
-          <w:szCs w:val="24"/>
-          <w:lang w:val="es-CO"/>
-        </w:rPr>
-        <w:t>-</w:t>
-      </w:r>
-      <w:r>
-        <w:rPr>
-          <w:rFonts w:ascii="Times New Roman" w:hAnsi="Times New Roman"/>
-          <w:szCs w:val="24"/>
-          <w:lang w:val="es-CO"/>
-        </w:rPr>
-        <w:t xml:space="preserve">Para cada posición k, se calcula la posición correspondiente en la imagen como </w:t>
-      </w:r>
-      <w:proofErr w:type="spellStart"/>
-      <w:r>
-        <w:rPr>
-          <w:rFonts w:ascii="Times New Roman" w:hAnsi="Times New Roman"/>
-          <w:szCs w:val="24"/>
-          <w:lang w:val="es-CO"/>
-        </w:rPr>
-        <w:t>pos</w:t>
-      </w:r>
-      <w:proofErr w:type="spellEnd"/>
-      <w:r>
-        <w:rPr>
-          <w:rFonts w:ascii="Times New Roman" w:hAnsi="Times New Roman"/>
-          <w:szCs w:val="24"/>
-          <w:lang w:val="es-CO"/>
-        </w:rPr>
-        <w:t xml:space="preserve"> = k +</w:t>
-      </w:r>
-      <w:r>
-        <w:rPr>
-          <w:rFonts w:ascii="Times New Roman" w:hAnsi="Times New Roman"/>
-          <w:szCs w:val="24"/>
-          <w:lang w:val="es-CO"/>
-        </w:rPr>
-        <w:t xml:space="preserve"> s</w:t>
-      </w:r>
-      <w:r>
-        <w:rPr>
-          <w:rFonts w:ascii="Times New Roman" w:hAnsi="Times New Roman"/>
-          <w:szCs w:val="24"/>
-          <w:lang w:val="es-CO"/>
-        </w:rPr>
-        <w:t>emilla.</w:t>
-      </w:r>
-    </w:p>
-    <w:p>
-      <w:pPr>
-        <w:rPr>
-          <w:rFonts w:ascii="Times New Roman" w:hAnsi="Times New Roman"/>
-          <w:szCs w:val="24"/>
-          <w:lang w:val="es-CO"/>
-        </w:rPr>
-      </w:pPr>
-      <w:r>
-        <w:rPr>
-          <w:rFonts w:ascii="Times New Roman" w:hAnsi="Times New Roman"/>
-          <w:szCs w:val="24"/>
-          <w:lang w:val="es-CO"/>
-        </w:rPr>
-        <w:t>-</w:t>
-      </w:r>
-      <w:r>
-        <w:rPr>
-          <w:rFonts w:ascii="Times New Roman" w:hAnsi="Times New Roman"/>
-          <w:szCs w:val="24"/>
-          <w:lang w:val="es-CO"/>
-        </w:rPr>
-        <w:t>Luego, se suma imagen[</w:t>
-      </w:r>
-      <w:proofErr w:type="spellStart"/>
-      <w:r>
-        <w:rPr>
-          <w:rFonts w:ascii="Times New Roman" w:hAnsi="Times New Roman"/>
-          <w:szCs w:val="24"/>
-          <w:lang w:val="es-CO"/>
-        </w:rPr>
-        <w:t>pos</w:t>
-      </w:r>
-      <w:proofErr w:type="spellEnd"/>
-      <w:r>
-        <w:rPr>
-          <w:rFonts w:ascii="Times New Roman" w:hAnsi="Times New Roman"/>
-          <w:szCs w:val="24"/>
-          <w:lang w:val="es-CO"/>
-        </w:rPr>
-        <w:t xml:space="preserve">] + mascara[k] y se compara con </w:t>
-      </w:r>
-      <w:proofErr w:type="spellStart"/>
-      <w:r>
-        <w:rPr>
-          <w:rFonts w:ascii="Times New Roman" w:hAnsi="Times New Roman"/>
-          <w:szCs w:val="24"/>
-          <w:lang w:val="es-CO"/>
-        </w:rPr>
-        <w:t>valorestxt</w:t>
-      </w:r>
-      <w:proofErr w:type="spellEnd"/>
-      <w:r>
-        <w:rPr>
-          <w:rFonts w:ascii="Times New Roman" w:hAnsi="Times New Roman"/>
-          <w:szCs w:val="24"/>
-          <w:lang w:val="es-CO"/>
-        </w:rPr>
-        <w:t>[k].</w:t>
-      </w:r>
-    </w:p>
-    <w:p>
-      <w:pPr>
-        <w:rPr>
-          <w:rFonts w:ascii="Times New Roman" w:hAnsi="Times New Roman"/>
-          <w:szCs w:val="24"/>
-          <w:lang w:val="es-CO"/>
-        </w:rPr>
-      </w:pPr>
-      <w:r>
-        <w:rPr>
-          <w:rFonts w:ascii="Times New Roman" w:hAnsi="Times New Roman"/>
-          <w:szCs w:val="24"/>
-          <w:lang w:val="es-CO"/>
-        </w:rPr>
-        <w:t>-</w:t>
-      </w:r>
-      <w:r>
-        <w:rPr>
-          <w:rFonts w:ascii="Times New Roman" w:hAnsi="Times New Roman"/>
-          <w:szCs w:val="24"/>
-          <w:lang w:val="es-CO"/>
-        </w:rPr>
-        <w:t>Si algún valor no coincide, la función imprime el error y retorna false.</w:t>
-      </w:r>
-    </w:p>
-    <w:p>
-      <w:pPr>
-        <w:rPr>
-          <w:rFonts w:ascii="Times New Roman" w:hAnsi="Times New Roman"/>
-          <w:szCs w:val="24"/>
-          <w:lang w:val="es-CO"/>
-        </w:rPr>
-      </w:pPr>
-      <w:r>
-        <w:rPr>
-          <w:rFonts w:ascii="Times New Roman" w:hAnsi="Times New Roman"/>
-          <w:szCs w:val="24"/>
-          <w:lang w:val="es-CO"/>
-        </w:rPr>
-        <w:t>-</w:t>
-      </w:r>
-      <w:r>
-        <w:rPr>
-          <w:rFonts w:ascii="Times New Roman" w:hAnsi="Times New Roman"/>
-          <w:szCs w:val="24"/>
-          <w:lang w:val="es-CO"/>
-        </w:rPr>
-        <w:t>Si todos los valores coinciden, se imprime un mensaje de éxito y se retorna true.</w:t>
-      </w:r>
-    </w:p>
-    <w:p>
-      <w:pPr>
-        <w:rPr>
-          <w:rFonts w:ascii="Times New Roman" w:hAnsi="Times New Roman"/>
-          <w:szCs w:val="24"/>
-          <w:lang w:val="es-CO"/>
-        </w:rPr>
-      </w:pPr>
-    </w:p>
-    <w:p>
-      <w:pPr>
-        <w:rPr>
-          <w:rFonts w:ascii="Times New Roman" w:hAnsi="Times New Roman"/>
-          <w:b/>
-          <w:bCs/>
-          <w:szCs w:val="24"/>
-          <w:lang w:val="es-CO"/>
-        </w:rPr>
-      </w:pPr>
-      <w:r>
-        <w:rPr>
-          <w:rFonts w:ascii="Times New Roman" w:hAnsi="Times New Roman"/>
-          <w:b/>
-          <w:bCs/>
-          <w:szCs w:val="24"/>
-          <w:lang w:val="es-CO"/>
-        </w:rPr>
-        <w:t xml:space="preserve">Función </w:t>
-      </w:r>
-      <w:proofErr w:type="spellStart"/>
-      <w:r>
-        <w:rPr>
-          <w:rFonts w:ascii="Times New Roman" w:hAnsi="Times New Roman"/>
-          <w:b/>
-          <w:bCs/>
-          <w:szCs w:val="24"/>
-          <w:lang w:val="es-CO"/>
-        </w:rPr>
-        <w:t>generarYCompararEnmascaramiento</w:t>
-      </w:r>
-      <w:proofErr w:type="spellEnd"/>
-    </w:p>
-    <w:p>
-      <w:pPr>
-        <w:rPr>
-          <w:rFonts w:ascii="Times New Roman" w:hAnsi="Times New Roman"/>
-          <w:szCs w:val="24"/>
-          <w:lang w:val="es-CO"/>
-        </w:rPr>
-      </w:pPr>
-      <w:r>
-        <w:rPr>
-          <w:rFonts w:ascii="Times New Roman" w:hAnsi="Times New Roman"/>
-          <w:szCs w:val="24"/>
-          <w:lang w:val="es-CO"/>
-        </w:rPr>
-        <w:t xml:space="preserve">Esta función tiene una estructura similar a </w:t>
-      </w:r>
-      <w:proofErr w:type="spellStart"/>
-      <w:r>
-        <w:rPr>
-          <w:rFonts w:ascii="Times New Roman" w:hAnsi="Times New Roman"/>
-          <w:szCs w:val="24"/>
-          <w:lang w:val="es-CO"/>
-        </w:rPr>
-        <w:t>validarEnmascaramiento</w:t>
-      </w:r>
-      <w:proofErr w:type="spellEnd"/>
-      <w:r>
-        <w:rPr>
-          <w:rFonts w:ascii="Times New Roman" w:hAnsi="Times New Roman"/>
-          <w:szCs w:val="24"/>
-          <w:lang w:val="es-CO"/>
-        </w:rPr>
-        <w:t>, pero su objetivo es confirmar directamente si, al aplicar el enmascaramiento sobre una imagen ya desencriptada (por ejemplo, P2), se obtienen los mismos resultados almacenados en el archivo .</w:t>
-      </w:r>
-      <w:proofErr w:type="spellStart"/>
-      <w:r>
-        <w:rPr>
-          <w:rFonts w:ascii="Times New Roman" w:hAnsi="Times New Roman"/>
-          <w:szCs w:val="24"/>
-          <w:lang w:val="es-CO"/>
-        </w:rPr>
-        <w:t>txt</w:t>
-      </w:r>
-      <w:proofErr w:type="spellEnd"/>
-      <w:r>
-        <w:rPr>
-          <w:rFonts w:ascii="Times New Roman" w:hAnsi="Times New Roman"/>
-          <w:szCs w:val="24"/>
-          <w:lang w:val="es-CO"/>
-        </w:rPr>
-        <w:t>.</w:t>
-      </w:r>
-    </w:p>
-    <w:p>
-      <w:pPr>
-        <w:rPr>
-          <w:rFonts w:ascii="Times New Roman" w:hAnsi="Times New Roman"/>
-          <w:szCs w:val="24"/>
-          <w:lang w:val="es-CO"/>
-        </w:rPr>
-      </w:pPr>
-      <w:r>
-        <w:rPr>
-          <w:rFonts w:ascii="Times New Roman" w:hAnsi="Times New Roman"/>
-          <w:szCs w:val="24"/>
-          <w:lang w:val="es-CO"/>
-        </w:rPr>
-        <w:t>Se utiliza principalmente para verificar si una etapa previa del proceso fue correcta, por ejemplo, validar que P3 desencriptada correctamente por XOR realmente nos da la imagen que originó el archivo M2.txt.</w:t>
-      </w:r>
-    </w:p>
-    <w:p>
-      <w:pPr>
-        <w:rPr>
-          <w:rFonts w:ascii="Times New Roman" w:hAnsi="Times New Roman"/>
-          <w:szCs w:val="24"/>
-          <w:lang w:val="es-CO"/>
-        </w:rPr>
-      </w:pPr>
-      <w:r>
-        <w:rPr>
-          <w:rFonts w:ascii="Times New Roman" w:hAnsi="Times New Roman"/>
-          <w:szCs w:val="24"/>
-          <w:lang w:val="es-CO"/>
-        </w:rPr>
-        <w:t>Los parámetros recibidos son los mismos:</w:t>
-      </w:r>
-    </w:p>
-    <w:p>
-      <w:pPr>
-        <w:rPr>
-          <w:rFonts w:ascii="Times New Roman" w:hAnsi="Times New Roman"/>
-          <w:szCs w:val="24"/>
-          <w:lang w:val="es-CO"/>
-        </w:rPr>
-      </w:pPr>
-      <w:r>
-        <w:rPr>
-          <w:rFonts w:ascii="Times New Roman" w:hAnsi="Times New Roman"/>
-          <w:szCs w:val="24"/>
-          <w:lang w:val="es-CO"/>
-        </w:rPr>
-        <w:t>-</w:t>
-      </w:r>
-      <w:r>
-        <w:rPr>
-          <w:rFonts w:ascii="Times New Roman" w:hAnsi="Times New Roman"/>
-          <w:szCs w:val="24"/>
-          <w:lang w:val="es-CO"/>
-        </w:rPr>
-        <w:t>La imagen desencriptada (imagen), la máscara (mascara), los valores del .</w:t>
-      </w:r>
-      <w:proofErr w:type="spellStart"/>
-      <w:r>
-        <w:rPr>
-          <w:rFonts w:ascii="Times New Roman" w:hAnsi="Times New Roman"/>
-          <w:szCs w:val="24"/>
-          <w:lang w:val="es-CO"/>
-        </w:rPr>
-        <w:t>txt</w:t>
-      </w:r>
-      <w:proofErr w:type="spellEnd"/>
-      <w:r>
-        <w:rPr>
-          <w:rFonts w:ascii="Times New Roman" w:hAnsi="Times New Roman"/>
-          <w:szCs w:val="24"/>
-          <w:lang w:val="es-CO"/>
-        </w:rPr>
-        <w:t xml:space="preserve"> (</w:t>
-      </w:r>
-      <w:proofErr w:type="spellStart"/>
-      <w:r>
-        <w:rPr>
-          <w:rFonts w:ascii="Times New Roman" w:hAnsi="Times New Roman"/>
-          <w:szCs w:val="24"/>
-          <w:lang w:val="es-CO"/>
-        </w:rPr>
-        <w:t>valoresEsperados</w:t>
-      </w:r>
-      <w:proofErr w:type="spellEnd"/>
-      <w:r>
-        <w:rPr>
-          <w:rFonts w:ascii="Times New Roman" w:hAnsi="Times New Roman"/>
-          <w:szCs w:val="24"/>
-          <w:lang w:val="es-CO"/>
-        </w:rPr>
-        <w:t xml:space="preserve">), la semilla de inicio y el número de </w:t>
-      </w:r>
-      <w:proofErr w:type="spellStart"/>
-      <w:r>
-        <w:rPr>
-          <w:rFonts w:ascii="Times New Roman" w:hAnsi="Times New Roman"/>
-          <w:szCs w:val="24"/>
-          <w:lang w:val="es-CO"/>
-        </w:rPr>
-        <w:t>num_pixeles</w:t>
-      </w:r>
-      <w:proofErr w:type="spellEnd"/>
-      <w:r>
-        <w:rPr>
-          <w:rFonts w:ascii="Times New Roman" w:hAnsi="Times New Roman"/>
-          <w:szCs w:val="24"/>
-          <w:lang w:val="es-CO"/>
-        </w:rPr>
-        <w:t>.</w:t>
-      </w:r>
-    </w:p>
-    <w:p>
-      <w:pPr>
-        <w:rPr>
-          <w:rFonts w:ascii="Times New Roman" w:hAnsi="Times New Roman"/>
-          <w:szCs w:val="24"/>
-          <w:lang w:val="es-CO"/>
-        </w:rPr>
-      </w:pPr>
-      <w:r>
-        <w:rPr>
-          <w:rFonts w:ascii="Times New Roman" w:hAnsi="Times New Roman"/>
-          <w:szCs w:val="24"/>
-          <w:lang w:val="es-CO"/>
-        </w:rPr>
-        <w:t>La verificación se realiza igual:</w:t>
-      </w:r>
-    </w:p>
-    <w:p>
-      <w:pPr>
-        <w:rPr>
-          <w:rFonts w:ascii="Times New Roman" w:hAnsi="Times New Roman"/>
-          <w:szCs w:val="24"/>
-          <w:lang w:val="es-CO"/>
-        </w:rPr>
-      </w:pPr>
-      <w:r>
-        <w:rPr>
-          <w:rFonts w:ascii="Times New Roman" w:hAnsi="Times New Roman"/>
-          <w:szCs w:val="24"/>
-          <w:lang w:val="es-CO"/>
-        </w:rPr>
-        <w:t>-</w:t>
-      </w:r>
-      <w:r>
-        <w:rPr>
-          <w:rFonts w:ascii="Times New Roman" w:hAnsi="Times New Roman"/>
-          <w:szCs w:val="24"/>
-          <w:lang w:val="es-CO"/>
-        </w:rPr>
-        <w:t>Se suman los valores de la imagen y la máscara desde la posición semilla, y se comparan con los valores esperados.</w:t>
-      </w:r>
-    </w:p>
-    <w:p>
-      <w:pPr>
-        <w:rPr>
-          <w:rFonts w:ascii="Times New Roman" w:hAnsi="Times New Roman"/>
-          <w:szCs w:val="24"/>
-          <w:lang w:val="es-CO"/>
-        </w:rPr>
-      </w:pPr>
-      <w:r>
-        <w:rPr>
-          <w:rFonts w:ascii="Times New Roman" w:hAnsi="Times New Roman"/>
-          <w:szCs w:val="24"/>
-          <w:lang w:val="es-CO"/>
-        </w:rPr>
-        <w:t>-</w:t>
-      </w:r>
-      <w:r>
-        <w:rPr>
-          <w:rFonts w:ascii="Times New Roman" w:hAnsi="Times New Roman"/>
-          <w:szCs w:val="24"/>
-          <w:lang w:val="es-CO"/>
-        </w:rPr>
-        <w:t>Si hay alguna diferencia, se reporta en consola y se retorna false.</w:t>
-      </w:r>
-    </w:p>
-    <w:p>
-      <w:pPr>
-        <w:rPr>
-          <w:rFonts w:ascii="Times New Roman" w:hAnsi="Times New Roman"/>
-          <w:szCs w:val="24"/>
-          <w:lang w:val="es-CO"/>
-        </w:rPr>
-      </w:pPr>
-      <w:r>
-        <w:rPr>
-          <w:rFonts w:ascii="Times New Roman" w:hAnsi="Times New Roman"/>
-          <w:szCs w:val="24"/>
-          <w:lang w:val="es-CO"/>
-        </w:rPr>
-        <w:t>-</w:t>
-      </w:r>
-      <w:r>
-        <w:rPr>
-          <w:rFonts w:ascii="Times New Roman" w:hAnsi="Times New Roman"/>
-          <w:szCs w:val="24"/>
-          <w:lang w:val="es-CO"/>
-        </w:rPr>
-        <w:t>Si todos los valores coinciden, se imprime un mensaje de validación correcta y se retorna true.</w:t>
-      </w:r>
-    </w:p>
-    <w:p>
-      <w:pPr>
-        <w:rPr>
-          <w:rFonts w:ascii="Times New Roman" w:hAnsi="Times New Roman"/>
-          <w:szCs w:val="24"/>
-          <w:lang w:val="es-CO"/>
-        </w:rPr>
-      </w:pPr>
-    </w:p>
-    <w:p>
-      <w:pPr>
-        <w:rPr>
-          <w:rFonts w:ascii="Times New Roman" w:hAnsi="Times New Roman"/>
-          <w:szCs w:val="24"/>
-          <w:lang w:val="es-CO"/>
-        </w:rPr>
-      </w:pPr>
-    </w:p>
-    <w:p>
-      <w:pPr>
-        <w:rPr>
-          <w:rFonts w:ascii="Times New Roman" w:hAnsi="Times New Roman"/>
-          <w:b/>
-          <w:bCs/>
-          <w:szCs w:val="24"/>
-          <w:lang w:val="es-CO"/>
-        </w:rPr>
-      </w:pPr>
-      <w:r>
-        <w:rPr>
-          <w:rFonts w:ascii="Times New Roman" w:hAnsi="Times New Roman"/>
-          <w:b/>
-          <w:bCs/>
-          <w:szCs w:val="24"/>
-          <w:lang w:val="es-CO"/>
-        </w:rPr>
-        <w:t>Pruebas de rotación de bits</w:t>
-      </w:r>
-    </w:p>
-    <w:p>
-      <w:pPr>
-        <w:rPr>
-          <w:rFonts w:ascii="Times New Roman" w:hAnsi="Times New Roman"/>
-          <w:szCs w:val="24"/>
-          <w:lang w:val="es-CO"/>
-        </w:rPr>
-      </w:pPr>
-      <w:r>
-        <w:rPr>
-          <w:rFonts w:ascii="Times New Roman" w:hAnsi="Times New Roman"/>
-          <w:szCs w:val="24"/>
-          <w:lang w:val="es-CO"/>
-        </w:rPr>
-        <w:t xml:space="preserve">Para verificar el correcto funcionamiento de la rotación de bits, se cargó una imagen BMP en formato RGB de 24 bits (I_O.bmp) y se aplicó una </w:t>
-      </w:r>
-      <w:r>
-        <w:rPr>
-          <w:rFonts w:ascii="Times New Roman" w:hAnsi="Times New Roman"/>
-          <w:b/>
-          <w:bCs/>
-          <w:szCs w:val="24"/>
-          <w:lang w:val="es-CO"/>
-        </w:rPr>
-        <w:t>rotación circular de 3 bits a la derecha</w:t>
-      </w:r>
-      <w:r>
-        <w:rPr>
-          <w:rFonts w:ascii="Times New Roman" w:hAnsi="Times New Roman"/>
-          <w:szCs w:val="24"/>
-          <w:lang w:val="es-CO"/>
-        </w:rPr>
-        <w:t xml:space="preserve"> sobre cada uno de los bytes de la imagen. Esta rotación afecta individualmente a cada canal de color (R, G, B) de todos los píxeles.</w:t>
-      </w:r>
-    </w:p>
-    <w:p>
-      <w:pPr>
-        <w:rPr>
-          <w:rFonts w:ascii="Times New Roman" w:hAnsi="Times New Roman"/>
-          <w:szCs w:val="24"/>
-          <w:lang w:val="es-CO"/>
-        </w:rPr>
-      </w:pPr>
-      <w:r>
-        <w:rPr>
-          <w:rFonts w:ascii="Times New Roman" w:hAnsi="Times New Roman"/>
-          <w:szCs w:val="24"/>
-          <w:lang w:val="es-CO"/>
-        </w:rPr>
-        <w:t xml:space="preserve">Después de aplicar la rotación, se guardó el resultado en un nuevo archivo (I_Rotada.bmp) para su inspección visual. Posteriormente, se aplicó una </w:t>
-      </w:r>
-      <w:r>
-        <w:rPr>
-          <w:rFonts w:ascii="Times New Roman" w:hAnsi="Times New Roman"/>
-          <w:b/>
-          <w:bCs/>
-          <w:szCs w:val="24"/>
-          <w:lang w:val="es-CO"/>
-        </w:rPr>
-        <w:t>rotación inversa (3 bits a la izquierda)</w:t>
-      </w:r>
-      <w:r>
-        <w:rPr>
-          <w:rFonts w:ascii="Times New Roman" w:hAnsi="Times New Roman"/>
-          <w:szCs w:val="24"/>
-          <w:lang w:val="es-CO"/>
-        </w:rPr>
-        <w:t xml:space="preserve"> a la misma imagen rotada, con el fin de revertir el cambio. El resultado final fue guardado como I_Restaurada.bmp.</w:t>
-      </w:r>
-    </w:p>
-    <w:p>
-      <w:pPr>
-        <w:rPr>
-          <w:rFonts w:ascii="Times New Roman" w:hAnsi="Times New Roman"/>
-          <w:szCs w:val="24"/>
-          <w:lang w:val="es-CO"/>
-        </w:rPr>
-      </w:pPr>
-      <w:r>
-        <w:rPr>
-          <w:rFonts w:ascii="Times New Roman" w:hAnsi="Times New Roman"/>
-          <w:szCs w:val="24"/>
-          <w:lang w:val="es-CO"/>
-        </w:rPr>
-        <w:t xml:space="preserve">Al comparar visualmente la imagen restaurada con la imagen original, se verificó que ambas eran idénticas, lo que confirma que la función de rotación es </w:t>
-      </w:r>
-      <w:r>
-        <w:rPr>
-          <w:rFonts w:ascii="Times New Roman" w:hAnsi="Times New Roman"/>
-          <w:b/>
-          <w:bCs/>
-          <w:szCs w:val="24"/>
-          <w:lang w:val="es-CO"/>
-        </w:rPr>
-        <w:t>reversible y no pierde información</w:t>
-      </w:r>
-      <w:r>
-        <w:rPr>
-          <w:rFonts w:ascii="Times New Roman" w:hAnsi="Times New Roman"/>
-          <w:szCs w:val="24"/>
-          <w:lang w:val="es-CO"/>
-        </w:rPr>
-        <w:t>, cumpliendo así con uno de los requisitos fundamentales del desafío.</w:t>
-      </w:r>
-    </w:p>
-    <w:p>
-      <w:pPr>
-        <w:rPr>
-          <w:rFonts w:ascii="Times New Roman" w:hAnsi="Times New Roman"/>
-          <w:szCs w:val="24"/>
-          <w:lang w:val="es-CO"/>
-        </w:rPr>
-      </w:pPr>
-    </w:p>
-    <w:p>
-      <w:pPr>
-        <w:rPr>
-          <w:rFonts w:ascii="Times New Roman" w:hAnsi="Times New Roman"/>
-          <w:b/>
-          <w:bCs/>
-          <w:szCs w:val="24"/>
-          <w:lang w:val="es-CO"/>
-        </w:rPr>
-      </w:pPr>
-      <w:r>
-        <w:rPr>
-          <w:rFonts w:ascii="Times New Roman" w:hAnsi="Times New Roman"/>
-          <w:b/>
-          <w:bCs/>
-          <w:szCs w:val="24"/>
-          <w:lang w:val="es-CO"/>
-        </w:rPr>
-        <w:t>Pruebas de operación XOR</w:t>
-      </w:r>
-    </w:p>
-    <w:p>
-      <w:pPr>
-        <w:rPr>
-          <w:rFonts w:ascii="Times New Roman" w:hAnsi="Times New Roman"/>
-          <w:szCs w:val="24"/>
-          <w:lang w:val="es-CO"/>
-        </w:rPr>
-      </w:pPr>
-      <w:r>
-        <w:rPr>
-          <w:rFonts w:ascii="Times New Roman" w:hAnsi="Times New Roman"/>
-          <w:szCs w:val="24"/>
-          <w:lang w:val="es-CO"/>
-        </w:rPr>
-        <w:t>Para probar la operación XOR, se cargaron dos imágenes:</w:t>
-      </w:r>
-    </w:p>
-    <w:p>
-      <w:pPr>
-        <w:rPr>
-          <w:rFonts w:ascii="Times New Roman" w:hAnsi="Times New Roman"/>
-          <w:szCs w:val="24"/>
-          <w:lang w:val="es-CO"/>
-        </w:rPr>
-      </w:pPr>
-      <w:r>
-        <w:rPr>
-          <w:rFonts w:ascii="Times New Roman" w:hAnsi="Times New Roman"/>
-          <w:szCs w:val="24"/>
-          <w:lang w:val="es-CO"/>
-        </w:rPr>
-        <w:t>-</w:t>
-      </w:r>
-      <w:r>
-        <w:rPr>
-          <w:rFonts w:ascii="Times New Roman" w:hAnsi="Times New Roman"/>
-          <w:szCs w:val="24"/>
-          <w:lang w:val="es-CO"/>
-        </w:rPr>
-        <w:t>La imagen original I_O.bmp.</w:t>
-      </w:r>
-    </w:p>
-    <w:p>
-      <w:pPr>
-        <w:rPr>
-          <w:rFonts w:ascii="Times New Roman" w:hAnsi="Times New Roman"/>
-          <w:szCs w:val="24"/>
-          <w:lang w:val="es-CO"/>
-        </w:rPr>
-      </w:pPr>
-      <w:r>
-        <w:rPr>
-          <w:rFonts w:ascii="Times New Roman" w:hAnsi="Times New Roman"/>
-          <w:szCs w:val="24"/>
-          <w:lang w:val="es-CO"/>
-        </w:rPr>
-        <w:t>-</w:t>
-      </w:r>
-      <w:r>
-        <w:rPr>
-          <w:rFonts w:ascii="Times New Roman" w:hAnsi="Times New Roman"/>
-          <w:szCs w:val="24"/>
-          <w:lang w:val="es-CO"/>
-        </w:rPr>
-        <w:t xml:space="preserve">La imagen I_M.bmp, que funciona como </w:t>
-      </w:r>
-      <w:r>
-        <w:rPr>
-          <w:rFonts w:ascii="Times New Roman" w:hAnsi="Times New Roman"/>
-          <w:b/>
-          <w:bCs/>
-          <w:szCs w:val="24"/>
-          <w:lang w:val="es-CO"/>
-        </w:rPr>
-        <w:t>máscara XOR</w:t>
-      </w:r>
-      <w:r>
-        <w:rPr>
-          <w:rFonts w:ascii="Times New Roman" w:hAnsi="Times New Roman"/>
-          <w:szCs w:val="24"/>
-          <w:lang w:val="es-CO"/>
-        </w:rPr>
-        <w:t xml:space="preserve"> y tiene las mismas dimensiones que la</w:t>
-      </w:r>
-      <w:r>
-        <w:rPr>
-          <w:rFonts w:ascii="Times New Roman" w:hAnsi="Times New Roman"/>
-          <w:szCs w:val="24"/>
-          <w:lang w:val="es-CO"/>
-        </w:rPr>
-        <w:t xml:space="preserve"> </w:t>
-      </w:r>
-      <w:r>
-        <w:rPr>
-          <w:rFonts w:ascii="Times New Roman" w:hAnsi="Times New Roman"/>
-          <w:szCs w:val="24"/>
-          <w:lang w:val="es-CO"/>
-        </w:rPr>
-        <w:t>original.</w:t>
-      </w:r>
-    </w:p>
-    <w:p>
-      <w:pPr>
-        <w:rPr>
-          <w:rFonts w:ascii="Times New Roman" w:hAnsi="Times New Roman"/>
-          <w:szCs w:val="24"/>
-          <w:lang w:val="es-CO"/>
-        </w:rPr>
-      </w:pPr>
-      <w:r>
-        <w:rPr>
-          <w:rFonts w:ascii="Times New Roman" w:hAnsi="Times New Roman"/>
-          <w:szCs w:val="24"/>
-          <w:lang w:val="es-CO"/>
-        </w:rPr>
-        <w:t xml:space="preserve">Se aplicó la operación XOR </w:t>
-      </w:r>
-      <w:r>
-        <w:rPr>
-          <w:rFonts w:ascii="Times New Roman" w:hAnsi="Times New Roman"/>
-          <w:b/>
-          <w:bCs/>
-          <w:szCs w:val="24"/>
-          <w:lang w:val="es-CO"/>
-        </w:rPr>
-        <w:t>byte por byte</w:t>
-      </w:r>
-      <w:r>
-        <w:rPr>
-          <w:rFonts w:ascii="Times New Roman" w:hAnsi="Times New Roman"/>
-          <w:szCs w:val="24"/>
-          <w:lang w:val="es-CO"/>
-        </w:rPr>
-        <w:t xml:space="preserve"> entre estas dos imágenes, generando una nueva imagen I_XOR.bmp. Esta imagen representa una versión "encriptada", donde cada canal de color ha sido modificado según la imagen IM.</w:t>
-      </w:r>
-    </w:p>
-    <w:p>
-      <w:pPr>
-        <w:rPr>
-          <w:rFonts w:ascii="Times New Roman" w:hAnsi="Times New Roman"/>
-          <w:szCs w:val="24"/>
-          <w:lang w:val="es-CO"/>
-        </w:rPr>
-      </w:pPr>
-      <w:r>
-        <w:rPr>
-          <w:rFonts w:ascii="Times New Roman" w:hAnsi="Times New Roman"/>
-          <w:szCs w:val="24"/>
-          <w:lang w:val="es-CO"/>
-        </w:rPr>
-        <w:lastRenderedPageBreak/>
-        <w:t xml:space="preserve">A continuación, se aplicó nuevamente la operación XOR entre I_XOR.bmp y la misma imagen I_M.bmp. Debido a la propiedad de reversibilidad del operador XOR (A ^ B ^ B = A), el resultado obtenido fue una imagen </w:t>
-      </w:r>
-      <w:r>
-        <w:rPr>
-          <w:rFonts w:ascii="Times New Roman" w:hAnsi="Times New Roman"/>
-          <w:b/>
-          <w:bCs/>
-          <w:szCs w:val="24"/>
-          <w:lang w:val="es-CO"/>
-        </w:rPr>
-        <w:t>idéntica a la original</w:t>
-      </w:r>
-      <w:r>
-        <w:rPr>
-          <w:rFonts w:ascii="Times New Roman" w:hAnsi="Times New Roman"/>
-          <w:szCs w:val="24"/>
-          <w:lang w:val="es-CO"/>
-        </w:rPr>
-        <w:t>, la cual se guardó como I_XORRestaurada.bmp.</w:t>
-      </w:r>
-    </w:p>
-    <w:p>
-      <w:pPr>
-        <w:rPr>
-          <w:rFonts w:ascii="Times New Roman" w:hAnsi="Times New Roman"/>
-          <w:szCs w:val="24"/>
-          <w:lang w:val="es-CO"/>
-        </w:rPr>
-      </w:pPr>
-      <w:r>
-        <w:rPr>
-          <w:rFonts w:ascii="Times New Roman" w:hAnsi="Times New Roman"/>
-          <w:szCs w:val="24"/>
-          <w:lang w:val="es-CO"/>
-        </w:rPr>
-        <w:t xml:space="preserve">La validación visual confirmó que la imagen restaurada era igual a I_O.bmp, demostrando que la función XOR implementada es correcta, </w:t>
-      </w:r>
-      <w:r>
-        <w:rPr>
-          <w:rFonts w:ascii="Times New Roman" w:hAnsi="Times New Roman"/>
-          <w:b/>
-          <w:bCs/>
-          <w:szCs w:val="24"/>
-          <w:lang w:val="es-CO"/>
-        </w:rPr>
-        <w:t>reversible</w:t>
-      </w:r>
-      <w:r>
-        <w:rPr>
-          <w:rFonts w:ascii="Times New Roman" w:hAnsi="Times New Roman"/>
-          <w:szCs w:val="24"/>
-          <w:lang w:val="es-CO"/>
-        </w:rPr>
-        <w:t>, y adecuada para el propósito del proyecto.</w:t>
-      </w:r>
-    </w:p>
-    <w:p>
-      <w:pPr>
-        <w:rPr>
-          <w:rFonts w:ascii="Times New Roman" w:hAnsi="Times New Roman"/>
-          <w:szCs w:val="24"/>
-          <w:lang w:val="es-CO"/>
-        </w:rPr>
-      </w:pPr>
-    </w:p>
-    <w:p>
-      <w:pPr>
-        <w:rPr>
-          <w:rFonts w:ascii="Times New Roman" w:hAnsi="Times New Roman"/>
-          <w:b/>
-          <w:bCs/>
-          <w:szCs w:val="24"/>
-          <w:lang w:val="es-CO"/>
-        </w:rPr>
-      </w:pPr>
-      <w:r>
-        <w:rPr>
-          <w:rFonts w:ascii="Times New Roman" w:hAnsi="Times New Roman"/>
-          <w:b/>
-          <w:bCs/>
-          <w:szCs w:val="24"/>
-          <w:lang w:val="es-CO"/>
-        </w:rPr>
-        <w:t>Algoritmo propuesto para revertir transformaciones (Ingeniería Inversa)</w:t>
-      </w:r>
-    </w:p>
-    <w:p>
-      <w:pPr>
-        <w:rPr>
-          <w:rFonts w:ascii="Times New Roman" w:hAnsi="Times New Roman"/>
-          <w:szCs w:val="24"/>
-          <w:lang w:val="es-CO"/>
-        </w:rPr>
-      </w:pPr>
-      <w:r>
-        <w:rPr>
-          <w:rFonts w:ascii="Times New Roman" w:hAnsi="Times New Roman"/>
-          <w:szCs w:val="24"/>
-          <w:lang w:val="es-CO"/>
-        </w:rPr>
-        <w:t>Para identificar qué transformación fue aplicada entre dos imágenes consecutivas en el proceso de encriptado, se propone un algoritmo secuencial que prioriza operaciones reversibles. En primer lugar, se aplica la operación XOR entre la imagen encriptada y la imagen de referencia conocida como IM. Si esta verificación falla, se procede a probar con rotaciones de bits, ya que se ha descartado previamente el uso de desplazamientos por ser operaciones que implican pérdida irreversible de información.</w:t>
-      </w:r>
-    </w:p>
-    <w:p>
-      <w:pPr>
-        <w:rPr>
-          <w:rFonts w:ascii="Times New Roman" w:hAnsi="Times New Roman"/>
-          <w:szCs w:val="24"/>
-          <w:lang w:val="es-CO"/>
-        </w:rPr>
-      </w:pPr>
-      <w:r>
-        <w:rPr>
-          <w:rFonts w:ascii="Times New Roman" w:hAnsi="Times New Roman"/>
-          <w:szCs w:val="24"/>
-          <w:lang w:val="es-CO"/>
-        </w:rPr>
-        <w:t>Las rotaciones se prueban en ambas direcciones (izquierda y derecha), desde 1 hasta 7 bits. No se consideran rotaciones de 8 bits o superiores, ya que una rotación de 8 devuelve el mismo byte original</w:t>
-      </w:r>
-      <w:r>
-        <w:rPr>
-          <w:rFonts w:ascii="Times New Roman" w:hAnsi="Times New Roman"/>
-          <w:szCs w:val="24"/>
-          <w:lang w:val="es-CO"/>
-        </w:rPr>
-        <w:t xml:space="preserve"> y en el documento dice que</w:t>
-      </w:r>
-      <w:proofErr w:type="gramStart"/>
-      <w:r>
-        <w:rPr>
-          <w:rFonts w:ascii="Times New Roman" w:hAnsi="Times New Roman"/>
-          <w:szCs w:val="24"/>
-          <w:lang w:val="es-CO"/>
-        </w:rPr>
-        <w:t>: ”</w:t>
-      </w:r>
-      <w:proofErr w:type="gramEnd"/>
-      <w:r>
-        <w:rPr>
-          <w:lang w:val="es-CO"/>
-        </w:rPr>
-        <w:t xml:space="preserve"> </w:t>
-      </w:r>
-      <w:r>
-        <w:rPr>
-          <w:rFonts w:ascii="Times New Roman" w:hAnsi="Times New Roman"/>
-          <w:szCs w:val="24"/>
-          <w:lang w:val="es-CO"/>
-        </w:rPr>
-        <w:t>E</w:t>
-      </w:r>
-      <w:r>
-        <w:rPr>
-          <w:rFonts w:ascii="Times New Roman" w:hAnsi="Times New Roman"/>
-          <w:szCs w:val="24"/>
-          <w:lang w:val="es-CO"/>
-        </w:rPr>
-        <w:t>l máximo número de bits a rotar o desplazar es de 8.</w:t>
-      </w:r>
-      <w:r>
-        <w:rPr>
-          <w:rFonts w:ascii="Times New Roman" w:hAnsi="Times New Roman"/>
-          <w:szCs w:val="24"/>
-          <w:lang w:val="es-CO"/>
-        </w:rPr>
-        <w:t>”</w:t>
-      </w:r>
-    </w:p>
-    <w:p>
-      <w:pPr>
-        <w:rPr>
-          <w:rFonts w:ascii="Times New Roman" w:hAnsi="Times New Roman"/>
-          <w:szCs w:val="24"/>
-          <w:lang w:val="es-CO"/>
-        </w:rPr>
-      </w:pPr>
-      <w:r>
-        <w:rPr>
-          <w:rFonts w:ascii="Times New Roman" w:hAnsi="Times New Roman"/>
-          <w:szCs w:val="24"/>
-          <w:lang w:val="es-CO"/>
-        </w:rPr>
-        <w:t>Cada posible transformación es validada mediante el proceso de enmascaramiento, que consiste en sumar los valores RGB resultantes con una máscara y comparar contra los valores registrados en los archivos .</w:t>
-      </w:r>
-      <w:proofErr w:type="spellStart"/>
-      <w:r>
-        <w:rPr>
-          <w:rFonts w:ascii="Times New Roman" w:hAnsi="Times New Roman"/>
-          <w:szCs w:val="24"/>
-          <w:lang w:val="es-CO"/>
-        </w:rPr>
-        <w:t>txt</w:t>
-      </w:r>
-      <w:proofErr w:type="spellEnd"/>
-      <w:r>
-        <w:rPr>
-          <w:rFonts w:ascii="Times New Roman" w:hAnsi="Times New Roman"/>
-          <w:szCs w:val="24"/>
-          <w:lang w:val="es-CO"/>
-        </w:rPr>
-        <w:t xml:space="preserve"> desde la posición indicada por la semilla.</w:t>
-      </w:r>
-    </w:p>
-    <w:p>
-      <w:pPr>
-        <w:rPr>
-          <w:rFonts w:ascii="Times New Roman" w:hAnsi="Times New Roman"/>
-          <w:b/>
-          <w:bCs/>
-          <w:lang w:val="es-CO"/>
-        </w:rPr>
-      </w:pPr>
-      <w:r>
-        <w:rPr>
-          <w:rFonts w:ascii="Times New Roman" w:hAnsi="Times New Roman"/>
-          <w:szCs w:val="24"/>
-          <w:lang w:val="es-CO"/>
-        </w:rPr>
-        <w:br/>
-      </w:r>
-      <w:r>
-        <w:rPr>
-          <w:rFonts w:ascii="Times New Roman" w:hAnsi="Times New Roman"/>
-          <w:b/>
-          <w:bCs/>
-          <w:lang w:val="es-CO"/>
-        </w:rPr>
-        <w:t>Corrección en la verificación de la operación XOR</w:t>
-      </w:r>
-    </w:p>
-    <w:p>
-      <w:pPr>
-        <w:rPr>
-          <w:rFonts w:ascii="Times New Roman" w:hAnsi="Times New Roman"/>
-          <w:szCs w:val="24"/>
-          <w:lang w:val="es-CO"/>
-        </w:rPr>
-      </w:pPr>
-      <w:r>
-        <w:rPr>
-          <w:rFonts w:ascii="Times New Roman" w:hAnsi="Times New Roman"/>
-          <w:szCs w:val="24"/>
-          <w:lang w:val="es-CO"/>
-        </w:rPr>
-        <w:t>Durante las pruebas iniciales, se evidenció que la función encargada de validar el enmascaramiento (validarEnmascaramiento) arrojaba errores incluso cuando se sabía que P3 XOR IM debía resultar en P2. Esto generaba resultados incorrectos al intentar verificar si la transformación aplicada a la imagen P3.bmp era una operación XOR.</w:t>
-      </w:r>
-    </w:p>
-    <w:p>
-      <w:pPr>
-        <w:rPr>
-          <w:rFonts w:ascii="Times New Roman" w:hAnsi="Times New Roman"/>
-          <w:szCs w:val="24"/>
-          <w:lang w:val="es-CO"/>
-        </w:rPr>
-      </w:pPr>
-      <w:r>
-        <w:rPr>
-          <w:rFonts w:ascii="Times New Roman" w:hAnsi="Times New Roman"/>
-          <w:szCs w:val="24"/>
-          <w:lang w:val="es-CO"/>
-        </w:rPr>
-        <w:t>El problema radicaba en que se estaba aplicando directamente el XOR sobre el arreglo principal de la imagen P3, lo cual alteraba los datos originales en memoria. Esto impedía no solo una correcta validación posterior, sino también la posibilidad de probar otras transformaciones (como las rotaciones) de forma confiable.</w:t>
-      </w:r>
-    </w:p>
-    <w:p>
-      <w:pPr>
-        <w:rPr>
-          <w:rFonts w:ascii="Times New Roman" w:hAnsi="Times New Roman"/>
-          <w:szCs w:val="24"/>
-          <w:lang w:val="es-CO"/>
-        </w:rPr>
-      </w:pPr>
-      <w:r>
-        <w:rPr>
-          <w:rFonts w:ascii="Times New Roman" w:hAnsi="Times New Roman"/>
-          <w:szCs w:val="24"/>
-          <w:lang w:val="es-CO"/>
-        </w:rPr>
-        <w:t>Para corregir este comportamiento, se implementó una copia temporal de la imagen P3 únicamente para realizar la operación XOR. Esta copia (copiaXOR) se generó a partir de los datos originales de P3.bmp, y se utilizó exclusivamente para la comparación con la máscara y los datos registrados en el archivo M2.txt.</w:t>
-      </w:r>
-    </w:p>
-    <w:p>
-      <w:pPr>
-        <w:rPr>
-          <w:rFonts w:ascii="Times New Roman" w:hAnsi="Times New Roman"/>
-          <w:szCs w:val="24"/>
-          <w:lang w:val="es-CO"/>
-        </w:rPr>
-      </w:pPr>
-      <w:r>
-        <w:rPr>
-          <w:rFonts w:ascii="Times New Roman" w:hAnsi="Times New Roman"/>
-          <w:szCs w:val="24"/>
-          <w:lang w:val="es-CO"/>
-        </w:rPr>
-        <w:t>Esta modificación permitió que la verificación del enmascaramiento sobre la imagen XOR resultante se llevara a cabo correctamente, sin afectar el resto del flujo del programa. Como resultado, se pudo confirmar de forma precisa que la transformación aplicada fue una operación XOR, y que al aplicar la máscara sobre la imagen intermedia P2, se obtenían exactamente los datos esperados.</w:t>
+          <w:b/>
+          <w:bCs/>
+          <w:szCs w:val="24"/>
+          <w:lang w:val="es-CO"/>
+        </w:rPr>
+        <w:t xml:space="preserve"> para evitar dañar la imagen original mientras probamos transformaciones. Es una técnica esencial cuando necesitas trabajar sobre una copia temporal de los datos para preservar los originales.</w:t>
       </w:r>
     </w:p>
     <w:p>

</xml_diff>

<commit_message>
Funciones casi listas. (Caso 1 Completo)
Pruebas con todo el Caso 1 funcional, se empieza desde la imagen I_D y se llega exitosamente a la imagen I_O.
Se agregaron pequeñas explicaciones al informe (luego se debe organizar todo)
Ya no se comparan los archivos con los Pn sino que directamente con los txt porque ya se habian verificado las funciones y tambien se quitaron algunos cout innecesarios.
</commit_message>
<xml_diff>
--- a/Documentos/Informe Desafio 1 Hugo y Angel .docx
+++ b/Documentos/Informe Desafio 1 Hugo y Angel .docx
@@ -2534,15 +2534,7 @@
           <w:szCs w:val="24"/>
           <w:lang w:val="es-CO"/>
         </w:rPr>
-        <w:t>-</w:t>
-      </w:r>
-      <w:r>
-        <w:rPr>
-          <w:rFonts w:ascii="Times New Roman" w:hAnsi="Times New Roman"/>
-          <w:szCs w:val="24"/>
-          <w:lang w:val="es-CO"/>
-        </w:rPr>
-        <w:t xml:space="preserve">Un arreglo </w:t>
+        <w:t xml:space="preserve">-Un arreglo </w:t>
       </w:r>
       <w:proofErr w:type="spellStart"/>
       <w:r>
@@ -2613,15 +2605,7 @@
           <w:szCs w:val="24"/>
           <w:lang w:val="es-CO"/>
         </w:rPr>
-        <w:t>-</w:t>
-      </w:r>
-      <w:r>
-        <w:rPr>
-          <w:rFonts w:ascii="Times New Roman" w:hAnsi="Times New Roman"/>
-          <w:szCs w:val="24"/>
-          <w:lang w:val="es-CO"/>
-        </w:rPr>
-        <w:t xml:space="preserve">Un arreglo </w:t>
+        <w:t xml:space="preserve">-Un arreglo </w:t>
       </w:r>
       <w:proofErr w:type="spellStart"/>
       <w:r>
@@ -2692,15 +2676,7 @@
           <w:szCs w:val="24"/>
           <w:lang w:val="es-CO"/>
         </w:rPr>
-        <w:t>-</w:t>
-      </w:r>
-      <w:r>
-        <w:rPr>
-          <w:rFonts w:ascii="Times New Roman" w:hAnsi="Times New Roman"/>
-          <w:szCs w:val="24"/>
-          <w:lang w:val="es-CO"/>
-        </w:rPr>
-        <w:t xml:space="preserve">Un arreglo mascara de tipo </w:t>
+        <w:t xml:space="preserve">-Un arreglo mascara de tipo </w:t>
       </w:r>
       <w:proofErr w:type="spellStart"/>
       <w:r>
@@ -2753,15 +2729,7 @@
           <w:szCs w:val="24"/>
           <w:lang w:val="es-CO"/>
         </w:rPr>
-        <w:t>-</w:t>
-      </w:r>
-      <w:r>
-        <w:rPr>
-          <w:rFonts w:ascii="Times New Roman" w:hAnsi="Times New Roman"/>
-          <w:szCs w:val="24"/>
-          <w:lang w:val="es-CO"/>
-        </w:rPr>
-        <w:t xml:space="preserve">Un arreglo </w:t>
+        <w:t xml:space="preserve">-Un arreglo </w:t>
       </w:r>
       <w:proofErr w:type="spellStart"/>
       <w:r>
@@ -2850,15 +2818,7 @@
           <w:szCs w:val="24"/>
           <w:lang w:val="es-CO"/>
         </w:rPr>
-        <w:t>-</w:t>
-      </w:r>
-      <w:r>
-        <w:rPr>
-          <w:rFonts w:ascii="Times New Roman" w:hAnsi="Times New Roman"/>
-          <w:szCs w:val="24"/>
-          <w:lang w:val="es-CO"/>
-        </w:rPr>
-        <w:t xml:space="preserve">Tres enteros: semilla (posición de inicio del enmascaramiento), </w:t>
+        <w:t xml:space="preserve">-Tres enteros: semilla (posición de inicio del enmascaramiento), </w:t>
       </w:r>
       <w:proofErr w:type="spellStart"/>
       <w:r>
@@ -2919,15 +2879,7 @@
           <w:szCs w:val="24"/>
           <w:lang w:val="es-CO"/>
         </w:rPr>
-        <w:t xml:space="preserve">1) </w:t>
-      </w:r>
-      <w:r>
-        <w:rPr>
-          <w:rFonts w:ascii="Times New Roman" w:hAnsi="Times New Roman"/>
-          <w:szCs w:val="24"/>
-          <w:lang w:val="es-CO"/>
-        </w:rPr>
-        <w:t>Intento con XOR:</w:t>
+        <w:t>1) Intento con XOR:</w:t>
       </w:r>
       <w:r>
         <w:rPr>
@@ -2998,15 +2950,7 @@
           <w:szCs w:val="24"/>
           <w:lang w:val="es-CO"/>
         </w:rPr>
-        <w:t xml:space="preserve">2) </w:t>
-      </w:r>
-      <w:r>
-        <w:rPr>
-          <w:rFonts w:ascii="Times New Roman" w:hAnsi="Times New Roman"/>
-          <w:szCs w:val="24"/>
-          <w:lang w:val="es-CO"/>
-        </w:rPr>
-        <w:t>Intento con rotaciones de bits:</w:t>
+        <w:t>2) Intento con rotaciones de bits:</w:t>
       </w:r>
       <w:r>
         <w:rPr>
@@ -3077,15 +3021,7 @@
           <w:szCs w:val="24"/>
           <w:lang w:val="es-CO"/>
         </w:rPr>
-        <w:t xml:space="preserve">3) </w:t>
-      </w:r>
-      <w:r>
-        <w:rPr>
-          <w:rFonts w:ascii="Times New Roman" w:hAnsi="Times New Roman"/>
-          <w:szCs w:val="24"/>
-          <w:lang w:val="es-CO"/>
-        </w:rPr>
-        <w:t>Retorno final:</w:t>
+        <w:t>3) Retorno final:</w:t>
       </w:r>
       <w:r>
         <w:rPr>
@@ -3398,25 +3334,7 @@
           <w:szCs w:val="24"/>
           <w:lang w:val="es-CO"/>
         </w:rPr>
-        <w:t>Las rotaciones se prueban en ambas direcciones (izquierda y derecha), desde 1 hasta 7 bits. No se consideran rotaciones de 8 bits o superiores, ya que una rotación de 8 devuelve el mismo byte original y en el documento dice que</w:t>
-      </w:r>
-      <w:proofErr w:type="gramStart"/>
-      <w:r>
-        <w:rPr>
-          <w:rFonts w:ascii="Times New Roman" w:hAnsi="Times New Roman"/>
-          <w:szCs w:val="24"/>
-          <w:lang w:val="es-CO"/>
-        </w:rPr>
-        <w:t>: ”</w:t>
-      </w:r>
-      <w:proofErr w:type="gramEnd"/>
-      <w:r>
-        <w:rPr>
-          <w:rFonts w:ascii="Times New Roman" w:hAnsi="Times New Roman"/>
-          <w:szCs w:val="24"/>
-          <w:lang w:val="es-CO"/>
-        </w:rPr>
-        <w:t xml:space="preserve"> El máximo número de bits a rotar o desplazar es de 8.”</w:t>
+        <w:t>Las rotaciones se prueban en ambas direcciones (izquierda y derecha), desde 1 hasta 7 bits. No se consideran rotaciones de 8 bits o superiores, ya que una rotación de 8 devuelve el mismo byte original y en el documento dice que: ” El máximo número de bits a rotar o desplazar es de 8.”</w:t>
       </w:r>
     </w:p>
     <w:p>
@@ -3820,7 +3738,6 @@
         </w:rPr>
       </w:pPr>
       <w:proofErr w:type="spellStart"/>
-      <w:proofErr w:type="gramStart"/>
       <w:r>
         <w:rPr>
           <w:rFonts w:ascii="Times New Roman" w:hAnsi="Times New Roman"/>
@@ -3836,16 +3753,7 @@
           <w:szCs w:val="24"/>
           <w:lang w:val="es-CO"/>
         </w:rPr>
-        <w:t>(</w:t>
-      </w:r>
-      <w:proofErr w:type="gramEnd"/>
-      <w:r>
-        <w:rPr>
-          <w:rFonts w:ascii="Times New Roman" w:hAnsi="Times New Roman"/>
-          <w:szCs w:val="24"/>
-          <w:lang w:val="es-CO"/>
-        </w:rPr>
-        <w:t xml:space="preserve">destino, origen, </w:t>
+        <w:t xml:space="preserve">(destino, origen, </w:t>
       </w:r>
       <w:proofErr w:type="spellStart"/>
       <w:r>
@@ -3963,6 +3871,843 @@
           <w:lang w:val="es-CO"/>
         </w:rPr>
       </w:pPr>
+    </w:p>
+    <w:p>
+      <w:pPr>
+        <w:rPr>
+          <w:rFonts w:ascii="Times New Roman" w:hAnsi="Times New Roman"/>
+          <w:b/>
+          <w:bCs/>
+          <w:szCs w:val="24"/>
+          <w:lang w:val="es-CO"/>
+        </w:rPr>
+      </w:pPr>
+      <w:r>
+        <w:rPr>
+          <w:rFonts w:ascii="Times New Roman" w:hAnsi="Times New Roman"/>
+          <w:b/>
+          <w:bCs/>
+          <w:szCs w:val="24"/>
+          <w:lang w:val="es-CO"/>
+        </w:rPr>
+        <w:t xml:space="preserve">¿Qué hace </w:t>
+      </w:r>
+      <w:proofErr w:type="spellStart"/>
+      <w:r>
+        <w:rPr>
+          <w:rFonts w:ascii="Times New Roman" w:hAnsi="Times New Roman"/>
+          <w:b/>
+          <w:bCs/>
+          <w:szCs w:val="24"/>
+          <w:lang w:val="es-CO"/>
+        </w:rPr>
+        <w:t>if</w:t>
+      </w:r>
+      <w:proofErr w:type="spellEnd"/>
+      <w:r>
+        <w:rPr>
+          <w:rFonts w:ascii="Times New Roman" w:hAnsi="Times New Roman"/>
+          <w:b/>
+          <w:bCs/>
+          <w:szCs w:val="24"/>
+          <w:lang w:val="es-CO"/>
+        </w:rPr>
+        <w:t xml:space="preserve"> (!variable)?</w:t>
+      </w:r>
+    </w:p>
+    <w:p>
+      <w:pPr>
+        <w:rPr>
+          <w:rFonts w:ascii="Times New Roman" w:hAnsi="Times New Roman"/>
+          <w:szCs w:val="24"/>
+          <w:lang w:val="es-CO"/>
+        </w:rPr>
+      </w:pPr>
+      <w:r>
+        <w:rPr>
+          <w:rFonts w:ascii="Times New Roman" w:hAnsi="Times New Roman"/>
+          <w:szCs w:val="24"/>
+          <w:lang w:val="es-CO"/>
+        </w:rPr>
+        <w:t xml:space="preserve">Es una forma </w:t>
+      </w:r>
+      <w:r>
+        <w:rPr>
+          <w:rFonts w:ascii="Times New Roman" w:hAnsi="Times New Roman"/>
+          <w:b/>
+          <w:bCs/>
+          <w:szCs w:val="24"/>
+          <w:lang w:val="es-CO"/>
+        </w:rPr>
+        <w:t>corta</w:t>
+      </w:r>
+      <w:r>
+        <w:rPr>
+          <w:rFonts w:ascii="Times New Roman" w:hAnsi="Times New Roman"/>
+          <w:szCs w:val="24"/>
+          <w:lang w:val="es-CO"/>
+        </w:rPr>
+        <w:t xml:space="preserve"> de preguntar si </w:t>
+      </w:r>
+      <w:r>
+        <w:rPr>
+          <w:rFonts w:ascii="Times New Roman" w:hAnsi="Times New Roman"/>
+          <w:b/>
+          <w:bCs/>
+          <w:szCs w:val="24"/>
+          <w:lang w:val="es-CO"/>
+        </w:rPr>
+        <w:t>la variable es nula o falsa</w:t>
+      </w:r>
+      <w:r>
+        <w:rPr>
+          <w:rFonts w:ascii="Times New Roman" w:hAnsi="Times New Roman"/>
+          <w:szCs w:val="24"/>
+          <w:lang w:val="es-CO"/>
+        </w:rPr>
+        <w:t>. En C++:</w:t>
+      </w:r>
+    </w:p>
+    <w:p>
+      <w:pPr>
+        <w:rPr>
+          <w:rFonts w:ascii="Times New Roman" w:hAnsi="Times New Roman"/>
+          <w:szCs w:val="24"/>
+          <w:lang w:val="es-CO"/>
+        </w:rPr>
+      </w:pPr>
+      <w:r>
+        <w:rPr>
+          <w:rFonts w:ascii="Times New Roman" w:hAnsi="Times New Roman"/>
+          <w:szCs w:val="24"/>
+          <w:lang w:val="es-CO"/>
+        </w:rPr>
+        <w:t>-</w:t>
+      </w:r>
+      <w:r>
+        <w:rPr>
+          <w:rFonts w:ascii="Times New Roman" w:hAnsi="Times New Roman"/>
+          <w:szCs w:val="24"/>
+          <w:lang w:val="es-CO"/>
+        </w:rPr>
+        <w:t xml:space="preserve">Un puntero (como </w:t>
+      </w:r>
+      <w:proofErr w:type="spellStart"/>
+      <w:r>
+        <w:rPr>
+          <w:rFonts w:ascii="Times New Roman" w:hAnsi="Times New Roman"/>
+          <w:szCs w:val="24"/>
+          <w:lang w:val="es-CO"/>
+        </w:rPr>
+        <w:t>unsigned</w:t>
+      </w:r>
+      <w:proofErr w:type="spellEnd"/>
+      <w:r>
+        <w:rPr>
+          <w:rFonts w:ascii="Times New Roman" w:hAnsi="Times New Roman"/>
+          <w:szCs w:val="24"/>
+          <w:lang w:val="es-CO"/>
+        </w:rPr>
+        <w:t xml:space="preserve"> </w:t>
+      </w:r>
+      <w:proofErr w:type="spellStart"/>
+      <w:r>
+        <w:rPr>
+          <w:rFonts w:ascii="Times New Roman" w:hAnsi="Times New Roman"/>
+          <w:szCs w:val="24"/>
+          <w:lang w:val="es-CO"/>
+        </w:rPr>
+        <w:t>char</w:t>
+      </w:r>
+      <w:proofErr w:type="spellEnd"/>
+      <w:r>
+        <w:rPr>
+          <w:rFonts w:ascii="Times New Roman" w:hAnsi="Times New Roman"/>
+          <w:szCs w:val="24"/>
+          <w:lang w:val="es-CO"/>
+        </w:rPr>
+        <w:t xml:space="preserve">* </w:t>
+      </w:r>
+      <w:proofErr w:type="spellStart"/>
+      <w:r>
+        <w:rPr>
+          <w:rFonts w:ascii="Times New Roman" w:hAnsi="Times New Roman"/>
+          <w:szCs w:val="24"/>
+          <w:lang w:val="es-CO"/>
+        </w:rPr>
+        <w:t>img</w:t>
+      </w:r>
+      <w:proofErr w:type="spellEnd"/>
+      <w:r>
+        <w:rPr>
+          <w:rFonts w:ascii="Times New Roman" w:hAnsi="Times New Roman"/>
+          <w:szCs w:val="24"/>
+          <w:lang w:val="es-CO"/>
+        </w:rPr>
+        <w:t xml:space="preserve"> = ...) puede valer </w:t>
+      </w:r>
+      <w:proofErr w:type="spellStart"/>
+      <w:r>
+        <w:rPr>
+          <w:rFonts w:ascii="Times New Roman" w:hAnsi="Times New Roman"/>
+          <w:szCs w:val="24"/>
+          <w:lang w:val="es-CO"/>
+        </w:rPr>
+        <w:t>nullptr</w:t>
+      </w:r>
+      <w:proofErr w:type="spellEnd"/>
+      <w:r>
+        <w:rPr>
+          <w:rFonts w:ascii="Times New Roman" w:hAnsi="Times New Roman"/>
+          <w:szCs w:val="24"/>
+          <w:lang w:val="es-CO"/>
+        </w:rPr>
+        <w:t xml:space="preserve"> si </w:t>
+      </w:r>
+      <w:r>
+        <w:rPr>
+          <w:rFonts w:ascii="Times New Roman" w:hAnsi="Times New Roman"/>
+          <w:b/>
+          <w:bCs/>
+          <w:szCs w:val="24"/>
+          <w:lang w:val="es-CO"/>
+        </w:rPr>
+        <w:t>falló la carga</w:t>
+      </w:r>
+      <w:r>
+        <w:rPr>
+          <w:rFonts w:ascii="Times New Roman" w:hAnsi="Times New Roman"/>
+          <w:szCs w:val="24"/>
+          <w:lang w:val="es-CO"/>
+        </w:rPr>
+        <w:t>.</w:t>
+      </w:r>
+    </w:p>
+    <w:p>
+      <w:pPr>
+        <w:rPr>
+          <w:rFonts w:ascii="Times New Roman" w:hAnsi="Times New Roman"/>
+          <w:szCs w:val="24"/>
+          <w:lang w:val="es-CO"/>
+        </w:rPr>
+      </w:pPr>
+      <w:r>
+        <w:rPr>
+          <w:rFonts w:ascii="Times New Roman" w:hAnsi="Times New Roman"/>
+          <w:szCs w:val="24"/>
+          <w:lang w:val="es-CO"/>
+        </w:rPr>
+        <w:t>-</w:t>
+      </w:r>
+      <w:r>
+        <w:rPr>
+          <w:rFonts w:ascii="Times New Roman" w:hAnsi="Times New Roman"/>
+          <w:szCs w:val="24"/>
+          <w:lang w:val="es-CO"/>
+        </w:rPr>
+        <w:t>!</w:t>
+      </w:r>
+      <w:proofErr w:type="spellStart"/>
+      <w:r>
+        <w:rPr>
+          <w:rFonts w:ascii="Times New Roman" w:hAnsi="Times New Roman"/>
+          <w:szCs w:val="24"/>
+          <w:lang w:val="es-CO"/>
+        </w:rPr>
+        <w:t>img</w:t>
+      </w:r>
+      <w:proofErr w:type="spellEnd"/>
+      <w:r>
+        <w:rPr>
+          <w:rFonts w:ascii="Times New Roman" w:hAnsi="Times New Roman"/>
+          <w:szCs w:val="24"/>
+          <w:lang w:val="es-CO"/>
+        </w:rPr>
+        <w:t xml:space="preserve"> significa:</w:t>
+      </w:r>
+      <w:r>
+        <w:rPr>
+          <w:rFonts w:ascii="Times New Roman" w:hAnsi="Times New Roman"/>
+          <w:szCs w:val="24"/>
+          <w:lang w:val="es-CO"/>
+        </w:rPr>
+        <w:br/>
+      </w:r>
+      <w:r>
+        <w:rPr>
+          <w:rFonts w:ascii="Times New Roman" w:hAnsi="Times New Roman"/>
+          <w:b/>
+          <w:bCs/>
+          <w:szCs w:val="24"/>
+          <w:lang w:val="es-CO"/>
+        </w:rPr>
+        <w:t>"¿</w:t>
+      </w:r>
+      <w:proofErr w:type="spellStart"/>
+      <w:r>
+        <w:rPr>
+          <w:rFonts w:ascii="Times New Roman" w:hAnsi="Times New Roman"/>
+          <w:b/>
+          <w:bCs/>
+          <w:szCs w:val="24"/>
+          <w:lang w:val="es-CO"/>
+        </w:rPr>
+        <w:t>img</w:t>
+      </w:r>
+      <w:proofErr w:type="spellEnd"/>
+      <w:r>
+        <w:rPr>
+          <w:rFonts w:ascii="Times New Roman" w:hAnsi="Times New Roman"/>
+          <w:b/>
+          <w:bCs/>
+          <w:szCs w:val="24"/>
+          <w:lang w:val="es-CO"/>
+        </w:rPr>
+        <w:t xml:space="preserve"> es nulo? (¿no cargó bien?)"</w:t>
+      </w:r>
+    </w:p>
+    <w:p>
+      <w:pPr>
+        <w:rPr>
+          <w:rFonts w:ascii="Times New Roman" w:hAnsi="Times New Roman"/>
+          <w:szCs w:val="24"/>
+          <w:lang w:val="es-CO"/>
+        </w:rPr>
+      </w:pPr>
+      <w:r>
+        <w:rPr>
+          <w:rFonts w:ascii="Times New Roman" w:hAnsi="Times New Roman"/>
+          <w:szCs w:val="24"/>
+          <w:lang w:val="es-CO"/>
+        </w:rPr>
+        <w:t xml:space="preserve"> Y si la variable está sola pues es porque debe ser true. </w:t>
+      </w:r>
+    </w:p>
+    <w:p>
+      <w:pPr>
+        <w:rPr>
+          <w:rFonts w:ascii="Times New Roman" w:hAnsi="Times New Roman"/>
+          <w:szCs w:val="24"/>
+          <w:lang w:val="es-CO"/>
+        </w:rPr>
+      </w:pPr>
+    </w:p>
+    <w:p>
+      <w:pPr>
+        <w:rPr>
+          <w:rFonts w:ascii="Times New Roman" w:hAnsi="Times New Roman"/>
+          <w:szCs w:val="24"/>
+          <w:lang w:val="es-CO"/>
+        </w:rPr>
+      </w:pPr>
+      <w:r>
+        <w:rPr>
+          <w:rFonts w:ascii="Times New Roman" w:hAnsi="Times New Roman"/>
+          <w:b/>
+          <w:bCs/>
+          <w:szCs w:val="24"/>
+          <w:lang w:val="es-CO"/>
+        </w:rPr>
+        <w:t>Conversión de rutas de archivos en Qt</w:t>
+      </w:r>
+    </w:p>
+    <w:p>
+      <w:pPr>
+        <w:rPr>
+          <w:rFonts w:ascii="Times New Roman" w:hAnsi="Times New Roman"/>
+          <w:szCs w:val="24"/>
+          <w:lang w:val="es-CO"/>
+        </w:rPr>
+      </w:pPr>
+      <w:r>
+        <w:rPr>
+          <w:rFonts w:ascii="Times New Roman" w:hAnsi="Times New Roman"/>
+          <w:szCs w:val="24"/>
+          <w:lang w:val="es-CO"/>
+        </w:rPr>
+        <w:t xml:space="preserve">Para abrir archivos de texto dentro de funciones estándar de C++ (como </w:t>
+      </w:r>
+      <w:proofErr w:type="spellStart"/>
+      <w:r>
+        <w:rPr>
+          <w:rFonts w:ascii="Times New Roman" w:hAnsi="Times New Roman"/>
+          <w:szCs w:val="24"/>
+          <w:lang w:val="es-CO"/>
+        </w:rPr>
+        <w:t>ifstream</w:t>
+      </w:r>
+      <w:proofErr w:type="spellEnd"/>
+      <w:r>
+        <w:rPr>
+          <w:rFonts w:ascii="Times New Roman" w:hAnsi="Times New Roman"/>
+          <w:szCs w:val="24"/>
+          <w:lang w:val="es-CO"/>
+        </w:rPr>
+        <w:t xml:space="preserve">), es necesario convertir las rutas que están en formato </w:t>
+      </w:r>
+      <w:proofErr w:type="spellStart"/>
+      <w:r>
+        <w:rPr>
+          <w:rFonts w:ascii="Times New Roman" w:hAnsi="Times New Roman"/>
+          <w:szCs w:val="24"/>
+          <w:lang w:val="es-CO"/>
+        </w:rPr>
+        <w:t>QString</w:t>
+      </w:r>
+      <w:proofErr w:type="spellEnd"/>
+      <w:r>
+        <w:rPr>
+          <w:rFonts w:ascii="Times New Roman" w:hAnsi="Times New Roman"/>
+          <w:szCs w:val="24"/>
+          <w:lang w:val="es-CO"/>
+        </w:rPr>
+        <w:t xml:space="preserve"> (propias de Qt) a cadenas tipo </w:t>
+      </w:r>
+      <w:proofErr w:type="spellStart"/>
+      <w:r>
+        <w:rPr>
+          <w:rFonts w:ascii="Times New Roman" w:hAnsi="Times New Roman"/>
+          <w:szCs w:val="24"/>
+          <w:lang w:val="es-CO"/>
+        </w:rPr>
+        <w:t>const</w:t>
+      </w:r>
+      <w:proofErr w:type="spellEnd"/>
+      <w:r>
+        <w:rPr>
+          <w:rFonts w:ascii="Times New Roman" w:hAnsi="Times New Roman"/>
+          <w:szCs w:val="24"/>
+          <w:lang w:val="es-CO"/>
+        </w:rPr>
+        <w:t xml:space="preserve"> </w:t>
+      </w:r>
+      <w:proofErr w:type="spellStart"/>
+      <w:r>
+        <w:rPr>
+          <w:rFonts w:ascii="Times New Roman" w:hAnsi="Times New Roman"/>
+          <w:szCs w:val="24"/>
+          <w:lang w:val="es-CO"/>
+        </w:rPr>
+        <w:t>char</w:t>
+      </w:r>
+      <w:proofErr w:type="spellEnd"/>
+      <w:r>
+        <w:rPr>
+          <w:rFonts w:ascii="Times New Roman" w:hAnsi="Times New Roman"/>
+          <w:szCs w:val="24"/>
+          <w:lang w:val="es-CO"/>
+        </w:rPr>
+        <w:t>*, que es el formato requerido por las bibliotecas tradicionales de C++. Esto se logra encadenando dos métodos:</w:t>
+      </w:r>
+    </w:p>
+    <w:p>
+      <w:pPr>
+        <w:rPr>
+          <w:rFonts w:ascii="Times New Roman" w:hAnsi="Times New Roman"/>
+          <w:szCs w:val="24"/>
+          <w:lang w:val="es-CO"/>
+        </w:rPr>
+      </w:pPr>
+      <w:r>
+        <w:rPr>
+          <w:rFonts w:ascii="Times New Roman" w:hAnsi="Times New Roman"/>
+          <w:szCs w:val="24"/>
+          <w:lang w:val="es-CO"/>
+        </w:rPr>
+        <w:t>rutaM2.toStdString().</w:t>
+      </w:r>
+      <w:proofErr w:type="spellStart"/>
+      <w:r>
+        <w:rPr>
+          <w:rFonts w:ascii="Times New Roman" w:hAnsi="Times New Roman"/>
+          <w:szCs w:val="24"/>
+          <w:lang w:val="es-CO"/>
+        </w:rPr>
+        <w:t>c_str</w:t>
+      </w:r>
+      <w:proofErr w:type="spellEnd"/>
+      <w:r>
+        <w:rPr>
+          <w:rFonts w:ascii="Times New Roman" w:hAnsi="Times New Roman"/>
+          <w:szCs w:val="24"/>
+          <w:lang w:val="es-CO"/>
+        </w:rPr>
+        <w:t>()</w:t>
+      </w:r>
+      <w:r>
+        <w:rPr>
+          <w:rFonts w:ascii="Times New Roman" w:hAnsi="Times New Roman"/>
+          <w:szCs w:val="24"/>
+          <w:lang w:val="es-CO"/>
+        </w:rPr>
+        <w:br/>
+      </w:r>
+      <w:r>
+        <w:rPr>
+          <w:rFonts w:ascii="Times New Roman" w:hAnsi="Times New Roman"/>
+          <w:szCs w:val="24"/>
+        </w:rPr>
+        <w:t>-</w:t>
+      </w:r>
+      <w:proofErr w:type="spellStart"/>
+      <w:r>
+        <w:rPr>
+          <w:rFonts w:ascii="Times New Roman" w:hAnsi="Times New Roman"/>
+          <w:szCs w:val="24"/>
+          <w:lang w:val="es-CO"/>
+        </w:rPr>
+        <w:t>toStdString</w:t>
+      </w:r>
+      <w:proofErr w:type="spellEnd"/>
+      <w:r>
+        <w:rPr>
+          <w:rFonts w:ascii="Times New Roman" w:hAnsi="Times New Roman"/>
+          <w:szCs w:val="24"/>
+          <w:lang w:val="es-CO"/>
+        </w:rPr>
+        <w:t xml:space="preserve">() convierte el </w:t>
+      </w:r>
+      <w:proofErr w:type="spellStart"/>
+      <w:r>
+        <w:rPr>
+          <w:rFonts w:ascii="Times New Roman" w:hAnsi="Times New Roman"/>
+          <w:szCs w:val="24"/>
+          <w:lang w:val="es-CO"/>
+        </w:rPr>
+        <w:t>QString</w:t>
+      </w:r>
+      <w:proofErr w:type="spellEnd"/>
+      <w:r>
+        <w:rPr>
+          <w:rFonts w:ascii="Times New Roman" w:hAnsi="Times New Roman"/>
+          <w:szCs w:val="24"/>
+          <w:lang w:val="es-CO"/>
+        </w:rPr>
+        <w:t xml:space="preserve"> a un </w:t>
+      </w:r>
+      <w:proofErr w:type="spellStart"/>
+      <w:r>
+        <w:rPr>
+          <w:rFonts w:ascii="Times New Roman" w:hAnsi="Times New Roman"/>
+          <w:szCs w:val="24"/>
+          <w:lang w:val="es-CO"/>
+        </w:rPr>
+        <w:t>std</w:t>
+      </w:r>
+      <w:proofErr w:type="spellEnd"/>
+      <w:r>
+        <w:rPr>
+          <w:rFonts w:ascii="Times New Roman" w:hAnsi="Times New Roman"/>
+          <w:szCs w:val="24"/>
+          <w:lang w:val="es-CO"/>
+        </w:rPr>
+        <w:t>::</w:t>
+      </w:r>
+      <w:proofErr w:type="spellStart"/>
+      <w:r>
+        <w:rPr>
+          <w:rFonts w:ascii="Times New Roman" w:hAnsi="Times New Roman"/>
+          <w:szCs w:val="24"/>
+          <w:lang w:val="es-CO"/>
+        </w:rPr>
+        <w:t>string</w:t>
+      </w:r>
+      <w:proofErr w:type="spellEnd"/>
+      <w:r>
+        <w:rPr>
+          <w:rFonts w:ascii="Times New Roman" w:hAnsi="Times New Roman"/>
+          <w:szCs w:val="24"/>
+          <w:lang w:val="es-CO"/>
+        </w:rPr>
+        <w:t>.</w:t>
+      </w:r>
+    </w:p>
+    <w:p>
+      <w:pPr>
+        <w:rPr>
+          <w:rFonts w:ascii="Times New Roman" w:hAnsi="Times New Roman"/>
+          <w:szCs w:val="24"/>
+          <w:lang w:val="es-CO"/>
+        </w:rPr>
+      </w:pPr>
+      <w:r>
+        <w:rPr>
+          <w:rFonts w:ascii="Times New Roman" w:hAnsi="Times New Roman"/>
+          <w:szCs w:val="24"/>
+          <w:lang w:val="es-CO"/>
+        </w:rPr>
+        <w:t>-</w:t>
+      </w:r>
+      <w:proofErr w:type="spellStart"/>
+      <w:r>
+        <w:rPr>
+          <w:rFonts w:ascii="Times New Roman" w:hAnsi="Times New Roman"/>
+          <w:szCs w:val="24"/>
+          <w:lang w:val="es-CO"/>
+        </w:rPr>
+        <w:t>c_str</w:t>
+      </w:r>
+      <w:proofErr w:type="spellEnd"/>
+      <w:r>
+        <w:rPr>
+          <w:rFonts w:ascii="Times New Roman" w:hAnsi="Times New Roman"/>
+          <w:szCs w:val="24"/>
+          <w:lang w:val="es-CO"/>
+        </w:rPr>
+        <w:t xml:space="preserve">() extrae de ese </w:t>
+      </w:r>
+      <w:proofErr w:type="spellStart"/>
+      <w:r>
+        <w:rPr>
+          <w:rFonts w:ascii="Times New Roman" w:hAnsi="Times New Roman"/>
+          <w:szCs w:val="24"/>
+          <w:lang w:val="es-CO"/>
+        </w:rPr>
+        <w:t>std</w:t>
+      </w:r>
+      <w:proofErr w:type="spellEnd"/>
+      <w:r>
+        <w:rPr>
+          <w:rFonts w:ascii="Times New Roman" w:hAnsi="Times New Roman"/>
+          <w:szCs w:val="24"/>
+          <w:lang w:val="es-CO"/>
+        </w:rPr>
+        <w:t>::</w:t>
+      </w:r>
+      <w:proofErr w:type="spellStart"/>
+      <w:r>
+        <w:rPr>
+          <w:rFonts w:ascii="Times New Roman" w:hAnsi="Times New Roman"/>
+          <w:szCs w:val="24"/>
+          <w:lang w:val="es-CO"/>
+        </w:rPr>
+        <w:t>string</w:t>
+      </w:r>
+      <w:proofErr w:type="spellEnd"/>
+      <w:r>
+        <w:rPr>
+          <w:rFonts w:ascii="Times New Roman" w:hAnsi="Times New Roman"/>
+          <w:szCs w:val="24"/>
+          <w:lang w:val="es-CO"/>
+        </w:rPr>
+        <w:t xml:space="preserve"> el puntero </w:t>
+      </w:r>
+      <w:proofErr w:type="spellStart"/>
+      <w:r>
+        <w:rPr>
+          <w:rFonts w:ascii="Times New Roman" w:hAnsi="Times New Roman"/>
+          <w:szCs w:val="24"/>
+          <w:lang w:val="es-CO"/>
+        </w:rPr>
+        <w:t>const</w:t>
+      </w:r>
+      <w:proofErr w:type="spellEnd"/>
+      <w:r>
+        <w:rPr>
+          <w:rFonts w:ascii="Times New Roman" w:hAnsi="Times New Roman"/>
+          <w:szCs w:val="24"/>
+          <w:lang w:val="es-CO"/>
+        </w:rPr>
+        <w:t xml:space="preserve"> </w:t>
+      </w:r>
+      <w:proofErr w:type="spellStart"/>
+      <w:r>
+        <w:rPr>
+          <w:rFonts w:ascii="Times New Roman" w:hAnsi="Times New Roman"/>
+          <w:szCs w:val="24"/>
+          <w:lang w:val="es-CO"/>
+        </w:rPr>
+        <w:t>char</w:t>
+      </w:r>
+      <w:proofErr w:type="spellEnd"/>
+      <w:r>
+        <w:rPr>
+          <w:rFonts w:ascii="Times New Roman" w:hAnsi="Times New Roman"/>
+          <w:szCs w:val="24"/>
+          <w:lang w:val="es-CO"/>
+        </w:rPr>
+        <w:t xml:space="preserve">* requerido por </w:t>
+      </w:r>
+      <w:proofErr w:type="spellStart"/>
+      <w:r>
+        <w:rPr>
+          <w:rFonts w:ascii="Times New Roman" w:hAnsi="Times New Roman"/>
+          <w:szCs w:val="24"/>
+          <w:lang w:val="es-CO"/>
+        </w:rPr>
+        <w:t>ifstream</w:t>
+      </w:r>
+      <w:proofErr w:type="spellEnd"/>
+      <w:r>
+        <w:rPr>
+          <w:rFonts w:ascii="Times New Roman" w:hAnsi="Times New Roman"/>
+          <w:szCs w:val="24"/>
+          <w:lang w:val="es-CO"/>
+        </w:rPr>
+        <w:t>.</w:t>
+      </w:r>
+    </w:p>
+    <w:p>
+      <w:pPr>
+        <w:rPr>
+          <w:rFonts w:ascii="Times New Roman" w:hAnsi="Times New Roman"/>
+          <w:szCs w:val="24"/>
+          <w:lang w:val="es-CO"/>
+        </w:rPr>
+      </w:pPr>
+    </w:p>
+    <w:p>
+      <w:pPr>
+        <w:rPr>
+          <w:rFonts w:ascii="Times New Roman" w:hAnsi="Times New Roman"/>
+          <w:b/>
+          <w:bCs/>
+          <w:szCs w:val="24"/>
+          <w:lang w:val="es-CO"/>
+        </w:rPr>
+      </w:pPr>
+      <w:r>
+        <w:rPr>
+          <w:rFonts w:ascii="Times New Roman" w:hAnsi="Times New Roman"/>
+          <w:b/>
+          <w:bCs/>
+          <w:szCs w:val="24"/>
+          <w:lang w:val="es-CO"/>
+        </w:rPr>
+        <w:t>¿Por qué probar rotaciones a la izquierda y a la derecha?</w:t>
+      </w:r>
+    </w:p>
+    <w:p>
+      <w:pPr>
+        <w:rPr>
+          <w:rFonts w:ascii="Times New Roman" w:hAnsi="Times New Roman"/>
+          <w:szCs w:val="24"/>
+          <w:lang w:val="es-CO"/>
+        </w:rPr>
+      </w:pPr>
+      <w:r>
+        <w:rPr>
+          <w:rFonts w:ascii="Times New Roman" w:hAnsi="Times New Roman"/>
+          <w:szCs w:val="24"/>
+          <w:lang w:val="es-CO"/>
+        </w:rPr>
+        <w:t xml:space="preserve">Las rotaciones de bits son transformaciones </w:t>
+      </w:r>
+      <w:r>
+        <w:rPr>
+          <w:rFonts w:ascii="Times New Roman" w:hAnsi="Times New Roman"/>
+          <w:b/>
+          <w:bCs/>
+          <w:szCs w:val="24"/>
+          <w:lang w:val="es-CO"/>
+        </w:rPr>
+        <w:t>reversibles</w:t>
+      </w:r>
+      <w:r>
+        <w:rPr>
+          <w:rFonts w:ascii="Times New Roman" w:hAnsi="Times New Roman"/>
+          <w:szCs w:val="24"/>
+          <w:lang w:val="es-CO"/>
+        </w:rPr>
+        <w:t xml:space="preserve"> que pueden haber sido aplicadas durante la encriptación.</w:t>
+      </w:r>
+    </w:p>
+    <w:p>
+      <w:pPr>
+        <w:rPr>
+          <w:rFonts w:ascii="Times New Roman" w:hAnsi="Times New Roman"/>
+          <w:szCs w:val="24"/>
+          <w:lang w:val="es-CO"/>
+        </w:rPr>
+      </w:pPr>
+      <w:r>
+        <w:rPr>
+          <w:rFonts w:ascii="Times New Roman" w:hAnsi="Times New Roman"/>
+          <w:b/>
+          <w:bCs/>
+          <w:szCs w:val="24"/>
+          <w:lang w:val="es-CO"/>
+        </w:rPr>
+        <w:t>Rotar a la izquierda (&lt;&lt;)</w:t>
+      </w:r>
+      <w:r>
+        <w:rPr>
+          <w:rFonts w:ascii="Times New Roman" w:hAnsi="Times New Roman"/>
+          <w:szCs w:val="24"/>
+          <w:lang w:val="es-CO"/>
+        </w:rPr>
+        <w:t>: cada byte de la imagen se desplaza hacia bits más significativos, y los bits más significativos que "salen" se reintegran por la derecha.</w:t>
+      </w:r>
+    </w:p>
+    <w:p>
+      <w:pPr>
+        <w:rPr>
+          <w:rFonts w:ascii="Times New Roman" w:hAnsi="Times New Roman"/>
+          <w:szCs w:val="24"/>
+          <w:lang w:val="es-CO"/>
+        </w:rPr>
+      </w:pPr>
+      <w:r>
+        <w:rPr>
+          <w:rFonts w:ascii="Times New Roman" w:hAnsi="Times New Roman"/>
+          <w:b/>
+          <w:bCs/>
+          <w:szCs w:val="24"/>
+          <w:lang w:val="es-CO"/>
+        </w:rPr>
+        <w:t>Rotar a la derecha (&gt;&gt;)</w:t>
+      </w:r>
+      <w:r>
+        <w:rPr>
+          <w:rFonts w:ascii="Times New Roman" w:hAnsi="Times New Roman"/>
+          <w:szCs w:val="24"/>
+          <w:lang w:val="es-CO"/>
+        </w:rPr>
+        <w:t>: lo mismo, pero en dirección opuesta.</w:t>
+      </w:r>
+    </w:p>
+    <w:p>
+      <w:pPr>
+        <w:rPr>
+          <w:rFonts w:ascii="Times New Roman" w:hAnsi="Times New Roman"/>
+          <w:szCs w:val="24"/>
+          <w:lang w:val="es-CO"/>
+        </w:rPr>
+      </w:pPr>
+      <w:r>
+        <w:rPr>
+          <w:rFonts w:ascii="Times New Roman" w:hAnsi="Times New Roman"/>
+          <w:szCs w:val="24"/>
+          <w:lang w:val="es-CO"/>
+        </w:rPr>
+        <w:t xml:space="preserve">Ya que no sabes cuál de estas se usó originalmente, </w:t>
+      </w:r>
+      <w:r>
+        <w:rPr>
+          <w:rFonts w:ascii="Times New Roman" w:hAnsi="Times New Roman"/>
+          <w:b/>
+          <w:bCs/>
+          <w:szCs w:val="24"/>
+          <w:lang w:val="es-CO"/>
+        </w:rPr>
+        <w:t>ambas posibilidades deben probarse</w:t>
+      </w:r>
+      <w:r>
+        <w:rPr>
+          <w:rFonts w:ascii="Times New Roman" w:hAnsi="Times New Roman"/>
+          <w:szCs w:val="24"/>
+          <w:lang w:val="es-CO"/>
+        </w:rPr>
+        <w:t>.</w:t>
+      </w:r>
+      <w:r>
+        <w:rPr>
+          <w:rFonts w:ascii="Times New Roman" w:hAnsi="Times New Roman"/>
+          <w:szCs w:val="24"/>
+          <w:lang w:val="es-CO"/>
+        </w:rPr>
+        <w:t xml:space="preserve"> Por lo tanto, es eficiente hacerlas ambas en el mismo ciclo.</w:t>
+      </w:r>
     </w:p>
     <w:sectPr>
       <w:pgSz w:w="12240" w:h="15840"/>
@@ -4098,6 +4843,155 @@
     </w:lvl>
   </w:abstractNum>
   <w:abstractNum w:abstractNumId="1" w15:restartNumberingAfterBreak="0">
+    <w:nsid w:val="013D1FAA"/>
+    <w:multiLevelType w:val="multilevel"/>
+    <w:tmpl w:val="FFDE7FC4"/>
+    <w:lvl w:ilvl="0">
+      <w:start w:val="1"/>
+      <w:numFmt w:val="bullet"/>
+      <w:lvlText w:val=""/>
+      <w:lvlJc w:val="left"/>
+      <w:pPr>
+        <w:tabs>
+          <w:tab w:val="num" w:pos="720"/>
+        </w:tabs>
+        <w:ind w:left="720" w:hanging="360"/>
+      </w:pPr>
+      <w:rPr>
+        <w:rFonts w:ascii="Symbol" w:hAnsi="Symbol" w:hint="default"/>
+        <w:sz w:val="20"/>
+      </w:rPr>
+    </w:lvl>
+    <w:lvl w:ilvl="1" w:tentative="1">
+      <w:start w:val="1"/>
+      <w:numFmt w:val="bullet"/>
+      <w:lvlText w:val="o"/>
+      <w:lvlJc w:val="left"/>
+      <w:pPr>
+        <w:tabs>
+          <w:tab w:val="num" w:pos="1440"/>
+        </w:tabs>
+        <w:ind w:left="1440" w:hanging="360"/>
+      </w:pPr>
+      <w:rPr>
+        <w:rFonts w:ascii="Courier New" w:hAnsi="Courier New" w:hint="default"/>
+        <w:sz w:val="20"/>
+      </w:rPr>
+    </w:lvl>
+    <w:lvl w:ilvl="2" w:tentative="1">
+      <w:start w:val="1"/>
+      <w:numFmt w:val="bullet"/>
+      <w:lvlText w:val=""/>
+      <w:lvlJc w:val="left"/>
+      <w:pPr>
+        <w:tabs>
+          <w:tab w:val="num" w:pos="2160"/>
+        </w:tabs>
+        <w:ind w:left="2160" w:hanging="360"/>
+      </w:pPr>
+      <w:rPr>
+        <w:rFonts w:ascii="Wingdings" w:hAnsi="Wingdings" w:hint="default"/>
+        <w:sz w:val="20"/>
+      </w:rPr>
+    </w:lvl>
+    <w:lvl w:ilvl="3" w:tentative="1">
+      <w:start w:val="1"/>
+      <w:numFmt w:val="bullet"/>
+      <w:lvlText w:val=""/>
+      <w:lvlJc w:val="left"/>
+      <w:pPr>
+        <w:tabs>
+          <w:tab w:val="num" w:pos="2880"/>
+        </w:tabs>
+        <w:ind w:left="2880" w:hanging="360"/>
+      </w:pPr>
+      <w:rPr>
+        <w:rFonts w:ascii="Wingdings" w:hAnsi="Wingdings" w:hint="default"/>
+        <w:sz w:val="20"/>
+      </w:rPr>
+    </w:lvl>
+    <w:lvl w:ilvl="4" w:tentative="1">
+      <w:start w:val="1"/>
+      <w:numFmt w:val="bullet"/>
+      <w:lvlText w:val=""/>
+      <w:lvlJc w:val="left"/>
+      <w:pPr>
+        <w:tabs>
+          <w:tab w:val="num" w:pos="3600"/>
+        </w:tabs>
+        <w:ind w:left="3600" w:hanging="360"/>
+      </w:pPr>
+      <w:rPr>
+        <w:rFonts w:ascii="Wingdings" w:hAnsi="Wingdings" w:hint="default"/>
+        <w:sz w:val="20"/>
+      </w:rPr>
+    </w:lvl>
+    <w:lvl w:ilvl="5" w:tentative="1">
+      <w:start w:val="1"/>
+      <w:numFmt w:val="bullet"/>
+      <w:lvlText w:val=""/>
+      <w:lvlJc w:val="left"/>
+      <w:pPr>
+        <w:tabs>
+          <w:tab w:val="num" w:pos="4320"/>
+        </w:tabs>
+        <w:ind w:left="4320" w:hanging="360"/>
+      </w:pPr>
+      <w:rPr>
+        <w:rFonts w:ascii="Wingdings" w:hAnsi="Wingdings" w:hint="default"/>
+        <w:sz w:val="20"/>
+      </w:rPr>
+    </w:lvl>
+    <w:lvl w:ilvl="6" w:tentative="1">
+      <w:start w:val="1"/>
+      <w:numFmt w:val="bullet"/>
+      <w:lvlText w:val=""/>
+      <w:lvlJc w:val="left"/>
+      <w:pPr>
+        <w:tabs>
+          <w:tab w:val="num" w:pos="5040"/>
+        </w:tabs>
+        <w:ind w:left="5040" w:hanging="360"/>
+      </w:pPr>
+      <w:rPr>
+        <w:rFonts w:ascii="Wingdings" w:hAnsi="Wingdings" w:hint="default"/>
+        <w:sz w:val="20"/>
+      </w:rPr>
+    </w:lvl>
+    <w:lvl w:ilvl="7" w:tentative="1">
+      <w:start w:val="1"/>
+      <w:numFmt w:val="bullet"/>
+      <w:lvlText w:val=""/>
+      <w:lvlJc w:val="left"/>
+      <w:pPr>
+        <w:tabs>
+          <w:tab w:val="num" w:pos="5760"/>
+        </w:tabs>
+        <w:ind w:left="5760" w:hanging="360"/>
+      </w:pPr>
+      <w:rPr>
+        <w:rFonts w:ascii="Wingdings" w:hAnsi="Wingdings" w:hint="default"/>
+        <w:sz w:val="20"/>
+      </w:rPr>
+    </w:lvl>
+    <w:lvl w:ilvl="8" w:tentative="1">
+      <w:start w:val="1"/>
+      <w:numFmt w:val="bullet"/>
+      <w:lvlText w:val=""/>
+      <w:lvlJc w:val="left"/>
+      <w:pPr>
+        <w:tabs>
+          <w:tab w:val="num" w:pos="6480"/>
+        </w:tabs>
+        <w:ind w:left="6480" w:hanging="360"/>
+      </w:pPr>
+      <w:rPr>
+        <w:rFonts w:ascii="Wingdings" w:hAnsi="Wingdings" w:hint="default"/>
+        <w:sz w:val="20"/>
+      </w:rPr>
+    </w:lvl>
+  </w:abstractNum>
+  <w:abstractNum w:abstractNumId="2" w15:restartNumberingAfterBreak="0">
     <w:nsid w:val="0162299D"/>
     <w:multiLevelType w:val="multilevel"/>
     <w:tmpl w:val="72102F6C"/>
@@ -4246,7 +5140,7 @@
       </w:rPr>
     </w:lvl>
   </w:abstractNum>
-  <w:abstractNum w:abstractNumId="2" w15:restartNumberingAfterBreak="0">
+  <w:abstractNum w:abstractNumId="3" w15:restartNumberingAfterBreak="0">
     <w:nsid w:val="0AC85202"/>
     <w:multiLevelType w:val="multilevel"/>
     <w:tmpl w:val="C83EA62E"/>
@@ -4359,7 +5253,7 @@
       </w:pPr>
     </w:lvl>
   </w:abstractNum>
-  <w:abstractNum w:abstractNumId="3" w15:restartNumberingAfterBreak="0">
+  <w:abstractNum w:abstractNumId="4" w15:restartNumberingAfterBreak="0">
     <w:nsid w:val="20F06081"/>
     <w:multiLevelType w:val="multilevel"/>
     <w:tmpl w:val="24F4FBB2"/>
@@ -4508,7 +5402,7 @@
       </w:rPr>
     </w:lvl>
   </w:abstractNum>
-  <w:abstractNum w:abstractNumId="4" w15:restartNumberingAfterBreak="0">
+  <w:abstractNum w:abstractNumId="5" w15:restartNumberingAfterBreak="0">
     <w:nsid w:val="27133D06"/>
     <w:multiLevelType w:val="multilevel"/>
     <w:tmpl w:val="8E20F5FA"/>
@@ -4657,7 +5551,7 @@
       </w:rPr>
     </w:lvl>
   </w:abstractNum>
-  <w:abstractNum w:abstractNumId="5" w15:restartNumberingAfterBreak="0">
+  <w:abstractNum w:abstractNumId="6" w15:restartNumberingAfterBreak="0">
     <w:nsid w:val="2C8A6A75"/>
     <w:multiLevelType w:val="multilevel"/>
     <w:tmpl w:val="D12C134A"/>
@@ -4806,7 +5700,156 @@
       </w:rPr>
     </w:lvl>
   </w:abstractNum>
-  <w:abstractNum w:abstractNumId="6" w15:restartNumberingAfterBreak="0">
+  <w:abstractNum w:abstractNumId="7" w15:restartNumberingAfterBreak="0">
+    <w:nsid w:val="3A1A370E"/>
+    <w:multiLevelType w:val="multilevel"/>
+    <w:tmpl w:val="C8C6106E"/>
+    <w:lvl w:ilvl="0">
+      <w:start w:val="1"/>
+      <w:numFmt w:val="bullet"/>
+      <w:lvlText w:val=""/>
+      <w:lvlJc w:val="left"/>
+      <w:pPr>
+        <w:tabs>
+          <w:tab w:val="num" w:pos="720"/>
+        </w:tabs>
+        <w:ind w:left="720" w:hanging="360"/>
+      </w:pPr>
+      <w:rPr>
+        <w:rFonts w:ascii="Symbol" w:hAnsi="Symbol" w:hint="default"/>
+        <w:sz w:val="20"/>
+      </w:rPr>
+    </w:lvl>
+    <w:lvl w:ilvl="1" w:tentative="1">
+      <w:start w:val="1"/>
+      <w:numFmt w:val="bullet"/>
+      <w:lvlText w:val="o"/>
+      <w:lvlJc w:val="left"/>
+      <w:pPr>
+        <w:tabs>
+          <w:tab w:val="num" w:pos="1440"/>
+        </w:tabs>
+        <w:ind w:left="1440" w:hanging="360"/>
+      </w:pPr>
+      <w:rPr>
+        <w:rFonts w:ascii="Courier New" w:hAnsi="Courier New" w:hint="default"/>
+        <w:sz w:val="20"/>
+      </w:rPr>
+    </w:lvl>
+    <w:lvl w:ilvl="2" w:tentative="1">
+      <w:start w:val="1"/>
+      <w:numFmt w:val="bullet"/>
+      <w:lvlText w:val=""/>
+      <w:lvlJc w:val="left"/>
+      <w:pPr>
+        <w:tabs>
+          <w:tab w:val="num" w:pos="2160"/>
+        </w:tabs>
+        <w:ind w:left="2160" w:hanging="360"/>
+      </w:pPr>
+      <w:rPr>
+        <w:rFonts w:ascii="Wingdings" w:hAnsi="Wingdings" w:hint="default"/>
+        <w:sz w:val="20"/>
+      </w:rPr>
+    </w:lvl>
+    <w:lvl w:ilvl="3" w:tentative="1">
+      <w:start w:val="1"/>
+      <w:numFmt w:val="bullet"/>
+      <w:lvlText w:val=""/>
+      <w:lvlJc w:val="left"/>
+      <w:pPr>
+        <w:tabs>
+          <w:tab w:val="num" w:pos="2880"/>
+        </w:tabs>
+        <w:ind w:left="2880" w:hanging="360"/>
+      </w:pPr>
+      <w:rPr>
+        <w:rFonts w:ascii="Wingdings" w:hAnsi="Wingdings" w:hint="default"/>
+        <w:sz w:val="20"/>
+      </w:rPr>
+    </w:lvl>
+    <w:lvl w:ilvl="4" w:tentative="1">
+      <w:start w:val="1"/>
+      <w:numFmt w:val="bullet"/>
+      <w:lvlText w:val=""/>
+      <w:lvlJc w:val="left"/>
+      <w:pPr>
+        <w:tabs>
+          <w:tab w:val="num" w:pos="3600"/>
+        </w:tabs>
+        <w:ind w:left="3600" w:hanging="360"/>
+      </w:pPr>
+      <w:rPr>
+        <w:rFonts w:ascii="Wingdings" w:hAnsi="Wingdings" w:hint="default"/>
+        <w:sz w:val="20"/>
+      </w:rPr>
+    </w:lvl>
+    <w:lvl w:ilvl="5" w:tentative="1">
+      <w:start w:val="1"/>
+      <w:numFmt w:val="bullet"/>
+      <w:lvlText w:val=""/>
+      <w:lvlJc w:val="left"/>
+      <w:pPr>
+        <w:tabs>
+          <w:tab w:val="num" w:pos="4320"/>
+        </w:tabs>
+        <w:ind w:left="4320" w:hanging="360"/>
+      </w:pPr>
+      <w:rPr>
+        <w:rFonts w:ascii="Wingdings" w:hAnsi="Wingdings" w:hint="default"/>
+        <w:sz w:val="20"/>
+      </w:rPr>
+    </w:lvl>
+    <w:lvl w:ilvl="6" w:tentative="1">
+      <w:start w:val="1"/>
+      <w:numFmt w:val="bullet"/>
+      <w:lvlText w:val=""/>
+      <w:lvlJc w:val="left"/>
+      <w:pPr>
+        <w:tabs>
+          <w:tab w:val="num" w:pos="5040"/>
+        </w:tabs>
+        <w:ind w:left="5040" w:hanging="360"/>
+      </w:pPr>
+      <w:rPr>
+        <w:rFonts w:ascii="Wingdings" w:hAnsi="Wingdings" w:hint="default"/>
+        <w:sz w:val="20"/>
+      </w:rPr>
+    </w:lvl>
+    <w:lvl w:ilvl="7" w:tentative="1">
+      <w:start w:val="1"/>
+      <w:numFmt w:val="bullet"/>
+      <w:lvlText w:val=""/>
+      <w:lvlJc w:val="left"/>
+      <w:pPr>
+        <w:tabs>
+          <w:tab w:val="num" w:pos="5760"/>
+        </w:tabs>
+        <w:ind w:left="5760" w:hanging="360"/>
+      </w:pPr>
+      <w:rPr>
+        <w:rFonts w:ascii="Wingdings" w:hAnsi="Wingdings" w:hint="default"/>
+        <w:sz w:val="20"/>
+      </w:rPr>
+    </w:lvl>
+    <w:lvl w:ilvl="8" w:tentative="1">
+      <w:start w:val="1"/>
+      <w:numFmt w:val="bullet"/>
+      <w:lvlText w:val=""/>
+      <w:lvlJc w:val="left"/>
+      <w:pPr>
+        <w:tabs>
+          <w:tab w:val="num" w:pos="6480"/>
+        </w:tabs>
+        <w:ind w:left="6480" w:hanging="360"/>
+      </w:pPr>
+      <w:rPr>
+        <w:rFonts w:ascii="Wingdings" w:hAnsi="Wingdings" w:hint="default"/>
+        <w:sz w:val="20"/>
+      </w:rPr>
+    </w:lvl>
+  </w:abstractNum>
+  <w:abstractNum w:abstractNumId="8" w15:restartNumberingAfterBreak="0">
     <w:nsid w:val="459E0916"/>
     <w:multiLevelType w:val="multilevel"/>
     <w:tmpl w:val="B1F6B864"/>
@@ -4927,7 +5970,7 @@
       </w:pPr>
     </w:lvl>
   </w:abstractNum>
-  <w:abstractNum w:abstractNumId="7" w15:restartNumberingAfterBreak="0">
+  <w:abstractNum w:abstractNumId="9" w15:restartNumberingAfterBreak="0">
     <w:nsid w:val="489302F0"/>
     <w:multiLevelType w:val="multilevel"/>
     <w:tmpl w:val="D5243DD6"/>
@@ -5076,7 +6119,156 @@
       </w:rPr>
     </w:lvl>
   </w:abstractNum>
-  <w:abstractNum w:abstractNumId="8" w15:restartNumberingAfterBreak="0">
+  <w:abstractNum w:abstractNumId="10" w15:restartNumberingAfterBreak="0">
+    <w:nsid w:val="503A13B0"/>
+    <w:multiLevelType w:val="multilevel"/>
+    <w:tmpl w:val="E354D364"/>
+    <w:lvl w:ilvl="0">
+      <w:start w:val="1"/>
+      <w:numFmt w:val="bullet"/>
+      <w:lvlText w:val=""/>
+      <w:lvlJc w:val="left"/>
+      <w:pPr>
+        <w:tabs>
+          <w:tab w:val="num" w:pos="720"/>
+        </w:tabs>
+        <w:ind w:left="720" w:hanging="360"/>
+      </w:pPr>
+      <w:rPr>
+        <w:rFonts w:ascii="Symbol" w:hAnsi="Symbol" w:hint="default"/>
+        <w:sz w:val="20"/>
+      </w:rPr>
+    </w:lvl>
+    <w:lvl w:ilvl="1" w:tentative="1">
+      <w:start w:val="1"/>
+      <w:numFmt w:val="bullet"/>
+      <w:lvlText w:val="o"/>
+      <w:lvlJc w:val="left"/>
+      <w:pPr>
+        <w:tabs>
+          <w:tab w:val="num" w:pos="1440"/>
+        </w:tabs>
+        <w:ind w:left="1440" w:hanging="360"/>
+      </w:pPr>
+      <w:rPr>
+        <w:rFonts w:ascii="Courier New" w:hAnsi="Courier New" w:hint="default"/>
+        <w:sz w:val="20"/>
+      </w:rPr>
+    </w:lvl>
+    <w:lvl w:ilvl="2" w:tentative="1">
+      <w:start w:val="1"/>
+      <w:numFmt w:val="bullet"/>
+      <w:lvlText w:val=""/>
+      <w:lvlJc w:val="left"/>
+      <w:pPr>
+        <w:tabs>
+          <w:tab w:val="num" w:pos="2160"/>
+        </w:tabs>
+        <w:ind w:left="2160" w:hanging="360"/>
+      </w:pPr>
+      <w:rPr>
+        <w:rFonts w:ascii="Wingdings" w:hAnsi="Wingdings" w:hint="default"/>
+        <w:sz w:val="20"/>
+      </w:rPr>
+    </w:lvl>
+    <w:lvl w:ilvl="3" w:tentative="1">
+      <w:start w:val="1"/>
+      <w:numFmt w:val="bullet"/>
+      <w:lvlText w:val=""/>
+      <w:lvlJc w:val="left"/>
+      <w:pPr>
+        <w:tabs>
+          <w:tab w:val="num" w:pos="2880"/>
+        </w:tabs>
+        <w:ind w:left="2880" w:hanging="360"/>
+      </w:pPr>
+      <w:rPr>
+        <w:rFonts w:ascii="Wingdings" w:hAnsi="Wingdings" w:hint="default"/>
+        <w:sz w:val="20"/>
+      </w:rPr>
+    </w:lvl>
+    <w:lvl w:ilvl="4" w:tentative="1">
+      <w:start w:val="1"/>
+      <w:numFmt w:val="bullet"/>
+      <w:lvlText w:val=""/>
+      <w:lvlJc w:val="left"/>
+      <w:pPr>
+        <w:tabs>
+          <w:tab w:val="num" w:pos="3600"/>
+        </w:tabs>
+        <w:ind w:left="3600" w:hanging="360"/>
+      </w:pPr>
+      <w:rPr>
+        <w:rFonts w:ascii="Wingdings" w:hAnsi="Wingdings" w:hint="default"/>
+        <w:sz w:val="20"/>
+      </w:rPr>
+    </w:lvl>
+    <w:lvl w:ilvl="5" w:tentative="1">
+      <w:start w:val="1"/>
+      <w:numFmt w:val="bullet"/>
+      <w:lvlText w:val=""/>
+      <w:lvlJc w:val="left"/>
+      <w:pPr>
+        <w:tabs>
+          <w:tab w:val="num" w:pos="4320"/>
+        </w:tabs>
+        <w:ind w:left="4320" w:hanging="360"/>
+      </w:pPr>
+      <w:rPr>
+        <w:rFonts w:ascii="Wingdings" w:hAnsi="Wingdings" w:hint="default"/>
+        <w:sz w:val="20"/>
+      </w:rPr>
+    </w:lvl>
+    <w:lvl w:ilvl="6" w:tentative="1">
+      <w:start w:val="1"/>
+      <w:numFmt w:val="bullet"/>
+      <w:lvlText w:val=""/>
+      <w:lvlJc w:val="left"/>
+      <w:pPr>
+        <w:tabs>
+          <w:tab w:val="num" w:pos="5040"/>
+        </w:tabs>
+        <w:ind w:left="5040" w:hanging="360"/>
+      </w:pPr>
+      <w:rPr>
+        <w:rFonts w:ascii="Wingdings" w:hAnsi="Wingdings" w:hint="default"/>
+        <w:sz w:val="20"/>
+      </w:rPr>
+    </w:lvl>
+    <w:lvl w:ilvl="7" w:tentative="1">
+      <w:start w:val="1"/>
+      <w:numFmt w:val="bullet"/>
+      <w:lvlText w:val=""/>
+      <w:lvlJc w:val="left"/>
+      <w:pPr>
+        <w:tabs>
+          <w:tab w:val="num" w:pos="5760"/>
+        </w:tabs>
+        <w:ind w:left="5760" w:hanging="360"/>
+      </w:pPr>
+      <w:rPr>
+        <w:rFonts w:ascii="Wingdings" w:hAnsi="Wingdings" w:hint="default"/>
+        <w:sz w:val="20"/>
+      </w:rPr>
+    </w:lvl>
+    <w:lvl w:ilvl="8" w:tentative="1">
+      <w:start w:val="1"/>
+      <w:numFmt w:val="bullet"/>
+      <w:lvlText w:val=""/>
+      <w:lvlJc w:val="left"/>
+      <w:pPr>
+        <w:tabs>
+          <w:tab w:val="num" w:pos="6480"/>
+        </w:tabs>
+        <w:ind w:left="6480" w:hanging="360"/>
+      </w:pPr>
+      <w:rPr>
+        <w:rFonts w:ascii="Wingdings" w:hAnsi="Wingdings" w:hint="default"/>
+        <w:sz w:val="20"/>
+      </w:rPr>
+    </w:lvl>
+  </w:abstractNum>
+  <w:abstractNum w:abstractNumId="11" w15:restartNumberingAfterBreak="0">
     <w:nsid w:val="6B850BFC"/>
     <w:multiLevelType w:val="multilevel"/>
     <w:tmpl w:val="B1F6B864"/>
@@ -5197,7 +6389,7 @@
       </w:pPr>
     </w:lvl>
   </w:abstractNum>
-  <w:abstractNum w:abstractNumId="9" w15:restartNumberingAfterBreak="0">
+  <w:abstractNum w:abstractNumId="12" w15:restartNumberingAfterBreak="0">
     <w:nsid w:val="6F2A704A"/>
     <w:multiLevelType w:val="multilevel"/>
     <w:tmpl w:val="20E08EB6"/>
@@ -5346,7 +6538,7 @@
       </w:rPr>
     </w:lvl>
   </w:abstractNum>
-  <w:abstractNum w:abstractNumId="10" w15:restartNumberingAfterBreak="0">
+  <w:abstractNum w:abstractNumId="13" w15:restartNumberingAfterBreak="0">
     <w:nsid w:val="6F5F50AC"/>
     <w:multiLevelType w:val="multilevel"/>
     <w:tmpl w:val="5C767CDA"/>
@@ -5495,7 +6687,7 @@
       </w:rPr>
     </w:lvl>
   </w:abstractNum>
-  <w:abstractNum w:abstractNumId="11" w15:restartNumberingAfterBreak="0">
+  <w:abstractNum w:abstractNumId="14" w15:restartNumberingAfterBreak="0">
     <w:nsid w:val="79D64F6E"/>
     <w:multiLevelType w:val="multilevel"/>
     <w:tmpl w:val="D3E6BDFA"/>
@@ -5644,7 +6836,7 @@
       </w:rPr>
     </w:lvl>
   </w:abstractNum>
-  <w:abstractNum w:abstractNumId="12" w15:restartNumberingAfterBreak="0">
+  <w:abstractNum w:abstractNumId="15" w15:restartNumberingAfterBreak="0">
     <w:nsid w:val="7C115B01"/>
     <w:multiLevelType w:val="multilevel"/>
     <w:tmpl w:val="F44CAB08"/>
@@ -5757,7 +6949,7 @@
       </w:pPr>
     </w:lvl>
   </w:abstractNum>
-  <w:abstractNum w:abstractNumId="13" w15:restartNumberingAfterBreak="0">
+  <w:abstractNum w:abstractNumId="16" w15:restartNumberingAfterBreak="0">
     <w:nsid w:val="7CE24941"/>
     <w:multiLevelType w:val="multilevel"/>
     <w:tmpl w:val="F69C56C0"/>
@@ -5906,7 +7098,7 @@
       </w:rPr>
     </w:lvl>
   </w:abstractNum>
-  <w:abstractNum w:abstractNumId="14" w15:restartNumberingAfterBreak="0">
+  <w:abstractNum w:abstractNumId="17" w15:restartNumberingAfterBreak="0">
     <w:nsid w:val="7F3D0E50"/>
     <w:multiLevelType w:val="multilevel"/>
     <w:tmpl w:val="6BB0B0BC"/>
@@ -6056,49 +7248,58 @@
     </w:lvl>
   </w:abstractNum>
   <w:num w:numId="1" w16cid:durableId="1350981687">
-    <w:abstractNumId w:val="14"/>
+    <w:abstractNumId w:val="17"/>
   </w:num>
   <w:num w:numId="2" w16cid:durableId="1787044278">
-    <w:abstractNumId w:val="2"/>
+    <w:abstractNumId w:val="3"/>
   </w:num>
   <w:num w:numId="3" w16cid:durableId="793867557">
     <w:abstractNumId w:val="0"/>
   </w:num>
   <w:num w:numId="4" w16cid:durableId="1035816324">
+    <w:abstractNumId w:val="8"/>
+  </w:num>
+  <w:num w:numId="5" w16cid:durableId="1945262251">
+    <w:abstractNumId w:val="11"/>
+  </w:num>
+  <w:num w:numId="6" w16cid:durableId="1530411379">
+    <w:abstractNumId w:val="9"/>
+  </w:num>
+  <w:num w:numId="7" w16cid:durableId="1587230295">
+    <w:abstractNumId w:val="2"/>
+  </w:num>
+  <w:num w:numId="8" w16cid:durableId="386954898">
+    <w:abstractNumId w:val="5"/>
+  </w:num>
+  <w:num w:numId="9" w16cid:durableId="548106557">
     <w:abstractNumId w:val="6"/>
   </w:num>
-  <w:num w:numId="5" w16cid:durableId="1945262251">
-    <w:abstractNumId w:val="8"/>
+  <w:num w:numId="10" w16cid:durableId="1165052274">
+    <w:abstractNumId w:val="16"/>
   </w:num>
-  <w:num w:numId="6" w16cid:durableId="1530411379">
+  <w:num w:numId="11" w16cid:durableId="961300146">
+    <w:abstractNumId w:val="12"/>
+  </w:num>
+  <w:num w:numId="12" w16cid:durableId="557740579">
+    <w:abstractNumId w:val="13"/>
+  </w:num>
+  <w:num w:numId="13" w16cid:durableId="1368096127">
+    <w:abstractNumId w:val="14"/>
+  </w:num>
+  <w:num w:numId="14" w16cid:durableId="815952279">
+    <w:abstractNumId w:val="4"/>
+  </w:num>
+  <w:num w:numId="15" w16cid:durableId="35741108">
+    <w:abstractNumId w:val="15"/>
+  </w:num>
+  <w:num w:numId="16" w16cid:durableId="213394440">
+    <w:abstractNumId w:val="10"/>
+  </w:num>
+  <w:num w:numId="17" w16cid:durableId="1136949809">
     <w:abstractNumId w:val="7"/>
   </w:num>
-  <w:num w:numId="7" w16cid:durableId="1587230295">
+  <w:num w:numId="18" w16cid:durableId="2127767336">
     <w:abstractNumId w:val="1"/>
-  </w:num>
-  <w:num w:numId="8" w16cid:durableId="386954898">
-    <w:abstractNumId w:val="4"/>
-  </w:num>
-  <w:num w:numId="9" w16cid:durableId="548106557">
-    <w:abstractNumId w:val="5"/>
-  </w:num>
-  <w:num w:numId="10" w16cid:durableId="1165052274">
-    <w:abstractNumId w:val="13"/>
-  </w:num>
-  <w:num w:numId="11" w16cid:durableId="961300146">
-    <w:abstractNumId w:val="9"/>
-  </w:num>
-  <w:num w:numId="12" w16cid:durableId="557740579">
-    <w:abstractNumId w:val="10"/>
-  </w:num>
-  <w:num w:numId="13" w16cid:durableId="1368096127">
-    <w:abstractNumId w:val="11"/>
-  </w:num>
-  <w:num w:numId="14" w16cid:durableId="815952279">
-    <w:abstractNumId w:val="3"/>
-  </w:num>
-  <w:num w:numId="15" w16cid:durableId="35741108">
-    <w:abstractNumId w:val="12"/>
   </w:num>
 </w:numbering>
 </file>

</xml_diff>

<commit_message>
Codigo casi listo (Funciones mas claras y completas)
Se implementó una función genérica reconstruirImagenDesdeCaso(QString carpeta, int ultimotxt) que permite desencriptar imágenes desde cualquier carpeta, recibiendo como parámetros el nombre de la carpeta y el número del último archivo .txt de enmascaramiento.
Además, se actualizó el main() para incluir un menú con tres opciones:
(1) Desencriptar Caso1,
(2) Desencriptar Caso2,
(3) Ingresar carpeta y paso final de forma personalizada.

Se conservaron las funciones específicas reconstruirImagenCaso1() y reconstruirImagenCaso2() para facilitar validaciones rápidas o pruebas individuales.
Se agregaron comentarios para entender mejor el codigo
</commit_message>
<xml_diff>
--- a/Documentos/Informe Desafio 1 Hugo y Angel .docx
+++ b/Documentos/Informe Desafio 1 Hugo y Angel .docx
@@ -5118,8 +5118,1071 @@
         <w:rPr>
           <w:rFonts w:ascii="Times New Roman" w:hAnsi="Times New Roman"/>
           <w:szCs w:val="24"/>
-        </w:rPr>
-      </w:pPr>
+          <w:lang w:val="es-CO"/>
+        </w:rPr>
+      </w:pPr>
+    </w:p>
+    <w:p>
+      <w:pPr>
+        <w:rPr>
+          <w:rFonts w:ascii="Times New Roman" w:hAnsi="Times New Roman"/>
+          <w:b/>
+          <w:bCs/>
+          <w:szCs w:val="24"/>
+          <w:lang w:val="es-CO"/>
+        </w:rPr>
+      </w:pPr>
+      <w:r>
+        <w:rPr>
+          <w:rFonts w:ascii="Times New Roman" w:hAnsi="Times New Roman"/>
+          <w:b/>
+          <w:bCs/>
+          <w:szCs w:val="24"/>
+          <w:lang w:val="es-CO"/>
+        </w:rPr>
+        <w:t xml:space="preserve">Función </w:t>
+      </w:r>
+      <w:proofErr w:type="spellStart"/>
+      <w:r>
+        <w:rPr>
+          <w:rFonts w:ascii="Times New Roman" w:hAnsi="Times New Roman"/>
+          <w:b/>
+          <w:bCs/>
+          <w:szCs w:val="24"/>
+          <w:lang w:val="es-CO"/>
+        </w:rPr>
+        <w:t>reconstruirImagenDesdeCaso</w:t>
+      </w:r>
+      <w:proofErr w:type="spellEnd"/>
+    </w:p>
+    <w:p>
+      <w:pPr>
+        <w:rPr>
+          <w:rFonts w:ascii="Times New Roman" w:hAnsi="Times New Roman"/>
+          <w:szCs w:val="24"/>
+          <w:lang w:val="es-CO"/>
+        </w:rPr>
+      </w:pPr>
+      <w:r>
+        <w:rPr>
+          <w:rFonts w:ascii="Times New Roman" w:hAnsi="Times New Roman"/>
+          <w:szCs w:val="24"/>
+          <w:lang w:val="es-CO"/>
+        </w:rPr>
+        <w:t xml:space="preserve">Esta función permite aplicar el proceso completo de desencriptación de una imagen BMP encriptada, sin importar el caso específico (Caso1, Caso2, o cualquier otro). Es una versión </w:t>
+      </w:r>
+      <w:r>
+        <w:rPr>
+          <w:rFonts w:ascii="Times New Roman" w:hAnsi="Times New Roman"/>
+          <w:b/>
+          <w:bCs/>
+          <w:szCs w:val="24"/>
+          <w:lang w:val="es-CO"/>
+        </w:rPr>
+        <w:t>generalizada</w:t>
+      </w:r>
+      <w:r>
+        <w:rPr>
+          <w:rFonts w:ascii="Times New Roman" w:hAnsi="Times New Roman"/>
+          <w:szCs w:val="24"/>
+          <w:lang w:val="es-CO"/>
+        </w:rPr>
+        <w:t xml:space="preserve"> de las funciones anteriores y se utiliza para automatizar el flujo completo a partir de una carpeta y la cantidad de pasos conocidos.</w:t>
+      </w:r>
+    </w:p>
+    <w:p>
+      <w:pPr>
+        <w:rPr>
+          <w:rFonts w:ascii="Times New Roman" w:hAnsi="Times New Roman"/>
+          <w:b/>
+          <w:bCs/>
+          <w:szCs w:val="24"/>
+          <w:lang w:val="es-CO"/>
+        </w:rPr>
+      </w:pPr>
+      <w:r>
+        <w:rPr>
+          <w:rFonts w:ascii="Times New Roman" w:hAnsi="Times New Roman"/>
+          <w:b/>
+          <w:bCs/>
+          <w:szCs w:val="24"/>
+          <w:lang w:val="es-CO"/>
+        </w:rPr>
+        <w:t>Parámetros:</w:t>
+      </w:r>
+    </w:p>
+    <w:p>
+      <w:pPr>
+        <w:rPr>
+          <w:rFonts w:ascii="Times New Roman" w:hAnsi="Times New Roman"/>
+          <w:szCs w:val="24"/>
+          <w:lang w:val="es-CO"/>
+        </w:rPr>
+      </w:pPr>
+      <w:r>
+        <w:rPr>
+          <w:rFonts w:ascii="Times New Roman" w:hAnsi="Times New Roman"/>
+          <w:szCs w:val="24"/>
+          <w:lang w:val="es-CO"/>
+        </w:rPr>
+        <w:t xml:space="preserve">- </w:t>
+      </w:r>
+      <w:r>
+        <w:rPr>
+          <w:rFonts w:ascii="Times New Roman" w:hAnsi="Times New Roman"/>
+          <w:szCs w:val="24"/>
+          <w:lang w:val="es-CO"/>
+        </w:rPr>
+        <w:t>carpeta: nombre de la carpeta donde se encuentran los archivos del caso (por ejemplo: "Caso1", "Caso2" o cualquier otro).</w:t>
+      </w:r>
+    </w:p>
+    <w:p>
+      <w:pPr>
+        <w:rPr>
+          <w:rFonts w:ascii="Times New Roman" w:hAnsi="Times New Roman"/>
+          <w:szCs w:val="24"/>
+          <w:lang w:val="es-CO"/>
+        </w:rPr>
+      </w:pPr>
+      <w:r>
+        <w:rPr>
+          <w:rFonts w:ascii="Times New Roman" w:hAnsi="Times New Roman"/>
+          <w:szCs w:val="24"/>
+          <w:lang w:val="es-CO"/>
+        </w:rPr>
+        <w:lastRenderedPageBreak/>
+        <w:t xml:space="preserve">- </w:t>
+      </w:r>
+      <w:proofErr w:type="spellStart"/>
+      <w:r>
+        <w:rPr>
+          <w:rFonts w:ascii="Times New Roman" w:hAnsi="Times New Roman"/>
+          <w:szCs w:val="24"/>
+          <w:lang w:val="es-CO"/>
+        </w:rPr>
+        <w:t>ultimotxt</w:t>
+      </w:r>
+      <w:proofErr w:type="spellEnd"/>
+      <w:r>
+        <w:rPr>
+          <w:rFonts w:ascii="Times New Roman" w:hAnsi="Times New Roman"/>
+          <w:szCs w:val="24"/>
+          <w:lang w:val="es-CO"/>
+        </w:rPr>
+        <w:t>: número del último archivo .</w:t>
+      </w:r>
+      <w:proofErr w:type="spellStart"/>
+      <w:r>
+        <w:rPr>
+          <w:rFonts w:ascii="Times New Roman" w:hAnsi="Times New Roman"/>
+          <w:szCs w:val="24"/>
+          <w:lang w:val="es-CO"/>
+        </w:rPr>
+        <w:t>txt</w:t>
+      </w:r>
+      <w:proofErr w:type="spellEnd"/>
+      <w:r>
+        <w:rPr>
+          <w:rFonts w:ascii="Times New Roman" w:hAnsi="Times New Roman"/>
+          <w:szCs w:val="24"/>
+          <w:lang w:val="es-CO"/>
+        </w:rPr>
+        <w:t xml:space="preserve"> de enmascaramiento, que indica cuántos pasos hay en el proceso. </w:t>
+      </w:r>
+      <w:r>
+        <w:rPr>
+          <w:rFonts w:ascii="Times New Roman" w:hAnsi="Times New Roman"/>
+          <w:szCs w:val="24"/>
+          <w:lang w:val="es-CO"/>
+        </w:rPr>
+        <w:t>Por ejemplo, 2 para M2.txt a M0.txt.</w:t>
+      </w:r>
+    </w:p>
+    <w:p>
+      <w:pPr>
+        <w:rPr>
+          <w:rFonts w:ascii="Times New Roman" w:hAnsi="Times New Roman"/>
+          <w:b/>
+          <w:bCs/>
+          <w:szCs w:val="24"/>
+        </w:rPr>
+      </w:pPr>
+      <w:proofErr w:type="spellStart"/>
+      <w:r>
+        <w:rPr>
+          <w:rFonts w:ascii="Times New Roman" w:hAnsi="Times New Roman"/>
+          <w:b/>
+          <w:bCs/>
+          <w:szCs w:val="24"/>
+        </w:rPr>
+        <w:t>Proceso</w:t>
+      </w:r>
+      <w:proofErr w:type="spellEnd"/>
+      <w:r>
+        <w:rPr>
+          <w:rFonts w:ascii="Times New Roman" w:hAnsi="Times New Roman"/>
+          <w:b/>
+          <w:bCs/>
+          <w:szCs w:val="24"/>
+        </w:rPr>
+        <w:t xml:space="preserve"> general:</w:t>
+      </w:r>
+    </w:p>
+    <w:p>
+      <w:pPr>
+        <w:rPr>
+          <w:rFonts w:ascii="Times New Roman" w:hAnsi="Times New Roman"/>
+          <w:szCs w:val="24"/>
+        </w:rPr>
+      </w:pPr>
+      <w:r>
+        <w:rPr>
+          <w:rFonts w:ascii="Times New Roman" w:hAnsi="Times New Roman"/>
+          <w:b/>
+          <w:bCs/>
+          <w:szCs w:val="24"/>
+        </w:rPr>
+        <w:t xml:space="preserve">1) </w:t>
+      </w:r>
+      <w:r>
+        <w:rPr>
+          <w:rFonts w:ascii="Times New Roman" w:hAnsi="Times New Roman"/>
+          <w:b/>
+          <w:bCs/>
+          <w:szCs w:val="24"/>
+        </w:rPr>
+        <w:t xml:space="preserve">Carga de </w:t>
+      </w:r>
+      <w:proofErr w:type="spellStart"/>
+      <w:r>
+        <w:rPr>
+          <w:rFonts w:ascii="Times New Roman" w:hAnsi="Times New Roman"/>
+          <w:b/>
+          <w:bCs/>
+          <w:szCs w:val="24"/>
+        </w:rPr>
+        <w:t>imágenes</w:t>
+      </w:r>
+      <w:proofErr w:type="spellEnd"/>
+      <w:r>
+        <w:rPr>
+          <w:rFonts w:ascii="Times New Roman" w:hAnsi="Times New Roman"/>
+          <w:b/>
+          <w:bCs/>
+          <w:szCs w:val="24"/>
+        </w:rPr>
+        <w:t xml:space="preserve"> base</w:t>
+      </w:r>
+      <w:r>
+        <w:rPr>
+          <w:rFonts w:ascii="Times New Roman" w:hAnsi="Times New Roman"/>
+          <w:szCs w:val="24"/>
+        </w:rPr>
+        <w:t>:</w:t>
+      </w:r>
+    </w:p>
+    <w:p>
+      <w:pPr>
+        <w:rPr>
+          <w:rFonts w:ascii="Times New Roman" w:hAnsi="Times New Roman"/>
+          <w:szCs w:val="24"/>
+          <w:lang w:val="es-CO"/>
+        </w:rPr>
+      </w:pPr>
+      <w:r>
+        <w:rPr>
+          <w:rFonts w:ascii="Times New Roman" w:hAnsi="Times New Roman"/>
+          <w:szCs w:val="24"/>
+          <w:lang w:val="es-CO"/>
+        </w:rPr>
+        <w:t>Se cargan las tres imágenes necesarias desde la carpeta:</w:t>
+      </w:r>
+    </w:p>
+    <w:p>
+      <w:pPr>
+        <w:rPr>
+          <w:rFonts w:ascii="Times New Roman" w:hAnsi="Times New Roman"/>
+          <w:szCs w:val="24"/>
+          <w:lang w:val="es-CO"/>
+        </w:rPr>
+      </w:pPr>
+      <w:r>
+        <w:rPr>
+          <w:rFonts w:ascii="Times New Roman" w:hAnsi="Times New Roman"/>
+          <w:szCs w:val="24"/>
+          <w:lang w:val="es-CO"/>
+        </w:rPr>
+        <w:t xml:space="preserve">- </w:t>
+      </w:r>
+      <w:r>
+        <w:rPr>
+          <w:rFonts w:ascii="Times New Roman" w:hAnsi="Times New Roman"/>
+          <w:szCs w:val="24"/>
+          <w:lang w:val="es-CO"/>
+        </w:rPr>
+        <w:t>I_D.bmp (imagen encriptada inicial)</w:t>
+      </w:r>
+    </w:p>
+    <w:p>
+      <w:pPr>
+        <w:rPr>
+          <w:rFonts w:ascii="Times New Roman" w:hAnsi="Times New Roman"/>
+          <w:szCs w:val="24"/>
+          <w:lang w:val="es-CO"/>
+        </w:rPr>
+      </w:pPr>
+      <w:r>
+        <w:rPr>
+          <w:rFonts w:ascii="Times New Roman" w:hAnsi="Times New Roman"/>
+          <w:szCs w:val="24"/>
+          <w:lang w:val="es-CO"/>
+        </w:rPr>
+        <w:t xml:space="preserve">- </w:t>
+      </w:r>
+      <w:r>
+        <w:rPr>
+          <w:rFonts w:ascii="Times New Roman" w:hAnsi="Times New Roman"/>
+          <w:szCs w:val="24"/>
+          <w:lang w:val="es-CO"/>
+        </w:rPr>
+        <w:t>I_M.bmp (imagen IM utilizada como máscara en XOR)</w:t>
+      </w:r>
+    </w:p>
+    <w:p>
+      <w:pPr>
+        <w:rPr>
+          <w:rFonts w:ascii="Times New Roman" w:hAnsi="Times New Roman"/>
+          <w:szCs w:val="24"/>
+          <w:lang w:val="es-CO"/>
+        </w:rPr>
+      </w:pPr>
+      <w:r>
+        <w:rPr>
+          <w:rFonts w:ascii="Times New Roman" w:hAnsi="Times New Roman"/>
+          <w:szCs w:val="24"/>
+          <w:lang w:val="es-CO"/>
+        </w:rPr>
+        <w:t xml:space="preserve">- </w:t>
+      </w:r>
+      <w:r>
+        <w:rPr>
+          <w:rFonts w:ascii="Times New Roman" w:hAnsi="Times New Roman"/>
+          <w:szCs w:val="24"/>
+          <w:lang w:val="es-CO"/>
+        </w:rPr>
+        <w:t>M.bmp (máscara de enmascaramiento)</w:t>
+      </w:r>
+    </w:p>
+    <w:p>
+      <w:pPr>
+        <w:rPr>
+          <w:rFonts w:ascii="Times New Roman" w:hAnsi="Times New Roman"/>
+          <w:szCs w:val="24"/>
+          <w:lang w:val="es-CO"/>
+        </w:rPr>
+      </w:pPr>
+      <w:r>
+        <w:rPr>
+          <w:rFonts w:ascii="Times New Roman" w:hAnsi="Times New Roman"/>
+          <w:b/>
+          <w:bCs/>
+          <w:szCs w:val="24"/>
+          <w:lang w:val="es-CO"/>
+        </w:rPr>
+        <w:t>2) Iteración sobre cada paso</w:t>
+      </w:r>
+      <w:r>
+        <w:rPr>
+          <w:rFonts w:ascii="Times New Roman" w:hAnsi="Times New Roman"/>
+          <w:szCs w:val="24"/>
+          <w:lang w:val="es-CO"/>
+        </w:rPr>
+        <w:t>:</w:t>
+      </w:r>
+    </w:p>
+    <w:p>
+      <w:pPr>
+        <w:rPr>
+          <w:rFonts w:ascii="Times New Roman" w:hAnsi="Times New Roman"/>
+          <w:szCs w:val="24"/>
+          <w:lang w:val="es-CO"/>
+        </w:rPr>
+      </w:pPr>
+      <w:r>
+        <w:rPr>
+          <w:rFonts w:ascii="Times New Roman" w:hAnsi="Times New Roman"/>
+          <w:szCs w:val="24"/>
+          <w:lang w:val="es-CO"/>
+        </w:rPr>
+        <w:t>-</w:t>
+      </w:r>
+      <w:r>
+        <w:rPr>
+          <w:rFonts w:ascii="Times New Roman" w:hAnsi="Times New Roman"/>
+          <w:szCs w:val="24"/>
+          <w:lang w:val="es-CO"/>
+        </w:rPr>
+        <w:t xml:space="preserve">Se realiza un bucle descendente desde </w:t>
+      </w:r>
+      <w:proofErr w:type="spellStart"/>
+      <w:r>
+        <w:rPr>
+          <w:rFonts w:ascii="Times New Roman" w:hAnsi="Times New Roman"/>
+          <w:szCs w:val="24"/>
+          <w:lang w:val="es-CO"/>
+        </w:rPr>
+        <w:t>ultimotxt</w:t>
+      </w:r>
+      <w:proofErr w:type="spellEnd"/>
+      <w:r>
+        <w:rPr>
+          <w:rFonts w:ascii="Times New Roman" w:hAnsi="Times New Roman"/>
+          <w:szCs w:val="24"/>
+          <w:lang w:val="es-CO"/>
+        </w:rPr>
+        <w:t xml:space="preserve"> hasta 0, para aplicar cada desencriptado paso a paso:</w:t>
+      </w:r>
+    </w:p>
+    <w:p>
+      <w:pPr>
+        <w:rPr>
+          <w:rFonts w:ascii="Times New Roman" w:hAnsi="Times New Roman"/>
+          <w:szCs w:val="24"/>
+          <w:lang w:val="es-CO"/>
+        </w:rPr>
+      </w:pPr>
+      <w:r>
+        <w:rPr>
+          <w:rFonts w:ascii="Times New Roman" w:hAnsi="Times New Roman"/>
+          <w:szCs w:val="24"/>
+          <w:lang w:val="es-CO"/>
+        </w:rPr>
+        <w:t xml:space="preserve">- </w:t>
+      </w:r>
+      <w:r>
+        <w:rPr>
+          <w:rFonts w:ascii="Times New Roman" w:hAnsi="Times New Roman"/>
+          <w:szCs w:val="24"/>
+          <w:lang w:val="es-CO"/>
+        </w:rPr>
+        <w:t>En cada iteración, se carga el archivo Mi.txt desde la carpeta.</w:t>
+      </w:r>
+    </w:p>
+    <w:p>
+      <w:pPr>
+        <w:rPr>
+          <w:rFonts w:ascii="Times New Roman" w:hAnsi="Times New Roman"/>
+          <w:szCs w:val="24"/>
+          <w:lang w:val="es-CO"/>
+        </w:rPr>
+      </w:pPr>
+      <w:r>
+        <w:rPr>
+          <w:rFonts w:ascii="Times New Roman" w:hAnsi="Times New Roman"/>
+          <w:szCs w:val="24"/>
+          <w:lang w:val="es-CO"/>
+        </w:rPr>
+        <w:t xml:space="preserve">- </w:t>
+      </w:r>
+      <w:r>
+        <w:rPr>
+          <w:rFonts w:ascii="Times New Roman" w:hAnsi="Times New Roman"/>
+          <w:szCs w:val="24"/>
+          <w:lang w:val="es-CO"/>
+        </w:rPr>
+        <w:t>Se obtiene la semilla y los valores esperados para validar la transformación.</w:t>
+      </w:r>
+    </w:p>
+    <w:p>
+      <w:pPr>
+        <w:rPr>
+          <w:rFonts w:ascii="Times New Roman" w:hAnsi="Times New Roman"/>
+          <w:szCs w:val="24"/>
+          <w:lang w:val="es-CO"/>
+        </w:rPr>
+      </w:pPr>
+      <w:r>
+        <w:rPr>
+          <w:rFonts w:ascii="Times New Roman" w:hAnsi="Times New Roman"/>
+          <w:szCs w:val="24"/>
+          <w:lang w:val="es-CO"/>
+        </w:rPr>
+        <w:t xml:space="preserve">- </w:t>
+      </w:r>
+      <w:r>
+        <w:rPr>
+          <w:rFonts w:ascii="Times New Roman" w:hAnsi="Times New Roman"/>
+          <w:szCs w:val="24"/>
+          <w:lang w:val="es-CO"/>
+        </w:rPr>
+        <w:t xml:space="preserve">Se llama a </w:t>
+      </w:r>
+      <w:proofErr w:type="spellStart"/>
+      <w:r>
+        <w:rPr>
+          <w:rFonts w:ascii="Times New Roman" w:hAnsi="Times New Roman"/>
+          <w:szCs w:val="24"/>
+          <w:lang w:val="es-CO"/>
+        </w:rPr>
+        <w:t>identificarTransformaciones</w:t>
+      </w:r>
+      <w:proofErr w:type="spellEnd"/>
+      <w:r>
+        <w:rPr>
+          <w:rFonts w:ascii="Times New Roman" w:hAnsi="Times New Roman"/>
+          <w:szCs w:val="24"/>
+          <w:lang w:val="es-CO"/>
+        </w:rPr>
+        <w:t xml:space="preserve"> para probar XOR y rotaciones.</w:t>
+      </w:r>
+    </w:p>
+    <w:p>
+      <w:pPr>
+        <w:rPr>
+          <w:rFonts w:ascii="Times New Roman" w:hAnsi="Times New Roman"/>
+          <w:szCs w:val="24"/>
+          <w:lang w:val="es-CO"/>
+        </w:rPr>
+      </w:pPr>
+      <w:r>
+        <w:rPr>
+          <w:rFonts w:ascii="Times New Roman" w:hAnsi="Times New Roman"/>
+          <w:szCs w:val="24"/>
+          <w:lang w:val="es-CO"/>
+        </w:rPr>
+        <w:t xml:space="preserve">- </w:t>
+      </w:r>
+      <w:r>
+        <w:rPr>
+          <w:rFonts w:ascii="Times New Roman" w:hAnsi="Times New Roman"/>
+          <w:szCs w:val="24"/>
+          <w:lang w:val="es-CO"/>
+        </w:rPr>
+        <w:t>Si alguna transformación genera una imagen válida (verificada por enmascaramiento), se guarda en disco como Posible_Pi.bmp (o Posible_I_O.bmp si es el último paso).</w:t>
+      </w:r>
+    </w:p>
+    <w:p>
+      <w:pPr>
+        <w:rPr>
+          <w:rFonts w:ascii="Times New Roman" w:hAnsi="Times New Roman"/>
+          <w:szCs w:val="24"/>
+          <w:lang w:val="es-CO"/>
+        </w:rPr>
+      </w:pPr>
+      <w:r>
+        <w:rPr>
+          <w:rFonts w:ascii="Times New Roman" w:hAnsi="Times New Roman"/>
+          <w:b/>
+          <w:bCs/>
+          <w:szCs w:val="24"/>
+          <w:lang w:val="es-CO"/>
+        </w:rPr>
+        <w:t>3) Liberación de memoria</w:t>
+      </w:r>
+      <w:r>
+        <w:rPr>
+          <w:rFonts w:ascii="Times New Roman" w:hAnsi="Times New Roman"/>
+          <w:szCs w:val="24"/>
+          <w:lang w:val="es-CO"/>
+        </w:rPr>
+        <w:t>:</w:t>
+      </w:r>
+    </w:p>
+    <w:p>
+      <w:pPr>
+        <w:rPr>
+          <w:rFonts w:ascii="Times New Roman" w:hAnsi="Times New Roman"/>
+          <w:szCs w:val="24"/>
+          <w:lang w:val="es-CO"/>
+        </w:rPr>
+      </w:pPr>
+      <w:r>
+        <w:rPr>
+          <w:rFonts w:ascii="Times New Roman" w:hAnsi="Times New Roman"/>
+          <w:szCs w:val="24"/>
+          <w:lang w:val="es-CO"/>
+        </w:rPr>
+        <w:t xml:space="preserve">- </w:t>
+      </w:r>
+      <w:r>
+        <w:rPr>
+          <w:rFonts w:ascii="Times New Roman" w:hAnsi="Times New Roman"/>
+          <w:szCs w:val="24"/>
+          <w:lang w:val="es-CO"/>
+        </w:rPr>
+        <w:t>En cada paso se libera correctamente la memoria de imágenes y datos temporales.</w:t>
+      </w:r>
+    </w:p>
+    <w:p>
+      <w:pPr>
+        <w:rPr>
+          <w:rFonts w:ascii="Times New Roman" w:hAnsi="Times New Roman"/>
+          <w:szCs w:val="24"/>
+          <w:lang w:val="es-CO"/>
+        </w:rPr>
+      </w:pPr>
+      <w:r>
+        <w:rPr>
+          <w:rFonts w:ascii="Times New Roman" w:hAnsi="Times New Roman"/>
+          <w:szCs w:val="24"/>
+          <w:lang w:val="es-CO"/>
+        </w:rPr>
+        <w:t xml:space="preserve">- </w:t>
+      </w:r>
+      <w:r>
+        <w:rPr>
+          <w:rFonts w:ascii="Times New Roman" w:hAnsi="Times New Roman"/>
+          <w:szCs w:val="24"/>
+          <w:lang w:val="es-CO"/>
+        </w:rPr>
+        <w:t>Al final, se liberan todas las imágenes base y la imagen desencriptada final.</w:t>
+      </w:r>
+    </w:p>
+    <w:p>
+      <w:pPr>
+        <w:rPr>
+          <w:rFonts w:ascii="Times New Roman" w:hAnsi="Times New Roman"/>
+          <w:b/>
+          <w:bCs/>
+          <w:szCs w:val="24"/>
+          <w:lang w:val="es-CO"/>
+        </w:rPr>
+      </w:pPr>
+      <w:r>
+        <w:rPr>
+          <w:rFonts w:ascii="Times New Roman" w:hAnsi="Times New Roman"/>
+          <w:b/>
+          <w:bCs/>
+          <w:szCs w:val="24"/>
+          <w:lang w:val="es-CO"/>
+        </w:rPr>
+        <w:t>Ventajas de esta función:</w:t>
+      </w:r>
+    </w:p>
+    <w:p>
+      <w:pPr>
+        <w:rPr>
+          <w:rFonts w:ascii="Times New Roman" w:hAnsi="Times New Roman"/>
+          <w:szCs w:val="24"/>
+          <w:lang w:val="es-CO"/>
+        </w:rPr>
+      </w:pPr>
+      <w:r>
+        <w:rPr>
+          <w:rFonts w:ascii="Times New Roman" w:hAnsi="Times New Roman"/>
+          <w:b/>
+          <w:bCs/>
+          <w:szCs w:val="24"/>
+          <w:lang w:val="es-CO"/>
+        </w:rPr>
+        <w:t xml:space="preserve">- </w:t>
+      </w:r>
+      <w:r>
+        <w:rPr>
+          <w:rFonts w:ascii="Times New Roman" w:hAnsi="Times New Roman"/>
+          <w:b/>
+          <w:bCs/>
+          <w:szCs w:val="24"/>
+          <w:lang w:val="es-CO"/>
+        </w:rPr>
+        <w:t>Flexible</w:t>
+      </w:r>
+      <w:r>
+        <w:rPr>
+          <w:rFonts w:ascii="Times New Roman" w:hAnsi="Times New Roman"/>
+          <w:szCs w:val="24"/>
+          <w:lang w:val="es-CO"/>
+        </w:rPr>
+        <w:t>: no depende de que el caso sea "1" o "2", funciona con cualquier carpeta bien estructurada.</w:t>
+      </w:r>
+    </w:p>
+    <w:p>
+      <w:pPr>
+        <w:rPr>
+          <w:rFonts w:ascii="Times New Roman" w:hAnsi="Times New Roman"/>
+          <w:szCs w:val="24"/>
+          <w:lang w:val="es-CO"/>
+        </w:rPr>
+      </w:pPr>
+      <w:r>
+        <w:rPr>
+          <w:rFonts w:ascii="Times New Roman" w:hAnsi="Times New Roman"/>
+          <w:b/>
+          <w:bCs/>
+          <w:szCs w:val="24"/>
+          <w:lang w:val="es-CO"/>
+        </w:rPr>
+        <w:t xml:space="preserve">- </w:t>
+      </w:r>
+      <w:r>
+        <w:rPr>
+          <w:rFonts w:ascii="Times New Roman" w:hAnsi="Times New Roman"/>
+          <w:b/>
+          <w:bCs/>
+          <w:szCs w:val="24"/>
+          <w:lang w:val="es-CO"/>
+        </w:rPr>
+        <w:t>Reutilizable</w:t>
+      </w:r>
+      <w:r>
+        <w:rPr>
+          <w:rFonts w:ascii="Times New Roman" w:hAnsi="Times New Roman"/>
+          <w:szCs w:val="24"/>
+          <w:lang w:val="es-CO"/>
+        </w:rPr>
+        <w:t>: el mismo código sirve para probar distintos conjuntos de archivos sin duplicar funciones.</w:t>
+      </w:r>
+    </w:p>
+    <w:p>
+      <w:pPr>
+        <w:rPr>
+          <w:rFonts w:ascii="Times New Roman" w:hAnsi="Times New Roman"/>
+          <w:szCs w:val="24"/>
+          <w:lang w:val="es-CO"/>
+        </w:rPr>
+      </w:pPr>
+      <w:r>
+        <w:rPr>
+          <w:rFonts w:ascii="Times New Roman" w:hAnsi="Times New Roman"/>
+          <w:b/>
+          <w:bCs/>
+          <w:szCs w:val="24"/>
+          <w:lang w:val="es-CO"/>
+        </w:rPr>
+        <w:t xml:space="preserve">- </w:t>
+      </w:r>
+      <w:r>
+        <w:rPr>
+          <w:rFonts w:ascii="Times New Roman" w:hAnsi="Times New Roman"/>
+          <w:b/>
+          <w:bCs/>
+          <w:szCs w:val="24"/>
+          <w:lang w:val="es-CO"/>
+        </w:rPr>
+        <w:t>Modular y mantenible</w:t>
+      </w:r>
+      <w:r>
+        <w:rPr>
+          <w:rFonts w:ascii="Times New Roman" w:hAnsi="Times New Roman"/>
+          <w:szCs w:val="24"/>
+          <w:lang w:val="es-CO"/>
+        </w:rPr>
+        <w:t xml:space="preserve">: separa completamente el control del flujo del caso del </w:t>
+      </w:r>
+      <w:proofErr w:type="spellStart"/>
+      <w:proofErr w:type="gramStart"/>
+      <w:r>
+        <w:rPr>
+          <w:rFonts w:ascii="Times New Roman" w:hAnsi="Times New Roman"/>
+          <w:szCs w:val="24"/>
+          <w:lang w:val="es-CO"/>
+        </w:rPr>
+        <w:t>main</w:t>
+      </w:r>
+      <w:proofErr w:type="spellEnd"/>
+      <w:r>
+        <w:rPr>
+          <w:rFonts w:ascii="Times New Roman" w:hAnsi="Times New Roman"/>
+          <w:szCs w:val="24"/>
+          <w:lang w:val="es-CO"/>
+        </w:rPr>
+        <w:t>(</w:t>
+      </w:r>
+      <w:proofErr w:type="gramEnd"/>
+      <w:r>
+        <w:rPr>
+          <w:rFonts w:ascii="Times New Roman" w:hAnsi="Times New Roman"/>
+          <w:szCs w:val="24"/>
+          <w:lang w:val="es-CO"/>
+        </w:rPr>
+        <w:t>).</w:t>
+      </w:r>
+    </w:p>
+    <w:p>
+      <w:pPr>
+        <w:rPr>
+          <w:rFonts w:ascii="Times New Roman" w:hAnsi="Times New Roman"/>
+          <w:b/>
+          <w:bCs/>
+          <w:szCs w:val="24"/>
+          <w:lang w:val="es-CO"/>
+        </w:rPr>
+      </w:pPr>
+      <w:r>
+        <w:rPr>
+          <w:rFonts w:ascii="Times New Roman" w:hAnsi="Times New Roman"/>
+          <w:b/>
+          <w:bCs/>
+          <w:szCs w:val="24"/>
+          <w:lang w:val="es-CO"/>
+        </w:rPr>
+        <w:t>Requisitos:</w:t>
+      </w:r>
+    </w:p>
+    <w:p>
+      <w:pPr>
+        <w:rPr>
+          <w:rFonts w:ascii="Times New Roman" w:hAnsi="Times New Roman"/>
+          <w:szCs w:val="24"/>
+          <w:lang w:val="es-CO"/>
+        </w:rPr>
+      </w:pPr>
+      <w:r>
+        <w:rPr>
+          <w:rFonts w:ascii="Times New Roman" w:hAnsi="Times New Roman"/>
+          <w:szCs w:val="24"/>
+          <w:lang w:val="es-CO"/>
+        </w:rPr>
+        <w:t>Que en la carpeta indicada existan:</w:t>
+      </w:r>
+    </w:p>
+    <w:p>
+      <w:pPr>
+        <w:rPr>
+          <w:rFonts w:ascii="Times New Roman" w:hAnsi="Times New Roman"/>
+          <w:szCs w:val="24"/>
+        </w:rPr>
+      </w:pPr>
+      <w:r>
+        <w:rPr>
+          <w:rFonts w:ascii="Times New Roman" w:hAnsi="Times New Roman"/>
+          <w:szCs w:val="24"/>
+        </w:rPr>
+        <w:t>-</w:t>
+      </w:r>
+      <w:r>
+        <w:rPr>
+          <w:rFonts w:ascii="Times New Roman" w:hAnsi="Times New Roman"/>
+          <w:szCs w:val="24"/>
+        </w:rPr>
+        <w:t xml:space="preserve"> </w:t>
+      </w:r>
+      <w:r>
+        <w:rPr>
+          <w:rFonts w:ascii="Times New Roman" w:hAnsi="Times New Roman"/>
+          <w:szCs w:val="24"/>
+        </w:rPr>
+        <w:t>I_D.bmp, I_M.bmp, M.bmp</w:t>
+      </w:r>
+    </w:p>
+    <w:p>
+      <w:pPr>
+        <w:rPr>
+          <w:rFonts w:ascii="Times New Roman" w:hAnsi="Times New Roman"/>
+          <w:szCs w:val="24"/>
+          <w:lang w:val="es-CO"/>
+        </w:rPr>
+      </w:pPr>
+      <w:r>
+        <w:rPr>
+          <w:rFonts w:ascii="Times New Roman" w:hAnsi="Times New Roman"/>
+          <w:szCs w:val="24"/>
+          <w:lang w:val="es-CO"/>
+        </w:rPr>
+        <w:t xml:space="preserve">- </w:t>
+      </w:r>
+      <w:r>
+        <w:rPr>
+          <w:rFonts w:ascii="Times New Roman" w:hAnsi="Times New Roman"/>
+          <w:szCs w:val="24"/>
+          <w:lang w:val="es-CO"/>
+        </w:rPr>
+        <w:t>Archivos M0.txt hasta M&lt;</w:t>
+      </w:r>
+      <w:proofErr w:type="spellStart"/>
+      <w:r>
+        <w:rPr>
+          <w:rFonts w:ascii="Times New Roman" w:hAnsi="Times New Roman"/>
+          <w:szCs w:val="24"/>
+          <w:lang w:val="es-CO"/>
+        </w:rPr>
+        <w:t>ultimotxt</w:t>
+      </w:r>
+      <w:proofErr w:type="spellEnd"/>
+      <w:r>
+        <w:rPr>
+          <w:rFonts w:ascii="Times New Roman" w:hAnsi="Times New Roman"/>
+          <w:szCs w:val="24"/>
+          <w:lang w:val="es-CO"/>
+        </w:rPr>
+        <w:t>&gt;.</w:t>
+      </w:r>
+      <w:proofErr w:type="spellStart"/>
+      <w:r>
+        <w:rPr>
+          <w:rFonts w:ascii="Times New Roman" w:hAnsi="Times New Roman"/>
+          <w:szCs w:val="24"/>
+          <w:lang w:val="es-CO"/>
+        </w:rPr>
+        <w:t>txt</w:t>
+      </w:r>
+      <w:proofErr w:type="spellEnd"/>
+      <w:r>
+        <w:rPr>
+          <w:rFonts w:ascii="Times New Roman" w:hAnsi="Times New Roman"/>
+          <w:szCs w:val="24"/>
+          <w:lang w:val="es-CO"/>
+        </w:rPr>
+        <w:t>, correctamente formateados.</w:t>
+      </w:r>
+    </w:p>
+    <w:p>
+      <w:pPr>
+        <w:rPr>
+          <w:rFonts w:ascii="Times New Roman" w:hAnsi="Times New Roman"/>
+          <w:b/>
+          <w:bCs/>
+          <w:szCs w:val="24"/>
+          <w:lang w:val="es-CO"/>
+        </w:rPr>
+      </w:pPr>
+      <w:r>
+        <w:rPr>
+          <w:rFonts w:ascii="Times New Roman" w:hAnsi="Times New Roman"/>
+          <w:b/>
+          <w:bCs/>
+          <w:szCs w:val="24"/>
+          <w:lang w:val="es-CO"/>
+        </w:rPr>
+        <w:t xml:space="preserve">Ejemplo de uso desde </w:t>
+      </w:r>
+      <w:proofErr w:type="spellStart"/>
+      <w:proofErr w:type="gramStart"/>
+      <w:r>
+        <w:rPr>
+          <w:rFonts w:ascii="Times New Roman" w:hAnsi="Times New Roman"/>
+          <w:b/>
+          <w:bCs/>
+          <w:szCs w:val="24"/>
+          <w:lang w:val="es-CO"/>
+        </w:rPr>
+        <w:t>main</w:t>
+      </w:r>
+      <w:proofErr w:type="spellEnd"/>
+      <w:r>
+        <w:rPr>
+          <w:rFonts w:ascii="Times New Roman" w:hAnsi="Times New Roman"/>
+          <w:b/>
+          <w:bCs/>
+          <w:szCs w:val="24"/>
+          <w:lang w:val="es-CO"/>
+        </w:rPr>
+        <w:t>(</w:t>
+      </w:r>
+      <w:proofErr w:type="gramEnd"/>
+      <w:r>
+        <w:rPr>
+          <w:rFonts w:ascii="Times New Roman" w:hAnsi="Times New Roman"/>
+          <w:b/>
+          <w:bCs/>
+          <w:szCs w:val="24"/>
+          <w:lang w:val="es-CO"/>
+        </w:rPr>
+        <w:t>):</w:t>
+      </w:r>
+    </w:p>
+    <w:p>
+      <w:pPr>
+        <w:rPr>
+          <w:rFonts w:ascii="Times New Roman" w:hAnsi="Times New Roman"/>
+          <w:szCs w:val="24"/>
+          <w:lang w:val="es-CO"/>
+        </w:rPr>
+      </w:pPr>
+      <w:r>
+        <w:rPr>
+          <w:rFonts w:ascii="Times New Roman" w:hAnsi="Times New Roman"/>
+          <w:szCs w:val="24"/>
+          <w:lang w:val="es-CO"/>
+        </w:rPr>
+        <w:t>Si el usuario escribe:</w:t>
+      </w:r>
+    </w:p>
+    <w:p>
+      <w:pPr>
+        <w:rPr>
+          <w:rFonts w:ascii="Times New Roman" w:hAnsi="Times New Roman"/>
+          <w:szCs w:val="24"/>
+          <w:lang w:val="es-CO"/>
+        </w:rPr>
+      </w:pPr>
+      <w:r>
+        <w:rPr>
+          <w:rFonts w:ascii="Times New Roman" w:hAnsi="Times New Roman"/>
+          <w:szCs w:val="24"/>
+          <w:lang w:val="es-CO"/>
+        </w:rPr>
+        <w:t xml:space="preserve">Ingrese el nombre de la carpeta: Caso2  </w:t>
+      </w:r>
+    </w:p>
+    <w:p>
+      <w:pPr>
+        <w:rPr>
+          <w:rFonts w:ascii="Times New Roman" w:hAnsi="Times New Roman"/>
+          <w:szCs w:val="24"/>
+          <w:lang w:val="es-CO"/>
+        </w:rPr>
+      </w:pPr>
+      <w:r>
+        <w:rPr>
+          <w:rFonts w:ascii="Times New Roman" w:hAnsi="Times New Roman"/>
+          <w:szCs w:val="24"/>
+          <w:lang w:val="es-CO"/>
+        </w:rPr>
+        <w:t xml:space="preserve">Ingrese el </w:t>
+      </w:r>
+      <w:proofErr w:type="spellStart"/>
+      <w:r>
+        <w:rPr>
+          <w:rFonts w:ascii="Times New Roman" w:hAnsi="Times New Roman"/>
+          <w:szCs w:val="24"/>
+          <w:lang w:val="es-CO"/>
+        </w:rPr>
+        <w:t>numero</w:t>
+      </w:r>
+      <w:proofErr w:type="spellEnd"/>
+      <w:r>
+        <w:rPr>
+          <w:rFonts w:ascii="Times New Roman" w:hAnsi="Times New Roman"/>
+          <w:szCs w:val="24"/>
+          <w:lang w:val="es-CO"/>
+        </w:rPr>
+        <w:t xml:space="preserve"> del </w:t>
+      </w:r>
+      <w:proofErr w:type="spellStart"/>
+      <w:r>
+        <w:rPr>
+          <w:rFonts w:ascii="Times New Roman" w:hAnsi="Times New Roman"/>
+          <w:szCs w:val="24"/>
+          <w:lang w:val="es-CO"/>
+        </w:rPr>
+        <w:t>ultimo</w:t>
+      </w:r>
+      <w:proofErr w:type="spellEnd"/>
+      <w:r>
+        <w:rPr>
+          <w:rFonts w:ascii="Times New Roman" w:hAnsi="Times New Roman"/>
+          <w:szCs w:val="24"/>
+          <w:lang w:val="es-CO"/>
+        </w:rPr>
+        <w:t xml:space="preserve"> enmascaramiento: 6</w:t>
+      </w:r>
+      <w:r>
+        <w:rPr>
+          <w:rFonts w:ascii="Times New Roman" w:hAnsi="Times New Roman"/>
+          <w:szCs w:val="24"/>
+          <w:lang w:val="es-CO"/>
+        </w:rPr>
+        <w:br/>
+      </w:r>
+      <w:r>
+        <w:rPr>
+          <w:rFonts w:ascii="Times New Roman" w:hAnsi="Times New Roman"/>
+          <w:szCs w:val="24"/>
+          <w:lang w:val="es-CO"/>
+        </w:rPr>
+        <w:t>La función desencriptará paso a paso: I_D.bmp → P6 → P5 → ... → I_O.bmp, guardando los resultados como archivos BMP para visualización.</w:t>
+      </w:r>
     </w:p>
     <w:sectPr>
       <w:pgSz w:w="12240" w:h="15840"/>
@@ -5666,6 +6729,152 @@
     </w:lvl>
   </w:abstractNum>
   <w:abstractNum w:abstractNumId="4" w15:restartNumberingAfterBreak="0">
+    <w:nsid w:val="0C59639E"/>
+    <w:multiLevelType w:val="multilevel"/>
+    <w:tmpl w:val="E19CC758"/>
+    <w:lvl w:ilvl="0">
+      <w:start w:val="1"/>
+      <w:numFmt w:val="bullet"/>
+      <w:lvlText w:val=""/>
+      <w:lvlJc w:val="left"/>
+      <w:pPr>
+        <w:tabs>
+          <w:tab w:val="num" w:pos="720"/>
+        </w:tabs>
+        <w:ind w:left="720" w:hanging="360"/>
+      </w:pPr>
+      <w:rPr>
+        <w:rFonts w:ascii="Symbol" w:hAnsi="Symbol" w:hint="default"/>
+        <w:sz w:val="20"/>
+      </w:rPr>
+    </w:lvl>
+    <w:lvl w:ilvl="1">
+      <w:start w:val="3"/>
+      <w:numFmt w:val="decimal"/>
+      <w:lvlText w:val="%2)"/>
+      <w:lvlJc w:val="left"/>
+      <w:pPr>
+        <w:ind w:left="1440" w:hanging="360"/>
+      </w:pPr>
+      <w:rPr>
+        <w:rFonts w:hint="default"/>
+        <w:b/>
+      </w:rPr>
+    </w:lvl>
+    <w:lvl w:ilvl="2" w:tentative="1">
+      <w:start w:val="1"/>
+      <w:numFmt w:val="bullet"/>
+      <w:lvlText w:val=""/>
+      <w:lvlJc w:val="left"/>
+      <w:pPr>
+        <w:tabs>
+          <w:tab w:val="num" w:pos="2160"/>
+        </w:tabs>
+        <w:ind w:left="2160" w:hanging="360"/>
+      </w:pPr>
+      <w:rPr>
+        <w:rFonts w:ascii="Wingdings" w:hAnsi="Wingdings" w:hint="default"/>
+        <w:sz w:val="20"/>
+      </w:rPr>
+    </w:lvl>
+    <w:lvl w:ilvl="3" w:tentative="1">
+      <w:start w:val="1"/>
+      <w:numFmt w:val="bullet"/>
+      <w:lvlText w:val=""/>
+      <w:lvlJc w:val="left"/>
+      <w:pPr>
+        <w:tabs>
+          <w:tab w:val="num" w:pos="2880"/>
+        </w:tabs>
+        <w:ind w:left="2880" w:hanging="360"/>
+      </w:pPr>
+      <w:rPr>
+        <w:rFonts w:ascii="Wingdings" w:hAnsi="Wingdings" w:hint="default"/>
+        <w:sz w:val="20"/>
+      </w:rPr>
+    </w:lvl>
+    <w:lvl w:ilvl="4" w:tentative="1">
+      <w:start w:val="1"/>
+      <w:numFmt w:val="bullet"/>
+      <w:lvlText w:val=""/>
+      <w:lvlJc w:val="left"/>
+      <w:pPr>
+        <w:tabs>
+          <w:tab w:val="num" w:pos="3600"/>
+        </w:tabs>
+        <w:ind w:left="3600" w:hanging="360"/>
+      </w:pPr>
+      <w:rPr>
+        <w:rFonts w:ascii="Wingdings" w:hAnsi="Wingdings" w:hint="default"/>
+        <w:sz w:val="20"/>
+      </w:rPr>
+    </w:lvl>
+    <w:lvl w:ilvl="5" w:tentative="1">
+      <w:start w:val="1"/>
+      <w:numFmt w:val="bullet"/>
+      <w:lvlText w:val=""/>
+      <w:lvlJc w:val="left"/>
+      <w:pPr>
+        <w:tabs>
+          <w:tab w:val="num" w:pos="4320"/>
+        </w:tabs>
+        <w:ind w:left="4320" w:hanging="360"/>
+      </w:pPr>
+      <w:rPr>
+        <w:rFonts w:ascii="Wingdings" w:hAnsi="Wingdings" w:hint="default"/>
+        <w:sz w:val="20"/>
+      </w:rPr>
+    </w:lvl>
+    <w:lvl w:ilvl="6" w:tentative="1">
+      <w:start w:val="1"/>
+      <w:numFmt w:val="bullet"/>
+      <w:lvlText w:val=""/>
+      <w:lvlJc w:val="left"/>
+      <w:pPr>
+        <w:tabs>
+          <w:tab w:val="num" w:pos="5040"/>
+        </w:tabs>
+        <w:ind w:left="5040" w:hanging="360"/>
+      </w:pPr>
+      <w:rPr>
+        <w:rFonts w:ascii="Wingdings" w:hAnsi="Wingdings" w:hint="default"/>
+        <w:sz w:val="20"/>
+      </w:rPr>
+    </w:lvl>
+    <w:lvl w:ilvl="7" w:tentative="1">
+      <w:start w:val="1"/>
+      <w:numFmt w:val="bullet"/>
+      <w:lvlText w:val=""/>
+      <w:lvlJc w:val="left"/>
+      <w:pPr>
+        <w:tabs>
+          <w:tab w:val="num" w:pos="5760"/>
+        </w:tabs>
+        <w:ind w:left="5760" w:hanging="360"/>
+      </w:pPr>
+      <w:rPr>
+        <w:rFonts w:ascii="Wingdings" w:hAnsi="Wingdings" w:hint="default"/>
+        <w:sz w:val="20"/>
+      </w:rPr>
+    </w:lvl>
+    <w:lvl w:ilvl="8" w:tentative="1">
+      <w:start w:val="1"/>
+      <w:numFmt w:val="bullet"/>
+      <w:lvlText w:val=""/>
+      <w:lvlJc w:val="left"/>
+      <w:pPr>
+        <w:tabs>
+          <w:tab w:val="num" w:pos="6480"/>
+        </w:tabs>
+        <w:ind w:left="6480" w:hanging="360"/>
+      </w:pPr>
+      <w:rPr>
+        <w:rFonts w:ascii="Wingdings" w:hAnsi="Wingdings" w:hint="default"/>
+        <w:sz w:val="20"/>
+      </w:rPr>
+    </w:lvl>
+  </w:abstractNum>
+  <w:abstractNum w:abstractNumId="5" w15:restartNumberingAfterBreak="0">
     <w:nsid w:val="20F06081"/>
     <w:multiLevelType w:val="multilevel"/>
     <w:tmpl w:val="24F4FBB2"/>
@@ -5814,7 +7023,7 @@
       </w:rPr>
     </w:lvl>
   </w:abstractNum>
-  <w:abstractNum w:abstractNumId="5" w15:restartNumberingAfterBreak="0">
+  <w:abstractNum w:abstractNumId="6" w15:restartNumberingAfterBreak="0">
     <w:nsid w:val="27133D06"/>
     <w:multiLevelType w:val="multilevel"/>
     <w:tmpl w:val="8E20F5FA"/>
@@ -5963,7 +7172,7 @@
       </w:rPr>
     </w:lvl>
   </w:abstractNum>
-  <w:abstractNum w:abstractNumId="6" w15:restartNumberingAfterBreak="0">
+  <w:abstractNum w:abstractNumId="7" w15:restartNumberingAfterBreak="0">
     <w:nsid w:val="2C8A6A75"/>
     <w:multiLevelType w:val="multilevel"/>
     <w:tmpl w:val="D12C134A"/>
@@ -6112,7 +7321,156 @@
       </w:rPr>
     </w:lvl>
   </w:abstractNum>
-  <w:abstractNum w:abstractNumId="7" w15:restartNumberingAfterBreak="0">
+  <w:abstractNum w:abstractNumId="8" w15:restartNumberingAfterBreak="0">
+    <w:nsid w:val="36D41D31"/>
+    <w:multiLevelType w:val="multilevel"/>
+    <w:tmpl w:val="40021990"/>
+    <w:lvl w:ilvl="0">
+      <w:start w:val="1"/>
+      <w:numFmt w:val="bullet"/>
+      <w:lvlText w:val=""/>
+      <w:lvlJc w:val="left"/>
+      <w:pPr>
+        <w:tabs>
+          <w:tab w:val="num" w:pos="720"/>
+        </w:tabs>
+        <w:ind w:left="720" w:hanging="360"/>
+      </w:pPr>
+      <w:rPr>
+        <w:rFonts w:ascii="Symbol" w:hAnsi="Symbol" w:hint="default"/>
+        <w:sz w:val="20"/>
+      </w:rPr>
+    </w:lvl>
+    <w:lvl w:ilvl="1" w:tentative="1">
+      <w:start w:val="1"/>
+      <w:numFmt w:val="bullet"/>
+      <w:lvlText w:val="o"/>
+      <w:lvlJc w:val="left"/>
+      <w:pPr>
+        <w:tabs>
+          <w:tab w:val="num" w:pos="1440"/>
+        </w:tabs>
+        <w:ind w:left="1440" w:hanging="360"/>
+      </w:pPr>
+      <w:rPr>
+        <w:rFonts w:ascii="Courier New" w:hAnsi="Courier New" w:hint="default"/>
+        <w:sz w:val="20"/>
+      </w:rPr>
+    </w:lvl>
+    <w:lvl w:ilvl="2" w:tentative="1">
+      <w:start w:val="1"/>
+      <w:numFmt w:val="bullet"/>
+      <w:lvlText w:val=""/>
+      <w:lvlJc w:val="left"/>
+      <w:pPr>
+        <w:tabs>
+          <w:tab w:val="num" w:pos="2160"/>
+        </w:tabs>
+        <w:ind w:left="2160" w:hanging="360"/>
+      </w:pPr>
+      <w:rPr>
+        <w:rFonts w:ascii="Wingdings" w:hAnsi="Wingdings" w:hint="default"/>
+        <w:sz w:val="20"/>
+      </w:rPr>
+    </w:lvl>
+    <w:lvl w:ilvl="3" w:tentative="1">
+      <w:start w:val="1"/>
+      <w:numFmt w:val="bullet"/>
+      <w:lvlText w:val=""/>
+      <w:lvlJc w:val="left"/>
+      <w:pPr>
+        <w:tabs>
+          <w:tab w:val="num" w:pos="2880"/>
+        </w:tabs>
+        <w:ind w:left="2880" w:hanging="360"/>
+      </w:pPr>
+      <w:rPr>
+        <w:rFonts w:ascii="Wingdings" w:hAnsi="Wingdings" w:hint="default"/>
+        <w:sz w:val="20"/>
+      </w:rPr>
+    </w:lvl>
+    <w:lvl w:ilvl="4" w:tentative="1">
+      <w:start w:val="1"/>
+      <w:numFmt w:val="bullet"/>
+      <w:lvlText w:val=""/>
+      <w:lvlJc w:val="left"/>
+      <w:pPr>
+        <w:tabs>
+          <w:tab w:val="num" w:pos="3600"/>
+        </w:tabs>
+        <w:ind w:left="3600" w:hanging="360"/>
+      </w:pPr>
+      <w:rPr>
+        <w:rFonts w:ascii="Wingdings" w:hAnsi="Wingdings" w:hint="default"/>
+        <w:sz w:val="20"/>
+      </w:rPr>
+    </w:lvl>
+    <w:lvl w:ilvl="5" w:tentative="1">
+      <w:start w:val="1"/>
+      <w:numFmt w:val="bullet"/>
+      <w:lvlText w:val=""/>
+      <w:lvlJc w:val="left"/>
+      <w:pPr>
+        <w:tabs>
+          <w:tab w:val="num" w:pos="4320"/>
+        </w:tabs>
+        <w:ind w:left="4320" w:hanging="360"/>
+      </w:pPr>
+      <w:rPr>
+        <w:rFonts w:ascii="Wingdings" w:hAnsi="Wingdings" w:hint="default"/>
+        <w:sz w:val="20"/>
+      </w:rPr>
+    </w:lvl>
+    <w:lvl w:ilvl="6" w:tentative="1">
+      <w:start w:val="1"/>
+      <w:numFmt w:val="bullet"/>
+      <w:lvlText w:val=""/>
+      <w:lvlJc w:val="left"/>
+      <w:pPr>
+        <w:tabs>
+          <w:tab w:val="num" w:pos="5040"/>
+        </w:tabs>
+        <w:ind w:left="5040" w:hanging="360"/>
+      </w:pPr>
+      <w:rPr>
+        <w:rFonts w:ascii="Wingdings" w:hAnsi="Wingdings" w:hint="default"/>
+        <w:sz w:val="20"/>
+      </w:rPr>
+    </w:lvl>
+    <w:lvl w:ilvl="7" w:tentative="1">
+      <w:start w:val="1"/>
+      <w:numFmt w:val="bullet"/>
+      <w:lvlText w:val=""/>
+      <w:lvlJc w:val="left"/>
+      <w:pPr>
+        <w:tabs>
+          <w:tab w:val="num" w:pos="5760"/>
+        </w:tabs>
+        <w:ind w:left="5760" w:hanging="360"/>
+      </w:pPr>
+      <w:rPr>
+        <w:rFonts w:ascii="Wingdings" w:hAnsi="Wingdings" w:hint="default"/>
+        <w:sz w:val="20"/>
+      </w:rPr>
+    </w:lvl>
+    <w:lvl w:ilvl="8" w:tentative="1">
+      <w:start w:val="1"/>
+      <w:numFmt w:val="bullet"/>
+      <w:lvlText w:val=""/>
+      <w:lvlJc w:val="left"/>
+      <w:pPr>
+        <w:tabs>
+          <w:tab w:val="num" w:pos="6480"/>
+        </w:tabs>
+        <w:ind w:left="6480" w:hanging="360"/>
+      </w:pPr>
+      <w:rPr>
+        <w:rFonts w:ascii="Wingdings" w:hAnsi="Wingdings" w:hint="default"/>
+        <w:sz w:val="20"/>
+      </w:rPr>
+    </w:lvl>
+  </w:abstractNum>
+  <w:abstractNum w:abstractNumId="9" w15:restartNumberingAfterBreak="0">
     <w:nsid w:val="392C18FA"/>
     <w:multiLevelType w:val="multilevel"/>
     <w:tmpl w:val="AC14E6AE"/>
@@ -6261,7 +7619,7 @@
       </w:rPr>
     </w:lvl>
   </w:abstractNum>
-  <w:abstractNum w:abstractNumId="8" w15:restartNumberingAfterBreak="0">
+  <w:abstractNum w:abstractNumId="10" w15:restartNumberingAfterBreak="0">
     <w:nsid w:val="3A1A370E"/>
     <w:multiLevelType w:val="multilevel"/>
     <w:tmpl w:val="C8C6106E"/>
@@ -6410,7 +7768,7 @@
       </w:rPr>
     </w:lvl>
   </w:abstractNum>
-  <w:abstractNum w:abstractNumId="9" w15:restartNumberingAfterBreak="0">
+  <w:abstractNum w:abstractNumId="11" w15:restartNumberingAfterBreak="0">
     <w:nsid w:val="459E0916"/>
     <w:multiLevelType w:val="multilevel"/>
     <w:tmpl w:val="B1F6B864"/>
@@ -6531,7 +7889,156 @@
       </w:pPr>
     </w:lvl>
   </w:abstractNum>
-  <w:abstractNum w:abstractNumId="10" w15:restartNumberingAfterBreak="0">
+  <w:abstractNum w:abstractNumId="12" w15:restartNumberingAfterBreak="0">
+    <w:nsid w:val="48855499"/>
+    <w:multiLevelType w:val="multilevel"/>
+    <w:tmpl w:val="76EE0200"/>
+    <w:lvl w:ilvl="0">
+      <w:start w:val="1"/>
+      <w:numFmt w:val="bullet"/>
+      <w:lvlText w:val=""/>
+      <w:lvlJc w:val="left"/>
+      <w:pPr>
+        <w:tabs>
+          <w:tab w:val="num" w:pos="720"/>
+        </w:tabs>
+        <w:ind w:left="720" w:hanging="360"/>
+      </w:pPr>
+      <w:rPr>
+        <w:rFonts w:ascii="Symbol" w:hAnsi="Symbol" w:hint="default"/>
+        <w:sz w:val="20"/>
+      </w:rPr>
+    </w:lvl>
+    <w:lvl w:ilvl="1">
+      <w:start w:val="1"/>
+      <w:numFmt w:val="bullet"/>
+      <w:lvlText w:val="o"/>
+      <w:lvlJc w:val="left"/>
+      <w:pPr>
+        <w:tabs>
+          <w:tab w:val="num" w:pos="1440"/>
+        </w:tabs>
+        <w:ind w:left="1440" w:hanging="360"/>
+      </w:pPr>
+      <w:rPr>
+        <w:rFonts w:ascii="Courier New" w:hAnsi="Courier New" w:hint="default"/>
+        <w:sz w:val="20"/>
+      </w:rPr>
+    </w:lvl>
+    <w:lvl w:ilvl="2" w:tentative="1">
+      <w:start w:val="1"/>
+      <w:numFmt w:val="bullet"/>
+      <w:lvlText w:val=""/>
+      <w:lvlJc w:val="left"/>
+      <w:pPr>
+        <w:tabs>
+          <w:tab w:val="num" w:pos="2160"/>
+        </w:tabs>
+        <w:ind w:left="2160" w:hanging="360"/>
+      </w:pPr>
+      <w:rPr>
+        <w:rFonts w:ascii="Wingdings" w:hAnsi="Wingdings" w:hint="default"/>
+        <w:sz w:val="20"/>
+      </w:rPr>
+    </w:lvl>
+    <w:lvl w:ilvl="3" w:tentative="1">
+      <w:start w:val="1"/>
+      <w:numFmt w:val="bullet"/>
+      <w:lvlText w:val=""/>
+      <w:lvlJc w:val="left"/>
+      <w:pPr>
+        <w:tabs>
+          <w:tab w:val="num" w:pos="2880"/>
+        </w:tabs>
+        <w:ind w:left="2880" w:hanging="360"/>
+      </w:pPr>
+      <w:rPr>
+        <w:rFonts w:ascii="Wingdings" w:hAnsi="Wingdings" w:hint="default"/>
+        <w:sz w:val="20"/>
+      </w:rPr>
+    </w:lvl>
+    <w:lvl w:ilvl="4" w:tentative="1">
+      <w:start w:val="1"/>
+      <w:numFmt w:val="bullet"/>
+      <w:lvlText w:val=""/>
+      <w:lvlJc w:val="left"/>
+      <w:pPr>
+        <w:tabs>
+          <w:tab w:val="num" w:pos="3600"/>
+        </w:tabs>
+        <w:ind w:left="3600" w:hanging="360"/>
+      </w:pPr>
+      <w:rPr>
+        <w:rFonts w:ascii="Wingdings" w:hAnsi="Wingdings" w:hint="default"/>
+        <w:sz w:val="20"/>
+      </w:rPr>
+    </w:lvl>
+    <w:lvl w:ilvl="5" w:tentative="1">
+      <w:start w:val="1"/>
+      <w:numFmt w:val="bullet"/>
+      <w:lvlText w:val=""/>
+      <w:lvlJc w:val="left"/>
+      <w:pPr>
+        <w:tabs>
+          <w:tab w:val="num" w:pos="4320"/>
+        </w:tabs>
+        <w:ind w:left="4320" w:hanging="360"/>
+      </w:pPr>
+      <w:rPr>
+        <w:rFonts w:ascii="Wingdings" w:hAnsi="Wingdings" w:hint="default"/>
+        <w:sz w:val="20"/>
+      </w:rPr>
+    </w:lvl>
+    <w:lvl w:ilvl="6" w:tentative="1">
+      <w:start w:val="1"/>
+      <w:numFmt w:val="bullet"/>
+      <w:lvlText w:val=""/>
+      <w:lvlJc w:val="left"/>
+      <w:pPr>
+        <w:tabs>
+          <w:tab w:val="num" w:pos="5040"/>
+        </w:tabs>
+        <w:ind w:left="5040" w:hanging="360"/>
+      </w:pPr>
+      <w:rPr>
+        <w:rFonts w:ascii="Wingdings" w:hAnsi="Wingdings" w:hint="default"/>
+        <w:sz w:val="20"/>
+      </w:rPr>
+    </w:lvl>
+    <w:lvl w:ilvl="7" w:tentative="1">
+      <w:start w:val="1"/>
+      <w:numFmt w:val="bullet"/>
+      <w:lvlText w:val=""/>
+      <w:lvlJc w:val="left"/>
+      <w:pPr>
+        <w:tabs>
+          <w:tab w:val="num" w:pos="5760"/>
+        </w:tabs>
+        <w:ind w:left="5760" w:hanging="360"/>
+      </w:pPr>
+      <w:rPr>
+        <w:rFonts w:ascii="Wingdings" w:hAnsi="Wingdings" w:hint="default"/>
+        <w:sz w:val="20"/>
+      </w:rPr>
+    </w:lvl>
+    <w:lvl w:ilvl="8" w:tentative="1">
+      <w:start w:val="1"/>
+      <w:numFmt w:val="bullet"/>
+      <w:lvlText w:val=""/>
+      <w:lvlJc w:val="left"/>
+      <w:pPr>
+        <w:tabs>
+          <w:tab w:val="num" w:pos="6480"/>
+        </w:tabs>
+        <w:ind w:left="6480" w:hanging="360"/>
+      </w:pPr>
+      <w:rPr>
+        <w:rFonts w:ascii="Wingdings" w:hAnsi="Wingdings" w:hint="default"/>
+        <w:sz w:val="20"/>
+      </w:rPr>
+    </w:lvl>
+  </w:abstractNum>
+  <w:abstractNum w:abstractNumId="13" w15:restartNumberingAfterBreak="0">
     <w:nsid w:val="489302F0"/>
     <w:multiLevelType w:val="multilevel"/>
     <w:tmpl w:val="D5243DD6"/>
@@ -6680,7 +8187,7 @@
       </w:rPr>
     </w:lvl>
   </w:abstractNum>
-  <w:abstractNum w:abstractNumId="11" w15:restartNumberingAfterBreak="0">
+  <w:abstractNum w:abstractNumId="14" w15:restartNumberingAfterBreak="0">
     <w:nsid w:val="503A13B0"/>
     <w:multiLevelType w:val="multilevel"/>
     <w:tmpl w:val="E354D364"/>
@@ -6829,7 +8336,128 @@
       </w:rPr>
     </w:lvl>
   </w:abstractNum>
-  <w:abstractNum w:abstractNumId="12" w15:restartNumberingAfterBreak="0">
+  <w:abstractNum w:abstractNumId="15" w15:restartNumberingAfterBreak="0">
+    <w:nsid w:val="54C254E1"/>
+    <w:multiLevelType w:val="multilevel"/>
+    <w:tmpl w:val="EDFC8820"/>
+    <w:lvl w:ilvl="0">
+      <w:start w:val="1"/>
+      <w:numFmt w:val="decimal"/>
+      <w:lvlText w:val="%1."/>
+      <w:lvlJc w:val="left"/>
+      <w:pPr>
+        <w:tabs>
+          <w:tab w:val="num" w:pos="720"/>
+        </w:tabs>
+        <w:ind w:left="720" w:hanging="360"/>
+      </w:pPr>
+    </w:lvl>
+    <w:lvl w:ilvl="1">
+      <w:start w:val="1"/>
+      <w:numFmt w:val="bullet"/>
+      <w:lvlText w:val="o"/>
+      <w:lvlJc w:val="left"/>
+      <w:pPr>
+        <w:tabs>
+          <w:tab w:val="num" w:pos="1440"/>
+        </w:tabs>
+        <w:ind w:left="1440" w:hanging="360"/>
+      </w:pPr>
+      <w:rPr>
+        <w:rFonts w:ascii="Courier New" w:hAnsi="Courier New" w:hint="default"/>
+        <w:sz w:val="20"/>
+      </w:rPr>
+    </w:lvl>
+    <w:lvl w:ilvl="2">
+      <w:start w:val="1"/>
+      <w:numFmt w:val="bullet"/>
+      <w:lvlText w:val=""/>
+      <w:lvlJc w:val="left"/>
+      <w:pPr>
+        <w:tabs>
+          <w:tab w:val="num" w:pos="2160"/>
+        </w:tabs>
+        <w:ind w:left="2160" w:hanging="360"/>
+      </w:pPr>
+      <w:rPr>
+        <w:rFonts w:ascii="Wingdings" w:hAnsi="Wingdings" w:hint="default"/>
+        <w:sz w:val="20"/>
+      </w:rPr>
+    </w:lvl>
+    <w:lvl w:ilvl="3" w:tentative="1">
+      <w:start w:val="1"/>
+      <w:numFmt w:val="decimal"/>
+      <w:lvlText w:val="%4."/>
+      <w:lvlJc w:val="left"/>
+      <w:pPr>
+        <w:tabs>
+          <w:tab w:val="num" w:pos="2880"/>
+        </w:tabs>
+        <w:ind w:left="2880" w:hanging="360"/>
+      </w:pPr>
+    </w:lvl>
+    <w:lvl w:ilvl="4" w:tentative="1">
+      <w:start w:val="1"/>
+      <w:numFmt w:val="decimal"/>
+      <w:lvlText w:val="%5."/>
+      <w:lvlJc w:val="left"/>
+      <w:pPr>
+        <w:tabs>
+          <w:tab w:val="num" w:pos="3600"/>
+        </w:tabs>
+        <w:ind w:left="3600" w:hanging="360"/>
+      </w:pPr>
+    </w:lvl>
+    <w:lvl w:ilvl="5" w:tentative="1">
+      <w:start w:val="1"/>
+      <w:numFmt w:val="decimal"/>
+      <w:lvlText w:val="%6."/>
+      <w:lvlJc w:val="left"/>
+      <w:pPr>
+        <w:tabs>
+          <w:tab w:val="num" w:pos="4320"/>
+        </w:tabs>
+        <w:ind w:left="4320" w:hanging="360"/>
+      </w:pPr>
+    </w:lvl>
+    <w:lvl w:ilvl="6" w:tentative="1">
+      <w:start w:val="1"/>
+      <w:numFmt w:val="decimal"/>
+      <w:lvlText w:val="%7."/>
+      <w:lvlJc w:val="left"/>
+      <w:pPr>
+        <w:tabs>
+          <w:tab w:val="num" w:pos="5040"/>
+        </w:tabs>
+        <w:ind w:left="5040" w:hanging="360"/>
+      </w:pPr>
+    </w:lvl>
+    <w:lvl w:ilvl="7" w:tentative="1">
+      <w:start w:val="1"/>
+      <w:numFmt w:val="decimal"/>
+      <w:lvlText w:val="%8."/>
+      <w:lvlJc w:val="left"/>
+      <w:pPr>
+        <w:tabs>
+          <w:tab w:val="num" w:pos="5760"/>
+        </w:tabs>
+        <w:ind w:left="5760" w:hanging="360"/>
+      </w:pPr>
+    </w:lvl>
+    <w:lvl w:ilvl="8" w:tentative="1">
+      <w:start w:val="1"/>
+      <w:numFmt w:val="decimal"/>
+      <w:lvlText w:val="%9."/>
+      <w:lvlJc w:val="left"/>
+      <w:pPr>
+        <w:tabs>
+          <w:tab w:val="num" w:pos="6480"/>
+        </w:tabs>
+        <w:ind w:left="6480" w:hanging="360"/>
+      </w:pPr>
+    </w:lvl>
+  </w:abstractNum>
+  <w:abstractNum w:abstractNumId="16" w15:restartNumberingAfterBreak="0">
     <w:nsid w:val="6B850BFC"/>
     <w:multiLevelType w:val="multilevel"/>
     <w:tmpl w:val="B1F6B864"/>
@@ -6950,7 +8578,7 @@
       </w:pPr>
     </w:lvl>
   </w:abstractNum>
-  <w:abstractNum w:abstractNumId="13" w15:restartNumberingAfterBreak="0">
+  <w:abstractNum w:abstractNumId="17" w15:restartNumberingAfterBreak="0">
     <w:nsid w:val="6F2A704A"/>
     <w:multiLevelType w:val="multilevel"/>
     <w:tmpl w:val="20E08EB6"/>
@@ -7099,7 +8727,7 @@
       </w:rPr>
     </w:lvl>
   </w:abstractNum>
-  <w:abstractNum w:abstractNumId="14" w15:restartNumberingAfterBreak="0">
+  <w:abstractNum w:abstractNumId="18" w15:restartNumberingAfterBreak="0">
     <w:nsid w:val="6F5F50AC"/>
     <w:multiLevelType w:val="multilevel"/>
     <w:tmpl w:val="5C767CDA"/>
@@ -7248,7 +8876,7 @@
       </w:rPr>
     </w:lvl>
   </w:abstractNum>
-  <w:abstractNum w:abstractNumId="15" w15:restartNumberingAfterBreak="0">
+  <w:abstractNum w:abstractNumId="19" w15:restartNumberingAfterBreak="0">
     <w:nsid w:val="79D64F6E"/>
     <w:multiLevelType w:val="multilevel"/>
     <w:tmpl w:val="D3E6BDFA"/>
@@ -7397,7 +9025,7 @@
       </w:rPr>
     </w:lvl>
   </w:abstractNum>
-  <w:abstractNum w:abstractNumId="16" w15:restartNumberingAfterBreak="0">
+  <w:abstractNum w:abstractNumId="20" w15:restartNumberingAfterBreak="0">
     <w:nsid w:val="7C115B01"/>
     <w:multiLevelType w:val="multilevel"/>
     <w:tmpl w:val="F44CAB08"/>
@@ -7510,7 +9138,7 @@
       </w:pPr>
     </w:lvl>
   </w:abstractNum>
-  <w:abstractNum w:abstractNumId="17" w15:restartNumberingAfterBreak="0">
+  <w:abstractNum w:abstractNumId="21" w15:restartNumberingAfterBreak="0">
     <w:nsid w:val="7CE24941"/>
     <w:multiLevelType w:val="multilevel"/>
     <w:tmpl w:val="F69C56C0"/>
@@ -7659,7 +9287,7 @@
       </w:rPr>
     </w:lvl>
   </w:abstractNum>
-  <w:abstractNum w:abstractNumId="18" w15:restartNumberingAfterBreak="0">
+  <w:abstractNum w:abstractNumId="22" w15:restartNumberingAfterBreak="0">
     <w:nsid w:val="7F3D0E50"/>
     <w:multiLevelType w:val="multilevel"/>
     <w:tmpl w:val="6BB0B0BC"/>
@@ -7809,7 +9437,7 @@
     </w:lvl>
   </w:abstractNum>
   <w:num w:numId="1" w16cid:durableId="1350981687">
-    <w:abstractNumId w:val="18"/>
+    <w:abstractNumId w:val="22"/>
   </w:num>
   <w:num w:numId="2" w16cid:durableId="1787044278">
     <w:abstractNumId w:val="3"/>
@@ -7818,52 +9446,64 @@
     <w:abstractNumId w:val="0"/>
   </w:num>
   <w:num w:numId="4" w16cid:durableId="1035816324">
-    <w:abstractNumId w:val="9"/>
+    <w:abstractNumId w:val="11"/>
   </w:num>
   <w:num w:numId="5" w16cid:durableId="1945262251">
-    <w:abstractNumId w:val="12"/>
+    <w:abstractNumId w:val="16"/>
   </w:num>
   <w:num w:numId="6" w16cid:durableId="1530411379">
-    <w:abstractNumId w:val="10"/>
+    <w:abstractNumId w:val="13"/>
   </w:num>
   <w:num w:numId="7" w16cid:durableId="1587230295">
     <w:abstractNumId w:val="2"/>
   </w:num>
   <w:num w:numId="8" w16cid:durableId="386954898">
+    <w:abstractNumId w:val="6"/>
+  </w:num>
+  <w:num w:numId="9" w16cid:durableId="548106557">
+    <w:abstractNumId w:val="7"/>
+  </w:num>
+  <w:num w:numId="10" w16cid:durableId="1165052274">
+    <w:abstractNumId w:val="21"/>
+  </w:num>
+  <w:num w:numId="11" w16cid:durableId="961300146">
+    <w:abstractNumId w:val="17"/>
+  </w:num>
+  <w:num w:numId="12" w16cid:durableId="557740579">
+    <w:abstractNumId w:val="18"/>
+  </w:num>
+  <w:num w:numId="13" w16cid:durableId="1368096127">
+    <w:abstractNumId w:val="19"/>
+  </w:num>
+  <w:num w:numId="14" w16cid:durableId="815952279">
     <w:abstractNumId w:val="5"/>
   </w:num>
-  <w:num w:numId="9" w16cid:durableId="548106557">
-    <w:abstractNumId w:val="6"/>
+  <w:num w:numId="15" w16cid:durableId="35741108">
+    <w:abstractNumId w:val="20"/>
   </w:num>
-  <w:num w:numId="10" w16cid:durableId="1165052274">
-    <w:abstractNumId w:val="17"/>
-  </w:num>
-  <w:num w:numId="11" w16cid:durableId="961300146">
-    <w:abstractNumId w:val="13"/>
-  </w:num>
-  <w:num w:numId="12" w16cid:durableId="557740579">
+  <w:num w:numId="16" w16cid:durableId="213394440">
     <w:abstractNumId w:val="14"/>
   </w:num>
-  <w:num w:numId="13" w16cid:durableId="1368096127">
-    <w:abstractNumId w:val="15"/>
-  </w:num>
-  <w:num w:numId="14" w16cid:durableId="815952279">
-    <w:abstractNumId w:val="4"/>
-  </w:num>
-  <w:num w:numId="15" w16cid:durableId="35741108">
-    <w:abstractNumId w:val="16"/>
-  </w:num>
-  <w:num w:numId="16" w16cid:durableId="213394440">
-    <w:abstractNumId w:val="11"/>
-  </w:num>
   <w:num w:numId="17" w16cid:durableId="1136949809">
-    <w:abstractNumId w:val="8"/>
+    <w:abstractNumId w:val="10"/>
   </w:num>
   <w:num w:numId="18" w16cid:durableId="2127767336">
     <w:abstractNumId w:val="1"/>
   </w:num>
   <w:num w:numId="19" w16cid:durableId="745033391">
-    <w:abstractNumId w:val="7"/>
+    <w:abstractNumId w:val="9"/>
+  </w:num>
+  <w:num w:numId="20" w16cid:durableId="1406341863">
+    <w:abstractNumId w:val="4"/>
+  </w:num>
+  <w:num w:numId="21" w16cid:durableId="1282494887">
+    <w:abstractNumId w:val="15"/>
+  </w:num>
+  <w:num w:numId="22" w16cid:durableId="96752810">
+    <w:abstractNumId w:val="8"/>
+  </w:num>
+  <w:num w:numId="23" w16cid:durableId="116267750">
+    <w:abstractNumId w:val="12"/>
   </w:num>
 </w:numbering>
 </file>

</xml_diff>